<commit_message>
Versione 0.4 - Stesura parziale dei Requisiti Funzionali
Signed-off-by: Silvia Fabbrocino <s.fabbrocino1@studenti.unisa.it>
</commit_message>
<xml_diff>
--- a/WhoAreYou/documentation/BDSIR_RAD_Versione 1.0.docx
+++ b/WhoAreYou/documentation/BDSIR_RAD_Versione 1.0.docx
@@ -2355,7 +2355,7 @@
                 <w:noProof/>
                 <w:webHidden/>
               </w:rPr>
-              <w:t>3</w:t>
+              <w:t>0</w:t>
             </w:r>
             <w:r>
               <w:rPr>
@@ -2428,7 +2428,7 @@
                 <w:noProof/>
                 <w:webHidden/>
               </w:rPr>
-              <w:t>4</w:t>
+              <w:t>0</w:t>
             </w:r>
             <w:r>
               <w:rPr>
@@ -2520,7 +2520,7 @@
                 <w:noProof/>
                 <w:webHidden/>
               </w:rPr>
-              <w:t>4</w:t>
+              <w:t>0</w:t>
             </w:r>
             <w:r>
               <w:rPr>
@@ -2612,7 +2612,7 @@
                 <w:noProof/>
                 <w:webHidden/>
               </w:rPr>
-              <w:t>4</w:t>
+              <w:t>0</w:t>
             </w:r>
             <w:r>
               <w:rPr>
@@ -2685,7 +2685,7 @@
                 <w:noProof/>
                 <w:webHidden/>
               </w:rPr>
-              <w:t>5</w:t>
+              <w:t>0</w:t>
             </w:r>
             <w:r>
               <w:rPr>
@@ -2758,7 +2758,7 @@
                 <w:noProof/>
                 <w:webHidden/>
               </w:rPr>
-              <w:t>5</w:t>
+              <w:t>0</w:t>
             </w:r>
             <w:r>
               <w:rPr>
@@ -2831,7 +2831,7 @@
                 <w:noProof/>
                 <w:webHidden/>
               </w:rPr>
-              <w:t>5</w:t>
+              <w:t>0</w:t>
             </w:r>
             <w:r>
               <w:rPr>
@@ -2904,7 +2904,7 @@
                 <w:noProof/>
                 <w:webHidden/>
               </w:rPr>
-              <w:t>5</w:t>
+              <w:t>0</w:t>
             </w:r>
             <w:r>
               <w:rPr>
@@ -2977,7 +2977,7 @@
                 <w:noProof/>
                 <w:webHidden/>
               </w:rPr>
-              <w:t>5</w:t>
+              <w:t>0</w:t>
             </w:r>
             <w:r>
               <w:rPr>
@@ -3050,7 +3050,7 @@
                 <w:noProof/>
                 <w:webHidden/>
               </w:rPr>
-              <w:t>5</w:t>
+              <w:t>0</w:t>
             </w:r>
             <w:r>
               <w:rPr>
@@ -3123,7 +3123,7 @@
                 <w:noProof/>
                 <w:webHidden/>
               </w:rPr>
-              <w:t>5</w:t>
+              <w:t>0</w:t>
             </w:r>
             <w:r>
               <w:rPr>
@@ -3163,12 +3163,11 @@
       <w:r>
         <w:br w:type="page"/>
       </w:r>
-      <w:bookmarkStart w:id="0" w:name="_Toc384410039"/>
+      <w:bookmarkStart w:id="0" w:name="_Toc385529741"/>
       <w:r>
         <w:rPr>
           <w:b/>
         </w:rPr>
-        <w:lastRenderedPageBreak/>
         <w:t>1. Introduzione</w:t>
       </w:r>
       <w:bookmarkEnd w:id="0"/>
@@ -3245,14 +3244,7 @@
           <w:sz w:val="24"/>
           <w:szCs w:val="24"/>
         </w:rPr>
-        <w:t xml:space="preserve">ta all’esigenza </w:t>
-      </w:r>
-      <w:r>
-        <w:rPr>
-          <w:sz w:val="24"/>
-          <w:szCs w:val="24"/>
-        </w:rPr>
-        <w:t xml:space="preserve">degli utenti </w:t>
+        <w:t xml:space="preserve">ta all’esigenza degli utenti </w:t>
       </w:r>
       <w:r>
         <w:rPr>
@@ -3551,12 +3543,6 @@
           <w:szCs w:val="24"/>
         </w:rPr>
         <w:br/>
-      </w:r>
-      <w:r>
-        <w:rPr>
-          <w:sz w:val="24"/>
-          <w:szCs w:val="24"/>
-        </w:rPr>
         <w:t>Utilizzando “</w:t>
       </w:r>
       <w:proofErr w:type="spellStart"/>
@@ -3573,21 +3559,7 @@
           <w:sz w:val="24"/>
           <w:szCs w:val="24"/>
         </w:rPr>
-        <w:t>” abbiamo riscontrato personalmente dei problemi: la ricerca degli utenti</w:t>
-      </w:r>
-      <w:r>
-        <w:rPr>
-          <w:sz w:val="24"/>
-          <w:szCs w:val="24"/>
-        </w:rPr>
-        <w:t xml:space="preserve"> nelle vicinanze</w:t>
-      </w:r>
-      <w:r>
-        <w:rPr>
-          <w:sz w:val="24"/>
-          <w:szCs w:val="24"/>
-        </w:rPr>
-        <w:t xml:space="preserve"> e la loro posizione è molto spesso casuale e poco attendibile. </w:t>
+        <w:t xml:space="preserve">” abbiamo riscontrato personalmente dei problemi: la ricerca degli utenti nelle vicinanze e la loro posizione è molto spesso casuale e poco attendibile. </w:t>
       </w:r>
     </w:p>
     <w:p>
@@ -3604,35 +3576,7 @@
           <w:sz w:val="24"/>
           <w:szCs w:val="24"/>
         </w:rPr>
-        <w:t>Inoltre</w:t>
-      </w:r>
-      <w:r>
-        <w:rPr>
-          <w:sz w:val="24"/>
-          <w:szCs w:val="24"/>
-        </w:rPr>
-        <w:t>,</w:t>
-      </w:r>
-      <w:r>
-        <w:rPr>
-          <w:sz w:val="24"/>
-          <w:szCs w:val="24"/>
-        </w:rPr>
-        <w:t xml:space="preserve"> è un’applicazione utile per chi vuole conoscere </w:t>
-      </w:r>
-      <w:r>
-        <w:rPr>
-          <w:sz w:val="24"/>
-          <w:szCs w:val="24"/>
-        </w:rPr>
-        <w:t>persone</w:t>
-      </w:r>
-      <w:r>
-        <w:rPr>
-          <w:sz w:val="24"/>
-          <w:szCs w:val="24"/>
-        </w:rPr>
-        <w:t xml:space="preserve"> in tutto il mondo,  nessuna in particolare, ed è proprio quest’ultimo il punto di forza di “</w:t>
+        <w:t>Inoltre, è un’applicazione utile per chi vuole conoscere persone in tutto il mondo,  nessuna in particolare, ed è proprio quest’ultimo il punto di forza di “</w:t>
       </w:r>
       <w:proofErr w:type="spellStart"/>
       <w:r>
@@ -3682,22 +3626,32 @@
           <w:sz w:val="24"/>
           <w:szCs w:val="24"/>
         </w:rPr>
-        <w:t xml:space="preserve">Dunque, </w:t>
-      </w:r>
+        <w:t xml:space="preserve">Dunque, l’applicazione </w:t>
+      </w:r>
+      <w:r>
+        <w:rPr>
+          <w:sz w:val="24"/>
+          <w:szCs w:val="24"/>
+        </w:rPr>
+        <w:t>“</w:t>
+      </w:r>
+      <w:proofErr w:type="spellStart"/>
       <w:r>
         <w:rPr>
           <w:rFonts w:eastAsia="Times New Roman"/>
           <w:sz w:val="24"/>
           <w:szCs w:val="24"/>
         </w:rPr>
-        <w:t xml:space="preserve">l’applicazione </w:t>
-      </w:r>
-      <w:r>
-        <w:rPr>
-          <w:sz w:val="24"/>
-          <w:szCs w:val="24"/>
-        </w:rPr>
-        <w:t>“</w:t>
+        <w:t>Who</w:t>
+      </w:r>
+      <w:proofErr w:type="spellEnd"/>
+      <w:r>
+        <w:rPr>
+          <w:rFonts w:eastAsia="Times New Roman"/>
+          <w:sz w:val="24"/>
+          <w:szCs w:val="24"/>
+        </w:rPr>
+        <w:t xml:space="preserve"> Are </w:t>
       </w:r>
       <w:proofErr w:type="spellStart"/>
       <w:r>
@@ -3706,7 +3660,7 @@
           <w:sz w:val="24"/>
           <w:szCs w:val="24"/>
         </w:rPr>
-        <w:t>Who</w:t>
+        <w:t>You</w:t>
       </w:r>
       <w:proofErr w:type="spellEnd"/>
       <w:r>
@@ -3715,55 +3669,29 @@
           <w:sz w:val="24"/>
           <w:szCs w:val="24"/>
         </w:rPr>
-        <w:t xml:space="preserve"> Are </w:t>
-      </w:r>
-      <w:proofErr w:type="spellStart"/>
+        <w:t>?</w:t>
+      </w:r>
+      <w:r>
+        <w:rPr>
+          <w:sz w:val="24"/>
+          <w:szCs w:val="24"/>
+        </w:rPr>
+        <w:t xml:space="preserve">” </w:t>
+      </w:r>
+      <w:r>
+        <w:rPr>
+          <w:sz w:val="24"/>
+          <w:szCs w:val="24"/>
+        </w:rPr>
+        <w:t xml:space="preserve">nasce </w:t>
+      </w:r>
       <w:r>
         <w:rPr>
           <w:rFonts w:eastAsia="Times New Roman"/>
           <w:sz w:val="24"/>
           <w:szCs w:val="24"/>
         </w:rPr>
-        <w:t>You</w:t>
-      </w:r>
-      <w:proofErr w:type="spellEnd"/>
-      <w:r>
-        <w:rPr>
-          <w:rFonts w:eastAsia="Times New Roman"/>
-          <w:sz w:val="24"/>
-          <w:szCs w:val="24"/>
-        </w:rPr>
-        <w:t>?</w:t>
-      </w:r>
-      <w:r>
-        <w:rPr>
-          <w:sz w:val="24"/>
-          <w:szCs w:val="24"/>
-        </w:rPr>
-        <w:t xml:space="preserve">” </w:t>
-      </w:r>
-      <w:r>
-        <w:rPr>
-          <w:sz w:val="24"/>
-          <w:szCs w:val="24"/>
-        </w:rPr>
-        <w:t xml:space="preserve">nasce </w:t>
-      </w:r>
-      <w:r>
-        <w:rPr>
-          <w:rFonts w:eastAsia="Times New Roman"/>
-          <w:sz w:val="24"/>
-          <w:szCs w:val="24"/>
-        </w:rPr>
-        <w:t>p</w:t>
-      </w:r>
-      <w:r>
-        <w:rPr>
-          <w:rFonts w:eastAsia="Times New Roman"/>
-          <w:sz w:val="24"/>
-          <w:szCs w:val="24"/>
-        </w:rPr>
-        <w:t xml:space="preserve">artendo dall’idea di </w:t>
+        <w:t xml:space="preserve">partendo dall’idea di </w:t>
       </w:r>
       <w:proofErr w:type="spellStart"/>
       <w:r>
@@ -3911,12 +3839,11 @@
           <w:b/>
         </w:rPr>
       </w:pPr>
-      <w:bookmarkStart w:id="1" w:name="_Toc384410040"/>
+      <w:bookmarkStart w:id="1" w:name="_Toc385529742"/>
       <w:r>
         <w:rPr>
           <w:b/>
         </w:rPr>
-        <w:lastRenderedPageBreak/>
         <w:t>2</w:t>
       </w:r>
       <w:r>
@@ -4015,57 +3942,26 @@
     </w:p>
     <w:p>
       <w:pPr>
-        <w:pStyle w:val="Titolo3"/>
+        <w:pStyle w:val="Titolo2"/>
         <w:numPr>
           <w:ilvl w:val="0"/>
-          <w:numId w:val="6"/>
+          <w:numId w:val="69"/>
         </w:numPr>
-        <w:jc w:val="both"/>
         <w:rPr>
           <w:b/>
-          <w:sz w:val="28"/>
-          <w:szCs w:val="28"/>
-        </w:rPr>
-      </w:pPr>
-      <w:bookmarkStart w:id="2" w:name="_Toc384410041"/>
+        </w:rPr>
+      </w:pPr>
+      <w:bookmarkStart w:id="2" w:name="_Toc385529743"/>
       <w:r>
         <w:rPr>
           <w:b/>
-          <w:sz w:val="28"/>
-          <w:szCs w:val="28"/>
-        </w:rPr>
-        <w:t>RF1 - Servizi</w:t>
-      </w:r>
+        </w:rPr>
+        <w:t>RF1 - Servizio di Autenticazione</w:t>
+      </w:r>
+      <w:bookmarkEnd w:id="2"/>
       <w:r>
         <w:rPr>
           <w:b/>
-          <w:sz w:val="28"/>
-          <w:szCs w:val="28"/>
-        </w:rPr>
-        <w:t>o</w:t>
-      </w:r>
-      <w:r>
-        <w:rPr>
-          <w:b/>
-          <w:sz w:val="28"/>
-          <w:szCs w:val="28"/>
-        </w:rPr>
-        <w:t xml:space="preserve"> di A</w:t>
-      </w:r>
-      <w:r>
-        <w:rPr>
-          <w:b/>
-          <w:sz w:val="28"/>
-          <w:szCs w:val="28"/>
-        </w:rPr>
-        <w:t>utenticazione</w:t>
-      </w:r>
-      <w:bookmarkEnd w:id="2"/>
-      <w:r>
-        <w:rPr>
-          <w:b/>
-          <w:sz w:val="28"/>
-          <w:szCs w:val="28"/>
         </w:rPr>
         <w:t xml:space="preserve"> </w:t>
       </w:r>
@@ -4162,39 +4058,7 @@
           <w:sz w:val="24"/>
           <w:szCs w:val="24"/>
         </w:rPr>
-        <w:t>ent</w:t>
-      </w:r>
-      <w:r>
-        <w:rPr>
-          <w:rFonts w:eastAsiaTheme="majorEastAsia"/>
-          <w:sz w:val="24"/>
-          <w:szCs w:val="24"/>
-        </w:rPr>
-        <w:t>e</w:t>
-      </w:r>
-      <w:r>
-        <w:rPr>
-          <w:rFonts w:eastAsiaTheme="majorEastAsia"/>
-          <w:sz w:val="24"/>
-          <w:szCs w:val="24"/>
-        </w:rPr>
-        <w:t xml:space="preserve"> di essere riconosciut</w:t>
-      </w:r>
-      <w:r>
-        <w:rPr>
-          <w:rFonts w:eastAsiaTheme="majorEastAsia"/>
-          <w:sz w:val="24"/>
-          <w:szCs w:val="24"/>
-        </w:rPr>
-        <w:t>o</w:t>
-      </w:r>
-      <w:r>
-        <w:rPr>
-          <w:rFonts w:eastAsiaTheme="majorEastAsia"/>
-          <w:sz w:val="24"/>
-          <w:szCs w:val="24"/>
-        </w:rPr>
-        <w:t xml:space="preserve"> dall’applicazione </w:t>
+        <w:t xml:space="preserve">ente di essere riconosciuto dall’applicazione </w:t>
       </w:r>
       <w:r>
         <w:rPr>
@@ -4226,55 +4090,19 @@
           <w:sz w:val="28"/>
           <w:szCs w:val="28"/>
         </w:rPr>
-        <w:t>RF1.1</w:t>
-      </w:r>
-      <w:r>
-        <w:rPr>
-          <w:rFonts w:asciiTheme="majorHAnsi" w:hAnsiTheme="majorHAnsi"/>
-          <w:b/>
-          <w:sz w:val="28"/>
-          <w:szCs w:val="28"/>
+        <w:t>RF1.1 Login:</w:t>
+      </w:r>
+      <w:r>
+        <w:rPr>
+          <w:rFonts w:eastAsiaTheme="majorEastAsia"/>
+          <w:bCs/>
+          <w:sz w:val="24"/>
+          <w:szCs w:val="24"/>
         </w:rPr>
         <w:t xml:space="preserve"> </w:t>
       </w:r>
       <w:r>
         <w:rPr>
-          <w:rFonts w:asciiTheme="majorHAnsi" w:hAnsiTheme="majorHAnsi"/>
-          <w:b/>
-          <w:sz w:val="28"/>
-          <w:szCs w:val="28"/>
-        </w:rPr>
-        <w:t>-</w:t>
-      </w:r>
-      <w:r>
-        <w:rPr>
-          <w:rFonts w:asciiTheme="majorHAnsi" w:hAnsiTheme="majorHAnsi"/>
-          <w:b/>
-          <w:sz w:val="28"/>
-          <w:szCs w:val="28"/>
-        </w:rPr>
-        <w:t xml:space="preserve"> </w:t>
-      </w:r>
-      <w:r>
-        <w:rPr>
-          <w:rFonts w:asciiTheme="majorHAnsi" w:hAnsiTheme="majorHAnsi"/>
-          <w:b/>
-          <w:sz w:val="28"/>
-          <w:szCs w:val="28"/>
-        </w:rPr>
-        <w:t>Login:</w:t>
-      </w:r>
-      <w:r>
-        <w:rPr>
-          <w:rFonts w:eastAsiaTheme="majorEastAsia"/>
-          <w:bCs/>
-          <w:sz w:val="24"/>
-          <w:szCs w:val="24"/>
-        </w:rPr>
-        <w:t xml:space="preserve"> </w:t>
-      </w:r>
-      <w:r>
-        <w:rPr>
           <w:rFonts w:eastAsiaTheme="majorEastAsia"/>
           <w:sz w:val="24"/>
           <w:szCs w:val="24"/>
@@ -4311,15 +4139,7 @@
           <w:sz w:val="24"/>
           <w:szCs w:val="24"/>
         </w:rPr>
-        <w:t>. Esegue un'autenticazione specificando</w:t>
-      </w:r>
-      <w:r>
-        <w:rPr>
-          <w:rFonts w:eastAsiaTheme="majorEastAsia"/>
-          <w:sz w:val="24"/>
-          <w:szCs w:val="24"/>
-        </w:rPr>
-        <w:t>:</w:t>
+        <w:t>. Esegue un'autenticazione specificando:</w:t>
       </w:r>
     </w:p>
     <w:p>
@@ -4505,8 +4325,9 @@
           <w:sz w:val="28"/>
           <w:szCs w:val="28"/>
         </w:rPr>
-        <w:t>RF</w:t>
-      </w:r>
+        <w:t xml:space="preserve">RF1.2 </w:t>
+      </w:r>
+      <w:proofErr w:type="spellStart"/>
       <w:r>
         <w:rPr>
           <w:rFonts w:asciiTheme="majorHAnsi" w:hAnsiTheme="majorHAnsi"/>
@@ -4514,8 +4335,9 @@
           <w:sz w:val="28"/>
           <w:szCs w:val="28"/>
         </w:rPr>
-        <w:t xml:space="preserve">1.2 </w:t>
-      </w:r>
+        <w:t>Logout</w:t>
+      </w:r>
+      <w:proofErr w:type="spellEnd"/>
       <w:r>
         <w:rPr>
           <w:rFonts w:asciiTheme="majorHAnsi" w:hAnsiTheme="majorHAnsi"/>
@@ -4523,35 +4345,6 @@
           <w:sz w:val="28"/>
           <w:szCs w:val="28"/>
         </w:rPr>
-        <w:t>-</w:t>
-      </w:r>
-      <w:r>
-        <w:rPr>
-          <w:rFonts w:asciiTheme="majorHAnsi" w:hAnsiTheme="majorHAnsi"/>
-          <w:b/>
-          <w:sz w:val="28"/>
-          <w:szCs w:val="28"/>
-        </w:rPr>
-        <w:t xml:space="preserve"> </w:t>
-      </w:r>
-      <w:proofErr w:type="spellStart"/>
-      <w:r>
-        <w:rPr>
-          <w:rFonts w:asciiTheme="majorHAnsi" w:hAnsiTheme="majorHAnsi"/>
-          <w:b/>
-          <w:sz w:val="28"/>
-          <w:szCs w:val="28"/>
-        </w:rPr>
-        <w:t>Logout</w:t>
-      </w:r>
-      <w:proofErr w:type="spellEnd"/>
-      <w:r>
-        <w:rPr>
-          <w:rFonts w:asciiTheme="majorHAnsi" w:hAnsiTheme="majorHAnsi"/>
-          <w:b/>
-          <w:sz w:val="28"/>
-          <w:szCs w:val="28"/>
-        </w:rPr>
         <w:t>:</w:t>
       </w:r>
       <w:r>
@@ -4577,122 +4370,21 @@
     </w:p>
     <w:p>
       <w:pPr>
-        <w:pStyle w:val="Titolo3"/>
+        <w:pStyle w:val="Titolo2"/>
         <w:numPr>
           <w:ilvl w:val="0"/>
-          <w:numId w:val="6"/>
+          <w:numId w:val="69"/>
         </w:numPr>
-        <w:jc w:val="both"/>
         <w:rPr>
           <w:b/>
-          <w:sz w:val="28"/>
-          <w:szCs w:val="28"/>
-        </w:rPr>
-      </w:pPr>
-      <w:bookmarkStart w:id="3" w:name="_Toc384410042"/>
+        </w:rPr>
+      </w:pPr>
+      <w:bookmarkStart w:id="3" w:name="_Toc385529744"/>
       <w:r>
         <w:rPr>
           <w:b/>
-          <w:sz w:val="28"/>
-          <w:szCs w:val="28"/>
-        </w:rPr>
-        <w:t>RF2</w:t>
-      </w:r>
-      <w:r>
-        <w:rPr>
-          <w:b/>
-          <w:sz w:val="28"/>
-          <w:szCs w:val="28"/>
-        </w:rPr>
-        <w:t xml:space="preserve"> </w:t>
-      </w:r>
-      <w:r>
-        <w:rPr>
-          <w:b/>
-          <w:sz w:val="28"/>
-          <w:szCs w:val="28"/>
-        </w:rPr>
-        <w:t>-</w:t>
-      </w:r>
-      <w:r>
-        <w:rPr>
-          <w:b/>
-          <w:sz w:val="28"/>
-          <w:szCs w:val="28"/>
-        </w:rPr>
-        <w:t xml:space="preserve"> </w:t>
-      </w:r>
-      <w:r>
-        <w:rPr>
-          <w:b/>
-          <w:sz w:val="28"/>
-          <w:szCs w:val="28"/>
-        </w:rPr>
-        <w:t>Servizi</w:t>
-      </w:r>
-      <w:r>
-        <w:rPr>
-          <w:b/>
-          <w:sz w:val="28"/>
-          <w:szCs w:val="28"/>
-        </w:rPr>
-        <w:t>o</w:t>
-      </w:r>
-      <w:r>
-        <w:rPr>
-          <w:b/>
-          <w:sz w:val="28"/>
-          <w:szCs w:val="28"/>
-        </w:rPr>
-        <w:t xml:space="preserve"> </w:t>
-      </w:r>
-      <w:r>
-        <w:rPr>
-          <w:b/>
-          <w:sz w:val="28"/>
-          <w:szCs w:val="28"/>
-        </w:rPr>
-        <w:t>di</w:t>
-      </w:r>
-      <w:r>
-        <w:rPr>
-          <w:b/>
-          <w:sz w:val="28"/>
-          <w:szCs w:val="28"/>
-        </w:rPr>
-        <w:t xml:space="preserve"> </w:t>
-      </w:r>
-      <w:r>
-        <w:rPr>
-          <w:b/>
-          <w:sz w:val="28"/>
-          <w:szCs w:val="28"/>
-        </w:rPr>
-        <w:t>G</w:t>
-      </w:r>
-      <w:r>
-        <w:rPr>
-          <w:b/>
-          <w:sz w:val="28"/>
-          <w:szCs w:val="28"/>
-        </w:rPr>
-        <w:t xml:space="preserve">estione </w:t>
-      </w:r>
-      <w:r>
-        <w:rPr>
-          <w:b/>
-          <w:sz w:val="28"/>
-          <w:szCs w:val="28"/>
-        </w:rPr>
-        <w:t>A</w:t>
-      </w:r>
-      <w:r>
-        <w:rPr>
-          <w:b/>
-          <w:sz w:val="28"/>
-          <w:szCs w:val="28"/>
-        </w:rPr>
-        <w:t>ccount</w:t>
+        </w:rPr>
+        <w:t>RF2 - Servizio di Gestione Account</w:t>
       </w:r>
       <w:bookmarkEnd w:id="3"/>
     </w:p>
@@ -4820,7 +4512,25 @@
           <w:sz w:val="28"/>
           <w:szCs w:val="28"/>
         </w:rPr>
-        <w:t>RF2.1 Creazione di un account:</w:t>
+        <w:t xml:space="preserve">RF2.1 Creazione </w:t>
+      </w:r>
+      <w:r>
+        <w:rPr>
+          <w:rFonts w:asciiTheme="majorHAnsi" w:hAnsiTheme="majorHAnsi"/>
+          <w:b/>
+          <w:sz w:val="28"/>
+          <w:szCs w:val="28"/>
+        </w:rPr>
+        <w:t>del proprio</w:t>
+      </w:r>
+      <w:r>
+        <w:rPr>
+          <w:rFonts w:asciiTheme="majorHAnsi" w:hAnsiTheme="majorHAnsi"/>
+          <w:b/>
+          <w:sz w:val="28"/>
+          <w:szCs w:val="28"/>
+        </w:rPr>
+        <w:t xml:space="preserve"> account:</w:t>
       </w:r>
       <w:r>
         <w:rPr>
@@ -4836,15 +4546,7 @@
           <w:sz w:val="24"/>
           <w:szCs w:val="24"/>
         </w:rPr>
-        <w:t xml:space="preserve">consente all’utente </w:t>
-      </w:r>
-      <w:r>
-        <w:rPr>
-          <w:rFonts w:eastAsiaTheme="majorEastAsia"/>
-          <w:sz w:val="24"/>
-          <w:szCs w:val="24"/>
-        </w:rPr>
-        <w:t>di</w:t>
+        <w:t>consente all’utente di</w:t>
       </w:r>
       <w:r>
         <w:rPr>
@@ -4932,15 +4634,7 @@
           <w:sz w:val="24"/>
           <w:szCs w:val="24"/>
         </w:rPr>
-        <w:t xml:space="preserve"> </w:t>
-      </w:r>
-      <w:r>
-        <w:rPr>
-          <w:rFonts w:eastAsiaTheme="majorEastAsia"/>
-          <w:sz w:val="24"/>
-          <w:szCs w:val="24"/>
-        </w:rPr>
-        <w:t>(</w:t>
+        <w:t xml:space="preserve"> (</w:t>
       </w:r>
       <w:r>
         <w:rPr>
@@ -5510,15 +5204,7 @@
           <w:sz w:val="24"/>
           <w:szCs w:val="24"/>
         </w:rPr>
-        <w:t xml:space="preserve"> caratteri)</w:t>
-      </w:r>
-      <w:r>
-        <w:rPr>
-          <w:rFonts w:eastAsiaTheme="majorEastAsia"/>
-          <w:sz w:val="24"/>
-          <w:szCs w:val="24"/>
-        </w:rPr>
-        <w:t>;</w:t>
+        <w:t xml:space="preserve"> caratteri);</w:t>
       </w:r>
       <w:r>
         <w:rPr>
@@ -5683,7 +5369,7 @@
           <w:sz w:val="28"/>
           <w:szCs w:val="28"/>
         </w:rPr>
-        <w:t>RF2.3 Visualizzazione</w:t>
+        <w:t>RF2.</w:t>
       </w:r>
       <w:r>
         <w:rPr>
@@ -5692,7 +5378,7 @@
           <w:sz w:val="28"/>
           <w:szCs w:val="28"/>
         </w:rPr>
-        <w:t xml:space="preserve"> di</w:t>
+        <w:t>2</w:t>
       </w:r>
       <w:r>
         <w:rPr>
@@ -5701,7 +5387,34 @@
           <w:sz w:val="28"/>
           <w:szCs w:val="28"/>
         </w:rPr>
-        <w:t xml:space="preserve"> un account:</w:t>
+        <w:t xml:space="preserve"> Visualizzazione</w:t>
+      </w:r>
+      <w:r>
+        <w:rPr>
+          <w:rFonts w:asciiTheme="majorHAnsi" w:hAnsiTheme="majorHAnsi"/>
+          <w:b/>
+          <w:sz w:val="28"/>
+          <w:szCs w:val="28"/>
+        </w:rPr>
+        <w:t xml:space="preserve"> del proprio</w:t>
+      </w:r>
+      <w:r>
+        <w:rPr>
+          <w:rFonts w:asciiTheme="majorHAnsi" w:hAnsiTheme="majorHAnsi"/>
+          <w:b/>
+          <w:sz w:val="28"/>
+          <w:szCs w:val="28"/>
+        </w:rPr>
+        <w:t xml:space="preserve"> </w:t>
+      </w:r>
+      <w:r>
+        <w:rPr>
+          <w:rFonts w:asciiTheme="majorHAnsi" w:hAnsiTheme="majorHAnsi"/>
+          <w:b/>
+          <w:sz w:val="28"/>
+          <w:szCs w:val="28"/>
+        </w:rPr>
+        <w:t>account:</w:t>
       </w:r>
       <w:r>
         <w:rPr>
@@ -5752,7 +5465,52 @@
           <w:sz w:val="28"/>
           <w:szCs w:val="28"/>
         </w:rPr>
-        <w:t xml:space="preserve"> RF2.4 Modifica di un account:</w:t>
+        <w:t xml:space="preserve"> RF2.</w:t>
+      </w:r>
+      <w:r>
+        <w:rPr>
+          <w:rFonts w:asciiTheme="majorHAnsi" w:eastAsiaTheme="majorEastAsia" w:hAnsiTheme="majorHAnsi"/>
+          <w:b/>
+          <w:sz w:val="28"/>
+          <w:szCs w:val="28"/>
+        </w:rPr>
+        <w:t>3</w:t>
+      </w:r>
+      <w:r>
+        <w:rPr>
+          <w:rFonts w:asciiTheme="majorHAnsi" w:eastAsiaTheme="majorEastAsia" w:hAnsiTheme="majorHAnsi"/>
+          <w:b/>
+          <w:sz w:val="28"/>
+          <w:szCs w:val="28"/>
+        </w:rPr>
+        <w:t xml:space="preserve"> Modifica </w:t>
+      </w:r>
+      <w:r>
+        <w:rPr>
+          <w:rFonts w:asciiTheme="majorHAnsi" w:hAnsiTheme="majorHAnsi"/>
+          <w:b/>
+          <w:sz w:val="28"/>
+          <w:szCs w:val="28"/>
+        </w:rPr>
+        <w:t>del proprio</w:t>
+      </w:r>
+      <w:r>
+        <w:rPr>
+          <w:rFonts w:asciiTheme="majorHAnsi" w:hAnsiTheme="majorHAnsi"/>
+          <w:b/>
+          <w:sz w:val="28"/>
+          <w:szCs w:val="28"/>
+        </w:rPr>
+        <w:t xml:space="preserve"> </w:t>
+      </w:r>
+      <w:r>
+        <w:rPr>
+          <w:rFonts w:asciiTheme="majorHAnsi" w:eastAsiaTheme="majorEastAsia" w:hAnsiTheme="majorHAnsi"/>
+          <w:b/>
+          <w:sz w:val="28"/>
+          <w:szCs w:val="28"/>
+        </w:rPr>
+        <w:t>account:</w:t>
       </w:r>
       <w:r>
         <w:rPr>
@@ -5811,7 +5569,52 @@
           <w:sz w:val="28"/>
           <w:szCs w:val="28"/>
         </w:rPr>
-        <w:t>RF2.5 Eliminazione di un account:</w:t>
+        <w:t>RF2.</w:t>
+      </w:r>
+      <w:r>
+        <w:rPr>
+          <w:rFonts w:asciiTheme="majorHAnsi" w:eastAsiaTheme="majorEastAsia" w:hAnsiTheme="majorHAnsi"/>
+          <w:b/>
+          <w:sz w:val="28"/>
+          <w:szCs w:val="28"/>
+        </w:rPr>
+        <w:t>4</w:t>
+      </w:r>
+      <w:r>
+        <w:rPr>
+          <w:rFonts w:asciiTheme="majorHAnsi" w:eastAsiaTheme="majorEastAsia" w:hAnsiTheme="majorHAnsi"/>
+          <w:b/>
+          <w:sz w:val="28"/>
+          <w:szCs w:val="28"/>
+        </w:rPr>
+        <w:t xml:space="preserve"> Eliminazione </w:t>
+      </w:r>
+      <w:r>
+        <w:rPr>
+          <w:rFonts w:asciiTheme="majorHAnsi" w:hAnsiTheme="majorHAnsi"/>
+          <w:b/>
+          <w:sz w:val="28"/>
+          <w:szCs w:val="28"/>
+        </w:rPr>
+        <w:t>del proprio</w:t>
+      </w:r>
+      <w:r>
+        <w:rPr>
+          <w:rFonts w:asciiTheme="majorHAnsi" w:hAnsiTheme="majorHAnsi"/>
+          <w:b/>
+          <w:sz w:val="28"/>
+          <w:szCs w:val="28"/>
+        </w:rPr>
+        <w:t xml:space="preserve"> </w:t>
+      </w:r>
+      <w:r>
+        <w:rPr>
+          <w:rFonts w:asciiTheme="majorHAnsi" w:eastAsiaTheme="majorEastAsia" w:hAnsiTheme="majorHAnsi"/>
+          <w:b/>
+          <w:sz w:val="28"/>
+          <w:szCs w:val="28"/>
+        </w:rPr>
+        <w:t>account:</w:t>
       </w:r>
       <w:r>
         <w:rPr>
@@ -5848,28 +5651,1927 @@
     </w:p>
     <w:p>
       <w:pPr>
-        <w:rPr>
-          <w:rFonts w:asciiTheme="majorHAnsi" w:eastAsiaTheme="majorEastAsia" w:hAnsiTheme="majorHAnsi" w:cstheme="majorBidi"/>
-          <w:b/>
-          <w:smallCaps/>
-          <w:spacing w:val="5"/>
-          <w:sz w:val="32"/>
-          <w:szCs w:val="32"/>
+        <w:pStyle w:val="Paragrafoelenco"/>
+        <w:jc w:val="both"/>
+        <w:rPr>
+          <w:rFonts w:eastAsiaTheme="majorEastAsia"/>
+          <w:sz w:val="24"/>
+          <w:szCs w:val="24"/>
         </w:rPr>
       </w:pPr>
     </w:p>
     <w:p>
       <w:pPr>
+        <w:pStyle w:val="Paragrafoelenco"/>
+        <w:numPr>
+          <w:ilvl w:val="0"/>
+          <w:numId w:val="47"/>
+        </w:numPr>
+        <w:jc w:val="both"/>
+        <w:rPr>
+          <w:rFonts w:eastAsiaTheme="majorEastAsia"/>
+          <w:sz w:val="24"/>
+          <w:szCs w:val="24"/>
+        </w:rPr>
+      </w:pPr>
+      <w:r>
+        <w:rPr>
+          <w:rFonts w:asciiTheme="majorHAnsi" w:eastAsiaTheme="majorEastAsia" w:hAnsiTheme="majorHAnsi"/>
+          <w:b/>
+          <w:sz w:val="28"/>
+          <w:szCs w:val="28"/>
+        </w:rPr>
+        <w:t>RF2.</w:t>
+      </w:r>
+      <w:r>
+        <w:rPr>
+          <w:rFonts w:asciiTheme="majorHAnsi" w:eastAsiaTheme="majorEastAsia" w:hAnsiTheme="majorHAnsi"/>
+          <w:b/>
+          <w:sz w:val="28"/>
+          <w:szCs w:val="28"/>
+        </w:rPr>
+        <w:t>5</w:t>
+      </w:r>
+      <w:r>
+        <w:rPr>
+          <w:rFonts w:asciiTheme="majorHAnsi" w:eastAsiaTheme="majorEastAsia" w:hAnsiTheme="majorHAnsi"/>
+          <w:b/>
+          <w:sz w:val="28"/>
+          <w:szCs w:val="28"/>
+        </w:rPr>
+        <w:t xml:space="preserve"> </w:t>
+      </w:r>
+      <w:r>
+        <w:rPr>
+          <w:rFonts w:asciiTheme="majorHAnsi" w:eastAsiaTheme="majorEastAsia" w:hAnsiTheme="majorHAnsi"/>
+          <w:b/>
+          <w:sz w:val="28"/>
+          <w:szCs w:val="28"/>
+        </w:rPr>
+        <w:t>Condivisione dettagli</w:t>
+      </w:r>
+      <w:r>
+        <w:rPr>
+          <w:rFonts w:asciiTheme="majorHAnsi" w:eastAsiaTheme="majorEastAsia" w:hAnsiTheme="majorHAnsi"/>
+          <w:b/>
+          <w:sz w:val="28"/>
+          <w:szCs w:val="28"/>
+        </w:rPr>
+        <w:t xml:space="preserve"> </w:t>
+      </w:r>
+      <w:r>
+        <w:rPr>
+          <w:rFonts w:asciiTheme="majorHAnsi" w:hAnsiTheme="majorHAnsi"/>
+          <w:b/>
+          <w:sz w:val="28"/>
+          <w:szCs w:val="28"/>
+        </w:rPr>
+        <w:t>del proprio</w:t>
+      </w:r>
+      <w:r>
+        <w:rPr>
+          <w:rFonts w:asciiTheme="majorHAnsi" w:hAnsiTheme="majorHAnsi"/>
+          <w:b/>
+          <w:sz w:val="28"/>
+          <w:szCs w:val="28"/>
+        </w:rPr>
+        <w:t xml:space="preserve"> </w:t>
+      </w:r>
+      <w:r>
+        <w:rPr>
+          <w:rFonts w:asciiTheme="majorHAnsi" w:eastAsiaTheme="majorEastAsia" w:hAnsiTheme="majorHAnsi"/>
+          <w:b/>
+          <w:sz w:val="28"/>
+          <w:szCs w:val="28"/>
+        </w:rPr>
+        <w:t>account:</w:t>
+      </w:r>
+      <w:r>
+        <w:rPr>
+          <w:rFonts w:eastAsiaTheme="majorEastAsia"/>
+          <w:sz w:val="24"/>
+          <w:szCs w:val="24"/>
+        </w:rPr>
+        <w:t xml:space="preserve"> </w:t>
+      </w:r>
+      <w:r>
+        <w:rPr>
+          <w:rFonts w:eastAsiaTheme="majorEastAsia"/>
+          <w:sz w:val="24"/>
+          <w:szCs w:val="24"/>
+        </w:rPr>
+        <w:t>consente all’utente di scegliere se tenere privati o rendere pubblici, condividere, tutti o parte dei dettagli del proprio</w:t>
+      </w:r>
+      <w:r>
+        <w:rPr>
+          <w:rFonts w:eastAsiaTheme="majorEastAsia"/>
+          <w:sz w:val="24"/>
+          <w:szCs w:val="24"/>
+        </w:rPr>
+        <w:t xml:space="preserve"> account.</w:t>
+      </w:r>
+      <w:r>
+        <w:rPr>
+          <w:rFonts w:eastAsiaTheme="majorEastAsia"/>
+          <w:sz w:val="24"/>
+          <w:szCs w:val="24"/>
+        </w:rPr>
+        <w:t xml:space="preserve"> </w:t>
+      </w:r>
+    </w:p>
+    <w:p>
+      <w:pPr>
+        <w:pStyle w:val="Paragrafoelenco"/>
+        <w:ind w:left="0"/>
+        <w:jc w:val="both"/>
+        <w:rPr>
+          <w:rFonts w:eastAsiaTheme="majorEastAsia"/>
+          <w:sz w:val="24"/>
+          <w:szCs w:val="24"/>
+        </w:rPr>
+      </w:pPr>
+    </w:p>
+    <w:p>
+      <w:pPr>
+        <w:pStyle w:val="Titolo2"/>
+        <w:numPr>
+          <w:ilvl w:val="0"/>
+          <w:numId w:val="69"/>
+        </w:numPr>
+        <w:rPr>
+          <w:b/>
+        </w:rPr>
+      </w:pPr>
+      <w:bookmarkStart w:id="4" w:name="_Toc385529745"/>
+      <w:r>
+        <w:rPr>
+          <w:b/>
+        </w:rPr>
+        <w:t>RF3 - Servizio di Gestione Amicizia</w:t>
+      </w:r>
+      <w:bookmarkEnd w:id="4"/>
+    </w:p>
+    <w:p>
+      <w:pPr>
+        <w:jc w:val="both"/>
+        <w:rPr>
+          <w:rFonts w:eastAsiaTheme="majorEastAsia"/>
+          <w:sz w:val="24"/>
+          <w:szCs w:val="24"/>
+        </w:rPr>
+      </w:pPr>
+      <w:r>
+        <w:rPr>
+          <w:rFonts w:eastAsiaTheme="majorEastAsia"/>
+          <w:sz w:val="24"/>
+          <w:szCs w:val="24"/>
+        </w:rPr>
+        <w:t xml:space="preserve">Questa funzionalità di </w:t>
+      </w:r>
+      <w:r>
+        <w:rPr>
+          <w:rFonts w:eastAsiaTheme="majorEastAsia"/>
+          <w:sz w:val="24"/>
+          <w:szCs w:val="24"/>
+        </w:rPr>
+        <w:t>“</w:t>
+      </w:r>
+      <w:proofErr w:type="spellStart"/>
+      <w:r>
+        <w:rPr>
+          <w:rFonts w:eastAsiaTheme="majorEastAsia"/>
+          <w:sz w:val="24"/>
+          <w:szCs w:val="24"/>
+        </w:rPr>
+        <w:t>Who</w:t>
+      </w:r>
+      <w:proofErr w:type="spellEnd"/>
+      <w:r>
+        <w:rPr>
+          <w:rFonts w:eastAsiaTheme="majorEastAsia"/>
+          <w:sz w:val="24"/>
+          <w:szCs w:val="24"/>
+        </w:rPr>
+        <w:t xml:space="preserve"> Are </w:t>
+      </w:r>
+      <w:proofErr w:type="spellStart"/>
+      <w:r>
+        <w:rPr>
+          <w:rFonts w:eastAsiaTheme="majorEastAsia"/>
+          <w:sz w:val="24"/>
+          <w:szCs w:val="24"/>
+        </w:rPr>
+        <w:t>You</w:t>
+      </w:r>
+      <w:proofErr w:type="spellEnd"/>
+      <w:r>
+        <w:rPr>
+          <w:rFonts w:eastAsiaTheme="majorEastAsia"/>
+          <w:sz w:val="24"/>
+          <w:szCs w:val="24"/>
+        </w:rPr>
+        <w:t xml:space="preserve">?” </w:t>
+      </w:r>
+      <w:r>
+        <w:rPr>
+          <w:rFonts w:eastAsiaTheme="majorEastAsia"/>
+          <w:sz w:val="24"/>
+          <w:szCs w:val="24"/>
+        </w:rPr>
+        <w:t>forni</w:t>
+      </w:r>
+      <w:r>
+        <w:rPr>
+          <w:rFonts w:eastAsiaTheme="majorEastAsia"/>
+          <w:sz w:val="24"/>
+          <w:szCs w:val="24"/>
+        </w:rPr>
+        <w:t>sce</w:t>
+      </w:r>
+      <w:r>
+        <w:rPr>
+          <w:rFonts w:eastAsiaTheme="majorEastAsia"/>
+          <w:sz w:val="24"/>
+          <w:szCs w:val="24"/>
+        </w:rPr>
+        <w:t xml:space="preserve"> le seguenti operazioni </w:t>
+      </w:r>
+      <w:r>
+        <w:rPr>
+          <w:rFonts w:eastAsiaTheme="majorEastAsia"/>
+          <w:sz w:val="24"/>
+          <w:szCs w:val="24"/>
+        </w:rPr>
+        <w:t xml:space="preserve">all’utente </w:t>
+      </w:r>
+      <w:r>
+        <w:rPr>
+          <w:rFonts w:eastAsiaTheme="majorEastAsia"/>
+          <w:sz w:val="24"/>
+          <w:szCs w:val="24"/>
+        </w:rPr>
+        <w:t xml:space="preserve">per la gestione </w:t>
+      </w:r>
+      <w:r>
+        <w:rPr>
+          <w:rFonts w:eastAsiaTheme="majorEastAsia"/>
+          <w:sz w:val="24"/>
+          <w:szCs w:val="24"/>
+        </w:rPr>
+        <w:t>delle proprie amicizie</w:t>
+      </w:r>
+      <w:r>
+        <w:rPr>
+          <w:rFonts w:eastAsiaTheme="majorEastAsia"/>
+          <w:sz w:val="24"/>
+          <w:szCs w:val="24"/>
+        </w:rPr>
+        <w:t xml:space="preserve">. </w:t>
+      </w:r>
+    </w:p>
+    <w:p>
+      <w:pPr>
+        <w:pStyle w:val="Paragrafoelenco"/>
+        <w:numPr>
+          <w:ilvl w:val="0"/>
+          <w:numId w:val="7"/>
+        </w:numPr>
+        <w:jc w:val="both"/>
+        <w:rPr>
+          <w:rFonts w:eastAsiaTheme="majorEastAsia"/>
+          <w:b/>
+          <w:sz w:val="24"/>
+          <w:szCs w:val="24"/>
+        </w:rPr>
+      </w:pPr>
+      <w:r>
+        <w:rPr>
+          <w:rFonts w:asciiTheme="majorHAnsi" w:hAnsiTheme="majorHAnsi"/>
+          <w:b/>
+          <w:sz w:val="28"/>
+          <w:szCs w:val="28"/>
+        </w:rPr>
+        <w:t>RF</w:t>
+      </w:r>
+      <w:r>
+        <w:rPr>
+          <w:rFonts w:asciiTheme="majorHAnsi" w:hAnsiTheme="majorHAnsi"/>
+          <w:b/>
+          <w:sz w:val="28"/>
+          <w:szCs w:val="28"/>
+        </w:rPr>
+        <w:t xml:space="preserve">3.1 </w:t>
+      </w:r>
+      <w:r>
+        <w:rPr>
+          <w:rFonts w:asciiTheme="majorHAnsi" w:hAnsiTheme="majorHAnsi"/>
+          <w:b/>
+          <w:sz w:val="28"/>
+          <w:szCs w:val="28"/>
+        </w:rPr>
+        <w:t>Visualizzazione</w:t>
+      </w:r>
+      <w:r>
+        <w:rPr>
+          <w:rFonts w:asciiTheme="majorHAnsi" w:hAnsiTheme="majorHAnsi"/>
+          <w:b/>
+          <w:sz w:val="28"/>
+          <w:szCs w:val="28"/>
+        </w:rPr>
+        <w:t xml:space="preserve"> di un </w:t>
+      </w:r>
+      <w:r>
+        <w:rPr>
+          <w:rFonts w:asciiTheme="majorHAnsi" w:hAnsiTheme="majorHAnsi"/>
+          <w:b/>
+          <w:sz w:val="28"/>
+          <w:szCs w:val="28"/>
+        </w:rPr>
+        <w:t>account:</w:t>
+      </w:r>
+      <w:r>
+        <w:rPr>
+          <w:rFonts w:eastAsiaTheme="majorEastAsia"/>
+          <w:sz w:val="24"/>
+          <w:szCs w:val="24"/>
+        </w:rPr>
+        <w:t xml:space="preserve"> consente all’utente di visualizzare i dettagli condivisi di un </w:t>
+      </w:r>
+      <w:r>
+        <w:rPr>
+          <w:rFonts w:eastAsiaTheme="majorEastAsia"/>
+          <w:sz w:val="24"/>
+          <w:szCs w:val="24"/>
+        </w:rPr>
+        <w:t>account</w:t>
+      </w:r>
+      <w:r>
+        <w:rPr>
+          <w:rFonts w:eastAsiaTheme="majorEastAsia"/>
+          <w:sz w:val="24"/>
+          <w:szCs w:val="24"/>
+        </w:rPr>
+        <w:t xml:space="preserve"> </w:t>
+      </w:r>
+      <w:r>
+        <w:rPr>
+          <w:rFonts w:eastAsia="Times New Roman"/>
+          <w:sz w:val="24"/>
+          <w:szCs w:val="24"/>
+        </w:rPr>
+        <w:t xml:space="preserve">nelle sue </w:t>
+      </w:r>
+      <w:r>
+        <w:rPr>
+          <w:rFonts w:eastAsia="Times New Roman"/>
+          <w:iCs/>
+          <w:sz w:val="24"/>
+          <w:szCs w:val="24"/>
+        </w:rPr>
+        <w:t>immediat</w:t>
+      </w:r>
+      <w:r>
+        <w:rPr>
+          <w:rFonts w:eastAsia="Times New Roman"/>
+          <w:iCs/>
+          <w:sz w:val="24"/>
+          <w:szCs w:val="24"/>
+        </w:rPr>
+        <w:t>e vicinanze</w:t>
+      </w:r>
+      <w:r>
+        <w:rPr>
+          <w:rFonts w:eastAsiaTheme="majorEastAsia"/>
+          <w:sz w:val="24"/>
+          <w:szCs w:val="24"/>
+        </w:rPr>
+        <w:t>.</w:t>
+      </w:r>
+      <w:r>
+        <w:rPr>
+          <w:rFonts w:eastAsiaTheme="majorEastAsia"/>
+          <w:b/>
+          <w:sz w:val="24"/>
+          <w:szCs w:val="24"/>
+        </w:rPr>
+        <w:t xml:space="preserve"> </w:t>
+      </w:r>
+    </w:p>
+    <w:p>
+      <w:pPr>
+        <w:pStyle w:val="Paragrafoelenco"/>
+        <w:jc w:val="both"/>
+        <w:rPr>
+          <w:rFonts w:eastAsiaTheme="majorEastAsia"/>
+          <w:b/>
+          <w:sz w:val="24"/>
+          <w:szCs w:val="24"/>
+        </w:rPr>
+      </w:pPr>
+    </w:p>
+    <w:p>
+      <w:pPr>
+        <w:pStyle w:val="Paragrafoelenco"/>
+        <w:numPr>
+          <w:ilvl w:val="0"/>
+          <w:numId w:val="7"/>
+        </w:numPr>
+        <w:jc w:val="both"/>
+        <w:rPr>
+          <w:rFonts w:eastAsiaTheme="majorEastAsia"/>
+          <w:sz w:val="24"/>
+          <w:szCs w:val="24"/>
+        </w:rPr>
+      </w:pPr>
+      <w:r>
+        <w:rPr>
+          <w:rFonts w:asciiTheme="majorHAnsi" w:hAnsiTheme="majorHAnsi"/>
+          <w:b/>
+          <w:sz w:val="28"/>
+          <w:szCs w:val="28"/>
+        </w:rPr>
+        <w:t>RF</w:t>
+      </w:r>
+      <w:r>
+        <w:rPr>
+          <w:rFonts w:asciiTheme="majorHAnsi" w:hAnsiTheme="majorHAnsi"/>
+          <w:b/>
+          <w:sz w:val="28"/>
+          <w:szCs w:val="28"/>
+        </w:rPr>
+        <w:t>3</w:t>
+      </w:r>
+      <w:r>
+        <w:rPr>
+          <w:rFonts w:asciiTheme="majorHAnsi" w:hAnsiTheme="majorHAnsi"/>
+          <w:b/>
+          <w:sz w:val="28"/>
+          <w:szCs w:val="28"/>
+        </w:rPr>
+        <w:t>.</w:t>
+      </w:r>
+      <w:r>
+        <w:rPr>
+          <w:rFonts w:asciiTheme="majorHAnsi" w:hAnsiTheme="majorHAnsi"/>
+          <w:b/>
+          <w:sz w:val="28"/>
+          <w:szCs w:val="28"/>
+        </w:rPr>
+        <w:t>2</w:t>
+      </w:r>
+      <w:r>
+        <w:rPr>
+          <w:rFonts w:asciiTheme="majorHAnsi" w:hAnsiTheme="majorHAnsi"/>
+          <w:b/>
+          <w:sz w:val="28"/>
+          <w:szCs w:val="28"/>
+        </w:rPr>
+        <w:t xml:space="preserve"> </w:t>
+      </w:r>
+      <w:r>
+        <w:rPr>
+          <w:rFonts w:asciiTheme="majorHAnsi" w:hAnsiTheme="majorHAnsi"/>
+          <w:b/>
+          <w:sz w:val="28"/>
+          <w:szCs w:val="28"/>
+        </w:rPr>
+        <w:t>Inviare una R</w:t>
+      </w:r>
+      <w:r>
+        <w:rPr>
+          <w:rFonts w:asciiTheme="majorHAnsi" w:hAnsiTheme="majorHAnsi"/>
+          <w:b/>
+          <w:sz w:val="28"/>
+          <w:szCs w:val="28"/>
+        </w:rPr>
+        <w:t>ichiest</w:t>
+      </w:r>
+      <w:r>
+        <w:rPr>
+          <w:rFonts w:asciiTheme="majorHAnsi" w:hAnsiTheme="majorHAnsi"/>
+          <w:b/>
+          <w:sz w:val="28"/>
+          <w:szCs w:val="28"/>
+        </w:rPr>
+        <w:t>a</w:t>
+      </w:r>
+      <w:r>
+        <w:rPr>
+          <w:rFonts w:asciiTheme="majorHAnsi" w:hAnsiTheme="majorHAnsi"/>
+          <w:b/>
+          <w:sz w:val="28"/>
+          <w:szCs w:val="28"/>
+        </w:rPr>
+        <w:t xml:space="preserve"> di amicizia</w:t>
+      </w:r>
+      <w:r>
+        <w:rPr>
+          <w:rFonts w:asciiTheme="majorHAnsi" w:hAnsiTheme="majorHAnsi"/>
+          <w:b/>
+          <w:sz w:val="28"/>
+          <w:szCs w:val="28"/>
+        </w:rPr>
+        <w:t>:</w:t>
+      </w:r>
+      <w:r>
+        <w:rPr>
+          <w:rFonts w:eastAsiaTheme="majorEastAsia"/>
+          <w:sz w:val="24"/>
+          <w:szCs w:val="24"/>
+        </w:rPr>
+        <w:t xml:space="preserve"> </w:t>
+      </w:r>
+      <w:r>
+        <w:rPr>
+          <w:rFonts w:eastAsiaTheme="majorEastAsia"/>
+          <w:sz w:val="24"/>
+          <w:szCs w:val="24"/>
+        </w:rPr>
+        <w:t>consente all’utente</w:t>
+      </w:r>
+      <w:r>
+        <w:rPr>
+          <w:rFonts w:eastAsiaTheme="majorEastAsia"/>
+          <w:sz w:val="24"/>
+          <w:szCs w:val="24"/>
+        </w:rPr>
+        <w:t xml:space="preserve"> di inviare una richiesta di amicizia</w:t>
+      </w:r>
+      <w:r>
+        <w:rPr>
+          <w:rFonts w:eastAsiaTheme="majorEastAsia"/>
+          <w:sz w:val="24"/>
+          <w:szCs w:val="24"/>
+        </w:rPr>
+        <w:t xml:space="preserve"> </w:t>
+      </w:r>
+      <w:r>
+        <w:rPr>
+          <w:rFonts w:eastAsia="Times New Roman"/>
+          <w:sz w:val="24"/>
+          <w:szCs w:val="24"/>
+        </w:rPr>
+        <w:t xml:space="preserve">ad un utente che </w:t>
+      </w:r>
+      <w:r>
+        <w:rPr>
+          <w:rFonts w:eastAsia="Times New Roman"/>
+          <w:sz w:val="24"/>
+          <w:szCs w:val="24"/>
+        </w:rPr>
+        <w:t>si trova</w:t>
+      </w:r>
+      <w:r>
+        <w:rPr>
+          <w:rFonts w:eastAsia="Times New Roman"/>
+          <w:sz w:val="24"/>
+          <w:szCs w:val="24"/>
+        </w:rPr>
+        <w:t xml:space="preserve"> nelle sue</w:t>
+      </w:r>
+      <w:r>
+        <w:rPr>
+          <w:rFonts w:eastAsia="Times New Roman"/>
+          <w:sz w:val="24"/>
+          <w:szCs w:val="24"/>
+        </w:rPr>
+        <w:t xml:space="preserve"> </w:t>
+      </w:r>
+      <w:r>
+        <w:rPr>
+          <w:rFonts w:eastAsia="Times New Roman"/>
+          <w:iCs/>
+          <w:sz w:val="24"/>
+          <w:szCs w:val="24"/>
+        </w:rPr>
+        <w:t>immediat</w:t>
+      </w:r>
+      <w:r>
+        <w:rPr>
+          <w:rFonts w:eastAsia="Times New Roman"/>
+          <w:iCs/>
+          <w:sz w:val="24"/>
+          <w:szCs w:val="24"/>
+        </w:rPr>
+        <w:t>e vicinanze</w:t>
+      </w:r>
+      <w:r>
+        <w:rPr>
+          <w:rFonts w:eastAsia="Times New Roman"/>
+          <w:sz w:val="24"/>
+          <w:szCs w:val="24"/>
+        </w:rPr>
+        <w:t>.</w:t>
+      </w:r>
+      <w:r>
+        <w:rPr>
+          <w:rFonts w:asciiTheme="majorHAnsi" w:hAnsiTheme="majorHAnsi"/>
+          <w:b/>
+          <w:sz w:val="28"/>
+          <w:szCs w:val="28"/>
+        </w:rPr>
+        <w:t xml:space="preserve"> </w:t>
+      </w:r>
+    </w:p>
+    <w:p>
+      <w:pPr>
+        <w:pStyle w:val="Paragrafoelenco"/>
+        <w:jc w:val="both"/>
+        <w:rPr>
+          <w:rFonts w:eastAsiaTheme="majorEastAsia"/>
+          <w:sz w:val="24"/>
+          <w:szCs w:val="24"/>
+        </w:rPr>
+      </w:pPr>
+    </w:p>
+    <w:p>
+      <w:pPr>
+        <w:pStyle w:val="Paragrafoelenco"/>
+        <w:numPr>
+          <w:ilvl w:val="0"/>
+          <w:numId w:val="7"/>
+        </w:numPr>
+        <w:jc w:val="both"/>
+        <w:rPr>
+          <w:rFonts w:eastAsiaTheme="majorEastAsia"/>
+          <w:sz w:val="24"/>
+          <w:szCs w:val="24"/>
+        </w:rPr>
+      </w:pPr>
+      <w:r>
+        <w:rPr>
+          <w:rFonts w:asciiTheme="majorHAnsi" w:hAnsiTheme="majorHAnsi"/>
+          <w:b/>
+          <w:sz w:val="28"/>
+          <w:szCs w:val="28"/>
+        </w:rPr>
+        <w:t>RF3.</w:t>
+      </w:r>
+      <w:r>
+        <w:rPr>
+          <w:rFonts w:asciiTheme="majorHAnsi" w:hAnsiTheme="majorHAnsi"/>
+          <w:b/>
+          <w:sz w:val="28"/>
+          <w:szCs w:val="28"/>
+        </w:rPr>
+        <w:t>3</w:t>
+      </w:r>
+      <w:r>
+        <w:rPr>
+          <w:rFonts w:asciiTheme="majorHAnsi" w:hAnsiTheme="majorHAnsi"/>
+          <w:b/>
+          <w:sz w:val="28"/>
+          <w:szCs w:val="28"/>
+        </w:rPr>
+        <w:t xml:space="preserve"> Accettare</w:t>
+      </w:r>
+      <w:r>
+        <w:rPr>
+          <w:rFonts w:asciiTheme="majorHAnsi" w:hAnsiTheme="majorHAnsi"/>
+          <w:b/>
+          <w:sz w:val="28"/>
+          <w:szCs w:val="28"/>
+        </w:rPr>
+        <w:t xml:space="preserve">/Rifiutare una </w:t>
+      </w:r>
+      <w:r>
+        <w:rPr>
+          <w:rFonts w:asciiTheme="majorHAnsi" w:hAnsiTheme="majorHAnsi"/>
+          <w:b/>
+          <w:sz w:val="28"/>
+          <w:szCs w:val="28"/>
+        </w:rPr>
+        <w:t>Richiesta di amicizia:</w:t>
+      </w:r>
+      <w:r>
+        <w:rPr>
+          <w:rFonts w:eastAsiaTheme="majorEastAsia"/>
+          <w:sz w:val="24"/>
+          <w:szCs w:val="24"/>
+        </w:rPr>
+        <w:t xml:space="preserve"> consente all’utente di accettare</w:t>
+      </w:r>
+      <w:r>
+        <w:rPr>
+          <w:rFonts w:eastAsiaTheme="majorEastAsia"/>
+          <w:sz w:val="24"/>
+          <w:szCs w:val="24"/>
+        </w:rPr>
+        <w:t>/rifiutare</w:t>
+      </w:r>
+      <w:r>
+        <w:rPr>
+          <w:rFonts w:eastAsiaTheme="majorEastAsia"/>
+          <w:sz w:val="24"/>
+          <w:szCs w:val="24"/>
+        </w:rPr>
+        <w:t xml:space="preserve"> una richiesta di amicizia inviatagli da un </w:t>
+      </w:r>
+      <w:r>
+        <w:rPr>
+          <w:rFonts w:eastAsia="Times New Roman"/>
+          <w:sz w:val="24"/>
+          <w:szCs w:val="24"/>
+        </w:rPr>
+        <w:t>utente si trova</w:t>
+      </w:r>
+      <w:r>
+        <w:rPr>
+          <w:rFonts w:eastAsia="Times New Roman"/>
+          <w:sz w:val="24"/>
+          <w:szCs w:val="24"/>
+        </w:rPr>
+        <w:t xml:space="preserve"> nelle sue</w:t>
+      </w:r>
+      <w:r>
+        <w:rPr>
+          <w:rFonts w:eastAsia="Times New Roman"/>
+          <w:sz w:val="24"/>
+          <w:szCs w:val="24"/>
+        </w:rPr>
+        <w:t xml:space="preserve"> </w:t>
+      </w:r>
+      <w:r>
+        <w:rPr>
+          <w:rFonts w:eastAsia="Times New Roman"/>
+          <w:iCs/>
+          <w:sz w:val="24"/>
+          <w:szCs w:val="24"/>
+        </w:rPr>
+        <w:t>immediat</w:t>
+      </w:r>
+      <w:r>
+        <w:rPr>
+          <w:rFonts w:eastAsia="Times New Roman"/>
+          <w:iCs/>
+          <w:sz w:val="24"/>
+          <w:szCs w:val="24"/>
+        </w:rPr>
+        <w:t>e vicinanze</w:t>
+      </w:r>
+      <w:r>
+        <w:rPr>
+          <w:rFonts w:eastAsia="Times New Roman"/>
+          <w:sz w:val="24"/>
+          <w:szCs w:val="24"/>
+        </w:rPr>
+        <w:t>.</w:t>
+      </w:r>
+      <w:r>
+        <w:rPr>
+          <w:rFonts w:asciiTheme="majorHAnsi" w:hAnsiTheme="majorHAnsi"/>
+          <w:b/>
+          <w:sz w:val="28"/>
+          <w:szCs w:val="28"/>
+        </w:rPr>
+        <w:t xml:space="preserve"> </w:t>
+      </w:r>
+    </w:p>
+    <w:p>
+      <w:pPr>
+        <w:pStyle w:val="Paragrafoelenco"/>
+        <w:jc w:val="both"/>
+        <w:rPr>
+          <w:rFonts w:eastAsiaTheme="majorEastAsia"/>
+          <w:sz w:val="24"/>
+          <w:szCs w:val="24"/>
+        </w:rPr>
+      </w:pPr>
+    </w:p>
+    <w:p>
+      <w:pPr>
+        <w:pStyle w:val="Paragrafoelenco"/>
+        <w:numPr>
+          <w:ilvl w:val="0"/>
+          <w:numId w:val="7"/>
+        </w:numPr>
+        <w:jc w:val="both"/>
+        <w:rPr>
+          <w:rFonts w:eastAsiaTheme="majorEastAsia"/>
+          <w:sz w:val="24"/>
+          <w:szCs w:val="24"/>
+        </w:rPr>
+      </w:pPr>
+      <w:r>
+        <w:rPr>
+          <w:rFonts w:asciiTheme="majorHAnsi" w:hAnsiTheme="majorHAnsi"/>
+          <w:b/>
+          <w:sz w:val="28"/>
+          <w:szCs w:val="28"/>
+        </w:rPr>
+        <w:t>RF3.</w:t>
+      </w:r>
+      <w:r>
+        <w:rPr>
+          <w:rFonts w:asciiTheme="majorHAnsi" w:hAnsiTheme="majorHAnsi"/>
+          <w:b/>
+          <w:sz w:val="28"/>
+          <w:szCs w:val="28"/>
+        </w:rPr>
+        <w:t xml:space="preserve">4 </w:t>
+      </w:r>
+      <w:r>
+        <w:rPr>
+          <w:rFonts w:asciiTheme="majorHAnsi" w:hAnsiTheme="majorHAnsi"/>
+          <w:b/>
+          <w:sz w:val="28"/>
+          <w:szCs w:val="28"/>
+        </w:rPr>
+        <w:t>Visualizzazione</w:t>
+      </w:r>
+      <w:r>
+        <w:rPr>
+          <w:rFonts w:asciiTheme="majorHAnsi" w:hAnsiTheme="majorHAnsi"/>
+          <w:b/>
+          <w:sz w:val="28"/>
+          <w:szCs w:val="28"/>
+        </w:rPr>
+        <w:t xml:space="preserve"> dell’elenco degli amici</w:t>
+      </w:r>
+      <w:r>
+        <w:rPr>
+          <w:rFonts w:asciiTheme="majorHAnsi" w:hAnsiTheme="majorHAnsi"/>
+          <w:b/>
+          <w:sz w:val="28"/>
+          <w:szCs w:val="28"/>
+        </w:rPr>
+        <w:t>:</w:t>
+      </w:r>
+      <w:r>
+        <w:rPr>
+          <w:rFonts w:eastAsiaTheme="majorEastAsia"/>
+          <w:sz w:val="24"/>
+          <w:szCs w:val="24"/>
+        </w:rPr>
+        <w:t xml:space="preserve"> </w:t>
+      </w:r>
+      <w:r>
+        <w:rPr>
+          <w:rFonts w:eastAsiaTheme="majorEastAsia"/>
+          <w:sz w:val="24"/>
+          <w:szCs w:val="24"/>
+        </w:rPr>
+        <w:t>consente all’utente di visualizzare la lista degli utenti amici</w:t>
+      </w:r>
+      <w:r>
+        <w:rPr>
+          <w:rFonts w:eastAsiaTheme="majorEastAsia"/>
+          <w:sz w:val="24"/>
+          <w:szCs w:val="24"/>
+        </w:rPr>
+        <w:t>.</w:t>
+      </w:r>
+    </w:p>
+    <w:p>
+      <w:pPr>
+        <w:pStyle w:val="Paragrafoelenco"/>
+        <w:jc w:val="both"/>
+        <w:rPr>
+          <w:rFonts w:eastAsiaTheme="majorEastAsia"/>
+          <w:sz w:val="24"/>
+          <w:szCs w:val="24"/>
+        </w:rPr>
+      </w:pPr>
+      <w:r>
+        <w:rPr>
+          <w:rFonts w:eastAsiaTheme="majorEastAsia"/>
+          <w:sz w:val="24"/>
+          <w:szCs w:val="24"/>
+        </w:rPr>
+        <w:t xml:space="preserve"> </w:t>
+      </w:r>
+    </w:p>
+    <w:p>
+      <w:pPr>
+        <w:pStyle w:val="Paragrafoelenco"/>
+        <w:numPr>
+          <w:ilvl w:val="0"/>
+          <w:numId w:val="47"/>
+        </w:numPr>
+        <w:jc w:val="both"/>
+        <w:rPr>
+          <w:rFonts w:eastAsiaTheme="majorEastAsia"/>
+          <w:sz w:val="24"/>
+          <w:szCs w:val="24"/>
+        </w:rPr>
+      </w:pPr>
+      <w:r>
+        <w:rPr>
+          <w:rFonts w:asciiTheme="majorHAnsi" w:hAnsiTheme="majorHAnsi"/>
+          <w:b/>
+          <w:sz w:val="28"/>
+          <w:szCs w:val="28"/>
+        </w:rPr>
+        <w:t>RF</w:t>
+      </w:r>
+      <w:r>
+        <w:rPr>
+          <w:rFonts w:asciiTheme="majorHAnsi" w:hAnsiTheme="majorHAnsi"/>
+          <w:b/>
+          <w:sz w:val="28"/>
+          <w:szCs w:val="28"/>
+        </w:rPr>
+        <w:t>3</w:t>
+      </w:r>
+      <w:r>
+        <w:rPr>
+          <w:rFonts w:asciiTheme="majorHAnsi" w:hAnsiTheme="majorHAnsi"/>
+          <w:b/>
+          <w:sz w:val="28"/>
+          <w:szCs w:val="28"/>
+        </w:rPr>
+        <w:t>.</w:t>
+      </w:r>
+      <w:r>
+        <w:rPr>
+          <w:rFonts w:asciiTheme="majorHAnsi" w:hAnsiTheme="majorHAnsi"/>
+          <w:b/>
+          <w:sz w:val="28"/>
+          <w:szCs w:val="28"/>
+        </w:rPr>
+        <w:t xml:space="preserve">5 </w:t>
+      </w:r>
+      <w:r>
+        <w:rPr>
+          <w:rFonts w:asciiTheme="majorHAnsi" w:hAnsiTheme="majorHAnsi"/>
+          <w:b/>
+          <w:sz w:val="28"/>
+          <w:szCs w:val="28"/>
+        </w:rPr>
+        <w:t>Visualizzazione</w:t>
+      </w:r>
+      <w:r>
+        <w:rPr>
+          <w:rFonts w:asciiTheme="majorHAnsi" w:hAnsiTheme="majorHAnsi"/>
+          <w:b/>
+          <w:sz w:val="28"/>
+          <w:szCs w:val="28"/>
+        </w:rPr>
+        <w:t xml:space="preserve"> di un </w:t>
+      </w:r>
+      <w:r>
+        <w:rPr>
+          <w:rFonts w:asciiTheme="majorHAnsi" w:hAnsiTheme="majorHAnsi"/>
+          <w:b/>
+          <w:sz w:val="28"/>
+          <w:szCs w:val="28"/>
+        </w:rPr>
+        <w:t>account</w:t>
+      </w:r>
+      <w:r>
+        <w:rPr>
+          <w:rFonts w:asciiTheme="majorHAnsi" w:hAnsiTheme="majorHAnsi"/>
+          <w:b/>
+          <w:sz w:val="28"/>
+          <w:szCs w:val="28"/>
+        </w:rPr>
+        <w:t xml:space="preserve"> amico</w:t>
+      </w:r>
+      <w:r>
+        <w:rPr>
+          <w:rFonts w:asciiTheme="majorHAnsi" w:hAnsiTheme="majorHAnsi"/>
+          <w:b/>
+          <w:sz w:val="28"/>
+          <w:szCs w:val="28"/>
+        </w:rPr>
+        <w:t>:</w:t>
+      </w:r>
+      <w:r>
+        <w:rPr>
+          <w:rFonts w:eastAsiaTheme="majorEastAsia"/>
+          <w:sz w:val="24"/>
+          <w:szCs w:val="24"/>
+        </w:rPr>
+        <w:t xml:space="preserve"> consente all’utente di visualizzare i dettagli condivisi di un </w:t>
+      </w:r>
+      <w:r>
+        <w:rPr>
+          <w:rFonts w:eastAsiaTheme="majorEastAsia"/>
+          <w:sz w:val="24"/>
+          <w:szCs w:val="24"/>
+        </w:rPr>
+        <w:t>account</w:t>
+      </w:r>
+      <w:r>
+        <w:rPr>
+          <w:rFonts w:eastAsiaTheme="majorEastAsia"/>
+          <w:sz w:val="24"/>
+          <w:szCs w:val="24"/>
+        </w:rPr>
+        <w:t xml:space="preserve"> amico</w:t>
+      </w:r>
+      <w:r>
+        <w:rPr>
+          <w:rFonts w:eastAsiaTheme="majorEastAsia"/>
+          <w:sz w:val="24"/>
+          <w:szCs w:val="24"/>
+        </w:rPr>
+        <w:t>.</w:t>
+      </w:r>
+    </w:p>
+    <w:p>
+      <w:pPr>
+        <w:pStyle w:val="Paragrafoelenco"/>
+        <w:jc w:val="both"/>
+        <w:rPr>
+          <w:rFonts w:eastAsiaTheme="majorEastAsia"/>
+          <w:sz w:val="24"/>
+          <w:szCs w:val="24"/>
+        </w:rPr>
+      </w:pPr>
+    </w:p>
+    <w:p>
+      <w:pPr>
+        <w:pStyle w:val="Paragrafoelenco"/>
+        <w:numPr>
+          <w:ilvl w:val="0"/>
+          <w:numId w:val="47"/>
+        </w:numPr>
+        <w:jc w:val="both"/>
+        <w:rPr>
+          <w:rFonts w:eastAsiaTheme="majorEastAsia"/>
+          <w:sz w:val="24"/>
+          <w:szCs w:val="24"/>
+        </w:rPr>
+      </w:pPr>
+      <w:r>
+        <w:rPr>
+          <w:rFonts w:asciiTheme="majorHAnsi" w:eastAsiaTheme="majorEastAsia" w:hAnsiTheme="majorHAnsi"/>
+          <w:b/>
+          <w:sz w:val="28"/>
+          <w:szCs w:val="28"/>
+        </w:rPr>
+        <w:t>RF</w:t>
+      </w:r>
+      <w:r>
+        <w:rPr>
+          <w:rFonts w:asciiTheme="majorHAnsi" w:eastAsiaTheme="majorEastAsia" w:hAnsiTheme="majorHAnsi"/>
+          <w:b/>
+          <w:sz w:val="28"/>
+          <w:szCs w:val="28"/>
+        </w:rPr>
+        <w:t>3</w:t>
+      </w:r>
+      <w:r>
+        <w:rPr>
+          <w:rFonts w:asciiTheme="majorHAnsi" w:eastAsiaTheme="majorEastAsia" w:hAnsiTheme="majorHAnsi"/>
+          <w:b/>
+          <w:sz w:val="28"/>
+          <w:szCs w:val="28"/>
+        </w:rPr>
+        <w:t>.</w:t>
+      </w:r>
+      <w:r>
+        <w:rPr>
+          <w:rFonts w:asciiTheme="majorHAnsi" w:eastAsiaTheme="majorEastAsia" w:hAnsiTheme="majorHAnsi"/>
+          <w:b/>
+          <w:sz w:val="28"/>
+          <w:szCs w:val="28"/>
+        </w:rPr>
+        <w:t>6</w:t>
+      </w:r>
+      <w:r>
+        <w:rPr>
+          <w:rFonts w:asciiTheme="majorHAnsi" w:eastAsiaTheme="majorEastAsia" w:hAnsiTheme="majorHAnsi"/>
+          <w:b/>
+          <w:sz w:val="28"/>
+          <w:szCs w:val="28"/>
+        </w:rPr>
+        <w:t xml:space="preserve"> Eliminazione </w:t>
+      </w:r>
+      <w:r>
+        <w:rPr>
+          <w:rFonts w:asciiTheme="majorHAnsi" w:hAnsiTheme="majorHAnsi"/>
+          <w:b/>
+          <w:sz w:val="28"/>
+          <w:szCs w:val="28"/>
+        </w:rPr>
+        <w:t>di un</w:t>
+      </w:r>
+      <w:r>
+        <w:rPr>
+          <w:rFonts w:asciiTheme="majorHAnsi" w:hAnsiTheme="majorHAnsi"/>
+          <w:b/>
+          <w:sz w:val="28"/>
+          <w:szCs w:val="28"/>
+        </w:rPr>
+        <w:t xml:space="preserve"> </w:t>
+      </w:r>
+      <w:r>
+        <w:rPr>
+          <w:rFonts w:asciiTheme="majorHAnsi" w:eastAsiaTheme="majorEastAsia" w:hAnsiTheme="majorHAnsi"/>
+          <w:b/>
+          <w:sz w:val="28"/>
+          <w:szCs w:val="28"/>
+        </w:rPr>
+        <w:t>account</w:t>
+      </w:r>
+      <w:r>
+        <w:rPr>
+          <w:rFonts w:asciiTheme="majorHAnsi" w:eastAsiaTheme="majorEastAsia" w:hAnsiTheme="majorHAnsi"/>
+          <w:b/>
+          <w:sz w:val="28"/>
+          <w:szCs w:val="28"/>
+        </w:rPr>
+        <w:t xml:space="preserve"> </w:t>
+      </w:r>
+      <w:r>
+        <w:rPr>
+          <w:rFonts w:asciiTheme="majorHAnsi" w:hAnsiTheme="majorHAnsi"/>
+          <w:b/>
+          <w:sz w:val="28"/>
+          <w:szCs w:val="28"/>
+        </w:rPr>
+        <w:t>amico</w:t>
+      </w:r>
+      <w:r>
+        <w:rPr>
+          <w:rFonts w:asciiTheme="majorHAnsi" w:eastAsiaTheme="majorEastAsia" w:hAnsiTheme="majorHAnsi"/>
+          <w:b/>
+          <w:sz w:val="28"/>
+          <w:szCs w:val="28"/>
+        </w:rPr>
+        <w:t>:</w:t>
+      </w:r>
+      <w:r>
+        <w:rPr>
+          <w:rFonts w:eastAsiaTheme="majorEastAsia"/>
+          <w:sz w:val="24"/>
+          <w:szCs w:val="24"/>
+        </w:rPr>
+        <w:t xml:space="preserve"> </w:t>
+      </w:r>
+      <w:r>
+        <w:rPr>
+          <w:rFonts w:eastAsiaTheme="majorEastAsia"/>
+          <w:sz w:val="24"/>
+          <w:szCs w:val="24"/>
+        </w:rPr>
+        <w:t xml:space="preserve">consente all’utente di eliminare un </w:t>
+      </w:r>
+      <w:r>
+        <w:rPr>
+          <w:rFonts w:eastAsiaTheme="majorEastAsia"/>
+          <w:sz w:val="24"/>
+          <w:szCs w:val="24"/>
+        </w:rPr>
+        <w:t>account</w:t>
+      </w:r>
+      <w:r>
+        <w:rPr>
+          <w:rFonts w:eastAsiaTheme="majorEastAsia"/>
+          <w:sz w:val="24"/>
+          <w:szCs w:val="24"/>
+        </w:rPr>
+        <w:t xml:space="preserve"> amico</w:t>
+      </w:r>
+      <w:r>
+        <w:rPr>
+          <w:rFonts w:eastAsiaTheme="majorEastAsia"/>
+          <w:sz w:val="24"/>
+          <w:szCs w:val="24"/>
+        </w:rPr>
+        <w:t>.</w:t>
+      </w:r>
+      <w:r>
+        <w:rPr>
+          <w:rFonts w:eastAsiaTheme="majorEastAsia"/>
+          <w:sz w:val="24"/>
+          <w:szCs w:val="24"/>
+        </w:rPr>
+        <w:t xml:space="preserve"> </w:t>
+      </w:r>
+    </w:p>
+    <w:p>
+      <w:pPr>
+        <w:pStyle w:val="Paragrafoelenco"/>
+        <w:jc w:val="both"/>
+        <w:rPr>
+          <w:rFonts w:eastAsiaTheme="majorEastAsia"/>
+          <w:sz w:val="24"/>
+          <w:szCs w:val="24"/>
+        </w:rPr>
+      </w:pPr>
+    </w:p>
+    <w:p>
+      <w:pPr>
+        <w:pStyle w:val="Titolo2"/>
+        <w:numPr>
+          <w:ilvl w:val="0"/>
+          <w:numId w:val="69"/>
+        </w:numPr>
+        <w:rPr>
+          <w:b/>
+        </w:rPr>
+      </w:pPr>
+      <w:bookmarkStart w:id="5" w:name="_Toc385529746"/>
+      <w:r>
+        <w:rPr>
+          <w:b/>
+        </w:rPr>
+        <w:t>RF4 - Servizio di Gestione Posizione</w:t>
+      </w:r>
+      <w:bookmarkEnd w:id="5"/>
+    </w:p>
+    <w:p>
+      <w:pPr>
+        <w:jc w:val="both"/>
+        <w:rPr>
+          <w:rFonts w:eastAsiaTheme="majorEastAsia"/>
+          <w:sz w:val="24"/>
+          <w:szCs w:val="24"/>
+        </w:rPr>
+      </w:pPr>
+      <w:r>
+        <w:rPr>
+          <w:rFonts w:eastAsiaTheme="majorEastAsia"/>
+          <w:sz w:val="24"/>
+          <w:szCs w:val="24"/>
+        </w:rPr>
+        <w:t xml:space="preserve">Questa funzionalità di </w:t>
+      </w:r>
+      <w:r>
+        <w:rPr>
+          <w:rFonts w:eastAsiaTheme="majorEastAsia"/>
+          <w:sz w:val="24"/>
+          <w:szCs w:val="24"/>
+        </w:rPr>
+        <w:t>“</w:t>
+      </w:r>
+      <w:proofErr w:type="spellStart"/>
+      <w:r>
+        <w:rPr>
+          <w:rFonts w:eastAsiaTheme="majorEastAsia"/>
+          <w:sz w:val="24"/>
+          <w:szCs w:val="24"/>
+        </w:rPr>
+        <w:t>Who</w:t>
+      </w:r>
+      <w:proofErr w:type="spellEnd"/>
+      <w:r>
+        <w:rPr>
+          <w:rFonts w:eastAsiaTheme="majorEastAsia"/>
+          <w:sz w:val="24"/>
+          <w:szCs w:val="24"/>
+        </w:rPr>
+        <w:t xml:space="preserve"> Are </w:t>
+      </w:r>
+      <w:proofErr w:type="spellStart"/>
+      <w:r>
+        <w:rPr>
+          <w:rFonts w:eastAsiaTheme="majorEastAsia"/>
+          <w:sz w:val="24"/>
+          <w:szCs w:val="24"/>
+        </w:rPr>
+        <w:t>You</w:t>
+      </w:r>
+      <w:proofErr w:type="spellEnd"/>
+      <w:r>
+        <w:rPr>
+          <w:rFonts w:eastAsiaTheme="majorEastAsia"/>
+          <w:sz w:val="24"/>
+          <w:szCs w:val="24"/>
+        </w:rPr>
+        <w:t xml:space="preserve">?” </w:t>
+      </w:r>
+      <w:r>
+        <w:rPr>
+          <w:rFonts w:eastAsiaTheme="majorEastAsia"/>
+          <w:sz w:val="24"/>
+          <w:szCs w:val="24"/>
+        </w:rPr>
+        <w:t>forni</w:t>
+      </w:r>
+      <w:r>
+        <w:rPr>
+          <w:rFonts w:eastAsiaTheme="majorEastAsia"/>
+          <w:sz w:val="24"/>
+          <w:szCs w:val="24"/>
+        </w:rPr>
+        <w:t>sce</w:t>
+      </w:r>
+      <w:r>
+        <w:rPr>
+          <w:rFonts w:eastAsiaTheme="majorEastAsia"/>
+          <w:sz w:val="24"/>
+          <w:szCs w:val="24"/>
+        </w:rPr>
+        <w:t xml:space="preserve"> le seguenti operazioni </w:t>
+      </w:r>
+      <w:r>
+        <w:rPr>
+          <w:rFonts w:eastAsiaTheme="majorEastAsia"/>
+          <w:sz w:val="24"/>
+          <w:szCs w:val="24"/>
+        </w:rPr>
+        <w:t xml:space="preserve">all’utente </w:t>
+      </w:r>
+      <w:r>
+        <w:rPr>
+          <w:rFonts w:eastAsiaTheme="majorEastAsia"/>
+          <w:sz w:val="24"/>
+          <w:szCs w:val="24"/>
+        </w:rPr>
+        <w:t xml:space="preserve">per la gestione </w:t>
+      </w:r>
+      <w:r>
+        <w:rPr>
+          <w:rFonts w:eastAsiaTheme="majorEastAsia"/>
+          <w:sz w:val="24"/>
+          <w:szCs w:val="24"/>
+        </w:rPr>
+        <w:t>della posizione</w:t>
+      </w:r>
+      <w:r>
+        <w:rPr>
+          <w:rFonts w:eastAsiaTheme="majorEastAsia"/>
+          <w:sz w:val="24"/>
+          <w:szCs w:val="24"/>
+        </w:rPr>
+        <w:t xml:space="preserve">. </w:t>
+      </w:r>
+    </w:p>
+    <w:p>
+      <w:pPr>
+        <w:pStyle w:val="Paragrafoelenco"/>
+        <w:numPr>
+          <w:ilvl w:val="0"/>
+          <w:numId w:val="7"/>
+        </w:numPr>
+        <w:jc w:val="both"/>
+        <w:rPr>
+          <w:rFonts w:eastAsiaTheme="majorEastAsia"/>
+          <w:sz w:val="24"/>
+          <w:szCs w:val="24"/>
+        </w:rPr>
+      </w:pPr>
+      <w:r>
+        <w:rPr>
+          <w:rFonts w:asciiTheme="majorHAnsi" w:hAnsiTheme="majorHAnsi"/>
+          <w:b/>
+          <w:sz w:val="28"/>
+          <w:szCs w:val="28"/>
+        </w:rPr>
+        <w:t>RF</w:t>
+      </w:r>
+      <w:r>
+        <w:rPr>
+          <w:rFonts w:asciiTheme="majorHAnsi" w:hAnsiTheme="majorHAnsi"/>
+          <w:b/>
+          <w:sz w:val="28"/>
+          <w:szCs w:val="28"/>
+        </w:rPr>
+        <w:t>4</w:t>
+      </w:r>
+      <w:r>
+        <w:rPr>
+          <w:rFonts w:asciiTheme="majorHAnsi" w:hAnsiTheme="majorHAnsi"/>
+          <w:b/>
+          <w:sz w:val="28"/>
+          <w:szCs w:val="28"/>
+        </w:rPr>
+        <w:t>.</w:t>
+      </w:r>
+      <w:r>
+        <w:rPr>
+          <w:rFonts w:asciiTheme="majorHAnsi" w:hAnsiTheme="majorHAnsi"/>
+          <w:b/>
+          <w:sz w:val="28"/>
+          <w:szCs w:val="28"/>
+        </w:rPr>
+        <w:t>1</w:t>
+      </w:r>
+      <w:r>
+        <w:rPr>
+          <w:rFonts w:asciiTheme="majorHAnsi" w:hAnsiTheme="majorHAnsi"/>
+          <w:b/>
+          <w:sz w:val="28"/>
+          <w:szCs w:val="28"/>
+        </w:rPr>
+        <w:t xml:space="preserve"> </w:t>
+      </w:r>
+      <w:r>
+        <w:rPr>
+          <w:rFonts w:asciiTheme="majorHAnsi" w:hAnsiTheme="majorHAnsi"/>
+          <w:b/>
+          <w:sz w:val="28"/>
+          <w:szCs w:val="28"/>
+        </w:rPr>
+        <w:t>Ricerca utenti vicini</w:t>
+      </w:r>
+      <w:r>
+        <w:rPr>
+          <w:rFonts w:asciiTheme="majorHAnsi" w:hAnsiTheme="majorHAnsi"/>
+          <w:b/>
+          <w:sz w:val="28"/>
+          <w:szCs w:val="28"/>
+        </w:rPr>
+        <w:t>:</w:t>
+      </w:r>
+      <w:r>
+        <w:rPr>
+          <w:rFonts w:eastAsiaTheme="majorEastAsia"/>
+          <w:sz w:val="24"/>
+          <w:szCs w:val="24"/>
+        </w:rPr>
+        <w:t xml:space="preserve">  consente all’utente di </w:t>
+      </w:r>
+      <w:r>
+        <w:rPr>
+          <w:rFonts w:eastAsiaTheme="majorEastAsia"/>
+          <w:sz w:val="24"/>
+          <w:szCs w:val="24"/>
+        </w:rPr>
+        <w:t xml:space="preserve">visualizzare l’elenco </w:t>
+      </w:r>
+      <w:r>
+        <w:rPr>
+          <w:rFonts w:eastAsiaTheme="majorEastAsia"/>
+          <w:sz w:val="24"/>
+          <w:szCs w:val="24"/>
+        </w:rPr>
+        <w:t>d</w:t>
+      </w:r>
+      <w:r>
+        <w:rPr>
+          <w:rFonts w:eastAsiaTheme="majorEastAsia"/>
+          <w:sz w:val="24"/>
+          <w:szCs w:val="24"/>
+        </w:rPr>
+        <w:t>egli</w:t>
+      </w:r>
+      <w:r>
+        <w:rPr>
+          <w:rFonts w:eastAsiaTheme="majorEastAsia"/>
+          <w:sz w:val="24"/>
+          <w:szCs w:val="24"/>
+        </w:rPr>
+        <w:t xml:space="preserve"> utenti che hanno su “on” la condivisione della posizione</w:t>
+      </w:r>
+      <w:r>
+        <w:rPr>
+          <w:rFonts w:eastAsia="Times New Roman"/>
+          <w:sz w:val="24"/>
+          <w:szCs w:val="24"/>
+        </w:rPr>
+        <w:t xml:space="preserve"> e che </w:t>
+      </w:r>
+      <w:r>
+        <w:rPr>
+          <w:rFonts w:eastAsia="Times New Roman"/>
+          <w:sz w:val="24"/>
+          <w:szCs w:val="24"/>
+        </w:rPr>
+        <w:t>si trova</w:t>
+      </w:r>
+      <w:r>
+        <w:rPr>
+          <w:rFonts w:eastAsia="Times New Roman"/>
+          <w:sz w:val="24"/>
+          <w:szCs w:val="24"/>
+        </w:rPr>
+        <w:t xml:space="preserve">no nelle sue </w:t>
+      </w:r>
+      <w:r>
+        <w:rPr>
+          <w:rFonts w:eastAsia="Times New Roman"/>
+          <w:iCs/>
+          <w:sz w:val="24"/>
+          <w:szCs w:val="24"/>
+        </w:rPr>
+        <w:t>immediat</w:t>
+      </w:r>
+      <w:r>
+        <w:rPr>
+          <w:rFonts w:eastAsia="Times New Roman"/>
+          <w:iCs/>
+          <w:sz w:val="24"/>
+          <w:szCs w:val="24"/>
+        </w:rPr>
+        <w:t>e vicinanze</w:t>
+      </w:r>
+      <w:r>
+        <w:rPr>
+          <w:rFonts w:eastAsiaTheme="majorEastAsia"/>
+          <w:sz w:val="24"/>
+          <w:szCs w:val="24"/>
+        </w:rPr>
+        <w:t>.</w:t>
+      </w:r>
+      <w:r>
+        <w:rPr>
+          <w:rFonts w:asciiTheme="majorHAnsi" w:hAnsiTheme="majorHAnsi"/>
+          <w:b/>
+          <w:sz w:val="28"/>
+          <w:szCs w:val="28"/>
+        </w:rPr>
+        <w:t xml:space="preserve"> </w:t>
+      </w:r>
+    </w:p>
+    <w:p>
+      <w:pPr>
+        <w:pStyle w:val="Paragrafoelenco"/>
+        <w:jc w:val="both"/>
+        <w:rPr>
+          <w:rFonts w:eastAsiaTheme="majorEastAsia"/>
+          <w:sz w:val="24"/>
+          <w:szCs w:val="24"/>
+        </w:rPr>
+      </w:pPr>
+    </w:p>
+    <w:p>
+      <w:pPr>
+        <w:pStyle w:val="Paragrafoelenco"/>
+        <w:numPr>
+          <w:ilvl w:val="0"/>
+          <w:numId w:val="7"/>
+        </w:numPr>
+        <w:jc w:val="both"/>
+        <w:rPr>
+          <w:rFonts w:eastAsiaTheme="majorEastAsia"/>
+          <w:sz w:val="24"/>
+          <w:szCs w:val="24"/>
+        </w:rPr>
+      </w:pPr>
+      <w:r>
+        <w:rPr>
+          <w:rFonts w:asciiTheme="majorHAnsi" w:hAnsiTheme="majorHAnsi"/>
+          <w:b/>
+          <w:sz w:val="28"/>
+          <w:szCs w:val="28"/>
+        </w:rPr>
+        <w:t>RF4</w:t>
+      </w:r>
+      <w:r>
+        <w:rPr>
+          <w:rFonts w:asciiTheme="majorHAnsi" w:hAnsiTheme="majorHAnsi"/>
+          <w:b/>
+          <w:sz w:val="28"/>
+          <w:szCs w:val="28"/>
+        </w:rPr>
+        <w:t>.2 Visualizzazione</w:t>
+      </w:r>
+      <w:r>
+        <w:rPr>
+          <w:rFonts w:asciiTheme="majorHAnsi" w:hAnsiTheme="majorHAnsi"/>
+          <w:b/>
+          <w:sz w:val="28"/>
+          <w:szCs w:val="28"/>
+        </w:rPr>
+        <w:t xml:space="preserve"> </w:t>
+      </w:r>
+      <w:r>
+        <w:rPr>
+          <w:rFonts w:asciiTheme="majorHAnsi" w:hAnsiTheme="majorHAnsi"/>
+          <w:b/>
+          <w:sz w:val="28"/>
+          <w:szCs w:val="28"/>
+        </w:rPr>
+        <w:t>de</w:t>
+      </w:r>
+      <w:r>
+        <w:rPr>
+          <w:rFonts w:asciiTheme="majorHAnsi" w:hAnsiTheme="majorHAnsi"/>
+          <w:b/>
+          <w:sz w:val="28"/>
+          <w:szCs w:val="28"/>
+        </w:rPr>
+        <w:t>lla mappa:</w:t>
+      </w:r>
+      <w:r>
+        <w:rPr>
+          <w:rFonts w:eastAsiaTheme="majorEastAsia"/>
+          <w:sz w:val="24"/>
+          <w:szCs w:val="24"/>
+        </w:rPr>
+        <w:t xml:space="preserve"> consente all’utente di </w:t>
+      </w:r>
+      <w:r>
+        <w:rPr>
+          <w:rFonts w:eastAsiaTheme="majorEastAsia"/>
+          <w:sz w:val="24"/>
+          <w:szCs w:val="24"/>
+        </w:rPr>
+        <w:t xml:space="preserve">visualizzare </w:t>
+      </w:r>
+      <w:r>
+        <w:rPr>
+          <w:rFonts w:eastAsiaTheme="majorEastAsia"/>
+          <w:sz w:val="24"/>
+          <w:szCs w:val="24"/>
+        </w:rPr>
+        <w:t xml:space="preserve">la mappa del luogo </w:t>
+      </w:r>
+      <w:r>
+        <w:rPr>
+          <w:rFonts w:eastAsiaTheme="majorEastAsia"/>
+          <w:sz w:val="24"/>
+          <w:szCs w:val="24"/>
+        </w:rPr>
+        <w:t>in cui si trova.</w:t>
+      </w:r>
+    </w:p>
+    <w:p>
+      <w:pPr>
+        <w:pStyle w:val="Paragrafoelenco"/>
+        <w:jc w:val="both"/>
+        <w:rPr>
+          <w:rFonts w:eastAsiaTheme="majorEastAsia"/>
+          <w:sz w:val="24"/>
+          <w:szCs w:val="24"/>
+        </w:rPr>
+      </w:pPr>
+    </w:p>
+    <w:p>
+      <w:pPr>
+        <w:pStyle w:val="Paragrafoelenco"/>
+        <w:numPr>
+          <w:ilvl w:val="0"/>
+          <w:numId w:val="7"/>
+        </w:numPr>
+        <w:jc w:val="both"/>
+        <w:rPr>
+          <w:rFonts w:eastAsiaTheme="majorEastAsia"/>
+          <w:sz w:val="24"/>
+          <w:szCs w:val="24"/>
+        </w:rPr>
+      </w:pPr>
+      <w:r>
+        <w:rPr>
+          <w:rFonts w:asciiTheme="majorHAnsi" w:hAnsiTheme="majorHAnsi"/>
+          <w:b/>
+          <w:sz w:val="28"/>
+          <w:szCs w:val="28"/>
+        </w:rPr>
+        <w:t>RF4.</w:t>
+      </w:r>
+      <w:r>
+        <w:rPr>
+          <w:rFonts w:asciiTheme="majorHAnsi" w:hAnsiTheme="majorHAnsi"/>
+          <w:b/>
+          <w:sz w:val="28"/>
+          <w:szCs w:val="28"/>
+        </w:rPr>
+        <w:t>3</w:t>
+      </w:r>
+      <w:r>
+        <w:rPr>
+          <w:rFonts w:asciiTheme="majorHAnsi" w:hAnsiTheme="majorHAnsi"/>
+          <w:b/>
+          <w:sz w:val="28"/>
+          <w:szCs w:val="28"/>
+        </w:rPr>
+        <w:t xml:space="preserve"> Posizione sulla mappa:</w:t>
+      </w:r>
+      <w:r>
+        <w:rPr>
+          <w:rFonts w:eastAsiaTheme="majorEastAsia"/>
+          <w:sz w:val="24"/>
+          <w:szCs w:val="24"/>
+        </w:rPr>
+        <w:t xml:space="preserve"> consente all’utente di </w:t>
+      </w:r>
+      <w:r>
+        <w:rPr>
+          <w:rFonts w:eastAsiaTheme="majorEastAsia"/>
+          <w:sz w:val="24"/>
+          <w:szCs w:val="24"/>
+        </w:rPr>
+        <w:t xml:space="preserve">conoscere le coordinate della </w:t>
+      </w:r>
+      <w:r>
+        <w:rPr>
+          <w:rFonts w:eastAsiaTheme="majorEastAsia"/>
+          <w:sz w:val="24"/>
+          <w:szCs w:val="24"/>
+        </w:rPr>
+        <w:t>posizion</w:t>
+      </w:r>
+      <w:r>
+        <w:rPr>
+          <w:rFonts w:eastAsiaTheme="majorEastAsia"/>
+          <w:sz w:val="24"/>
+          <w:szCs w:val="24"/>
+        </w:rPr>
+        <w:t>e in cui si trova sulla mappa.</w:t>
+      </w:r>
+    </w:p>
+    <w:p>
+      <w:pPr>
+        <w:pStyle w:val="Paragrafoelenco"/>
+        <w:jc w:val="both"/>
+        <w:rPr>
+          <w:rFonts w:eastAsiaTheme="majorEastAsia"/>
+          <w:sz w:val="24"/>
+          <w:szCs w:val="24"/>
+        </w:rPr>
+      </w:pPr>
+    </w:p>
+    <w:p>
+      <w:pPr>
+        <w:pStyle w:val="Paragrafoelenco"/>
+        <w:numPr>
+          <w:ilvl w:val="0"/>
+          <w:numId w:val="7"/>
+        </w:numPr>
+        <w:jc w:val="both"/>
+        <w:rPr>
+          <w:rFonts w:eastAsiaTheme="majorEastAsia"/>
+          <w:sz w:val="24"/>
+          <w:szCs w:val="24"/>
+        </w:rPr>
+      </w:pPr>
+      <w:r>
+        <w:rPr>
+          <w:rFonts w:asciiTheme="majorHAnsi" w:hAnsiTheme="majorHAnsi"/>
+          <w:b/>
+          <w:sz w:val="28"/>
+          <w:szCs w:val="28"/>
+        </w:rPr>
+        <w:t>RF</w:t>
+      </w:r>
+      <w:r>
+        <w:rPr>
+          <w:rFonts w:asciiTheme="majorHAnsi" w:hAnsiTheme="majorHAnsi"/>
+          <w:b/>
+          <w:sz w:val="28"/>
+          <w:szCs w:val="28"/>
+        </w:rPr>
+        <w:t>4</w:t>
+      </w:r>
+      <w:r>
+        <w:rPr>
+          <w:rFonts w:asciiTheme="majorHAnsi" w:hAnsiTheme="majorHAnsi"/>
+          <w:b/>
+          <w:sz w:val="28"/>
+          <w:szCs w:val="28"/>
+        </w:rPr>
+        <w:t>.</w:t>
+      </w:r>
+      <w:r>
+        <w:rPr>
+          <w:rFonts w:asciiTheme="majorHAnsi" w:hAnsiTheme="majorHAnsi"/>
+          <w:b/>
+          <w:sz w:val="28"/>
+          <w:szCs w:val="28"/>
+        </w:rPr>
+        <w:t>4</w:t>
+      </w:r>
+      <w:r>
+        <w:rPr>
+          <w:rFonts w:asciiTheme="majorHAnsi" w:hAnsiTheme="majorHAnsi"/>
+          <w:b/>
+          <w:sz w:val="28"/>
+          <w:szCs w:val="28"/>
+        </w:rPr>
+        <w:t xml:space="preserve"> </w:t>
+      </w:r>
+      <w:r>
+        <w:rPr>
+          <w:rFonts w:asciiTheme="majorHAnsi" w:hAnsiTheme="majorHAnsi"/>
+          <w:b/>
+          <w:sz w:val="28"/>
+          <w:szCs w:val="28"/>
+        </w:rPr>
+        <w:t>Condivisione della posizione</w:t>
+      </w:r>
+      <w:r>
+        <w:rPr>
+          <w:rFonts w:asciiTheme="majorHAnsi" w:hAnsiTheme="majorHAnsi"/>
+          <w:b/>
+          <w:sz w:val="28"/>
+          <w:szCs w:val="28"/>
+        </w:rPr>
+        <w:t>:</w:t>
+      </w:r>
+      <w:r>
+        <w:rPr>
+          <w:rFonts w:eastAsiaTheme="majorEastAsia"/>
+          <w:sz w:val="24"/>
+          <w:szCs w:val="24"/>
+        </w:rPr>
+        <w:t xml:space="preserve"> </w:t>
+      </w:r>
+      <w:r>
+        <w:rPr>
+          <w:rFonts w:eastAsiaTheme="majorEastAsia"/>
+          <w:sz w:val="24"/>
+          <w:szCs w:val="24"/>
+        </w:rPr>
+        <w:t>consente all’utente</w:t>
+      </w:r>
+      <w:r>
+        <w:rPr>
+          <w:rFonts w:eastAsiaTheme="majorEastAsia"/>
+          <w:sz w:val="24"/>
+          <w:szCs w:val="24"/>
+        </w:rPr>
+        <w:t xml:space="preserve"> di </w:t>
+      </w:r>
+      <w:r>
+        <w:rPr>
+          <w:rFonts w:eastAsia="Times New Roman"/>
+          <w:sz w:val="24"/>
+          <w:szCs w:val="24"/>
+        </w:rPr>
+        <w:t xml:space="preserve">scegliere di condividere i </w:t>
+      </w:r>
+      <w:r>
+        <w:rPr>
+          <w:sz w:val="24"/>
+          <w:szCs w:val="24"/>
+        </w:rPr>
+        <w:t>dati relativi a</w:t>
+      </w:r>
+      <w:r>
+        <w:rPr>
+          <w:sz w:val="24"/>
+          <w:szCs w:val="24"/>
+        </w:rPr>
+        <w:t xml:space="preserve">lla propria posizione con altri utenti </w:t>
+      </w:r>
+      <w:r>
+        <w:rPr>
+          <w:rFonts w:eastAsia="Times New Roman"/>
+          <w:sz w:val="24"/>
+          <w:szCs w:val="24"/>
+        </w:rPr>
+        <w:t xml:space="preserve">che </w:t>
+      </w:r>
+      <w:r>
+        <w:rPr>
+          <w:rFonts w:eastAsia="Times New Roman"/>
+          <w:sz w:val="24"/>
+          <w:szCs w:val="24"/>
+        </w:rPr>
+        <w:t>si trova</w:t>
+      </w:r>
+      <w:r>
+        <w:rPr>
+          <w:rFonts w:eastAsia="Times New Roman"/>
+          <w:sz w:val="24"/>
+          <w:szCs w:val="24"/>
+        </w:rPr>
+        <w:t xml:space="preserve">no nelle </w:t>
+      </w:r>
+      <w:r>
+        <w:rPr>
+          <w:rFonts w:eastAsia="Times New Roman"/>
+          <w:iCs/>
+          <w:sz w:val="24"/>
+          <w:szCs w:val="24"/>
+        </w:rPr>
+        <w:t>immediat</w:t>
+      </w:r>
+      <w:r>
+        <w:rPr>
+          <w:rFonts w:eastAsia="Times New Roman"/>
+          <w:iCs/>
+          <w:sz w:val="24"/>
+          <w:szCs w:val="24"/>
+        </w:rPr>
+        <w:t>e vicinanze</w:t>
+      </w:r>
+      <w:r>
+        <w:rPr>
+          <w:rFonts w:eastAsia="Times New Roman"/>
+          <w:sz w:val="24"/>
+          <w:szCs w:val="24"/>
+        </w:rPr>
+        <w:t>.</w:t>
+      </w:r>
+      <w:r>
+        <w:rPr>
+          <w:rFonts w:asciiTheme="majorHAnsi" w:hAnsiTheme="majorHAnsi"/>
+          <w:b/>
+          <w:sz w:val="28"/>
+          <w:szCs w:val="28"/>
+        </w:rPr>
+        <w:t xml:space="preserve"> </w:t>
+      </w:r>
+    </w:p>
+    <w:p>
+      <w:pPr>
         <w:pStyle w:val="Titolo1"/>
+        <w:jc w:val="both"/>
         <w:rPr>
           <w:b/>
-        </w:rPr>
-      </w:pPr>
-      <w:bookmarkStart w:id="4" w:name="_Toc384410043"/>
-      <w:r>
+          <w:smallCaps w:val="0"/>
+        </w:rPr>
+      </w:pPr>
+    </w:p>
+    <w:p>
+      <w:pPr>
+        <w:pStyle w:val="Titolo1"/>
         <w:rPr>
           <w:b/>
         </w:rPr>
+      </w:pPr>
+      <w:bookmarkStart w:id="6" w:name="_Toc384410043"/>
+      <w:r>
+        <w:rPr>
+          <w:b/>
+        </w:rPr>
         <w:t>3.</w:t>
       </w:r>
       <w:r>
@@ -5878,7 +7580,7 @@
         </w:rPr>
         <w:t xml:space="preserve"> Requisiti non funzionali</w:t>
       </w:r>
-      <w:bookmarkEnd w:id="4"/>
+      <w:bookmarkEnd w:id="6"/>
     </w:p>
     <w:p>
       <w:pPr>
@@ -5897,7 +7599,7 @@
           <w:b/>
         </w:rPr>
       </w:pPr>
-      <w:bookmarkStart w:id="5" w:name="_Toc384410044"/>
+      <w:bookmarkStart w:id="7" w:name="_Toc384410044"/>
       <w:r>
         <w:rPr>
           <w:b/>
@@ -5910,7 +7612,7 @@
         </w:rPr>
         <w:t xml:space="preserve"> del sistema</w:t>
       </w:r>
-      <w:bookmarkEnd w:id="5"/>
+      <w:bookmarkEnd w:id="7"/>
     </w:p>
     <w:p>
       <w:pPr>
@@ -5919,56 +7621,12 @@
           <w:b/>
         </w:rPr>
       </w:pPr>
-      <w:bookmarkStart w:id="6" w:name="_Toc384410045"/>
+      <w:bookmarkStart w:id="8" w:name="_Toc384410045"/>
       <w:r>
         <w:rPr>
           <w:b/>
         </w:rPr>
         <w:t>4.1 Attori</w:t>
-      </w:r>
-      <w:bookmarkEnd w:id="6"/>
-    </w:p>
-    <w:p>
-      <w:pPr>
-        <w:pStyle w:val="Titolo2"/>
-        <w:rPr>
-          <w:b/>
-        </w:rPr>
-      </w:pPr>
-      <w:bookmarkStart w:id="7" w:name="_Toc384410046"/>
-      <w:r>
-        <w:rPr>
-          <w:b/>
-        </w:rPr>
-        <w:t>4.2 Modello dei casi d'uso</w:t>
-      </w:r>
-      <w:bookmarkEnd w:id="7"/>
-      <w:r>
-        <w:rPr>
-          <w:b/>
-        </w:rPr>
-        <w:t xml:space="preserve"> </w:t>
-      </w:r>
-    </w:p>
-    <w:p>
-      <w:pPr>
-        <w:pStyle w:val="Titolo2"/>
-        <w:rPr>
-          <w:b/>
-        </w:rPr>
-      </w:pPr>
-      <w:bookmarkStart w:id="8" w:name="_Toc384410047"/>
-      <w:r>
-        <w:rPr>
-          <w:b/>
-        </w:rPr>
-        <w:t xml:space="preserve">4.3 </w:t>
-      </w:r>
-      <w:r>
-        <w:rPr>
-          <w:b/>
-        </w:rPr>
-        <w:t>Diagramma delle Classi</w:t>
       </w:r>
       <w:bookmarkEnd w:id="8"/>
     </w:p>
@@ -5979,139 +7637,258 @@
           <w:b/>
         </w:rPr>
       </w:pPr>
-      <w:bookmarkStart w:id="9" w:name="_Toc384410048"/>
+      <w:bookmarkStart w:id="9" w:name="_Toc384410046"/>
       <w:r>
         <w:rPr>
           <w:b/>
         </w:rPr>
-        <w:t xml:space="preserve">4.4 </w:t>
-      </w:r>
+        <w:t>4.2 Modello dei casi d'uso</w:t>
+      </w:r>
+      <w:bookmarkEnd w:id="9"/>
       <w:r>
         <w:rPr>
           <w:b/>
         </w:rPr>
-        <w:t>Diagrammi di sequenza</w:t>
-      </w:r>
-      <w:bookmarkEnd w:id="9"/>
+        <w:t xml:space="preserve"> </w:t>
+      </w:r>
     </w:p>
     <w:p>
       <w:pPr>
-        <w:pStyle w:val="Titolo1"/>
+        <w:pStyle w:val="Titolo2"/>
         <w:rPr>
           <w:b/>
         </w:rPr>
       </w:pPr>
-    </w:p>
-    <w:p>
-      <w:pPr>
-        <w:pStyle w:val="Titolo1"/>
+      <w:bookmarkStart w:id="10" w:name="_Toc384410047"/>
+      <w:r>
         <w:rPr>
           <w:b/>
         </w:rPr>
-      </w:pPr>
-      <w:bookmarkStart w:id="10" w:name="_Toc384410049"/>
+        <w:t xml:space="preserve">4.3 </w:t>
+      </w:r>
       <w:r>
         <w:rPr>
           <w:b/>
         </w:rPr>
-        <w:t xml:space="preserve">5. </w:t>
-      </w:r>
-      <w:r>
-        <w:rPr>
-          <w:b/>
-        </w:rPr>
-        <w:t xml:space="preserve">Diagramma </w:t>
-      </w:r>
-      <w:proofErr w:type="spellStart"/>
-      <w:r>
-        <w:rPr>
-          <w:b/>
-        </w:rPr>
-        <w:t>Navigazionale</w:t>
-      </w:r>
-      <w:proofErr w:type="spellEnd"/>
-      <w:r>
-        <w:rPr>
-          <w:b/>
-        </w:rPr>
-        <w:t xml:space="preserve"> e </w:t>
-      </w:r>
-      <w:proofErr w:type="spellStart"/>
-      <w:r>
-        <w:rPr>
-          <w:b/>
-        </w:rPr>
-        <w:t>Mocks</w:t>
-      </w:r>
-      <w:proofErr w:type="spellEnd"/>
-      <w:r>
-        <w:rPr>
-          <w:b/>
-        </w:rPr>
-        <w:t xml:space="preserve"> up delle interfacce</w:t>
+        <w:t>Diagramma delle Classi</w:t>
       </w:r>
       <w:bookmarkEnd w:id="10"/>
     </w:p>
     <w:p>
       <w:pPr>
-        <w:pStyle w:val="Nessunaspaziatura"/>
-        <w:rPr>
-          <w:sz w:val="24"/>
-          <w:szCs w:val="24"/>
-        </w:rPr>
-      </w:pPr>
-      <w:r>
-        <w:rPr>
-          <w:sz w:val="24"/>
-          <w:szCs w:val="24"/>
-        </w:rPr>
-        <w:t>Di seguito sono riportate le schermate ideate per l’applicazione “</w:t>
-      </w:r>
-      <w:proofErr w:type="spellStart"/>
-      <w:r>
-        <w:rPr>
-          <w:sz w:val="24"/>
-          <w:szCs w:val="24"/>
-        </w:rPr>
-        <w:t>Who</w:t>
-      </w:r>
-      <w:proofErr w:type="spellEnd"/>
-      <w:r>
-        <w:rPr>
-          <w:sz w:val="24"/>
-          <w:szCs w:val="24"/>
-        </w:rPr>
-        <w:t xml:space="preserve"> Are </w:t>
-      </w:r>
-      <w:proofErr w:type="spellStart"/>
-      <w:r>
-        <w:rPr>
-          <w:sz w:val="24"/>
-          <w:szCs w:val="24"/>
-        </w:rPr>
-        <w:t>You</w:t>
-      </w:r>
-      <w:proofErr w:type="spellEnd"/>
-      <w:r>
-        <w:rPr>
-          <w:sz w:val="24"/>
-          <w:szCs w:val="24"/>
-        </w:rPr>
-        <w:t>?”.</w:t>
-      </w:r>
+        <w:pStyle w:val="Titolo2"/>
+        <w:rPr>
+          <w:b/>
+        </w:rPr>
+      </w:pPr>
+      <w:bookmarkStart w:id="11" w:name="_Toc384410048"/>
+      <w:r>
+        <w:rPr>
+          <w:b/>
+        </w:rPr>
+        <w:t xml:space="preserve">4.4 </w:t>
+      </w:r>
+      <w:r>
+        <w:rPr>
+          <w:b/>
+        </w:rPr>
+        <w:t>Diagrammi di sequenza</w:t>
+      </w:r>
+      <w:bookmarkEnd w:id="11"/>
     </w:p>
     <w:p>
+      <w:pPr>
+        <w:pStyle w:val="Titolo1"/>
+        <w:rPr>
+          <w:b/>
+        </w:rPr>
+      </w:pPr>
+    </w:p>
+    <w:p>
+      <w:pPr>
+        <w:pStyle w:val="Titolo1"/>
+        <w:rPr>
+          <w:b/>
+        </w:rPr>
+      </w:pPr>
+      <w:bookmarkStart w:id="12" w:name="_Toc385529768"/>
+      <w:bookmarkStart w:id="13" w:name="_Toc385529766"/>
+      <w:r>
+        <w:rPr>
+          <w:b/>
+        </w:rPr>
+        <w:t xml:space="preserve">5. Diagramma </w:t>
+      </w:r>
+      <w:proofErr w:type="spellStart"/>
+      <w:r>
+        <w:rPr>
+          <w:b/>
+        </w:rPr>
+        <w:t>Navigazionale</w:t>
+      </w:r>
+      <w:proofErr w:type="spellEnd"/>
+      <w:r>
+        <w:rPr>
+          <w:b/>
+        </w:rPr>
+        <w:t xml:space="preserve"> e </w:t>
+      </w:r>
+      <w:proofErr w:type="spellStart"/>
+      <w:r>
+        <w:rPr>
+          <w:b/>
+          <w:iCs/>
+        </w:rPr>
+        <w:t>Mockups</w:t>
+      </w:r>
+      <w:proofErr w:type="spellEnd"/>
+      <w:r>
+        <w:rPr>
+          <w:b/>
+        </w:rPr>
+        <w:t xml:space="preserve"> </w:t>
+      </w:r>
+      <w:r>
+        <w:rPr>
+          <w:b/>
+        </w:rPr>
+        <w:t>delle interfacce</w:t>
+      </w:r>
+      <w:bookmarkEnd w:id="13"/>
+    </w:p>
+    <w:p>
+      <w:pPr>
+        <w:pStyle w:val="Titolo2"/>
+        <w:numPr>
+          <w:ilvl w:val="0"/>
+          <w:numId w:val="71"/>
+        </w:numPr>
+        <w:rPr>
+          <w:b/>
+          <w:bCs/>
+        </w:rPr>
+      </w:pPr>
+      <w:bookmarkStart w:id="14" w:name="_Toc385529767"/>
+      <w:proofErr w:type="spellStart"/>
+      <w:r>
+        <w:rPr>
+          <w:b/>
+          <w:bCs/>
+        </w:rPr>
+        <w:t>Navigational</w:t>
+      </w:r>
+      <w:proofErr w:type="spellEnd"/>
+      <w:r>
+        <w:rPr>
+          <w:b/>
+          <w:bCs/>
+        </w:rPr>
+        <w:t xml:space="preserve"> </w:t>
+      </w:r>
+      <w:proofErr w:type="spellStart"/>
+      <w:r>
+        <w:rPr>
+          <w:b/>
+          <w:bCs/>
+        </w:rPr>
+        <w:t>Path</w:t>
+      </w:r>
+      <w:bookmarkEnd w:id="14"/>
+      <w:proofErr w:type="spellEnd"/>
+    </w:p>
+    <w:p/>
+    <w:p>
+      <w:pPr>
+        <w:pStyle w:val="Titolo2"/>
+        <w:numPr>
+          <w:ilvl w:val="0"/>
+          <w:numId w:val="70"/>
+        </w:numPr>
+        <w:rPr>
+          <w:b/>
+          <w:sz w:val="24"/>
+          <w:szCs w:val="24"/>
+        </w:rPr>
+      </w:pPr>
+      <w:proofErr w:type="spellStart"/>
+      <w:r>
+        <w:rPr>
+          <w:b/>
+          <w:iCs/>
+        </w:rPr>
+        <w:t>Mockups</w:t>
+      </w:r>
+      <w:bookmarkEnd w:id="12"/>
+      <w:proofErr w:type="spellEnd"/>
+    </w:p>
+    <w:p>
+      <w:pPr>
+        <w:pStyle w:val="Nessunaspaziatura"/>
+        <w:rPr>
+          <w:sz w:val="24"/>
+          <w:szCs w:val="24"/>
+        </w:rPr>
+      </w:pPr>
+      <w:r>
+        <w:rPr>
+          <w:sz w:val="24"/>
+          <w:szCs w:val="24"/>
+        </w:rPr>
+        <w:t>Di seguito sono riportate le schermate ideate per l’applicazione “</w:t>
+      </w:r>
+      <w:proofErr w:type="spellStart"/>
+      <w:r>
+        <w:rPr>
+          <w:sz w:val="24"/>
+          <w:szCs w:val="24"/>
+        </w:rPr>
+        <w:t>Who</w:t>
+      </w:r>
+      <w:proofErr w:type="spellEnd"/>
+      <w:r>
+        <w:rPr>
+          <w:sz w:val="24"/>
+          <w:szCs w:val="24"/>
+        </w:rPr>
+        <w:t xml:space="preserve"> Are </w:t>
+      </w:r>
+      <w:proofErr w:type="spellStart"/>
+      <w:r>
+        <w:rPr>
+          <w:sz w:val="24"/>
+          <w:szCs w:val="24"/>
+        </w:rPr>
+        <w:t>You</w:t>
+      </w:r>
+      <w:proofErr w:type="spellEnd"/>
+      <w:r>
+        <w:rPr>
+          <w:sz w:val="24"/>
+          <w:szCs w:val="24"/>
+        </w:rPr>
+        <w:t>?”.</w:t>
+      </w:r>
+    </w:p>
+    <w:p>
+      <w:pPr>
+        <w:pStyle w:val="Nessunaspaziatura"/>
+        <w:rPr>
+          <w:sz w:val="24"/>
+          <w:szCs w:val="24"/>
+        </w:rPr>
+      </w:pPr>
+    </w:p>
+    <w:p>
       <w:r>
         <w:rPr>
           <w:noProof/>
           <w:lang w:eastAsia="it-IT"/>
         </w:rPr>
-        <w:lastRenderedPageBreak/>
         <w:drawing>
           <wp:inline distT="0" distB="0" distL="0" distR="0">
             <wp:extent cx="2011680" cy="3912235"/>
             <wp:effectExtent l="19050" t="0" r="7620" b="0"/>
-            <wp:docPr id="5" name="Immagine 1"/>
+            <wp:docPr id="2" name="Immagine 1"/>
             <wp:cNvGraphicFramePr>
               <a:graphicFrameLocks xmlns:a="http://schemas.openxmlformats.org/drawingml/2006/main" noChangeAspect="1"/>
             </wp:cNvGraphicFramePr>
@@ -6153,6 +7930,8 @@
           </wp:inline>
         </w:drawing>
       </w:r>
+    </w:p>
+    <w:p>
       <w:r>
         <w:rPr>
           <w:noProof/>
@@ -6162,7 +7941,7 @@
           <wp:inline distT="0" distB="0" distL="0" distR="0">
             <wp:extent cx="5220970" cy="3501402"/>
             <wp:effectExtent l="19050" t="0" r="0" b="0"/>
-            <wp:docPr id="18" name="Immagine 4"/>
+            <wp:docPr id="3" name="Immagine 4"/>
             <wp:cNvGraphicFramePr>
               <a:graphicFrameLocks xmlns:a="http://schemas.openxmlformats.org/drawingml/2006/main" noChangeAspect="1"/>
             </wp:cNvGraphicFramePr>
@@ -6211,12 +7990,11 @@
           <w:noProof/>
           <w:lang w:eastAsia="it-IT"/>
         </w:rPr>
-        <w:lastRenderedPageBreak/>
         <w:drawing>
           <wp:inline distT="0" distB="0" distL="0" distR="0">
             <wp:extent cx="2051685" cy="3903980"/>
             <wp:effectExtent l="19050" t="0" r="5715" b="0"/>
-            <wp:docPr id="21" name="Immagine 7"/>
+            <wp:docPr id="4" name="Immagine 7"/>
             <wp:cNvGraphicFramePr>
               <a:graphicFrameLocks xmlns:a="http://schemas.openxmlformats.org/drawingml/2006/main" noChangeAspect="1"/>
             </wp:cNvGraphicFramePr>
@@ -6258,6 +8036,8 @@
           </wp:inline>
         </w:drawing>
       </w:r>
+    </w:p>
+    <w:p>
       <w:r>
         <w:rPr>
           <w:noProof/>
@@ -6267,7 +8047,7 @@
           <wp:inline distT="0" distB="0" distL="0" distR="0">
             <wp:extent cx="5220970" cy="3843214"/>
             <wp:effectExtent l="19050" t="0" r="0" b="0"/>
-            <wp:docPr id="23" name="Immagine 10"/>
+            <wp:docPr id="6" name="Immagine 10"/>
             <wp:cNvGraphicFramePr>
               <a:graphicFrameLocks xmlns:a="http://schemas.openxmlformats.org/drawingml/2006/main" noChangeAspect="1"/>
             </wp:cNvGraphicFramePr>
@@ -6310,16 +8090,18 @@
         </w:drawing>
       </w:r>
       <w:r>
+        <w:t xml:space="preserve"> </w:t>
+      </w:r>
+      <w:r>
         <w:rPr>
           <w:noProof/>
           <w:lang w:eastAsia="it-IT"/>
         </w:rPr>
-        <w:lastRenderedPageBreak/>
         <w:drawing>
           <wp:inline distT="0" distB="0" distL="0" distR="0">
-            <wp:extent cx="5220970" cy="3915882"/>
+            <wp:extent cx="5314950" cy="3933825"/>
             <wp:effectExtent l="19050" t="0" r="0" b="0"/>
-            <wp:docPr id="24" name="Immagine 13"/>
+            <wp:docPr id="9" name="Immagine 1"/>
             <wp:cNvGraphicFramePr>
               <a:graphicFrameLocks xmlns:a="http://schemas.openxmlformats.org/drawingml/2006/main" noChangeAspect="1"/>
             </wp:cNvGraphicFramePr>
@@ -6327,7 +8109,7 @@
               <a:graphicData uri="http://schemas.openxmlformats.org/drawingml/2006/picture">
                 <pic:pic xmlns:pic="http://schemas.openxmlformats.org/drawingml/2006/picture">
                   <pic:nvPicPr>
-                    <pic:cNvPr id="0" name="Picture 13"/>
+                    <pic:cNvPr id="0" name="Picture 1"/>
                     <pic:cNvPicPr>
                       <a:picLocks noChangeAspect="1" noChangeArrowheads="1"/>
                     </pic:cNvPicPr>
@@ -6342,7 +8124,7 @@
                   <pic:spPr bwMode="auto">
                     <a:xfrm>
                       <a:off x="0" y="0"/>
-                      <a:ext cx="5220970" cy="3915882"/>
+                      <a:ext cx="5314950" cy="3933825"/>
                     </a:xfrm>
                     <a:prstGeom prst="rect">
                       <a:avLst/>
@@ -6366,11 +8148,18 @@
           <w:noProof/>
           <w:lang w:eastAsia="it-IT"/>
         </w:rPr>
+        <w:t xml:space="preserve"> </w:t>
+      </w:r>
+      <w:r>
+        <w:rPr>
+          <w:noProof/>
+          <w:lang w:eastAsia="it-IT"/>
+        </w:rPr>
         <w:drawing>
           <wp:inline distT="0" distB="0" distL="0" distR="0">
-            <wp:extent cx="3697605" cy="3999230"/>
+            <wp:extent cx="3676650" cy="3933825"/>
             <wp:effectExtent l="19050" t="0" r="0" b="0"/>
-            <wp:docPr id="26" name="Immagine 16"/>
+            <wp:docPr id="10" name="Immagine 1"/>
             <wp:cNvGraphicFramePr>
               <a:graphicFrameLocks xmlns:a="http://schemas.openxmlformats.org/drawingml/2006/main" noChangeAspect="1"/>
             </wp:cNvGraphicFramePr>
@@ -6378,7 +8167,7 @@
               <a:graphicData uri="http://schemas.openxmlformats.org/drawingml/2006/picture">
                 <pic:pic xmlns:pic="http://schemas.openxmlformats.org/drawingml/2006/picture">
                   <pic:nvPicPr>
-                    <pic:cNvPr id="0" name="Picture 16"/>
+                    <pic:cNvPr id="0" name="Picture 1"/>
                     <pic:cNvPicPr>
                       <a:picLocks noChangeAspect="1" noChangeArrowheads="1"/>
                     </pic:cNvPicPr>
@@ -6393,7 +8182,7 @@
                   <pic:spPr bwMode="auto">
                     <a:xfrm>
                       <a:off x="0" y="0"/>
-                      <a:ext cx="3697605" cy="3999230"/>
+                      <a:ext cx="3676650" cy="3933825"/>
                     </a:xfrm>
                     <a:prstGeom prst="rect">
                       <a:avLst/>
@@ -6417,12 +8206,18 @@
           <w:noProof/>
           <w:lang w:eastAsia="it-IT"/>
         </w:rPr>
-        <w:lastRenderedPageBreak/>
+        <w:t xml:space="preserve"> </w:t>
+      </w:r>
+      <w:r>
+        <w:rPr>
+          <w:noProof/>
+          <w:lang w:eastAsia="it-IT"/>
+        </w:rPr>
         <w:drawing>
           <wp:inline distT="0" distB="0" distL="0" distR="0">
             <wp:extent cx="3649345" cy="3896360"/>
             <wp:effectExtent l="19050" t="0" r="8255" b="0"/>
-            <wp:docPr id="7" name="Immagine 1"/>
+            <wp:docPr id="11" name="Immagine 1"/>
             <wp:cNvGraphicFramePr>
               <a:graphicFrameLocks xmlns:a="http://schemas.openxmlformats.org/drawingml/2006/main" noChangeAspect="1"/>
             </wp:cNvGraphicFramePr>
@@ -6473,7 +8268,7 @@
           <wp:inline distT="0" distB="0" distL="0" distR="0">
             <wp:extent cx="3673475" cy="3912235"/>
             <wp:effectExtent l="19050" t="0" r="3175" b="0"/>
-            <wp:docPr id="8" name="Immagine 4"/>
+            <wp:docPr id="12" name="Immagine 4"/>
             <wp:cNvGraphicFramePr>
               <a:graphicFrameLocks xmlns:a="http://schemas.openxmlformats.org/drawingml/2006/main" noChangeAspect="1"/>
             </wp:cNvGraphicFramePr>
@@ -6520,12 +8315,11 @@
           <w:noProof/>
           <w:lang w:eastAsia="it-IT"/>
         </w:rPr>
-        <w:lastRenderedPageBreak/>
         <w:drawing>
           <wp:inline distT="0" distB="0" distL="0" distR="0">
             <wp:extent cx="3705225" cy="3991610"/>
             <wp:effectExtent l="19050" t="0" r="9525" b="0"/>
-            <wp:docPr id="29" name="Immagine 22"/>
+            <wp:docPr id="13" name="Immagine 22"/>
             <wp:cNvGraphicFramePr>
               <a:graphicFrameLocks xmlns:a="http://schemas.openxmlformats.org/drawingml/2006/main" noChangeAspect="1"/>
             </wp:cNvGraphicFramePr>
@@ -6576,7 +8370,7 @@
           <wp:inline distT="0" distB="0" distL="0" distR="0">
             <wp:extent cx="3713480" cy="3975735"/>
             <wp:effectExtent l="19050" t="0" r="1270" b="0"/>
-            <wp:docPr id="30" name="Immagine 25"/>
+            <wp:docPr id="14" name="Immagine 25"/>
             <wp:cNvGraphicFramePr>
               <a:graphicFrameLocks xmlns:a="http://schemas.openxmlformats.org/drawingml/2006/main" noChangeAspect="1"/>
             </wp:cNvGraphicFramePr>
@@ -6623,12 +8417,11 @@
           <w:noProof/>
           <w:lang w:eastAsia="it-IT"/>
         </w:rPr>
-        <w:lastRenderedPageBreak/>
         <w:drawing>
           <wp:inline distT="0" distB="0" distL="0" distR="0">
             <wp:extent cx="3665855" cy="3928110"/>
             <wp:effectExtent l="19050" t="0" r="0" b="0"/>
-            <wp:docPr id="32" name="Immagine 28"/>
+            <wp:docPr id="15" name="Immagine 28"/>
             <wp:cNvGraphicFramePr>
               <a:graphicFrameLocks xmlns:a="http://schemas.openxmlformats.org/drawingml/2006/main" noChangeAspect="1"/>
             </wp:cNvGraphicFramePr>
@@ -6679,7 +8472,7 @@
           <wp:inline distT="0" distB="0" distL="0" distR="0">
             <wp:extent cx="3713480" cy="3983355"/>
             <wp:effectExtent l="19050" t="0" r="1270" b="0"/>
-            <wp:docPr id="33" name="Immagine 31"/>
+            <wp:docPr id="16" name="Immagine 31"/>
             <wp:cNvGraphicFramePr>
               <a:graphicFrameLocks xmlns:a="http://schemas.openxmlformats.org/drawingml/2006/main" noChangeAspect="1"/>
             </wp:cNvGraphicFramePr>
@@ -6726,12 +8519,11 @@
           <w:noProof/>
           <w:lang w:eastAsia="it-IT"/>
         </w:rPr>
-        <w:lastRenderedPageBreak/>
         <w:drawing>
           <wp:inline distT="0" distB="0" distL="0" distR="0">
             <wp:extent cx="3657600" cy="3912235"/>
             <wp:effectExtent l="19050" t="0" r="0" b="0"/>
-            <wp:docPr id="35" name="Immagine 34"/>
+            <wp:docPr id="17" name="Immagine 34"/>
             <wp:cNvGraphicFramePr>
               <a:graphicFrameLocks xmlns:a="http://schemas.openxmlformats.org/drawingml/2006/main" noChangeAspect="1"/>
             </wp:cNvGraphicFramePr>
@@ -6782,7 +8574,7 @@
           <wp:inline distT="0" distB="0" distL="0" distR="0">
             <wp:extent cx="5200015" cy="4142740"/>
             <wp:effectExtent l="19050" t="0" r="635" b="0"/>
-            <wp:docPr id="36" name="Immagine 37"/>
+            <wp:docPr id="19" name="Immagine 37"/>
             <wp:cNvGraphicFramePr>
               <a:graphicFrameLocks xmlns:a="http://schemas.openxmlformats.org/drawingml/2006/main" noChangeAspect="1"/>
             </wp:cNvGraphicFramePr>
@@ -6825,8 +8617,69 @@
         </w:drawing>
       </w:r>
     </w:p>
+    <w:p>
+      <w:r>
+        <w:rPr>
+          <w:noProof/>
+          <w:lang w:eastAsia="it-IT"/>
+        </w:rPr>
+        <w:drawing>
+          <wp:inline distT="0" distB="0" distL="0" distR="0">
+            <wp:extent cx="3590925" cy="3857625"/>
+            <wp:effectExtent l="19050" t="0" r="9525" b="0"/>
+            <wp:docPr id="20" name="Immagine 1"/>
+            <wp:cNvGraphicFramePr>
+              <a:graphicFrameLocks xmlns:a="http://schemas.openxmlformats.org/drawingml/2006/main" noChangeAspect="1"/>
+            </wp:cNvGraphicFramePr>
+            <a:graphic xmlns:a="http://schemas.openxmlformats.org/drawingml/2006/main">
+              <a:graphicData uri="http://schemas.openxmlformats.org/drawingml/2006/picture">
+                <pic:pic xmlns:pic="http://schemas.openxmlformats.org/drawingml/2006/picture">
+                  <pic:nvPicPr>
+                    <pic:cNvPr id="0" name="Picture 1"/>
+                    <pic:cNvPicPr>
+                      <a:picLocks noChangeAspect="1" noChangeArrowheads="1"/>
+                    </pic:cNvPicPr>
+                  </pic:nvPicPr>
+                  <pic:blipFill>
+                    <a:blip r:embed="rId28" cstate="print"/>
+                    <a:srcRect/>
+                    <a:stretch>
+                      <a:fillRect/>
+                    </a:stretch>
+                  </pic:blipFill>
+                  <pic:spPr bwMode="auto">
+                    <a:xfrm>
+                      <a:off x="0" y="0"/>
+                      <a:ext cx="3590925" cy="3857625"/>
+                    </a:xfrm>
+                    <a:prstGeom prst="rect">
+                      <a:avLst/>
+                    </a:prstGeom>
+                    <a:noFill/>
+                    <a:ln w="9525">
+                      <a:noFill/>
+                      <a:miter lim="800000"/>
+                      <a:headEnd/>
+                      <a:tailEnd/>
+                    </a:ln>
+                  </pic:spPr>
+                </pic:pic>
+              </a:graphicData>
+            </a:graphic>
+          </wp:inline>
+        </w:drawing>
+      </w:r>
+    </w:p>
+    <w:p>
+      <w:pPr>
+        <w:pStyle w:val="Nessunaspaziatura"/>
+        <w:rPr>
+          <w:b/>
+        </w:rPr>
+      </w:pPr>
+    </w:p>
     <w:sectPr>
-      <w:headerReference w:type="default" r:id="rId28"/>
+      <w:headerReference w:type="default" r:id="rId29"/>
       <w:pgSz w:w="11907" w:h="16839"/>
       <w:pgMar w:top="1418" w:right="1842" w:bottom="1418" w:left="1843" w:header="709" w:footer="709" w:gutter="0"/>
       <w:pgNumType w:start="0"/>
@@ -8578,6 +10431,119 @@
     </w:lvl>
   </w:abstractNum>
   <w:abstractNum w:abstractNumId="15">
+    <w:nsid w:val="1F605002"/>
+    <w:multiLevelType w:val="hybridMultilevel"/>
+    <w:tmpl w:val="2BC45858"/>
+    <w:lvl w:ilvl="0" w:tplc="0410000B">
+      <w:start w:val="1"/>
+      <w:numFmt w:val="bullet"/>
+      <w:lvlText w:val=""/>
+      <w:lvlJc w:val="left"/>
+      <w:pPr>
+        <w:ind w:left="360" w:hanging="360"/>
+      </w:pPr>
+      <w:rPr>
+        <w:rFonts w:ascii="Wingdings" w:hAnsi="Wingdings" w:hint="default"/>
+      </w:rPr>
+    </w:lvl>
+    <w:lvl w:ilvl="1" w:tplc="04100003" w:tentative="1">
+      <w:start w:val="1"/>
+      <w:numFmt w:val="bullet"/>
+      <w:lvlText w:val="o"/>
+      <w:lvlJc w:val="left"/>
+      <w:pPr>
+        <w:ind w:left="1080" w:hanging="360"/>
+      </w:pPr>
+      <w:rPr>
+        <w:rFonts w:ascii="Courier New" w:hAnsi="Courier New" w:cs="Courier New" w:hint="default"/>
+      </w:rPr>
+    </w:lvl>
+    <w:lvl w:ilvl="2" w:tplc="04100005" w:tentative="1">
+      <w:start w:val="1"/>
+      <w:numFmt w:val="bullet"/>
+      <w:lvlText w:val=""/>
+      <w:lvlJc w:val="left"/>
+      <w:pPr>
+        <w:ind w:left="1800" w:hanging="360"/>
+      </w:pPr>
+      <w:rPr>
+        <w:rFonts w:ascii="Wingdings" w:hAnsi="Wingdings" w:hint="default"/>
+      </w:rPr>
+    </w:lvl>
+    <w:lvl w:ilvl="3" w:tplc="04100001" w:tentative="1">
+      <w:start w:val="1"/>
+      <w:numFmt w:val="bullet"/>
+      <w:lvlText w:val=""/>
+      <w:lvlJc w:val="left"/>
+      <w:pPr>
+        <w:ind w:left="2520" w:hanging="360"/>
+      </w:pPr>
+      <w:rPr>
+        <w:rFonts w:ascii="Symbol" w:hAnsi="Symbol" w:hint="default"/>
+      </w:rPr>
+    </w:lvl>
+    <w:lvl w:ilvl="4" w:tplc="04100003" w:tentative="1">
+      <w:start w:val="1"/>
+      <w:numFmt w:val="bullet"/>
+      <w:lvlText w:val="o"/>
+      <w:lvlJc w:val="left"/>
+      <w:pPr>
+        <w:ind w:left="3240" w:hanging="360"/>
+      </w:pPr>
+      <w:rPr>
+        <w:rFonts w:ascii="Courier New" w:hAnsi="Courier New" w:cs="Courier New" w:hint="default"/>
+      </w:rPr>
+    </w:lvl>
+    <w:lvl w:ilvl="5" w:tplc="04100005" w:tentative="1">
+      <w:start w:val="1"/>
+      <w:numFmt w:val="bullet"/>
+      <w:lvlText w:val=""/>
+      <w:lvlJc w:val="left"/>
+      <w:pPr>
+        <w:ind w:left="3960" w:hanging="360"/>
+      </w:pPr>
+      <w:rPr>
+        <w:rFonts w:ascii="Wingdings" w:hAnsi="Wingdings" w:hint="default"/>
+      </w:rPr>
+    </w:lvl>
+    <w:lvl w:ilvl="6" w:tplc="04100001" w:tentative="1">
+      <w:start w:val="1"/>
+      <w:numFmt w:val="bullet"/>
+      <w:lvlText w:val=""/>
+      <w:lvlJc w:val="left"/>
+      <w:pPr>
+        <w:ind w:left="4680" w:hanging="360"/>
+      </w:pPr>
+      <w:rPr>
+        <w:rFonts w:ascii="Symbol" w:hAnsi="Symbol" w:hint="default"/>
+      </w:rPr>
+    </w:lvl>
+    <w:lvl w:ilvl="7" w:tplc="04100003" w:tentative="1">
+      <w:start w:val="1"/>
+      <w:numFmt w:val="bullet"/>
+      <w:lvlText w:val="o"/>
+      <w:lvlJc w:val="left"/>
+      <w:pPr>
+        <w:ind w:left="5400" w:hanging="360"/>
+      </w:pPr>
+      <w:rPr>
+        <w:rFonts w:ascii="Courier New" w:hAnsi="Courier New" w:cs="Courier New" w:hint="default"/>
+      </w:rPr>
+    </w:lvl>
+    <w:lvl w:ilvl="8" w:tplc="04100005" w:tentative="1">
+      <w:start w:val="1"/>
+      <w:numFmt w:val="bullet"/>
+      <w:lvlText w:val=""/>
+      <w:lvlJc w:val="left"/>
+      <w:pPr>
+        <w:ind w:left="6120" w:hanging="360"/>
+      </w:pPr>
+      <w:rPr>
+        <w:rFonts w:ascii="Wingdings" w:hAnsi="Wingdings" w:hint="default"/>
+      </w:rPr>
+    </w:lvl>
+  </w:abstractNum>
+  <w:abstractNum w:abstractNumId="16">
     <w:nsid w:val="23634D5D"/>
     <w:multiLevelType w:val="hybridMultilevel"/>
     <w:tmpl w:val="E604DB02"/>
@@ -8690,7 +10656,7 @@
       </w:rPr>
     </w:lvl>
   </w:abstractNum>
-  <w:abstractNum w:abstractNumId="16">
+  <w:abstractNum w:abstractNumId="17">
     <w:nsid w:val="24D70C30"/>
     <w:multiLevelType w:val="multilevel"/>
     <w:tmpl w:val="6B228E9C"/>
@@ -8787,7 +10753,7 @@
       </w:pPr>
     </w:lvl>
   </w:abstractNum>
-  <w:abstractNum w:abstractNumId="17">
+  <w:abstractNum w:abstractNumId="18">
     <w:nsid w:val="28D103B6"/>
     <w:multiLevelType w:val="multilevel"/>
     <w:tmpl w:val="0410001F"/>
@@ -8873,7 +10839,7 @@
       </w:pPr>
     </w:lvl>
   </w:abstractNum>
-  <w:abstractNum w:abstractNumId="18">
+  <w:abstractNum w:abstractNumId="19">
     <w:nsid w:val="2AE70C45"/>
     <w:multiLevelType w:val="hybridMultilevel"/>
     <w:tmpl w:val="C636ADA8"/>
@@ -8959,7 +10925,7 @@
       </w:pPr>
     </w:lvl>
   </w:abstractNum>
-  <w:abstractNum w:abstractNumId="19">
+  <w:abstractNum w:abstractNumId="20">
     <w:nsid w:val="2BF222DD"/>
     <w:multiLevelType w:val="hybridMultilevel"/>
     <w:tmpl w:val="70863844"/>
@@ -9049,7 +11015,7 @@
       </w:pPr>
     </w:lvl>
   </w:abstractNum>
-  <w:abstractNum w:abstractNumId="20">
+  <w:abstractNum w:abstractNumId="21">
     <w:nsid w:val="2DBB08BB"/>
     <w:multiLevelType w:val="multilevel"/>
     <w:tmpl w:val="0410001F"/>
@@ -9135,7 +11101,7 @@
       </w:pPr>
     </w:lvl>
   </w:abstractNum>
-  <w:abstractNum w:abstractNumId="21">
+  <w:abstractNum w:abstractNumId="22">
     <w:nsid w:val="2DF30A2A"/>
     <w:multiLevelType w:val="hybridMultilevel"/>
     <w:tmpl w:val="FA74EABC"/>
@@ -9250,7 +11216,120 @@
       </w:rPr>
     </w:lvl>
   </w:abstractNum>
-  <w:abstractNum w:abstractNumId="22">
+  <w:abstractNum w:abstractNumId="23">
+    <w:nsid w:val="2F342253"/>
+    <w:multiLevelType w:val="hybridMultilevel"/>
+    <w:tmpl w:val="083E7450"/>
+    <w:lvl w:ilvl="0" w:tplc="0410000B">
+      <w:start w:val="1"/>
+      <w:numFmt w:val="bullet"/>
+      <w:lvlText w:val=""/>
+      <w:lvlJc w:val="left"/>
+      <w:pPr>
+        <w:ind w:left="360" w:hanging="360"/>
+      </w:pPr>
+      <w:rPr>
+        <w:rFonts w:ascii="Wingdings" w:hAnsi="Wingdings" w:hint="default"/>
+      </w:rPr>
+    </w:lvl>
+    <w:lvl w:ilvl="1" w:tplc="04100003" w:tentative="1">
+      <w:start w:val="1"/>
+      <w:numFmt w:val="bullet"/>
+      <w:lvlText w:val="o"/>
+      <w:lvlJc w:val="left"/>
+      <w:pPr>
+        <w:ind w:left="1080" w:hanging="360"/>
+      </w:pPr>
+      <w:rPr>
+        <w:rFonts w:ascii="Courier New" w:hAnsi="Courier New" w:cs="Courier New" w:hint="default"/>
+      </w:rPr>
+    </w:lvl>
+    <w:lvl w:ilvl="2" w:tplc="04100005" w:tentative="1">
+      <w:start w:val="1"/>
+      <w:numFmt w:val="bullet"/>
+      <w:lvlText w:val=""/>
+      <w:lvlJc w:val="left"/>
+      <w:pPr>
+        <w:ind w:left="1800" w:hanging="360"/>
+      </w:pPr>
+      <w:rPr>
+        <w:rFonts w:ascii="Wingdings" w:hAnsi="Wingdings" w:hint="default"/>
+      </w:rPr>
+    </w:lvl>
+    <w:lvl w:ilvl="3" w:tplc="04100001" w:tentative="1">
+      <w:start w:val="1"/>
+      <w:numFmt w:val="bullet"/>
+      <w:lvlText w:val=""/>
+      <w:lvlJc w:val="left"/>
+      <w:pPr>
+        <w:ind w:left="2520" w:hanging="360"/>
+      </w:pPr>
+      <w:rPr>
+        <w:rFonts w:ascii="Symbol" w:hAnsi="Symbol" w:hint="default"/>
+      </w:rPr>
+    </w:lvl>
+    <w:lvl w:ilvl="4" w:tplc="04100003" w:tentative="1">
+      <w:start w:val="1"/>
+      <w:numFmt w:val="bullet"/>
+      <w:lvlText w:val="o"/>
+      <w:lvlJc w:val="left"/>
+      <w:pPr>
+        <w:ind w:left="3240" w:hanging="360"/>
+      </w:pPr>
+      <w:rPr>
+        <w:rFonts w:ascii="Courier New" w:hAnsi="Courier New" w:cs="Courier New" w:hint="default"/>
+      </w:rPr>
+    </w:lvl>
+    <w:lvl w:ilvl="5" w:tplc="04100005" w:tentative="1">
+      <w:start w:val="1"/>
+      <w:numFmt w:val="bullet"/>
+      <w:lvlText w:val=""/>
+      <w:lvlJc w:val="left"/>
+      <w:pPr>
+        <w:ind w:left="3960" w:hanging="360"/>
+      </w:pPr>
+      <w:rPr>
+        <w:rFonts w:ascii="Wingdings" w:hAnsi="Wingdings" w:hint="default"/>
+      </w:rPr>
+    </w:lvl>
+    <w:lvl w:ilvl="6" w:tplc="04100001" w:tentative="1">
+      <w:start w:val="1"/>
+      <w:numFmt w:val="bullet"/>
+      <w:lvlText w:val=""/>
+      <w:lvlJc w:val="left"/>
+      <w:pPr>
+        <w:ind w:left="4680" w:hanging="360"/>
+      </w:pPr>
+      <w:rPr>
+        <w:rFonts w:ascii="Symbol" w:hAnsi="Symbol" w:hint="default"/>
+      </w:rPr>
+    </w:lvl>
+    <w:lvl w:ilvl="7" w:tplc="04100003" w:tentative="1">
+      <w:start w:val="1"/>
+      <w:numFmt w:val="bullet"/>
+      <w:lvlText w:val="o"/>
+      <w:lvlJc w:val="left"/>
+      <w:pPr>
+        <w:ind w:left="5400" w:hanging="360"/>
+      </w:pPr>
+      <w:rPr>
+        <w:rFonts w:ascii="Courier New" w:hAnsi="Courier New" w:cs="Courier New" w:hint="default"/>
+      </w:rPr>
+    </w:lvl>
+    <w:lvl w:ilvl="8" w:tplc="04100005" w:tentative="1">
+      <w:start w:val="1"/>
+      <w:numFmt w:val="bullet"/>
+      <w:lvlText w:val=""/>
+      <w:lvlJc w:val="left"/>
+      <w:pPr>
+        <w:ind w:left="6120" w:hanging="360"/>
+      </w:pPr>
+      <w:rPr>
+        <w:rFonts w:ascii="Wingdings" w:hAnsi="Wingdings" w:hint="default"/>
+      </w:rPr>
+    </w:lvl>
+  </w:abstractNum>
+  <w:abstractNum w:abstractNumId="24">
     <w:nsid w:val="39E00ECD"/>
     <w:multiLevelType w:val="hybridMultilevel"/>
     <w:tmpl w:val="919CB758"/>
@@ -9339,7 +11418,7 @@
       </w:pPr>
     </w:lvl>
   </w:abstractNum>
-  <w:abstractNum w:abstractNumId="23">
+  <w:abstractNum w:abstractNumId="25">
     <w:nsid w:val="3A0E7664"/>
     <w:multiLevelType w:val="hybridMultilevel"/>
     <w:tmpl w:val="A66C22F8"/>
@@ -9428,7 +11507,7 @@
       </w:pPr>
     </w:lvl>
   </w:abstractNum>
-  <w:abstractNum w:abstractNumId="24">
+  <w:abstractNum w:abstractNumId="26">
     <w:nsid w:val="3CC47919"/>
     <w:multiLevelType w:val="hybridMultilevel"/>
     <w:tmpl w:val="EE642F16"/>
@@ -9541,7 +11620,7 @@
       </w:rPr>
     </w:lvl>
   </w:abstractNum>
-  <w:abstractNum w:abstractNumId="25">
+  <w:abstractNum w:abstractNumId="27">
     <w:nsid w:val="3CF41D67"/>
     <w:multiLevelType w:val="multilevel"/>
     <w:tmpl w:val="AACA7778"/>
@@ -9633,7 +11712,7 @@
       </w:pPr>
     </w:lvl>
   </w:abstractNum>
-  <w:abstractNum w:abstractNumId="26">
+  <w:abstractNum w:abstractNumId="28">
     <w:nsid w:val="42810191"/>
     <w:multiLevelType w:val="multilevel"/>
     <w:tmpl w:val="05747E12"/>
@@ -9728,7 +11807,7 @@
       </w:pPr>
     </w:lvl>
   </w:abstractNum>
-  <w:abstractNum w:abstractNumId="27">
+  <w:abstractNum w:abstractNumId="29">
     <w:nsid w:val="46B54DE3"/>
     <w:multiLevelType w:val="hybridMultilevel"/>
     <w:tmpl w:val="B3401130"/>
@@ -9843,7 +11922,7 @@
       </w:rPr>
     </w:lvl>
   </w:abstractNum>
-  <w:abstractNum w:abstractNumId="28">
+  <w:abstractNum w:abstractNumId="30">
     <w:nsid w:val="47B41AF5"/>
     <w:multiLevelType w:val="hybridMultilevel"/>
     <w:tmpl w:val="834A5646"/>
@@ -9932,7 +12011,7 @@
       </w:pPr>
     </w:lvl>
   </w:abstractNum>
-  <w:abstractNum w:abstractNumId="29">
+  <w:abstractNum w:abstractNumId="31">
     <w:nsid w:val="47F305F2"/>
     <w:multiLevelType w:val="hybridMultilevel"/>
     <w:tmpl w:val="AF34D2BA"/>
@@ -10018,7 +12097,7 @@
       </w:pPr>
     </w:lvl>
   </w:abstractNum>
-  <w:abstractNum w:abstractNumId="30">
+  <w:abstractNum w:abstractNumId="32">
     <w:nsid w:val="489B21F1"/>
     <w:multiLevelType w:val="hybridMultilevel"/>
     <w:tmpl w:val="C908ABD6"/>
@@ -10133,7 +12212,7 @@
       </w:rPr>
     </w:lvl>
   </w:abstractNum>
-  <w:abstractNum w:abstractNumId="31">
+  <w:abstractNum w:abstractNumId="33">
     <w:nsid w:val="499C2738"/>
     <w:multiLevelType w:val="multilevel"/>
     <w:tmpl w:val="A364A4F4"/>
@@ -10225,7 +12304,7 @@
       </w:pPr>
     </w:lvl>
   </w:abstractNum>
-  <w:abstractNum w:abstractNumId="32">
+  <w:abstractNum w:abstractNumId="34">
     <w:nsid w:val="4ABE261C"/>
     <w:multiLevelType w:val="hybridMultilevel"/>
     <w:tmpl w:val="AF34D2BA"/>
@@ -10311,7 +12390,7 @@
       </w:pPr>
     </w:lvl>
   </w:abstractNum>
-  <w:abstractNum w:abstractNumId="33">
+  <w:abstractNum w:abstractNumId="35">
     <w:nsid w:val="4AE03DE5"/>
     <w:multiLevelType w:val="hybridMultilevel"/>
     <w:tmpl w:val="2EFAAC26"/>
@@ -10400,7 +12479,7 @@
       </w:pPr>
     </w:lvl>
   </w:abstractNum>
-  <w:abstractNum w:abstractNumId="34">
+  <w:abstractNum w:abstractNumId="36">
     <w:nsid w:val="4C8E34F6"/>
     <w:multiLevelType w:val="hybridMultilevel"/>
     <w:tmpl w:val="C1C4F586"/>
@@ -10486,7 +12565,7 @@
       </w:pPr>
     </w:lvl>
   </w:abstractNum>
-  <w:abstractNum w:abstractNumId="35">
+  <w:abstractNum w:abstractNumId="37">
     <w:nsid w:val="4CC6033C"/>
     <w:multiLevelType w:val="hybridMultilevel"/>
     <w:tmpl w:val="B512E6A2"/>
@@ -10599,7 +12678,7 @@
       </w:rPr>
     </w:lvl>
   </w:abstractNum>
-  <w:abstractNum w:abstractNumId="36">
+  <w:abstractNum w:abstractNumId="38">
     <w:nsid w:val="4E2D565A"/>
     <w:multiLevelType w:val="hybridMultilevel"/>
     <w:tmpl w:val="08BE9B5E"/>
@@ -10685,7 +12764,7 @@
       </w:pPr>
     </w:lvl>
   </w:abstractNum>
-  <w:abstractNum w:abstractNumId="37">
+  <w:abstractNum w:abstractNumId="39">
     <w:nsid w:val="4E474FD5"/>
     <w:multiLevelType w:val="hybridMultilevel"/>
     <w:tmpl w:val="14767B30"/>
@@ -10774,7 +12853,7 @@
       </w:pPr>
     </w:lvl>
   </w:abstractNum>
-  <w:abstractNum w:abstractNumId="38">
+  <w:abstractNum w:abstractNumId="40">
     <w:nsid w:val="4F0E04D6"/>
     <w:multiLevelType w:val="hybridMultilevel"/>
     <w:tmpl w:val="8444A50E"/>
@@ -10864,7 +12943,7 @@
       </w:pPr>
     </w:lvl>
   </w:abstractNum>
-  <w:abstractNum w:abstractNumId="39">
+  <w:abstractNum w:abstractNumId="41">
     <w:nsid w:val="51172544"/>
     <w:multiLevelType w:val="hybridMultilevel"/>
     <w:tmpl w:val="5AA4BBBE"/>
@@ -10977,7 +13056,7 @@
       </w:rPr>
     </w:lvl>
   </w:abstractNum>
-  <w:abstractNum w:abstractNumId="40">
+  <w:abstractNum w:abstractNumId="42">
     <w:nsid w:val="592479D4"/>
     <w:multiLevelType w:val="hybridMultilevel"/>
     <w:tmpl w:val="70863844"/>
@@ -11067,7 +13146,7 @@
       </w:pPr>
     </w:lvl>
   </w:abstractNum>
-  <w:abstractNum w:abstractNumId="41">
+  <w:abstractNum w:abstractNumId="43">
     <w:nsid w:val="594E5D00"/>
     <w:multiLevelType w:val="multilevel"/>
     <w:tmpl w:val="52283C04"/>
@@ -11159,7 +13238,7 @@
       </w:pPr>
     </w:lvl>
   </w:abstractNum>
-  <w:abstractNum w:abstractNumId="42">
+  <w:abstractNum w:abstractNumId="44">
     <w:nsid w:val="5D75278F"/>
     <w:multiLevelType w:val="hybridMultilevel"/>
     <w:tmpl w:val="834A5646"/>
@@ -11248,7 +13327,7 @@
       </w:pPr>
     </w:lvl>
   </w:abstractNum>
-  <w:abstractNum w:abstractNumId="43">
+  <w:abstractNum w:abstractNumId="45">
     <w:nsid w:val="5FDF3595"/>
     <w:multiLevelType w:val="multilevel"/>
     <w:tmpl w:val="9F4A828C"/>
@@ -11340,7 +13419,7 @@
       </w:pPr>
     </w:lvl>
   </w:abstractNum>
-  <w:abstractNum w:abstractNumId="44">
+  <w:abstractNum w:abstractNumId="46">
     <w:nsid w:val="60D64C54"/>
     <w:multiLevelType w:val="hybridMultilevel"/>
     <w:tmpl w:val="7DA82FB0"/>
@@ -11430,7 +13509,7 @@
       </w:pPr>
     </w:lvl>
   </w:abstractNum>
-  <w:abstractNum w:abstractNumId="45">
+  <w:abstractNum w:abstractNumId="47">
     <w:nsid w:val="65D573EA"/>
     <w:multiLevelType w:val="hybridMultilevel"/>
     <w:tmpl w:val="796CB074"/>
@@ -11545,7 +13624,7 @@
       </w:rPr>
     </w:lvl>
   </w:abstractNum>
-  <w:abstractNum w:abstractNumId="46">
+  <w:abstractNum w:abstractNumId="48">
     <w:nsid w:val="66DB19B2"/>
     <w:multiLevelType w:val="hybridMultilevel"/>
     <w:tmpl w:val="A29227A6"/>
@@ -11660,7 +13739,7 @@
       </w:rPr>
     </w:lvl>
   </w:abstractNum>
-  <w:abstractNum w:abstractNumId="47">
+  <w:abstractNum w:abstractNumId="49">
     <w:nsid w:val="6713101B"/>
     <w:multiLevelType w:val="multilevel"/>
     <w:tmpl w:val="B8DEAF3C"/>
@@ -11781,7 +13860,7 @@
       </w:rPr>
     </w:lvl>
   </w:abstractNum>
-  <w:abstractNum w:abstractNumId="48">
+  <w:abstractNum w:abstractNumId="50">
     <w:nsid w:val="682942C0"/>
     <w:multiLevelType w:val="multilevel"/>
     <w:tmpl w:val="84FAC8D2"/>
@@ -11870,7 +13949,7 @@
       </w:pPr>
     </w:lvl>
   </w:abstractNum>
-  <w:abstractNum w:abstractNumId="49">
+  <w:abstractNum w:abstractNumId="51">
     <w:nsid w:val="6A632C1B"/>
     <w:multiLevelType w:val="hybridMultilevel"/>
     <w:tmpl w:val="25B60A78"/>
@@ -11985,7 +14064,7 @@
       </w:rPr>
     </w:lvl>
   </w:abstractNum>
-  <w:abstractNum w:abstractNumId="50">
+  <w:abstractNum w:abstractNumId="52">
     <w:nsid w:val="6B475FC6"/>
     <w:multiLevelType w:val="hybridMultilevel"/>
     <w:tmpl w:val="40FC7F4A"/>
@@ -12100,7 +14179,7 @@
       </w:rPr>
     </w:lvl>
   </w:abstractNum>
-  <w:abstractNum w:abstractNumId="51">
+  <w:abstractNum w:abstractNumId="53">
     <w:nsid w:val="6B903423"/>
     <w:multiLevelType w:val="hybridMultilevel"/>
     <w:tmpl w:val="24D2FB94"/>
@@ -12213,7 +14292,7 @@
       </w:rPr>
     </w:lvl>
   </w:abstractNum>
-  <w:abstractNum w:abstractNumId="52">
+  <w:abstractNum w:abstractNumId="54">
     <w:nsid w:val="6D0C22FE"/>
     <w:multiLevelType w:val="hybridMultilevel"/>
     <w:tmpl w:val="2E64145A"/>
@@ -12328,7 +14407,7 @@
       </w:rPr>
     </w:lvl>
   </w:abstractNum>
-  <w:abstractNum w:abstractNumId="53">
+  <w:abstractNum w:abstractNumId="55">
     <w:nsid w:val="6F4D230B"/>
     <w:multiLevelType w:val="hybridMultilevel"/>
     <w:tmpl w:val="079AD798"/>
@@ -12443,7 +14522,7 @@
       </w:rPr>
     </w:lvl>
   </w:abstractNum>
-  <w:abstractNum w:abstractNumId="54">
+  <w:abstractNum w:abstractNumId="56">
     <w:nsid w:val="6FC7745A"/>
     <w:multiLevelType w:val="hybridMultilevel"/>
     <w:tmpl w:val="04A0B0A6"/>
@@ -12556,7 +14635,7 @@
       </w:rPr>
     </w:lvl>
   </w:abstractNum>
-  <w:abstractNum w:abstractNumId="55">
+  <w:abstractNum w:abstractNumId="57">
     <w:nsid w:val="6FE32458"/>
     <w:multiLevelType w:val="multilevel"/>
     <w:tmpl w:val="23C8FAF0"/>
@@ -12645,7 +14724,7 @@
       </w:pPr>
     </w:lvl>
   </w:abstractNum>
-  <w:abstractNum w:abstractNumId="56">
+  <w:abstractNum w:abstractNumId="58">
     <w:nsid w:val="70DC7592"/>
     <w:multiLevelType w:val="hybridMultilevel"/>
     <w:tmpl w:val="5778022E"/>
@@ -12758,7 +14837,120 @@
       </w:rPr>
     </w:lvl>
   </w:abstractNum>
-  <w:abstractNum w:abstractNumId="57">
+  <w:abstractNum w:abstractNumId="59">
+    <w:nsid w:val="71C1545E"/>
+    <w:multiLevelType w:val="hybridMultilevel"/>
+    <w:tmpl w:val="C810BA98"/>
+    <w:lvl w:ilvl="0" w:tplc="0410000B">
+      <w:start w:val="1"/>
+      <w:numFmt w:val="bullet"/>
+      <w:lvlText w:val=""/>
+      <w:lvlJc w:val="left"/>
+      <w:pPr>
+        <w:ind w:left="360" w:hanging="360"/>
+      </w:pPr>
+      <w:rPr>
+        <w:rFonts w:ascii="Wingdings" w:hAnsi="Wingdings" w:hint="default"/>
+      </w:rPr>
+    </w:lvl>
+    <w:lvl w:ilvl="1" w:tplc="04100003" w:tentative="1">
+      <w:start w:val="1"/>
+      <w:numFmt w:val="bullet"/>
+      <w:lvlText w:val="o"/>
+      <w:lvlJc w:val="left"/>
+      <w:pPr>
+        <w:ind w:left="1080" w:hanging="360"/>
+      </w:pPr>
+      <w:rPr>
+        <w:rFonts w:ascii="Courier New" w:hAnsi="Courier New" w:cs="Courier New" w:hint="default"/>
+      </w:rPr>
+    </w:lvl>
+    <w:lvl w:ilvl="2" w:tplc="04100005" w:tentative="1">
+      <w:start w:val="1"/>
+      <w:numFmt w:val="bullet"/>
+      <w:lvlText w:val=""/>
+      <w:lvlJc w:val="left"/>
+      <w:pPr>
+        <w:ind w:left="1800" w:hanging="360"/>
+      </w:pPr>
+      <w:rPr>
+        <w:rFonts w:ascii="Wingdings" w:hAnsi="Wingdings" w:hint="default"/>
+      </w:rPr>
+    </w:lvl>
+    <w:lvl w:ilvl="3" w:tplc="04100001" w:tentative="1">
+      <w:start w:val="1"/>
+      <w:numFmt w:val="bullet"/>
+      <w:lvlText w:val=""/>
+      <w:lvlJc w:val="left"/>
+      <w:pPr>
+        <w:ind w:left="2520" w:hanging="360"/>
+      </w:pPr>
+      <w:rPr>
+        <w:rFonts w:ascii="Symbol" w:hAnsi="Symbol" w:hint="default"/>
+      </w:rPr>
+    </w:lvl>
+    <w:lvl w:ilvl="4" w:tplc="04100003" w:tentative="1">
+      <w:start w:val="1"/>
+      <w:numFmt w:val="bullet"/>
+      <w:lvlText w:val="o"/>
+      <w:lvlJc w:val="left"/>
+      <w:pPr>
+        <w:ind w:left="3240" w:hanging="360"/>
+      </w:pPr>
+      <w:rPr>
+        <w:rFonts w:ascii="Courier New" w:hAnsi="Courier New" w:cs="Courier New" w:hint="default"/>
+      </w:rPr>
+    </w:lvl>
+    <w:lvl w:ilvl="5" w:tplc="04100005" w:tentative="1">
+      <w:start w:val="1"/>
+      <w:numFmt w:val="bullet"/>
+      <w:lvlText w:val=""/>
+      <w:lvlJc w:val="left"/>
+      <w:pPr>
+        <w:ind w:left="3960" w:hanging="360"/>
+      </w:pPr>
+      <w:rPr>
+        <w:rFonts w:ascii="Wingdings" w:hAnsi="Wingdings" w:hint="default"/>
+      </w:rPr>
+    </w:lvl>
+    <w:lvl w:ilvl="6" w:tplc="04100001" w:tentative="1">
+      <w:start w:val="1"/>
+      <w:numFmt w:val="bullet"/>
+      <w:lvlText w:val=""/>
+      <w:lvlJc w:val="left"/>
+      <w:pPr>
+        <w:ind w:left="4680" w:hanging="360"/>
+      </w:pPr>
+      <w:rPr>
+        <w:rFonts w:ascii="Symbol" w:hAnsi="Symbol" w:hint="default"/>
+      </w:rPr>
+    </w:lvl>
+    <w:lvl w:ilvl="7" w:tplc="04100003" w:tentative="1">
+      <w:start w:val="1"/>
+      <w:numFmt w:val="bullet"/>
+      <w:lvlText w:val="o"/>
+      <w:lvlJc w:val="left"/>
+      <w:pPr>
+        <w:ind w:left="5400" w:hanging="360"/>
+      </w:pPr>
+      <w:rPr>
+        <w:rFonts w:ascii="Courier New" w:hAnsi="Courier New" w:cs="Courier New" w:hint="default"/>
+      </w:rPr>
+    </w:lvl>
+    <w:lvl w:ilvl="8" w:tplc="04100005" w:tentative="1">
+      <w:start w:val="1"/>
+      <w:numFmt w:val="bullet"/>
+      <w:lvlText w:val=""/>
+      <w:lvlJc w:val="left"/>
+      <w:pPr>
+        <w:ind w:left="6120" w:hanging="360"/>
+      </w:pPr>
+      <w:rPr>
+        <w:rFonts w:ascii="Wingdings" w:hAnsi="Wingdings" w:hint="default"/>
+      </w:rPr>
+    </w:lvl>
+  </w:abstractNum>
+  <w:abstractNum w:abstractNumId="60">
     <w:nsid w:val="74552EAF"/>
     <w:multiLevelType w:val="hybridMultilevel"/>
     <w:tmpl w:val="164E326C"/>
@@ -12871,7 +15063,7 @@
       </w:rPr>
     </w:lvl>
   </w:abstractNum>
-  <w:abstractNum w:abstractNumId="58">
+  <w:abstractNum w:abstractNumId="61">
     <w:nsid w:val="74F51D8D"/>
     <w:multiLevelType w:val="hybridMultilevel"/>
     <w:tmpl w:val="C21637B6"/>
@@ -12984,7 +15176,7 @@
       </w:rPr>
     </w:lvl>
   </w:abstractNum>
-  <w:abstractNum w:abstractNumId="59">
+  <w:abstractNum w:abstractNumId="62">
     <w:nsid w:val="75050B22"/>
     <w:multiLevelType w:val="multilevel"/>
     <w:tmpl w:val="82626EB2"/>
@@ -13097,7 +15289,7 @@
       </w:rPr>
     </w:lvl>
   </w:abstractNum>
-  <w:abstractNum w:abstractNumId="60">
+  <w:abstractNum w:abstractNumId="63">
     <w:nsid w:val="7B1B12FF"/>
     <w:multiLevelType w:val="hybridMultilevel"/>
     <w:tmpl w:val="49C69A50"/>
@@ -13210,7 +15402,7 @@
       </w:rPr>
     </w:lvl>
   </w:abstractNum>
-  <w:abstractNum w:abstractNumId="61">
+  <w:abstractNum w:abstractNumId="64">
     <w:nsid w:val="7CC43FDE"/>
     <w:multiLevelType w:val="hybridMultilevel"/>
     <w:tmpl w:val="BDDACE6E"/>
@@ -13323,7 +15515,7 @@
       </w:rPr>
     </w:lvl>
   </w:abstractNum>
-  <w:abstractNum w:abstractNumId="62">
+  <w:abstractNum w:abstractNumId="65">
     <w:nsid w:val="7DAF729F"/>
     <w:multiLevelType w:val="hybridMultilevel"/>
     <w:tmpl w:val="323A38CA"/>
@@ -13438,7 +15630,7 @@
       </w:rPr>
     </w:lvl>
   </w:abstractNum>
-  <w:abstractNum w:abstractNumId="63">
+  <w:abstractNum w:abstractNumId="66">
     <w:nsid w:val="7E9204EC"/>
     <w:multiLevelType w:val="hybridMultilevel"/>
     <w:tmpl w:val="25CA36E4"/>
@@ -13551,7 +15743,7 @@
       </w:rPr>
     </w:lvl>
   </w:abstractNum>
-  <w:abstractNum w:abstractNumId="64">
+  <w:abstractNum w:abstractNumId="67">
     <w:nsid w:val="7EAB4C6D"/>
     <w:multiLevelType w:val="hybridMultilevel"/>
     <w:tmpl w:val="4A285708"/>
@@ -13664,7 +15856,7 @@
       </w:rPr>
     </w:lvl>
   </w:abstractNum>
-  <w:abstractNum w:abstractNumId="65">
+  <w:abstractNum w:abstractNumId="68">
     <w:nsid w:val="7ED742A9"/>
     <w:multiLevelType w:val="hybridMultilevel"/>
     <w:tmpl w:val="349EF13E"/>
@@ -13777,7 +15969,7 @@
       </w:rPr>
     </w:lvl>
   </w:abstractNum>
-  <w:abstractNum w:abstractNumId="66">
+  <w:abstractNum w:abstractNumId="69">
     <w:nsid w:val="7F0120B7"/>
     <w:multiLevelType w:val="hybridMultilevel"/>
     <w:tmpl w:val="BFA24746"/>
@@ -13890,7 +16082,7 @@
       </w:rPr>
     </w:lvl>
   </w:abstractNum>
-  <w:abstractNum w:abstractNumId="67">
+  <w:abstractNum w:abstractNumId="70">
     <w:nsid w:val="7F455BD4"/>
     <w:multiLevelType w:val="hybridMultilevel"/>
     <w:tmpl w:val="48682B68"/>
@@ -14010,172 +16202,172 @@
     <w:abstractNumId w:val="11"/>
   </w:num>
   <w:num w:numId="3">
-    <w:abstractNumId w:val="60"/>
+    <w:abstractNumId w:val="63"/>
   </w:num>
   <w:num w:numId="4">
-    <w:abstractNumId w:val="67"/>
+    <w:abstractNumId w:val="70"/>
   </w:num>
   <w:num w:numId="5">
     <w:abstractNumId w:val="12"/>
   </w:num>
   <w:num w:numId="6">
-    <w:abstractNumId w:val="35"/>
+    <w:abstractNumId w:val="37"/>
   </w:num>
   <w:num w:numId="7">
-    <w:abstractNumId w:val="46"/>
+    <w:abstractNumId w:val="48"/>
   </w:num>
   <w:num w:numId="8">
-    <w:abstractNumId w:val="63"/>
+    <w:abstractNumId w:val="66"/>
   </w:num>
   <w:num w:numId="9">
-    <w:abstractNumId w:val="21"/>
+    <w:abstractNumId w:val="22"/>
   </w:num>
   <w:num w:numId="10">
-    <w:abstractNumId w:val="66"/>
+    <w:abstractNumId w:val="69"/>
   </w:num>
   <w:num w:numId="11">
-    <w:abstractNumId w:val="58"/>
+    <w:abstractNumId w:val="61"/>
   </w:num>
   <w:num w:numId="12">
-    <w:abstractNumId w:val="45"/>
+    <w:abstractNumId w:val="47"/>
   </w:num>
   <w:num w:numId="13">
     <w:abstractNumId w:val="10"/>
   </w:num>
   <w:num w:numId="14">
-    <w:abstractNumId w:val="27"/>
+    <w:abstractNumId w:val="29"/>
   </w:num>
   <w:num w:numId="15">
     <w:abstractNumId w:val="9"/>
   </w:num>
   <w:num w:numId="16">
-    <w:abstractNumId w:val="24"/>
+    <w:abstractNumId w:val="26"/>
   </w:num>
   <w:num w:numId="17">
-    <w:abstractNumId w:val="53"/>
+    <w:abstractNumId w:val="55"/>
   </w:num>
   <w:num w:numId="18">
     <w:abstractNumId w:val="8"/>
   </w:num>
   <w:num w:numId="19">
-    <w:abstractNumId w:val="50"/>
+    <w:abstractNumId w:val="52"/>
   </w:num>
   <w:num w:numId="20">
-    <w:abstractNumId w:val="49"/>
+    <w:abstractNumId w:val="51"/>
   </w:num>
   <w:num w:numId="21">
     <w:abstractNumId w:val="0"/>
   </w:num>
   <w:num w:numId="22">
-    <w:abstractNumId w:val="62"/>
+    <w:abstractNumId w:val="65"/>
   </w:num>
   <w:num w:numId="23">
-    <w:abstractNumId w:val="30"/>
+    <w:abstractNumId w:val="32"/>
   </w:num>
   <w:num w:numId="24">
     <w:abstractNumId w:val="2"/>
   </w:num>
   <w:num w:numId="25">
-    <w:abstractNumId w:val="51"/>
+    <w:abstractNumId w:val="53"/>
   </w:num>
   <w:num w:numId="26">
-    <w:abstractNumId w:val="18"/>
+    <w:abstractNumId w:val="19"/>
   </w:num>
   <w:num w:numId="27">
-    <w:abstractNumId w:val="33"/>
+    <w:abstractNumId w:val="35"/>
   </w:num>
   <w:num w:numId="28">
-    <w:abstractNumId w:val="44"/>
+    <w:abstractNumId w:val="46"/>
   </w:num>
   <w:num w:numId="29">
-    <w:abstractNumId w:val="20"/>
+    <w:abstractNumId w:val="21"/>
   </w:num>
   <w:num w:numId="30">
-    <w:abstractNumId w:val="47"/>
+    <w:abstractNumId w:val="49"/>
   </w:num>
   <w:num w:numId="31">
-    <w:abstractNumId w:val="36"/>
+    <w:abstractNumId w:val="38"/>
   </w:num>
   <w:num w:numId="32">
     <w:abstractNumId w:val="1"/>
   </w:num>
   <w:num w:numId="33">
-    <w:abstractNumId w:val="37"/>
+    <w:abstractNumId w:val="39"/>
   </w:num>
   <w:num w:numId="34">
-    <w:abstractNumId w:val="57"/>
+    <w:abstractNumId w:val="60"/>
   </w:num>
   <w:num w:numId="35">
-    <w:abstractNumId w:val="39"/>
+    <w:abstractNumId w:val="41"/>
   </w:num>
   <w:num w:numId="36">
-    <w:abstractNumId w:val="15"/>
+    <w:abstractNumId w:val="16"/>
   </w:num>
   <w:num w:numId="37">
-    <w:abstractNumId w:val="34"/>
+    <w:abstractNumId w:val="36"/>
   </w:num>
   <w:num w:numId="38">
-    <w:abstractNumId w:val="16"/>
+    <w:abstractNumId w:val="17"/>
   </w:num>
   <w:num w:numId="39">
-    <w:abstractNumId w:val="23"/>
+    <w:abstractNumId w:val="25"/>
   </w:num>
   <w:num w:numId="40">
-    <w:abstractNumId w:val="25"/>
+    <w:abstractNumId w:val="27"/>
   </w:num>
   <w:num w:numId="41">
-    <w:abstractNumId w:val="22"/>
+    <w:abstractNumId w:val="24"/>
   </w:num>
   <w:num w:numId="42">
-    <w:abstractNumId w:val="42"/>
+    <w:abstractNumId w:val="44"/>
   </w:num>
   <w:num w:numId="43">
     <w:abstractNumId w:val="13"/>
   </w:num>
   <w:num w:numId="44">
-    <w:abstractNumId w:val="65"/>
+    <w:abstractNumId w:val="68"/>
   </w:num>
   <w:num w:numId="45">
+    <w:abstractNumId w:val="58"/>
+  </w:num>
+  <w:num w:numId="46">
+    <w:abstractNumId w:val="67"/>
+  </w:num>
+  <w:num w:numId="47">
     <w:abstractNumId w:val="56"/>
   </w:num>
-  <w:num w:numId="46">
-    <w:abstractNumId w:val="64"/>
-  </w:num>
-  <w:num w:numId="47">
+  <w:num w:numId="48">
     <w:abstractNumId w:val="54"/>
-  </w:num>
-  <w:num w:numId="48">
-    <w:abstractNumId w:val="52"/>
   </w:num>
   <w:num w:numId="49">
     <w:abstractNumId w:val="5"/>
   </w:num>
   <w:num w:numId="50">
-    <w:abstractNumId w:val="29"/>
+    <w:abstractNumId w:val="31"/>
   </w:num>
   <w:num w:numId="51">
-    <w:abstractNumId w:val="32"/>
+    <w:abstractNumId w:val="34"/>
   </w:num>
   <w:num w:numId="52">
-    <w:abstractNumId w:val="17"/>
+    <w:abstractNumId w:val="18"/>
   </w:num>
   <w:num w:numId="53">
-    <w:abstractNumId w:val="43"/>
+    <w:abstractNumId w:val="45"/>
   </w:num>
   <w:num w:numId="54">
     <w:abstractNumId w:val="7"/>
   </w:num>
   <w:num w:numId="55">
-    <w:abstractNumId w:val="19"/>
+    <w:abstractNumId w:val="20"/>
   </w:num>
   <w:num w:numId="56">
-    <w:abstractNumId w:val="61"/>
+    <w:abstractNumId w:val="64"/>
   </w:num>
   <w:num w:numId="57">
-    <w:abstractNumId w:val="28"/>
+    <w:abstractNumId w:val="30"/>
   </w:num>
   <w:num w:numId="58">
-    <w:abstractNumId w:val="31"/>
+    <w:abstractNumId w:val="33"/>
   </w:num>
   <w:num w:numId="59">
     <w:abstractNumId w:val="3"/>
@@ -14184,27 +16376,36 @@
     <w:abstractNumId w:val="6"/>
   </w:num>
   <w:num w:numId="61">
-    <w:abstractNumId w:val="55"/>
+    <w:abstractNumId w:val="57"/>
   </w:num>
   <w:num w:numId="62">
-    <w:abstractNumId w:val="48"/>
+    <w:abstractNumId w:val="50"/>
   </w:num>
   <w:num w:numId="63">
+    <w:abstractNumId w:val="42"/>
+  </w:num>
+  <w:num w:numId="64">
+    <w:abstractNumId w:val="28"/>
+  </w:num>
+  <w:num w:numId="65">
     <w:abstractNumId w:val="40"/>
   </w:num>
-  <w:num w:numId="64">
-    <w:abstractNumId w:val="26"/>
-  </w:num>
-  <w:num w:numId="65">
-    <w:abstractNumId w:val="38"/>
-  </w:num>
   <w:num w:numId="66">
-    <w:abstractNumId w:val="41"/>
+    <w:abstractNumId w:val="43"/>
   </w:num>
   <w:num w:numId="67">
     <w:abstractNumId w:val="14"/>
   </w:num>
   <w:num w:numId="68">
+    <w:abstractNumId w:val="62"/>
+  </w:num>
+  <w:num w:numId="69">
+    <w:abstractNumId w:val="15"/>
+  </w:num>
+  <w:num w:numId="70">
+    <w:abstractNumId w:val="23"/>
+  </w:num>
+  <w:num w:numId="71">
     <w:abstractNumId w:val="59"/>
   </w:num>
   <w:numIdMacAtCleanup w:val="66"/>
@@ -14230,8 +16431,8 @@
   </w:docDefaults>
   <w:latentStyles w:defLockedState="0" w:defUIPriority="99" w:defSemiHidden="1" w:defUnhideWhenUsed="1" w:defQFormat="1" w:count="267">
     <w:lsdException w:name="Normal" w:semiHidden="0" w:uiPriority="0" w:unhideWhenUsed="0"/>
-    <w:lsdException w:name="heading 1" w:semiHidden="0" w:uiPriority="2" w:unhideWhenUsed="0"/>
-    <w:lsdException w:name="heading 2" w:semiHidden="0" w:uiPriority="2" w:unhideWhenUsed="0"/>
+    <w:lsdException w:name="heading 1" w:semiHidden="0" w:uiPriority="9" w:unhideWhenUsed="0"/>
+    <w:lsdException w:name="heading 2" w:semiHidden="0" w:uiPriority="9" w:unhideWhenUsed="0"/>
     <w:lsdException w:name="heading 3" w:semiHidden="0" w:uiPriority="2" w:unhideWhenUsed="0"/>
     <w:lsdException w:name="heading 4" w:uiPriority="2" w:unhideWhenUsed="0"/>
     <w:lsdException w:name="heading 5" w:uiPriority="2" w:unhideWhenUsed="0"/>
@@ -16311,13 +18512,6 @@
 </file>
 
 <file path=customXml/item2.xml><?xml version="1.0" encoding="utf-8"?>
-<templateProperties xmlns="urn:microsoft.template.properties">
-  <_Version/>
-  <_LCID/>
-</templateProperties>
-</file>
-
-<file path=customXml/item3.xml><?xml version="1.0" encoding="utf-8"?>
 <?mso-contentType ?>
 <FormTemplates xmlns="http://schemas.microsoft.com/sharepoint/v3/contenttype/forms">
   <Display>DocumentLibraryForm</Display>
@@ -16326,18 +18520,25 @@
 </FormTemplates>
 </file>
 
-<file path=customXml/item4.xml><?xml version="1.0" encoding="utf-8"?>
+<file path=customXml/item3.xml><?xml version="1.0" encoding="utf-8"?>
 <templateProperties xmlns="urn:microsoft.template.properties">
   <_Version/>
   <_LCID/>
 </templateProperties>
 </file>
 
-<file path=customXml/item5.xml><?xml version="1.0" encoding="utf-8"?>
+<file path=customXml/item4.xml><?xml version="1.0" encoding="utf-8"?>
 <tns:customPropertyEditors xmlns:tns="http://schemas.microsoft.com/office/2006/customDocumentInformationPanel">
   <tns:showOnOpen/>
   <tns:defaultPropertyEditorNamespace/>
 </tns:customPropertyEditors>
+</file>
+
+<file path=customXml/item5.xml><?xml version="1.0" encoding="utf-8"?>
+<templateProperties xmlns="urn:microsoft.template.properties">
+  <_Version/>
+  <_LCID/>
+</templateProperties>
 </file>
 
 <file path=customXml/item6.xml><?xml version="1.0" encoding="utf-8"?>
@@ -16353,6 +18554,14 @@
 </file>
 
 <file path=customXml/itemProps2.xml><?xml version="1.0" encoding="utf-8"?>
+<ds:datastoreItem xmlns:ds="http://schemas.openxmlformats.org/officeDocument/2006/customXml" ds:itemID="{F40E90C1-5254-4A4A-A9EF-73F0FB6EA201}">
+  <ds:schemaRefs>
+    <ds:schemaRef ds:uri="http://schemas.microsoft.com/sharepoint/v3/contenttype/forms"/>
+  </ds:schemaRefs>
+</ds:datastoreItem>
+</file>
+
+<file path=customXml/itemProps3.xml><?xml version="1.0" encoding="utf-8"?>
 <ds:datastoreItem xmlns:ds="http://schemas.openxmlformats.org/officeDocument/2006/customXml" ds:itemID="{C7DCFB9A-D0A9-4B95-B0C1-3C48EE5A7A72}">
   <ds:schemaRefs>
     <ds:schemaRef ds:uri="urn:microsoft.template.properties"/>
@@ -16360,15 +18569,15 @@
 </ds:datastoreItem>
 </file>
 
-<file path=customXml/itemProps3.xml><?xml version="1.0" encoding="utf-8"?>
-<ds:datastoreItem xmlns:ds="http://schemas.openxmlformats.org/officeDocument/2006/customXml" ds:itemID="{F40E90C1-5254-4A4A-A9EF-73F0FB6EA201}">
+<file path=customXml/itemProps4.xml><?xml version="1.0" encoding="utf-8"?>
+<ds:datastoreItem xmlns:ds="http://schemas.openxmlformats.org/officeDocument/2006/customXml" ds:itemID="{2B06F414-C573-4C0B-9746-2EC8EAD8EB56}">
   <ds:schemaRefs>
-    <ds:schemaRef ds:uri="http://schemas.microsoft.com/sharepoint/v3/contenttype/forms"/>
+    <ds:schemaRef ds:uri="http://schemas.microsoft.com/office/2006/customDocumentInformationPanel"/>
   </ds:schemaRefs>
 </ds:datastoreItem>
 </file>
 
-<file path=customXml/itemProps4.xml><?xml version="1.0" encoding="utf-8"?>
+<file path=customXml/itemProps5.xml><?xml version="1.0" encoding="utf-8"?>
 <ds:datastoreItem xmlns:ds="http://schemas.openxmlformats.org/officeDocument/2006/customXml" ds:itemID="{37A44DD3-EB41-461C-8831-8E039C645FD7}">
   <ds:schemaRefs>
     <ds:schemaRef ds:uri="urn:microsoft.template.properties"/>
@@ -16376,16 +18585,8 @@
 </ds:datastoreItem>
 </file>
 
-<file path=customXml/itemProps5.xml><?xml version="1.0" encoding="utf-8"?>
-<ds:datastoreItem xmlns:ds="http://schemas.openxmlformats.org/officeDocument/2006/customXml" ds:itemID="{2B06F414-C573-4C0B-9746-2EC8EAD8EB56}">
-  <ds:schemaRefs>
-    <ds:schemaRef ds:uri="http://schemas.microsoft.com/office/2006/customDocumentInformationPanel"/>
-  </ds:schemaRefs>
-</ds:datastoreItem>
-</file>
-
 <file path=customXml/itemProps6.xml><?xml version="1.0" encoding="utf-8"?>
-<ds:datastoreItem xmlns:ds="http://schemas.openxmlformats.org/officeDocument/2006/customXml" ds:itemID="{7E31811A-D0A7-4E1A-B911-A27E4EAC7248}">
+<ds:datastoreItem xmlns:ds="http://schemas.openxmlformats.org/officeDocument/2006/customXml" ds:itemID="{2CC6A2DE-7884-4544-ADA0-D6CB6B329F16}">
   <ds:schemaRefs>
     <ds:schemaRef ds:uri="http://schemas.openxmlformats.org/officeDocument/2006/bibliography"/>
   </ds:schemaRefs>

</xml_diff>

<commit_message>
Versione 0.8 - class diagram e sequence diagram parziali
Signed-off-by: Silvia Fabbrocino <s.fabbrocino1@studenti.unisa.it>
</commit_message>
<xml_diff>
--- a/WhoAreYou/documentation/BDSIR_RAD_Versione 1.0.docx
+++ b/WhoAreYou/documentation/BDSIR_RAD_Versione 1.0.docx
@@ -202,13 +202,23 @@
                           <w:lang w:val="en-US"/>
                         </w:rPr>
                       </w:pPr>
+                      <w:proofErr w:type="spellStart"/>
                       <w:r>
                         <w:rPr>
                           <w:sz w:val="24"/>
                           <w:szCs w:val="24"/>
                           <w:lang w:val="en-US"/>
                         </w:rPr>
-                        <w:t>Versione&lt;</w:t>
+                        <w:t>Versione</w:t>
+                      </w:r>
+                      <w:proofErr w:type="spellEnd"/>
+                      <w:r>
+                        <w:rPr>
+                          <w:sz w:val="24"/>
+                          <w:szCs w:val="24"/>
+                          <w:lang w:val="en-US"/>
+                        </w:rPr>
+                        <w:t>&lt;</w:t>
                       </w:r>
                       <w:r>
                         <w:rPr>
@@ -216,7 +226,7 @@
                           <w:szCs w:val="24"/>
                           <w:lang w:val="en-US"/>
                         </w:rPr>
-                        <w:t>0.7</w:t>
+                        <w:t>1.0</w:t>
                       </w:r>
                       <w:r>
                         <w:rPr>
@@ -477,7 +487,7 @@
                           <w:alias w:val="Data"/>
                           <w:id w:val="482367"/>
                           <w:dataBinding w:prefixMappings="xmlns:ns0='http://schemas.microsoft.com/office/2006/coverPageProps'" w:xpath="/ns0:CoverPageProperties[1]/ns0:PublishDate[1]" w:storeItemID="{55AF091B-3C7A-41E3-B477-F2FDAA23CFDA}"/>
-                          <w:date w:fullDate="2014-04-17T00:00:00Z">
+                          <w:date w:fullDate="2014-04-23T00:00:00Z">
                             <w:dateFormat w:val="dd/MM/yyyy"/>
                             <w:lid w:val="it-IT"/>
                             <w:storeMappedDataAs w:val="dateTime"/>
@@ -491,7 +501,7 @@
                               <w:sz w:val="28"/>
                               <w:szCs w:val="28"/>
                             </w:rPr>
-                            <w:t>17</w:t>
+                            <w:t>23</w:t>
                           </w:r>
                           <w:r>
                             <w:rPr>
@@ -1082,7 +1092,7 @@
     <w:tbl>
       <w:tblPr>
         <w:tblStyle w:val="Elencochiaro-Colore11"/>
-        <w:tblW w:w="0" w:type="auto"/>
+        <w:tblW w:w="8330" w:type="dxa"/>
         <w:tblBorders>
           <w:top w:val="single" w:sz="4" w:space="0" w:color="009DD9" w:themeColor="accent2"/>
           <w:left w:val="single" w:sz="4" w:space="0" w:color="009DD9" w:themeColor="accent2"/>
@@ -1095,10 +1105,9 @@
         <w:tblLook w:val="0660"/>
       </w:tblPr>
       <w:tblGrid>
-        <w:gridCol w:w="1526"/>
+        <w:gridCol w:w="1668"/>
         <w:gridCol w:w="1559"/>
-        <w:gridCol w:w="3243"/>
-        <w:gridCol w:w="2109"/>
+        <w:gridCol w:w="5103"/>
       </w:tblGrid>
       <w:tr>
         <w:trPr>
@@ -1106,7 +1115,7 @@
         </w:trPr>
         <w:tc>
           <w:tcPr>
-            <w:tcW w:w="1526" w:type="dxa"/>
+            <w:tcW w:w="1668" w:type="dxa"/>
             <w:noWrap/>
             <w:vAlign w:val="center"/>
           </w:tcPr>
@@ -1153,7 +1162,7 @@
         </w:tc>
         <w:tc>
           <w:tcPr>
-            <w:tcW w:w="3243" w:type="dxa"/>
+            <w:tcW w:w="5103" w:type="dxa"/>
             <w:vAlign w:val="center"/>
           </w:tcPr>
           <w:p>
@@ -1171,29 +1180,6 @@
                 <w:szCs w:val="28"/>
               </w:rPr>
               <w:t>Descrizione</w:t>
-            </w:r>
-          </w:p>
-        </w:tc>
-        <w:tc>
-          <w:tcPr>
-            <w:tcW w:w="2109" w:type="dxa"/>
-            <w:vAlign w:val="center"/>
-          </w:tcPr>
-          <w:p>
-            <w:pPr>
-              <w:rPr>
-                <w:color w:val="FFFFFF" w:themeColor="background1"/>
-                <w:sz w:val="28"/>
-                <w:szCs w:val="28"/>
-              </w:rPr>
-            </w:pPr>
-            <w:r>
-              <w:rPr>
-                <w:color w:val="FFFFFF" w:themeColor="background1"/>
-                <w:sz w:val="28"/>
-                <w:szCs w:val="28"/>
-              </w:rPr>
-              <w:t>Autore</w:t>
             </w:r>
           </w:p>
         </w:tc>
@@ -1204,7 +1190,7 @@
         </w:trPr>
         <w:tc>
           <w:tcPr>
-            <w:tcW w:w="1526" w:type="dxa"/>
+            <w:tcW w:w="1668" w:type="dxa"/>
             <w:noWrap/>
             <w:vAlign w:val="center"/>
           </w:tcPr>
@@ -1253,7 +1239,7 @@
         </w:tc>
         <w:tc>
           <w:tcPr>
-            <w:tcW w:w="3243" w:type="dxa"/>
+            <w:tcW w:w="5103" w:type="dxa"/>
             <w:vAlign w:val="center"/>
           </w:tcPr>
           <w:p>
@@ -1290,27 +1276,13 @@
               </w:rPr>
               <w:t xml:space="preserve"> iniziali</w:t>
             </w:r>
-          </w:p>
-        </w:tc>
-        <w:tc>
-          <w:tcPr>
-            <w:tcW w:w="2109" w:type="dxa"/>
-            <w:vAlign w:val="center"/>
-          </w:tcPr>
-          <w:p>
-            <w:pPr>
-              <w:rPr>
-                <w:sz w:val="24"/>
-                <w:szCs w:val="24"/>
-              </w:rPr>
-            </w:pPr>
           </w:p>
         </w:tc>
       </w:tr>
       <w:tr>
         <w:tc>
           <w:tcPr>
-            <w:tcW w:w="1526" w:type="dxa"/>
+            <w:tcW w:w="1668" w:type="dxa"/>
             <w:noWrap/>
             <w:vAlign w:val="center"/>
           </w:tcPr>
@@ -1359,7 +1331,7 @@
         </w:tc>
         <w:tc>
           <w:tcPr>
-            <w:tcW w:w="3243" w:type="dxa"/>
+            <w:tcW w:w="5103" w:type="dxa"/>
             <w:vAlign w:val="center"/>
           </w:tcPr>
           <w:p>
@@ -1393,20 +1365,6 @@
             <w:pPr>
               <w:rPr>
                 <w:rFonts w:cs="Times-Roman"/>
-                <w:sz w:val="24"/>
-                <w:szCs w:val="24"/>
-              </w:rPr>
-            </w:pPr>
-          </w:p>
-        </w:tc>
-        <w:tc>
-          <w:tcPr>
-            <w:tcW w:w="2109" w:type="dxa"/>
-            <w:vAlign w:val="center"/>
-          </w:tcPr>
-          <w:p>
-            <w:pPr>
-              <w:rPr>
                 <w:sz w:val="24"/>
                 <w:szCs w:val="24"/>
               </w:rPr>
@@ -1417,7 +1375,7 @@
       <w:tr>
         <w:tc>
           <w:tcPr>
-            <w:tcW w:w="1526" w:type="dxa"/>
+            <w:tcW w:w="1668" w:type="dxa"/>
             <w:noWrap/>
             <w:vAlign w:val="center"/>
           </w:tcPr>
@@ -1466,7 +1424,7 @@
         </w:tc>
         <w:tc>
           <w:tcPr>
-            <w:tcW w:w="3243" w:type="dxa"/>
+            <w:tcW w:w="5103" w:type="dxa"/>
             <w:vAlign w:val="center"/>
           </w:tcPr>
           <w:p>
@@ -1499,27 +1457,13 @@
               </w:rPr>
               <w:t>, stesura iniziale dei Requisiti Funzionali</w:t>
             </w:r>
-          </w:p>
-        </w:tc>
-        <w:tc>
-          <w:tcPr>
-            <w:tcW w:w="2109" w:type="dxa"/>
-            <w:vAlign w:val="center"/>
-          </w:tcPr>
-          <w:p>
-            <w:pPr>
-              <w:rPr>
-                <w:sz w:val="24"/>
-                <w:szCs w:val="24"/>
-              </w:rPr>
-            </w:pPr>
           </w:p>
         </w:tc>
       </w:tr>
       <w:tr>
         <w:tc>
           <w:tcPr>
-            <w:tcW w:w="1526" w:type="dxa"/>
+            <w:tcW w:w="1668" w:type="dxa"/>
             <w:noWrap/>
             <w:vAlign w:val="center"/>
           </w:tcPr>
@@ -1568,7 +1512,7 @@
         </w:tc>
         <w:tc>
           <w:tcPr>
-            <w:tcW w:w="3243" w:type="dxa"/>
+            <w:tcW w:w="5103" w:type="dxa"/>
             <w:vAlign w:val="center"/>
           </w:tcPr>
           <w:p>
@@ -1586,12 +1530,6 @@
               <w:t>Stesura parziale dei Requisiti Funzionali</w:t>
             </w:r>
           </w:p>
-        </w:tc>
-        <w:tc>
-          <w:tcPr>
-            <w:tcW w:w="2109" w:type="dxa"/>
-            <w:vAlign w:val="center"/>
-          </w:tcPr>
           <w:p>
             <w:pPr>
               <w:rPr>
@@ -1605,7 +1543,7 @@
       <w:tr>
         <w:tc>
           <w:tcPr>
-            <w:tcW w:w="1526" w:type="dxa"/>
+            <w:tcW w:w="1668" w:type="dxa"/>
             <w:noWrap/>
             <w:vAlign w:val="center"/>
           </w:tcPr>
@@ -1654,7 +1592,7 @@
         </w:tc>
         <w:tc>
           <w:tcPr>
-            <w:tcW w:w="3243" w:type="dxa"/>
+            <w:tcW w:w="5103" w:type="dxa"/>
             <w:vAlign w:val="center"/>
           </w:tcPr>
           <w:p>
@@ -1671,20 +1609,6 @@
               </w:rPr>
               <w:t>Ultimazione Requisiti Funzionali, stesura Requisiti Non Funzionali, stesura iniziale dei casi d’uso</w:t>
             </w:r>
-          </w:p>
-        </w:tc>
-        <w:tc>
-          <w:tcPr>
-            <w:tcW w:w="2109" w:type="dxa"/>
-            <w:vAlign w:val="center"/>
-          </w:tcPr>
-          <w:p>
-            <w:pPr>
-              <w:rPr>
-                <w:sz w:val="24"/>
-                <w:szCs w:val="24"/>
-              </w:rPr>
-            </w:pPr>
           </w:p>
         </w:tc>
       </w:tr>
@@ -1694,7 +1618,7 @@
         </w:trPr>
         <w:tc>
           <w:tcPr>
-            <w:tcW w:w="1526" w:type="dxa"/>
+            <w:tcW w:w="1668" w:type="dxa"/>
             <w:noWrap/>
             <w:vAlign w:val="center"/>
           </w:tcPr>
@@ -1745,7 +1669,7 @@
         </w:tc>
         <w:tc>
           <w:tcPr>
-            <w:tcW w:w="3243" w:type="dxa"/>
+            <w:tcW w:w="5103" w:type="dxa"/>
             <w:vAlign w:val="center"/>
           </w:tcPr>
           <w:p>
@@ -1816,20 +1740,6 @@
               </w:rPr>
               <w:t>, stesura parziale dei casi d’uso</w:t>
             </w:r>
-          </w:p>
-        </w:tc>
-        <w:tc>
-          <w:tcPr>
-            <w:tcW w:w="2109" w:type="dxa"/>
-            <w:vAlign w:val="center"/>
-          </w:tcPr>
-          <w:p>
-            <w:pPr>
-              <w:rPr>
-                <w:sz w:val="24"/>
-                <w:szCs w:val="24"/>
-              </w:rPr>
-            </w:pPr>
           </w:p>
         </w:tc>
       </w:tr>
@@ -1839,7 +1749,7 @@
         </w:trPr>
         <w:tc>
           <w:tcPr>
-            <w:tcW w:w="1526" w:type="dxa"/>
+            <w:tcW w:w="1668" w:type="dxa"/>
             <w:noWrap/>
             <w:vAlign w:val="center"/>
           </w:tcPr>
@@ -1890,7 +1800,7 @@
         </w:tc>
         <w:tc>
           <w:tcPr>
-            <w:tcW w:w="3243" w:type="dxa"/>
+            <w:tcW w:w="5103" w:type="dxa"/>
             <w:vAlign w:val="center"/>
           </w:tcPr>
           <w:p>
@@ -1908,20 +1818,6 @@
               </w:rPr>
               <w:t>Ultimazione dei casi d’uso</w:t>
             </w:r>
-          </w:p>
-        </w:tc>
-        <w:tc>
-          <w:tcPr>
-            <w:tcW w:w="2109" w:type="dxa"/>
-            <w:vAlign w:val="center"/>
-          </w:tcPr>
-          <w:p>
-            <w:pPr>
-              <w:rPr>
-                <w:sz w:val="24"/>
-                <w:szCs w:val="24"/>
-              </w:rPr>
-            </w:pPr>
           </w:p>
         </w:tc>
       </w:tr>
@@ -1931,18 +1827,24 @@
         </w:trPr>
         <w:tc>
           <w:tcPr>
-            <w:tcW w:w="1526" w:type="dxa"/>
+            <w:tcW w:w="1668" w:type="dxa"/>
             <w:noWrap/>
             <w:vAlign w:val="center"/>
           </w:tcPr>
           <w:p>
             <w:pPr>
               <w:rPr>
-                <w:b/>
-                <w:sz w:val="24"/>
-                <w:szCs w:val="24"/>
-              </w:rPr>
-            </w:pPr>
+                <w:sz w:val="24"/>
+                <w:szCs w:val="24"/>
+              </w:rPr>
+            </w:pPr>
+            <w:r>
+              <w:rPr>
+                <w:sz w:val="24"/>
+                <w:szCs w:val="24"/>
+              </w:rPr>
+              <w:t>22/04/2014</w:t>
+            </w:r>
           </w:p>
         </w:tc>
         <w:tc>
@@ -1954,18 +1856,27 @@
             <w:pPr>
               <w:rPr>
                 <w:rStyle w:val="Enfasidelicata"/>
-                <w:b/>
                 <w:iCs w:val="0"/>
                 <w:color w:val="03485B" w:themeColor="text2" w:themeShade="BF"/>
                 <w:sz w:val="24"/>
                 <w:szCs w:val="24"/>
               </w:rPr>
             </w:pPr>
+            <w:r>
+              <w:rPr>
+                <w:rStyle w:val="Enfasidelicata"/>
+                <w:iCs w:val="0"/>
+                <w:color w:val="03485B" w:themeColor="text2" w:themeShade="BF"/>
+                <w:sz w:val="24"/>
+                <w:szCs w:val="24"/>
+              </w:rPr>
+              <w:t>0.8</w:t>
+            </w:r>
           </w:p>
         </w:tc>
         <w:tc>
           <w:tcPr>
-            <w:tcW w:w="3243" w:type="dxa"/>
+            <w:tcW w:w="5103" w:type="dxa"/>
             <w:vAlign w:val="center"/>
           </w:tcPr>
           <w:p>
@@ -1975,407 +1886,86 @@
                 <w:szCs w:val="24"/>
               </w:rPr>
             </w:pPr>
-          </w:p>
-        </w:tc>
-        <w:tc>
-          <w:tcPr>
-            <w:tcW w:w="2109" w:type="dxa"/>
-            <w:vAlign w:val="center"/>
-          </w:tcPr>
-          <w:p>
-            <w:pPr>
-              <w:rPr>
-                <w:sz w:val="24"/>
-                <w:szCs w:val="24"/>
-              </w:rPr>
-            </w:pPr>
-          </w:p>
-        </w:tc>
-      </w:tr>
-      <w:tr>
-        <w:trPr>
-          <w:trHeight w:val="609"/>
-        </w:trPr>
-        <w:tc>
-          <w:tcPr>
-            <w:tcW w:w="1526" w:type="dxa"/>
-            <w:noWrap/>
-            <w:vAlign w:val="center"/>
-          </w:tcPr>
-          <w:p>
-            <w:pPr>
-              <w:rPr>
-                <w:b/>
-                <w:sz w:val="24"/>
-                <w:szCs w:val="24"/>
-              </w:rPr>
-            </w:pPr>
-          </w:p>
-        </w:tc>
-        <w:tc>
-          <w:tcPr>
-            <w:tcW w:w="1559" w:type="dxa"/>
-            <w:vAlign w:val="center"/>
-          </w:tcPr>
-          <w:p>
-            <w:pPr>
-              <w:rPr>
-                <w:rStyle w:val="Enfasidelicata"/>
-                <w:b/>
-                <w:iCs w:val="0"/>
-                <w:color w:val="03485B" w:themeColor="text2" w:themeShade="BF"/>
-                <w:sz w:val="24"/>
-                <w:szCs w:val="24"/>
-                <w:highlight w:val="yellow"/>
-              </w:rPr>
-            </w:pPr>
-          </w:p>
-        </w:tc>
-        <w:tc>
-          <w:tcPr>
-            <w:tcW w:w="3243" w:type="dxa"/>
-            <w:vAlign w:val="center"/>
-          </w:tcPr>
-          <w:p>
-            <w:pPr>
-              <w:rPr>
-                <w:bCs/>
-                <w:sz w:val="24"/>
-                <w:szCs w:val="24"/>
-              </w:rPr>
-            </w:pPr>
-          </w:p>
-        </w:tc>
-        <w:tc>
-          <w:tcPr>
-            <w:tcW w:w="2109" w:type="dxa"/>
-            <w:vAlign w:val="center"/>
-          </w:tcPr>
-          <w:p>
-            <w:pPr>
-              <w:rPr>
-                <w:sz w:val="24"/>
-                <w:szCs w:val="24"/>
-              </w:rPr>
-            </w:pPr>
-          </w:p>
-        </w:tc>
-      </w:tr>
-      <w:tr>
-        <w:trPr>
-          <w:trHeight w:val="724"/>
-        </w:trPr>
-        <w:tc>
-          <w:tcPr>
-            <w:tcW w:w="1526" w:type="dxa"/>
-            <w:noWrap/>
-            <w:vAlign w:val="center"/>
-          </w:tcPr>
-          <w:p>
-            <w:pPr>
-              <w:rPr>
-                <w:b/>
-                <w:sz w:val="24"/>
-                <w:szCs w:val="24"/>
-              </w:rPr>
-            </w:pPr>
-          </w:p>
-        </w:tc>
-        <w:tc>
-          <w:tcPr>
-            <w:tcW w:w="1559" w:type="dxa"/>
-            <w:vAlign w:val="center"/>
-          </w:tcPr>
-          <w:p>
-            <w:pPr>
-              <w:rPr>
-                <w:rStyle w:val="Enfasidelicata"/>
-                <w:b/>
-                <w:iCs w:val="0"/>
-                <w:color w:val="03485B" w:themeColor="text2" w:themeShade="BF"/>
-                <w:sz w:val="24"/>
-                <w:szCs w:val="24"/>
-                <w:highlight w:val="yellow"/>
-              </w:rPr>
-            </w:pPr>
-          </w:p>
-        </w:tc>
-        <w:tc>
-          <w:tcPr>
-            <w:tcW w:w="3243" w:type="dxa"/>
-            <w:vAlign w:val="center"/>
-          </w:tcPr>
-          <w:p>
-            <w:pPr>
-              <w:rPr>
-                <w:color w:val="02465A"/>
-                <w:sz w:val="24"/>
-                <w:szCs w:val="24"/>
-              </w:rPr>
-            </w:pPr>
-          </w:p>
-        </w:tc>
-        <w:tc>
-          <w:tcPr>
-            <w:tcW w:w="2109" w:type="dxa"/>
-            <w:vAlign w:val="center"/>
-          </w:tcPr>
-          <w:p>
-            <w:pPr>
-              <w:rPr>
-                <w:sz w:val="24"/>
-                <w:szCs w:val="24"/>
-              </w:rPr>
-            </w:pPr>
-          </w:p>
-        </w:tc>
-      </w:tr>
-      <w:tr>
-        <w:trPr>
-          <w:trHeight w:val="493"/>
-        </w:trPr>
-        <w:tc>
-          <w:tcPr>
-            <w:tcW w:w="1526" w:type="dxa"/>
-            <w:noWrap/>
-            <w:vAlign w:val="center"/>
-          </w:tcPr>
-          <w:p>
-            <w:pPr>
-              <w:pStyle w:val="Nessunaspaziatura"/>
-              <w:rPr>
-                <w:b/>
-                <w:sz w:val="24"/>
-                <w:szCs w:val="24"/>
-              </w:rPr>
-            </w:pPr>
-          </w:p>
-        </w:tc>
-        <w:tc>
-          <w:tcPr>
-            <w:tcW w:w="1559" w:type="dxa"/>
-            <w:vAlign w:val="center"/>
-          </w:tcPr>
-          <w:p>
-            <w:pPr>
-              <w:pStyle w:val="Nessunaspaziatura"/>
-              <w:rPr>
-                <w:rStyle w:val="Enfasidelicata"/>
-                <w:b/>
-                <w:iCs w:val="0"/>
-                <w:color w:val="03485B" w:themeColor="text2" w:themeShade="BF"/>
-                <w:sz w:val="24"/>
-                <w:szCs w:val="24"/>
-                <w:highlight w:val="yellow"/>
-              </w:rPr>
-            </w:pPr>
-          </w:p>
-        </w:tc>
-        <w:tc>
-          <w:tcPr>
-            <w:tcW w:w="3243" w:type="dxa"/>
-            <w:vAlign w:val="center"/>
-          </w:tcPr>
-          <w:p>
-            <w:pPr>
-              <w:rPr>
-                <w:b/>
-                <w:sz w:val="24"/>
-                <w:szCs w:val="24"/>
-              </w:rPr>
-            </w:pPr>
-          </w:p>
-        </w:tc>
-        <w:tc>
-          <w:tcPr>
-            <w:tcW w:w="2109" w:type="dxa"/>
-            <w:vAlign w:val="center"/>
-          </w:tcPr>
-          <w:p>
-            <w:pPr>
-              <w:rPr>
-                <w:b/>
-                <w:sz w:val="24"/>
-                <w:szCs w:val="24"/>
-              </w:rPr>
-            </w:pPr>
-          </w:p>
-        </w:tc>
-      </w:tr>
-      <w:tr>
-        <w:trPr>
-          <w:trHeight w:val="493"/>
-        </w:trPr>
-        <w:tc>
-          <w:tcPr>
-            <w:tcW w:w="1526" w:type="dxa"/>
-            <w:noWrap/>
-            <w:vAlign w:val="center"/>
-          </w:tcPr>
-          <w:p>
-            <w:pPr>
-              <w:pStyle w:val="Nessunaspaziatura"/>
-              <w:rPr>
-                <w:b/>
-                <w:sz w:val="24"/>
-                <w:szCs w:val="24"/>
-              </w:rPr>
-            </w:pPr>
-          </w:p>
-        </w:tc>
-        <w:tc>
-          <w:tcPr>
-            <w:tcW w:w="1559" w:type="dxa"/>
-            <w:vAlign w:val="center"/>
-          </w:tcPr>
-          <w:p>
-            <w:pPr>
-              <w:pStyle w:val="Nessunaspaziatura"/>
-              <w:rPr>
-                <w:rStyle w:val="Enfasidelicata"/>
-                <w:b/>
-                <w:iCs w:val="0"/>
-                <w:color w:val="03485B" w:themeColor="text2" w:themeShade="BF"/>
-                <w:sz w:val="24"/>
-                <w:szCs w:val="24"/>
-                <w:highlight w:val="yellow"/>
-              </w:rPr>
-            </w:pPr>
-          </w:p>
-        </w:tc>
-        <w:tc>
-          <w:tcPr>
-            <w:tcW w:w="3243" w:type="dxa"/>
-            <w:vAlign w:val="center"/>
-          </w:tcPr>
-          <w:p>
-            <w:pPr>
-              <w:rPr>
-                <w:b/>
-                <w:sz w:val="24"/>
-                <w:szCs w:val="24"/>
-              </w:rPr>
-            </w:pPr>
-          </w:p>
-        </w:tc>
-        <w:tc>
-          <w:tcPr>
-            <w:tcW w:w="2109" w:type="dxa"/>
-            <w:vAlign w:val="center"/>
-          </w:tcPr>
-          <w:p>
-            <w:pPr>
-              <w:rPr>
-                <w:b/>
-                <w:sz w:val="24"/>
-                <w:szCs w:val="24"/>
-              </w:rPr>
-            </w:pPr>
-          </w:p>
-        </w:tc>
-      </w:tr>
-      <w:tr>
-        <w:trPr>
-          <w:trHeight w:val="493"/>
-        </w:trPr>
-        <w:tc>
-          <w:tcPr>
-            <w:tcW w:w="1526" w:type="dxa"/>
-            <w:noWrap/>
-            <w:vAlign w:val="center"/>
-          </w:tcPr>
-          <w:p>
-            <w:pPr>
-              <w:pStyle w:val="Nessunaspaziatura"/>
-              <w:rPr>
-                <w:b/>
-                <w:sz w:val="24"/>
-                <w:szCs w:val="24"/>
-              </w:rPr>
-            </w:pPr>
-          </w:p>
-        </w:tc>
-        <w:tc>
-          <w:tcPr>
-            <w:tcW w:w="1559" w:type="dxa"/>
-            <w:vAlign w:val="center"/>
-          </w:tcPr>
-          <w:p>
-            <w:pPr>
-              <w:pStyle w:val="Nessunaspaziatura"/>
-              <w:rPr>
-                <w:rStyle w:val="Enfasidelicata"/>
-                <w:b/>
-                <w:iCs w:val="0"/>
-                <w:color w:val="03485B" w:themeColor="text2" w:themeShade="BF"/>
-                <w:sz w:val="24"/>
-                <w:szCs w:val="24"/>
-                <w:highlight w:val="yellow"/>
-              </w:rPr>
-            </w:pPr>
-          </w:p>
-        </w:tc>
-        <w:tc>
-          <w:tcPr>
-            <w:tcW w:w="3243" w:type="dxa"/>
-            <w:vAlign w:val="center"/>
-          </w:tcPr>
-          <w:p>
-            <w:pPr>
-              <w:rPr>
-                <w:b/>
-                <w:sz w:val="24"/>
-                <w:szCs w:val="24"/>
-              </w:rPr>
-            </w:pPr>
-          </w:p>
-        </w:tc>
-        <w:tc>
-          <w:tcPr>
-            <w:tcW w:w="2109" w:type="dxa"/>
-            <w:vAlign w:val="center"/>
-          </w:tcPr>
-          <w:p>
-            <w:pPr>
-              <w:rPr>
-                <w:b/>
-                <w:sz w:val="24"/>
-                <w:szCs w:val="24"/>
-              </w:rPr>
-            </w:pPr>
+            <w:r>
+              <w:rPr>
+                <w:sz w:val="24"/>
+                <w:szCs w:val="24"/>
+              </w:rPr>
+              <w:t xml:space="preserve">Creazione iniziale dei </w:t>
+            </w:r>
+            <w:proofErr w:type="spellStart"/>
+            <w:r>
+              <w:rPr>
+                <w:sz w:val="24"/>
+                <w:szCs w:val="24"/>
+              </w:rPr>
+              <w:t>class</w:t>
+            </w:r>
+            <w:proofErr w:type="spellEnd"/>
+            <w:r>
+              <w:rPr>
+                <w:sz w:val="24"/>
+                <w:szCs w:val="24"/>
+              </w:rPr>
+              <w:t xml:space="preserve"> </w:t>
+            </w:r>
+            <w:proofErr w:type="spellStart"/>
+            <w:r>
+              <w:rPr>
+                <w:sz w:val="24"/>
+                <w:szCs w:val="24"/>
+              </w:rPr>
+              <w:t>diagram</w:t>
+            </w:r>
+            <w:proofErr w:type="spellEnd"/>
           </w:p>
         </w:tc>
       </w:tr>
       <w:tr>
         <w:trPr>
           <w:cnfStyle w:val="010000000000"/>
-          <w:trHeight w:val="493"/>
+          <w:trHeight w:val="609"/>
         </w:trPr>
         <w:tc>
           <w:tcPr>
-            <w:tcW w:w="1526" w:type="dxa"/>
+            <w:tcW w:w="1668" w:type="dxa"/>
+            <w:tcBorders>
+              <w:top w:val="none" w:sz="0" w:space="0" w:color="auto"/>
+              <w:left w:val="none" w:sz="0" w:space="0" w:color="auto"/>
+              <w:bottom w:val="none" w:sz="0" w:space="0" w:color="auto"/>
+            </w:tcBorders>
             <w:noWrap/>
             <w:vAlign w:val="center"/>
           </w:tcPr>
           <w:p>
             <w:pPr>
-              <w:pStyle w:val="Nessunaspaziatura"/>
-              <w:rPr>
-                <w:b w:val="0"/>
-                <w:sz w:val="24"/>
-                <w:szCs w:val="24"/>
-              </w:rPr>
-            </w:pPr>
+              <w:rPr>
+                <w:b w:val="0"/>
+                <w:sz w:val="24"/>
+                <w:szCs w:val="24"/>
+              </w:rPr>
+            </w:pPr>
+            <w:r>
+              <w:rPr>
+                <w:b w:val="0"/>
+                <w:sz w:val="24"/>
+                <w:szCs w:val="24"/>
+              </w:rPr>
+              <w:t>23/04/2014</w:t>
+            </w:r>
           </w:p>
         </w:tc>
         <w:tc>
           <w:tcPr>
             <w:tcW w:w="1559" w:type="dxa"/>
+            <w:tcBorders>
+              <w:top w:val="none" w:sz="0" w:space="0" w:color="auto"/>
+              <w:bottom w:val="none" w:sz="0" w:space="0" w:color="auto"/>
+            </w:tcBorders>
             <w:vAlign w:val="center"/>
           </w:tcPr>
           <w:p>
             <w:pPr>
-              <w:pStyle w:val="Nessunaspaziatura"/>
               <w:rPr>
                 <w:rStyle w:val="Enfasidelicata"/>
                 <w:b w:val="0"/>
@@ -2383,14 +1973,29 @@
                 <w:color w:val="03485B" w:themeColor="text2" w:themeShade="BF"/>
                 <w:sz w:val="24"/>
                 <w:szCs w:val="24"/>
-                <w:highlight w:val="yellow"/>
-              </w:rPr>
-            </w:pPr>
+              </w:rPr>
+            </w:pPr>
+            <w:r>
+              <w:rPr>
+                <w:rStyle w:val="Enfasidelicata"/>
+                <w:b w:val="0"/>
+                <w:iCs w:val="0"/>
+                <w:color w:val="03485B" w:themeColor="text2" w:themeShade="BF"/>
+                <w:sz w:val="24"/>
+                <w:szCs w:val="24"/>
+              </w:rPr>
+              <w:t>0.9</w:t>
+            </w:r>
           </w:p>
         </w:tc>
         <w:tc>
           <w:tcPr>
-            <w:tcW w:w="3243" w:type="dxa"/>
+            <w:tcW w:w="5103" w:type="dxa"/>
+            <w:tcBorders>
+              <w:top w:val="none" w:sz="0" w:space="0" w:color="auto"/>
+              <w:bottom w:val="none" w:sz="0" w:space="0" w:color="auto"/>
+              <w:right w:val="none" w:sz="0" w:space="0" w:color="auto"/>
+            </w:tcBorders>
             <w:vAlign w:val="center"/>
           </w:tcPr>
           <w:p>
@@ -2401,21 +2006,87 @@
                 <w:szCs w:val="24"/>
               </w:rPr>
             </w:pPr>
-          </w:p>
-        </w:tc>
-        <w:tc>
-          <w:tcPr>
-            <w:tcW w:w="2109" w:type="dxa"/>
-            <w:vAlign w:val="center"/>
-          </w:tcPr>
-          <w:p>
-            <w:pPr>
-              <w:rPr>
-                <w:b w:val="0"/>
-                <w:sz w:val="24"/>
-                <w:szCs w:val="24"/>
-              </w:rPr>
-            </w:pPr>
+            <w:r>
+              <w:rPr>
+                <w:b w:val="0"/>
+                <w:bCs w:val="0"/>
+                <w:sz w:val="24"/>
+                <w:szCs w:val="24"/>
+              </w:rPr>
+              <w:t xml:space="preserve">Ultimazione </w:t>
+            </w:r>
+            <w:r>
+              <w:rPr>
+                <w:b w:val="0"/>
+                <w:sz w:val="24"/>
+                <w:szCs w:val="24"/>
+              </w:rPr>
+              <w:t xml:space="preserve">dei </w:t>
+            </w:r>
+            <w:proofErr w:type="spellStart"/>
+            <w:r>
+              <w:rPr>
+                <w:b w:val="0"/>
+                <w:sz w:val="24"/>
+                <w:szCs w:val="24"/>
+              </w:rPr>
+              <w:t>class</w:t>
+            </w:r>
+            <w:proofErr w:type="spellEnd"/>
+            <w:r>
+              <w:rPr>
+                <w:b w:val="0"/>
+                <w:sz w:val="24"/>
+                <w:szCs w:val="24"/>
+              </w:rPr>
+              <w:t xml:space="preserve"> </w:t>
+            </w:r>
+            <w:proofErr w:type="spellStart"/>
+            <w:r>
+              <w:rPr>
+                <w:b w:val="0"/>
+                <w:sz w:val="24"/>
+                <w:szCs w:val="24"/>
+              </w:rPr>
+              <w:t>diagram</w:t>
+            </w:r>
+            <w:proofErr w:type="spellEnd"/>
+            <w:r>
+              <w:rPr>
+                <w:b w:val="0"/>
+                <w:sz w:val="24"/>
+                <w:szCs w:val="24"/>
+              </w:rPr>
+              <w:t xml:space="preserve">, creazione dei </w:t>
+            </w:r>
+            <w:proofErr w:type="spellStart"/>
+            <w:r>
+              <w:rPr>
+                <w:b w:val="0"/>
+                <w:sz w:val="24"/>
+                <w:szCs w:val="24"/>
+              </w:rPr>
+              <w:t>sequence</w:t>
+            </w:r>
+            <w:proofErr w:type="spellEnd"/>
+            <w:r>
+              <w:rPr>
+                <w:b w:val="0"/>
+                <w:sz w:val="24"/>
+                <w:szCs w:val="24"/>
+              </w:rPr>
+              <w:t xml:space="preserve"> </w:t>
+            </w:r>
+            <w:proofErr w:type="spellStart"/>
+            <w:r>
+              <w:rPr>
+                <w:b w:val="0"/>
+                <w:sz w:val="24"/>
+                <w:szCs w:val="24"/>
+              </w:rPr>
+              <w:t>diagram</w:t>
+            </w:r>
+            <w:proofErr w:type="spellEnd"/>
           </w:p>
         </w:tc>
       </w:tr>
@@ -2518,7 +2189,7 @@
             </w:rPr>
             <w:fldChar w:fldCharType="separate"/>
           </w:r>
-          <w:hyperlink w:anchor="_Toc385538359" w:history="1">
+          <w:hyperlink w:anchor="_Toc386053886" w:history="1">
             <w:r>
               <w:rPr>
                 <w:rStyle w:val="Collegamentoipertestuale"/>
@@ -2546,7 +2217,7 @@
                 <w:noProof/>
                 <w:webHidden/>
               </w:rPr>
-              <w:instrText xml:space="preserve"> PAGEREF _Toc385538359 \h </w:instrText>
+              <w:instrText xml:space="preserve"> PAGEREF _Toc386053886 \h </w:instrText>
             </w:r>
             <w:r>
               <w:rPr>
@@ -2566,7 +2237,7 @@
                 <w:noProof/>
                 <w:webHidden/>
               </w:rPr>
-              <w:t>0</w:t>
+              <w:t>3</w:t>
             </w:r>
             <w:r>
               <w:rPr>
@@ -2591,7 +2262,7 @@
               <w:lang w:eastAsia="it-IT"/>
             </w:rPr>
           </w:pPr>
-          <w:hyperlink w:anchor="_Toc385538360" w:history="1">
+          <w:hyperlink w:anchor="_Toc386053887" w:history="1">
             <w:r>
               <w:rPr>
                 <w:rStyle w:val="Collegamentoipertestuale"/>
@@ -2619,7 +2290,7 @@
                 <w:noProof/>
                 <w:webHidden/>
               </w:rPr>
-              <w:instrText xml:space="preserve"> PAGEREF _Toc385538360 \h </w:instrText>
+              <w:instrText xml:space="preserve"> PAGEREF _Toc386053887 \h </w:instrText>
             </w:r>
             <w:r>
               <w:rPr>
@@ -2639,7 +2310,7 @@
                 <w:noProof/>
                 <w:webHidden/>
               </w:rPr>
-              <w:t>0</w:t>
+              <w:t>4</w:t>
             </w:r>
             <w:r>
               <w:rPr>
@@ -2665,7 +2336,7 @@
               <w:lang w:eastAsia="it-IT"/>
             </w:rPr>
           </w:pPr>
-          <w:hyperlink w:anchor="_Toc385538361" w:history="1">
+          <w:hyperlink w:anchor="_Toc386053888" w:history="1">
             <w:r>
               <w:rPr>
                 <w:rStyle w:val="Collegamentoipertestuale"/>
@@ -2711,7 +2382,7 @@
                 <w:noProof/>
                 <w:webHidden/>
               </w:rPr>
-              <w:instrText xml:space="preserve"> PAGEREF _Toc385538361 \h </w:instrText>
+              <w:instrText xml:space="preserve"> PAGEREF _Toc386053888 \h </w:instrText>
             </w:r>
             <w:r>
               <w:rPr>
@@ -2731,7 +2402,7 @@
                 <w:noProof/>
                 <w:webHidden/>
               </w:rPr>
-              <w:t>0</w:t>
+              <w:t>4</w:t>
             </w:r>
             <w:r>
               <w:rPr>
@@ -2757,7 +2428,7 @@
               <w:lang w:eastAsia="it-IT"/>
             </w:rPr>
           </w:pPr>
-          <w:hyperlink w:anchor="_Toc385538362" w:history="1">
+          <w:hyperlink w:anchor="_Toc386053889" w:history="1">
             <w:r>
               <w:rPr>
                 <w:rStyle w:val="Collegamentoipertestuale"/>
@@ -2803,7 +2474,7 @@
                 <w:noProof/>
                 <w:webHidden/>
               </w:rPr>
-              <w:instrText xml:space="preserve"> PAGEREF _Toc385538362 \h </w:instrText>
+              <w:instrText xml:space="preserve"> PAGEREF _Toc386053889 \h </w:instrText>
             </w:r>
             <w:r>
               <w:rPr>
@@ -2823,7 +2494,7 @@
                 <w:noProof/>
                 <w:webHidden/>
               </w:rPr>
-              <w:t>0</w:t>
+              <w:t>4</w:t>
             </w:r>
             <w:r>
               <w:rPr>
@@ -2849,7 +2520,7 @@
               <w:lang w:eastAsia="it-IT"/>
             </w:rPr>
           </w:pPr>
-          <w:hyperlink w:anchor="_Toc385538363" w:history="1">
+          <w:hyperlink w:anchor="_Toc386053890" w:history="1">
             <w:r>
               <w:rPr>
                 <w:rStyle w:val="Collegamentoipertestuale"/>
@@ -2895,7 +2566,7 @@
                 <w:noProof/>
                 <w:webHidden/>
               </w:rPr>
-              <w:instrText xml:space="preserve"> PAGEREF _Toc385538363 \h </w:instrText>
+              <w:instrText xml:space="preserve"> PAGEREF _Toc386053890 \h </w:instrText>
             </w:r>
             <w:r>
               <w:rPr>
@@ -2915,7 +2586,7 @@
                 <w:noProof/>
                 <w:webHidden/>
               </w:rPr>
-              <w:t>0</w:t>
+              <w:t>5</w:t>
             </w:r>
             <w:r>
               <w:rPr>
@@ -2941,7 +2612,7 @@
               <w:lang w:eastAsia="it-IT"/>
             </w:rPr>
           </w:pPr>
-          <w:hyperlink w:anchor="_Toc385538364" w:history="1">
+          <w:hyperlink w:anchor="_Toc386053891" w:history="1">
             <w:r>
               <w:rPr>
                 <w:rStyle w:val="Collegamentoipertestuale"/>
@@ -2987,7 +2658,7 @@
                 <w:noProof/>
                 <w:webHidden/>
               </w:rPr>
-              <w:instrText xml:space="preserve"> PAGEREF _Toc385538364 \h </w:instrText>
+              <w:instrText xml:space="preserve"> PAGEREF _Toc386053891 \h </w:instrText>
             </w:r>
             <w:r>
               <w:rPr>
@@ -3007,7 +2678,7 @@
                 <w:noProof/>
                 <w:webHidden/>
               </w:rPr>
-              <w:t>0</w:t>
+              <w:t>6</w:t>
             </w:r>
             <w:r>
               <w:rPr>
@@ -3033,7 +2704,7 @@
               <w:lang w:eastAsia="it-IT"/>
             </w:rPr>
           </w:pPr>
-          <w:hyperlink w:anchor="_Toc385538365" w:history="1">
+          <w:hyperlink w:anchor="_Toc386053892" w:history="1">
             <w:r>
               <w:rPr>
                 <w:rStyle w:val="Collegamentoipertestuale"/>
@@ -3079,7 +2750,7 @@
                 <w:noProof/>
                 <w:webHidden/>
               </w:rPr>
-              <w:instrText xml:space="preserve"> PAGEREF _Toc385538365 \h </w:instrText>
+              <w:instrText xml:space="preserve"> PAGEREF _Toc386053892 \h </w:instrText>
             </w:r>
             <w:r>
               <w:rPr>
@@ -3099,7 +2770,7 @@
                 <w:noProof/>
                 <w:webHidden/>
               </w:rPr>
-              <w:t>0</w:t>
+              <w:t>6</w:t>
             </w:r>
             <w:r>
               <w:rPr>
@@ -3124,7 +2795,7 @@
               <w:lang w:eastAsia="it-IT"/>
             </w:rPr>
           </w:pPr>
-          <w:hyperlink w:anchor="_Toc385538366" w:history="1">
+          <w:hyperlink w:anchor="_Toc386053893" w:history="1">
             <w:r>
               <w:rPr>
                 <w:rStyle w:val="Collegamentoipertestuale"/>
@@ -3152,7 +2823,7 @@
                 <w:noProof/>
                 <w:webHidden/>
               </w:rPr>
-              <w:instrText xml:space="preserve"> PAGEREF _Toc385538366 \h </w:instrText>
+              <w:instrText xml:space="preserve"> PAGEREF _Toc386053893 \h </w:instrText>
             </w:r>
             <w:r>
               <w:rPr>
@@ -3172,7 +2843,7 @@
                 <w:noProof/>
                 <w:webHidden/>
               </w:rPr>
-              <w:t>0</w:t>
+              <w:t>8</w:t>
             </w:r>
             <w:r>
               <w:rPr>
@@ -3198,7 +2869,7 @@
               <w:lang w:eastAsia="it-IT"/>
             </w:rPr>
           </w:pPr>
-          <w:hyperlink w:anchor="_Toc385538367" w:history="1">
+          <w:hyperlink w:anchor="_Toc386053894" w:history="1">
             <w:r>
               <w:rPr>
                 <w:rStyle w:val="Collegamentoipertestuale"/>
@@ -3244,7 +2915,7 @@
                 <w:noProof/>
                 <w:webHidden/>
               </w:rPr>
-              <w:instrText xml:space="preserve"> PAGEREF _Toc385538367 \h </w:instrText>
+              <w:instrText xml:space="preserve"> PAGEREF _Toc386053894 \h </w:instrText>
             </w:r>
             <w:r>
               <w:rPr>
@@ -3264,7 +2935,7 @@
                 <w:noProof/>
                 <w:webHidden/>
               </w:rPr>
-              <w:t>0</w:t>
+              <w:t>8</w:t>
             </w:r>
             <w:r>
               <w:rPr>
@@ -3290,7 +2961,7 @@
               <w:lang w:eastAsia="it-IT"/>
             </w:rPr>
           </w:pPr>
-          <w:hyperlink w:anchor="_Toc385538368" w:history="1">
+          <w:hyperlink w:anchor="_Toc386053895" w:history="1">
             <w:r>
               <w:rPr>
                 <w:rStyle w:val="Collegamentoipertestuale"/>
@@ -3336,7 +3007,7 @@
                 <w:noProof/>
                 <w:webHidden/>
               </w:rPr>
-              <w:instrText xml:space="preserve"> PAGEREF _Toc385538368 \h </w:instrText>
+              <w:instrText xml:space="preserve"> PAGEREF _Toc386053895 \h </w:instrText>
             </w:r>
             <w:r>
               <w:rPr>
@@ -3356,7 +3027,7 @@
                 <w:noProof/>
                 <w:webHidden/>
               </w:rPr>
-              <w:t>0</w:t>
+              <w:t>8</w:t>
             </w:r>
             <w:r>
               <w:rPr>
@@ -3382,7 +3053,7 @@
               <w:lang w:eastAsia="it-IT"/>
             </w:rPr>
           </w:pPr>
-          <w:hyperlink w:anchor="_Toc385538369" w:history="1">
+          <w:hyperlink w:anchor="_Toc386053896" w:history="1">
             <w:r>
               <w:rPr>
                 <w:rStyle w:val="Collegamentoipertestuale"/>
@@ -3428,7 +3099,7 @@
                 <w:noProof/>
                 <w:webHidden/>
               </w:rPr>
-              <w:instrText xml:space="preserve"> PAGEREF _Toc385538369 \h </w:instrText>
+              <w:instrText xml:space="preserve"> PAGEREF _Toc386053896 \h </w:instrText>
             </w:r>
             <w:r>
               <w:rPr>
@@ -3448,7 +3119,7 @@
                 <w:noProof/>
                 <w:webHidden/>
               </w:rPr>
-              <w:t>0</w:t>
+              <w:t>8</w:t>
             </w:r>
             <w:r>
               <w:rPr>
@@ -3474,7 +3145,7 @@
               <w:lang w:eastAsia="it-IT"/>
             </w:rPr>
           </w:pPr>
-          <w:hyperlink w:anchor="_Toc385538370" w:history="1">
+          <w:hyperlink w:anchor="_Toc386053897" w:history="1">
             <w:r>
               <w:rPr>
                 <w:rStyle w:val="Collegamentoipertestuale"/>
@@ -3520,7 +3191,7 @@
                 <w:noProof/>
                 <w:webHidden/>
               </w:rPr>
-              <w:instrText xml:space="preserve"> PAGEREF _Toc385538370 \h </w:instrText>
+              <w:instrText xml:space="preserve"> PAGEREF _Toc386053897 \h </w:instrText>
             </w:r>
             <w:r>
               <w:rPr>
@@ -3540,7 +3211,7 @@
                 <w:noProof/>
                 <w:webHidden/>
               </w:rPr>
-              <w:t>0</w:t>
+              <w:t>8</w:t>
             </w:r>
             <w:r>
               <w:rPr>
@@ -3566,7 +3237,7 @@
               <w:lang w:eastAsia="it-IT"/>
             </w:rPr>
           </w:pPr>
-          <w:hyperlink w:anchor="_Toc385538371" w:history="1">
+          <w:hyperlink w:anchor="_Toc386053898" w:history="1">
             <w:r>
               <w:rPr>
                 <w:rStyle w:val="Collegamentoipertestuale"/>
@@ -3612,7 +3283,7 @@
                 <w:noProof/>
                 <w:webHidden/>
               </w:rPr>
-              <w:instrText xml:space="preserve"> PAGEREF _Toc385538371 \h </w:instrText>
+              <w:instrText xml:space="preserve"> PAGEREF _Toc386053898 \h </w:instrText>
             </w:r>
             <w:r>
               <w:rPr>
@@ -3632,7 +3303,7 @@
                 <w:noProof/>
                 <w:webHidden/>
               </w:rPr>
-              <w:t>0</w:t>
+              <w:t>8</w:t>
             </w:r>
             <w:r>
               <w:rPr>
@@ -3658,7 +3329,7 @@
               <w:lang w:eastAsia="it-IT"/>
             </w:rPr>
           </w:pPr>
-          <w:hyperlink w:anchor="_Toc385538372" w:history="1">
+          <w:hyperlink w:anchor="_Toc386053899" w:history="1">
             <w:r>
               <w:rPr>
                 <w:rStyle w:val="Collegamentoipertestuale"/>
@@ -3705,7 +3376,7 @@
                 <w:noProof/>
                 <w:webHidden/>
               </w:rPr>
-              <w:instrText xml:space="preserve"> PAGEREF _Toc385538372 \h </w:instrText>
+              <w:instrText xml:space="preserve"> PAGEREF _Toc386053899 \h </w:instrText>
             </w:r>
             <w:r>
               <w:rPr>
@@ -3725,7 +3396,7 @@
                 <w:noProof/>
                 <w:webHidden/>
               </w:rPr>
-              <w:t>0</w:t>
+              <w:t>9</w:t>
             </w:r>
             <w:r>
               <w:rPr>
@@ -3751,7 +3422,7 @@
               <w:lang w:eastAsia="it-IT"/>
             </w:rPr>
           </w:pPr>
-          <w:hyperlink w:anchor="_Toc385538373" w:history="1">
+          <w:hyperlink w:anchor="_Toc386053900" w:history="1">
             <w:r>
               <w:rPr>
                 <w:rStyle w:val="Collegamentoipertestuale"/>
@@ -3798,7 +3469,7 @@
                 <w:noProof/>
                 <w:webHidden/>
               </w:rPr>
-              <w:instrText xml:space="preserve"> PAGEREF _Toc385538373 \h </w:instrText>
+              <w:instrText xml:space="preserve"> PAGEREF _Toc386053900 \h </w:instrText>
             </w:r>
             <w:r>
               <w:rPr>
@@ -3818,7 +3489,7 @@
                 <w:noProof/>
                 <w:webHidden/>
               </w:rPr>
-              <w:t>0</w:t>
+              <w:t>9</w:t>
             </w:r>
             <w:r>
               <w:rPr>
@@ -3843,7 +3514,7 @@
               <w:lang w:eastAsia="it-IT"/>
             </w:rPr>
           </w:pPr>
-          <w:hyperlink w:anchor="_Toc385538374" w:history="1">
+          <w:hyperlink w:anchor="_Toc386053901" w:history="1">
             <w:r>
               <w:rPr>
                 <w:rStyle w:val="Collegamentoipertestuale"/>
@@ -3871,7 +3542,7 @@
                 <w:noProof/>
                 <w:webHidden/>
               </w:rPr>
-              <w:instrText xml:space="preserve"> PAGEREF _Toc385538374 \h </w:instrText>
+              <w:instrText xml:space="preserve"> PAGEREF _Toc386053901 \h </w:instrText>
             </w:r>
             <w:r>
               <w:rPr>
@@ -3891,7 +3562,7 @@
                 <w:noProof/>
                 <w:webHidden/>
               </w:rPr>
-              <w:t>0</w:t>
+              <w:t>10</w:t>
             </w:r>
             <w:r>
               <w:rPr>
@@ -3916,7 +3587,7 @@
               <w:lang w:eastAsia="it-IT"/>
             </w:rPr>
           </w:pPr>
-          <w:hyperlink w:anchor="_Toc385538375" w:history="1">
+          <w:hyperlink w:anchor="_Toc386053902" w:history="1">
             <w:r>
               <w:rPr>
                 <w:rStyle w:val="Collegamentoipertestuale"/>
@@ -3944,7 +3615,7 @@
                 <w:noProof/>
                 <w:webHidden/>
               </w:rPr>
-              <w:instrText xml:space="preserve"> PAGEREF _Toc385538375 \h </w:instrText>
+              <w:instrText xml:space="preserve"> PAGEREF _Toc386053902 \h </w:instrText>
             </w:r>
             <w:r>
               <w:rPr>
@@ -3964,7 +3635,7 @@
                 <w:noProof/>
                 <w:webHidden/>
               </w:rPr>
-              <w:t>0</w:t>
+              <w:t>10</w:t>
             </w:r>
             <w:r>
               <w:rPr>
@@ -3989,7 +3660,79 @@
               <w:lang w:eastAsia="it-IT"/>
             </w:rPr>
           </w:pPr>
-          <w:hyperlink w:anchor="_Toc385538376" w:history="1">
+          <w:hyperlink w:anchor="_Toc386053903" w:history="1">
+            <w:r>
+              <w:rPr>
+                <w:rStyle w:val="Collegamentoipertestuale"/>
+                <w:noProof/>
+              </w:rPr>
+              <w:t>Qualunque utente che decide di installare sul proprio dispositivo l'applicazione "Who Are You" essendo in cerca di amici o della sua anima gemella. Egli può, dunque, autenticarsi al sistema ed accedere a tutti i servizi di "Who Are You?", quali consultazione della mappa del luogo in cui si trova, ricerca di utenti nelle vicinanze ed invio di messaggi pubblici e privati.</w:t>
+            </w:r>
+            <w:r>
+              <w:rPr>
+                <w:noProof/>
+                <w:webHidden/>
+              </w:rPr>
+              <w:tab/>
+            </w:r>
+            <w:r>
+              <w:rPr>
+                <w:noProof/>
+                <w:webHidden/>
+              </w:rPr>
+              <w:fldChar w:fldCharType="begin"/>
+            </w:r>
+            <w:r>
+              <w:rPr>
+                <w:noProof/>
+                <w:webHidden/>
+              </w:rPr>
+              <w:instrText xml:space="preserve"> PAGEREF _Toc386053903 \h </w:instrText>
+            </w:r>
+            <w:r>
+              <w:rPr>
+                <w:noProof/>
+                <w:webHidden/>
+              </w:rPr>
+            </w:r>
+            <w:r>
+              <w:rPr>
+                <w:noProof/>
+                <w:webHidden/>
+              </w:rPr>
+              <w:fldChar w:fldCharType="separate"/>
+            </w:r>
+            <w:r>
+              <w:rPr>
+                <w:noProof/>
+                <w:webHidden/>
+              </w:rPr>
+              <w:t>10</w:t>
+            </w:r>
+            <w:r>
+              <w:rPr>
+                <w:noProof/>
+                <w:webHidden/>
+              </w:rPr>
+              <w:fldChar w:fldCharType="end"/>
+            </w:r>
+          </w:hyperlink>
+        </w:p>
+        <w:p>
+          <w:pPr>
+            <w:pStyle w:val="Sommario2"/>
+            <w:tabs>
+              <w:tab w:val="right" w:leader="dot" w:pos="8212"/>
+            </w:tabs>
+            <w:rPr>
+              <w:noProof/>
+              <w:color w:val="auto"/>
+              <w:sz w:val="22"/>
+              <w:szCs w:val="22"/>
+              <w:lang w:eastAsia="it-IT"/>
+            </w:rPr>
+          </w:pPr>
+          <w:hyperlink w:anchor="_Toc386053904" w:history="1">
             <w:r>
               <w:rPr>
                 <w:rStyle w:val="Collegamentoipertestuale"/>
@@ -4017,7 +3760,7 @@
                 <w:noProof/>
                 <w:webHidden/>
               </w:rPr>
-              <w:instrText xml:space="preserve"> PAGEREF _Toc385538376 \h </w:instrText>
+              <w:instrText xml:space="preserve"> PAGEREF _Toc386053904 \h </w:instrText>
             </w:r>
             <w:r>
               <w:rPr>
@@ -4037,7 +3780,7 @@
                 <w:noProof/>
                 <w:webHidden/>
               </w:rPr>
-              <w:t>0</w:t>
+              <w:t>11</w:t>
             </w:r>
             <w:r>
               <w:rPr>
@@ -4063,7 +3806,7 @@
               <w:lang w:eastAsia="it-IT"/>
             </w:rPr>
           </w:pPr>
-          <w:hyperlink w:anchor="_Toc385538377" w:history="1">
+          <w:hyperlink w:anchor="_Toc386053905" w:history="1">
             <w:r>
               <w:rPr>
                 <w:rStyle w:val="Collegamentoipertestuale"/>
@@ -4109,7 +3852,7 @@
                 <w:noProof/>
                 <w:webHidden/>
               </w:rPr>
-              <w:instrText xml:space="preserve"> PAGEREF _Toc385538377 \h </w:instrText>
+              <w:instrText xml:space="preserve"> PAGEREF _Toc386053905 \h </w:instrText>
             </w:r>
             <w:r>
               <w:rPr>
@@ -4129,7 +3872,7 @@
                 <w:noProof/>
                 <w:webHidden/>
               </w:rPr>
-              <w:t>0</w:t>
+              <w:t>11</w:t>
             </w:r>
             <w:r>
               <w:rPr>
@@ -4155,7 +3898,7 @@
               <w:lang w:eastAsia="it-IT"/>
             </w:rPr>
           </w:pPr>
-          <w:hyperlink w:anchor="_Toc385538378" w:history="1">
+          <w:hyperlink w:anchor="_Toc386053906" w:history="1">
             <w:r>
               <w:rPr>
                 <w:rStyle w:val="Collegamentoipertestuale"/>
@@ -4201,7 +3944,7 @@
                 <w:noProof/>
                 <w:webHidden/>
               </w:rPr>
-              <w:instrText xml:space="preserve"> PAGEREF _Toc385538378 \h </w:instrText>
+              <w:instrText xml:space="preserve"> PAGEREF _Toc386053906 \h </w:instrText>
             </w:r>
             <w:r>
               <w:rPr>
@@ -4221,7 +3964,7 @@
                 <w:noProof/>
                 <w:webHidden/>
               </w:rPr>
-              <w:t>0</w:t>
+              <w:t>13</w:t>
             </w:r>
             <w:r>
               <w:rPr>
@@ -4247,7 +3990,7 @@
               <w:lang w:eastAsia="it-IT"/>
             </w:rPr>
           </w:pPr>
-          <w:hyperlink w:anchor="_Toc385538379" w:history="1">
+          <w:hyperlink w:anchor="_Toc386053907" w:history="1">
             <w:r>
               <w:rPr>
                 <w:rStyle w:val="Collegamentoipertestuale"/>
@@ -4293,7 +4036,7 @@
                 <w:noProof/>
                 <w:webHidden/>
               </w:rPr>
-              <w:instrText xml:space="preserve"> PAGEREF _Toc385538379 \h </w:instrText>
+              <w:instrText xml:space="preserve"> PAGEREF _Toc386053907 \h </w:instrText>
             </w:r>
             <w:r>
               <w:rPr>
@@ -4313,7 +4056,191 @@
                 <w:noProof/>
                 <w:webHidden/>
               </w:rPr>
-              <w:t>0</w:t>
+              <w:t>15</w:t>
+            </w:r>
+            <w:r>
+              <w:rPr>
+                <w:noProof/>
+                <w:webHidden/>
+              </w:rPr>
+              <w:fldChar w:fldCharType="end"/>
+            </w:r>
+          </w:hyperlink>
+        </w:p>
+        <w:p>
+          <w:pPr>
+            <w:pStyle w:val="Sommario3"/>
+            <w:tabs>
+              <w:tab w:val="left" w:pos="880"/>
+              <w:tab w:val="right" w:leader="dot" w:pos="8212"/>
+            </w:tabs>
+            <w:rPr>
+              <w:noProof/>
+              <w:color w:val="auto"/>
+              <w:sz w:val="22"/>
+              <w:szCs w:val="22"/>
+              <w:lang w:eastAsia="it-IT"/>
+            </w:rPr>
+          </w:pPr>
+          <w:hyperlink w:anchor="_Toc386053908" w:history="1">
+            <w:r>
+              <w:rPr>
+                <w:rStyle w:val="Collegamentoipertestuale"/>
+                <w:rFonts w:ascii="Wingdings" w:hAnsi="Wingdings"/>
+                <w:noProof/>
+              </w:rPr>
+              <w:t></w:t>
+            </w:r>
+            <w:r>
+              <w:rPr>
+                <w:noProof/>
+                <w:color w:val="auto"/>
+                <w:sz w:val="22"/>
+                <w:szCs w:val="22"/>
+                <w:lang w:eastAsia="it-IT"/>
+              </w:rPr>
+              <w:tab/>
+            </w:r>
+            <w:r>
+              <w:rPr>
+                <w:rStyle w:val="Collegamentoipertestuale"/>
+                <w:b/>
+                <w:noProof/>
+              </w:rPr>
+              <w:t>UC4 - Servizio di Gestione Posizione</w:t>
+            </w:r>
+            <w:r>
+              <w:rPr>
+                <w:noProof/>
+                <w:webHidden/>
+              </w:rPr>
+              <w:tab/>
+            </w:r>
+            <w:r>
+              <w:rPr>
+                <w:noProof/>
+                <w:webHidden/>
+              </w:rPr>
+              <w:fldChar w:fldCharType="begin"/>
+            </w:r>
+            <w:r>
+              <w:rPr>
+                <w:noProof/>
+                <w:webHidden/>
+              </w:rPr>
+              <w:instrText xml:space="preserve"> PAGEREF _Toc386053908 \h </w:instrText>
+            </w:r>
+            <w:r>
+              <w:rPr>
+                <w:noProof/>
+                <w:webHidden/>
+              </w:rPr>
+            </w:r>
+            <w:r>
+              <w:rPr>
+                <w:noProof/>
+                <w:webHidden/>
+              </w:rPr>
+              <w:fldChar w:fldCharType="separate"/>
+            </w:r>
+            <w:r>
+              <w:rPr>
+                <w:noProof/>
+                <w:webHidden/>
+              </w:rPr>
+              <w:t>17</w:t>
+            </w:r>
+            <w:r>
+              <w:rPr>
+                <w:noProof/>
+                <w:webHidden/>
+              </w:rPr>
+              <w:fldChar w:fldCharType="end"/>
+            </w:r>
+          </w:hyperlink>
+        </w:p>
+        <w:p>
+          <w:pPr>
+            <w:pStyle w:val="Sommario3"/>
+            <w:tabs>
+              <w:tab w:val="left" w:pos="880"/>
+              <w:tab w:val="right" w:leader="dot" w:pos="8212"/>
+            </w:tabs>
+            <w:rPr>
+              <w:noProof/>
+              <w:color w:val="auto"/>
+              <w:sz w:val="22"/>
+              <w:szCs w:val="22"/>
+              <w:lang w:eastAsia="it-IT"/>
+            </w:rPr>
+          </w:pPr>
+          <w:hyperlink w:anchor="_Toc386053909" w:history="1">
+            <w:r>
+              <w:rPr>
+                <w:rStyle w:val="Collegamentoipertestuale"/>
+                <w:rFonts w:ascii="Wingdings" w:hAnsi="Wingdings"/>
+                <w:noProof/>
+              </w:rPr>
+              <w:t></w:t>
+            </w:r>
+            <w:r>
+              <w:rPr>
+                <w:noProof/>
+                <w:color w:val="auto"/>
+                <w:sz w:val="22"/>
+                <w:szCs w:val="22"/>
+                <w:lang w:eastAsia="it-IT"/>
+              </w:rPr>
+              <w:tab/>
+            </w:r>
+            <w:r>
+              <w:rPr>
+                <w:rStyle w:val="Collegamentoipertestuale"/>
+                <w:b/>
+                <w:noProof/>
+              </w:rPr>
+              <w:t>UC5 - Servizio di Gestione Messaggi</w:t>
+            </w:r>
+            <w:r>
+              <w:rPr>
+                <w:noProof/>
+                <w:webHidden/>
+              </w:rPr>
+              <w:tab/>
+            </w:r>
+            <w:r>
+              <w:rPr>
+                <w:noProof/>
+                <w:webHidden/>
+              </w:rPr>
+              <w:fldChar w:fldCharType="begin"/>
+            </w:r>
+            <w:r>
+              <w:rPr>
+                <w:noProof/>
+                <w:webHidden/>
+              </w:rPr>
+              <w:instrText xml:space="preserve"> PAGEREF _Toc386053909 \h </w:instrText>
+            </w:r>
+            <w:r>
+              <w:rPr>
+                <w:noProof/>
+                <w:webHidden/>
+              </w:rPr>
+            </w:r>
+            <w:r>
+              <w:rPr>
+                <w:noProof/>
+                <w:webHidden/>
+              </w:rPr>
+              <w:fldChar w:fldCharType="separate"/>
+            </w:r>
+            <w:r>
+              <w:rPr>
+                <w:noProof/>
+                <w:webHidden/>
+              </w:rPr>
+              <w:t>19</w:t>
             </w:r>
             <w:r>
               <w:rPr>
@@ -4338,7 +4265,7 @@
               <w:lang w:eastAsia="it-IT"/>
             </w:rPr>
           </w:pPr>
-          <w:hyperlink w:anchor="_Toc385538380" w:history="1">
+          <w:hyperlink w:anchor="_Toc386053910" w:history="1">
             <w:r>
               <w:rPr>
                 <w:rStyle w:val="Collegamentoipertestuale"/>
@@ -4366,7 +4293,7 @@
                 <w:noProof/>
                 <w:webHidden/>
               </w:rPr>
-              <w:instrText xml:space="preserve"> PAGEREF _Toc385538380 \h </w:instrText>
+              <w:instrText xml:space="preserve"> PAGEREF _Toc386053910 \h </w:instrText>
             </w:r>
             <w:r>
               <w:rPr>
@@ -4386,7 +4313,7 @@
                 <w:noProof/>
                 <w:webHidden/>
               </w:rPr>
-              <w:t>0</w:t>
+              <w:t>23</w:t>
             </w:r>
             <w:r>
               <w:rPr>
@@ -4411,7 +4338,7 @@
               <w:lang w:eastAsia="it-IT"/>
             </w:rPr>
           </w:pPr>
-          <w:hyperlink w:anchor="_Toc385538381" w:history="1">
+          <w:hyperlink w:anchor="_Toc386053911" w:history="1">
             <w:r>
               <w:rPr>
                 <w:rStyle w:val="Collegamentoipertestuale"/>
@@ -4439,7 +4366,7 @@
                 <w:noProof/>
                 <w:webHidden/>
               </w:rPr>
-              <w:instrText xml:space="preserve"> PAGEREF _Toc385538381 \h </w:instrText>
+              <w:instrText xml:space="preserve"> PAGEREF _Toc386053911 \h </w:instrText>
             </w:r>
             <w:r>
               <w:rPr>
@@ -4459,7 +4386,7 @@
                 <w:noProof/>
                 <w:webHidden/>
               </w:rPr>
-              <w:t>0</w:t>
+              <w:t>24</w:t>
             </w:r>
             <w:r>
               <w:rPr>
@@ -4484,7 +4411,7 @@
               <w:lang w:eastAsia="it-IT"/>
             </w:rPr>
           </w:pPr>
-          <w:hyperlink w:anchor="_Toc385538382" w:history="1">
+          <w:hyperlink w:anchor="_Toc386053912" w:history="1">
             <w:r>
               <w:rPr>
                 <w:rStyle w:val="Collegamentoipertestuale"/>
@@ -4529,7 +4456,7 @@
                 <w:noProof/>
                 <w:webHidden/>
               </w:rPr>
-              <w:instrText xml:space="preserve"> PAGEREF _Toc385538382 \h </w:instrText>
+              <w:instrText xml:space="preserve"> PAGEREF _Toc386053912 \h </w:instrText>
             </w:r>
             <w:r>
               <w:rPr>
@@ -4549,7 +4476,7 @@
                 <w:noProof/>
                 <w:webHidden/>
               </w:rPr>
-              <w:t>0</w:t>
+              <w:t>26</w:t>
             </w:r>
             <w:r>
               <w:rPr>
@@ -4575,7 +4502,7 @@
               <w:lang w:eastAsia="it-IT"/>
             </w:rPr>
           </w:pPr>
-          <w:hyperlink w:anchor="_Toc385538383" w:history="1">
+          <w:hyperlink w:anchor="_Toc386053913" w:history="1">
             <w:r>
               <w:rPr>
                 <w:rStyle w:val="Collegamentoipertestuale"/>
@@ -4623,7 +4550,7 @@
                 <w:noProof/>
                 <w:webHidden/>
               </w:rPr>
-              <w:instrText xml:space="preserve"> PAGEREF _Toc385538383 \h </w:instrText>
+              <w:instrText xml:space="preserve"> PAGEREF _Toc386053913 \h </w:instrText>
             </w:r>
             <w:r>
               <w:rPr>
@@ -4643,7 +4570,7 @@
                 <w:noProof/>
                 <w:webHidden/>
               </w:rPr>
-              <w:t>0</w:t>
+              <w:t>26</w:t>
             </w:r>
             <w:r>
               <w:rPr>
@@ -4669,7 +4596,7 @@
               <w:lang w:eastAsia="it-IT"/>
             </w:rPr>
           </w:pPr>
-          <w:hyperlink w:anchor="_Toc385538384" w:history="1">
+          <w:hyperlink w:anchor="_Toc386053914" w:history="1">
             <w:r>
               <w:rPr>
                 <w:rStyle w:val="Collegamentoipertestuale"/>
@@ -4716,7 +4643,7 @@
                 <w:noProof/>
                 <w:webHidden/>
               </w:rPr>
-              <w:instrText xml:space="preserve"> PAGEREF _Toc385538384 \h </w:instrText>
+              <w:instrText xml:space="preserve"> PAGEREF _Toc386053914 \h </w:instrText>
             </w:r>
             <w:r>
               <w:rPr>
@@ -4736,7 +4663,7 @@
                 <w:noProof/>
                 <w:webHidden/>
               </w:rPr>
-              <w:t>0</w:t>
+              <w:t>28</w:t>
             </w:r>
             <w:r>
               <w:rPr>
@@ -4777,7 +4704,7 @@
         <w:br w:type="page"/>
       </w:r>
       <w:bookmarkStart w:id="0" w:name="_Toc385529741"/>
-      <w:bookmarkStart w:id="1" w:name="_Toc385538359"/>
+      <w:bookmarkStart w:id="1" w:name="_Toc386053886"/>
       <w:r>
         <w:rPr>
           <w:b/>
@@ -5455,7 +5382,7 @@
         </w:rPr>
       </w:pPr>
       <w:bookmarkStart w:id="2" w:name="_Toc385529742"/>
-      <w:bookmarkStart w:id="3" w:name="_Toc385538360"/>
+      <w:bookmarkStart w:id="3" w:name="_Toc386053887"/>
       <w:r>
         <w:rPr>
           <w:b/>
@@ -5569,7 +5496,7 @@
         </w:rPr>
       </w:pPr>
       <w:bookmarkStart w:id="4" w:name="_Toc385529743"/>
-      <w:bookmarkStart w:id="5" w:name="_Toc385538361"/>
+      <w:bookmarkStart w:id="5" w:name="_Toc386053888"/>
       <w:r>
         <w:rPr>
           <w:b/>
@@ -5999,7 +5926,7 @@
         </w:rPr>
       </w:pPr>
       <w:bookmarkStart w:id="6" w:name="_Toc385529744"/>
-      <w:bookmarkStart w:id="7" w:name="_Toc385538362"/>
+      <w:bookmarkStart w:id="7" w:name="_Toc386053889"/>
       <w:r>
         <w:rPr>
           <w:b/>
@@ -7424,7 +7351,7 @@
         </w:rPr>
       </w:pPr>
       <w:bookmarkStart w:id="8" w:name="_Toc385529745"/>
-      <w:bookmarkStart w:id="9" w:name="_Toc385538363"/>
+      <w:bookmarkStart w:id="9" w:name="_Toc386053890"/>
       <w:r>
         <w:rPr>
           <w:b/>
@@ -8488,7 +8415,7 @@
         </w:rPr>
       </w:pPr>
       <w:bookmarkStart w:id="10" w:name="_Toc385529746"/>
-      <w:bookmarkStart w:id="11" w:name="_Toc385538364"/>
+      <w:bookmarkStart w:id="11" w:name="_Toc386053891"/>
       <w:r>
         <w:rPr>
           <w:b/>
@@ -9197,7 +9124,7 @@
         </w:rPr>
       </w:pPr>
       <w:bookmarkStart w:id="12" w:name="_Toc385529747"/>
-      <w:bookmarkStart w:id="13" w:name="_Toc385538365"/>
+      <w:bookmarkStart w:id="13" w:name="_Toc386053892"/>
       <w:r>
         <w:rPr>
           <w:b/>
@@ -10342,7 +10269,7 @@
           <w:b/>
         </w:rPr>
       </w:pPr>
-      <w:bookmarkStart w:id="14" w:name="_Toc385538366"/>
+      <w:bookmarkStart w:id="14" w:name="_Toc386053893"/>
       <w:r>
         <w:rPr>
           <w:b/>
@@ -10370,7 +10297,7 @@
         </w:rPr>
       </w:pPr>
       <w:bookmarkStart w:id="15" w:name="_Toc385529749"/>
-      <w:bookmarkStart w:id="16" w:name="_Toc385538367"/>
+      <w:bookmarkStart w:id="16" w:name="_Toc386053894"/>
       <w:proofErr w:type="spellStart"/>
       <w:r>
         <w:rPr>
@@ -10503,7 +10430,7 @@
         </w:rPr>
       </w:pPr>
       <w:bookmarkStart w:id="17" w:name="_Toc385529750"/>
-      <w:bookmarkStart w:id="18" w:name="_Toc385538368"/>
+      <w:bookmarkStart w:id="18" w:name="_Toc386053895"/>
       <w:proofErr w:type="spellStart"/>
       <w:r>
         <w:rPr>
@@ -10564,7 +10491,7 @@
         </w:rPr>
       </w:pPr>
       <w:bookmarkStart w:id="19" w:name="_Toc385529751"/>
-      <w:bookmarkStart w:id="20" w:name="_Toc385538369"/>
+      <w:bookmarkStart w:id="20" w:name="_Toc386053896"/>
       <w:r>
         <w:rPr>
           <w:b/>
@@ -10710,7 +10637,7 @@
         </w:rPr>
       </w:pPr>
       <w:bookmarkStart w:id="21" w:name="_Toc385529752"/>
-      <w:bookmarkStart w:id="22" w:name="_Toc385538370"/>
+      <w:bookmarkStart w:id="22" w:name="_Toc386053897"/>
       <w:proofErr w:type="spellStart"/>
       <w:r>
         <w:rPr>
@@ -10863,7 +10790,7 @@
         </w:rPr>
       </w:pPr>
       <w:bookmarkStart w:id="23" w:name="_Toc385529753"/>
-      <w:bookmarkStart w:id="24" w:name="_Toc385538371"/>
+      <w:bookmarkStart w:id="24" w:name="_Toc386053898"/>
       <w:proofErr w:type="spellStart"/>
       <w:r>
         <w:rPr>
@@ -10960,7 +10887,7 @@
         </w:rPr>
       </w:pPr>
       <w:bookmarkStart w:id="25" w:name="_Toc385529754"/>
-      <w:bookmarkStart w:id="26" w:name="_Toc385538372"/>
+      <w:bookmarkStart w:id="26" w:name="_Toc386053899"/>
       <w:r>
         <w:rPr>
           <w:b/>
@@ -11019,7 +10946,7 @@
         </w:rPr>
       </w:pPr>
       <w:bookmarkStart w:id="27" w:name="_Toc385529755"/>
-      <w:bookmarkStart w:id="28" w:name="_Toc385538373"/>
+      <w:bookmarkStart w:id="28" w:name="_Toc386053900"/>
       <w:proofErr w:type="spellStart"/>
       <w:r>
         <w:rPr>
@@ -11116,7 +11043,6 @@
           <w:szCs w:val="32"/>
         </w:rPr>
       </w:pPr>
-      <w:bookmarkStart w:id="29" w:name="_Toc385538374"/>
       <w:r>
         <w:rPr>
           <w:b/>
@@ -11131,6 +11057,7 @@
           <w:b/>
         </w:rPr>
       </w:pPr>
+      <w:bookmarkStart w:id="29" w:name="_Toc386053901"/>
       <w:r>
         <w:rPr>
           <w:b/>
@@ -11152,7 +11079,7 @@
           <w:b/>
         </w:rPr>
       </w:pPr>
-      <w:bookmarkStart w:id="30" w:name="_Toc385538375"/>
+      <w:bookmarkStart w:id="30" w:name="_Toc386053902"/>
       <w:r>
         <w:rPr>
           <w:b/>
@@ -11163,12 +11090,191 @@
     </w:p>
     <w:p>
       <w:pPr>
+        <w:rPr>
+          <w:b/>
+          <w:sz w:val="36"/>
+          <w:szCs w:val="36"/>
+        </w:rPr>
+      </w:pPr>
+      <w:r>
+        <w:rPr>
+          <w:b/>
+          <w:noProof/>
+          <w:sz w:val="36"/>
+          <w:szCs w:val="36"/>
+          <w:lang w:eastAsia="it-IT"/>
+        </w:rPr>
+        <w:drawing>
+          <wp:inline distT="0" distB="0" distL="0" distR="0">
+            <wp:extent cx="1085850" cy="1666875"/>
+            <wp:effectExtent l="19050" t="0" r="0" b="0"/>
+            <wp:docPr id="24" name="Immagine 1"/>
+            <wp:cNvGraphicFramePr>
+              <a:graphicFrameLocks xmlns:a="http://schemas.openxmlformats.org/drawingml/2006/main" noChangeAspect="1"/>
+            </wp:cNvGraphicFramePr>
+            <a:graphic xmlns:a="http://schemas.openxmlformats.org/drawingml/2006/main">
+              <a:graphicData uri="http://schemas.openxmlformats.org/drawingml/2006/picture">
+                <pic:pic xmlns:pic="http://schemas.openxmlformats.org/drawingml/2006/picture">
+                  <pic:nvPicPr>
+                    <pic:cNvPr id="0" name="Picture 1"/>
+                    <pic:cNvPicPr>
+                      <a:picLocks noChangeAspect="1" noChangeArrowheads="1"/>
+                    </pic:cNvPicPr>
+                  </pic:nvPicPr>
+                  <pic:blipFill>
+                    <a:blip r:embed="rId14" cstate="print"/>
+                    <a:srcRect/>
+                    <a:stretch>
+                      <a:fillRect/>
+                    </a:stretch>
+                  </pic:blipFill>
+                  <pic:spPr bwMode="auto">
+                    <a:xfrm>
+                      <a:off x="0" y="0"/>
+                      <a:ext cx="1085850" cy="1666875"/>
+                    </a:xfrm>
+                    <a:prstGeom prst="rect">
+                      <a:avLst/>
+                    </a:prstGeom>
+                    <a:noFill/>
+                    <a:ln w="9525">
+                      <a:noFill/>
+                      <a:miter lim="800000"/>
+                      <a:headEnd/>
+                      <a:tailEnd/>
+                    </a:ln>
+                  </pic:spPr>
+                </pic:pic>
+              </a:graphicData>
+            </a:graphic>
+          </wp:inline>
+        </w:drawing>
+      </w:r>
+    </w:p>
+    <w:p>
+      <w:pPr>
+        <w:pStyle w:val="Paragrafoelenco"/>
+        <w:numPr>
+          <w:ilvl w:val="0"/>
+          <w:numId w:val="49"/>
+        </w:numPr>
+        <w:jc w:val="both"/>
+        <w:rPr>
+          <w:rStyle w:val="null"/>
+          <w:sz w:val="24"/>
+          <w:szCs w:val="24"/>
+        </w:rPr>
+      </w:pPr>
+      <w:r>
+        <w:rPr>
+          <w:rStyle w:val="null"/>
+          <w:b/>
+          <w:sz w:val="28"/>
+          <w:szCs w:val="28"/>
+        </w:rPr>
+        <w:t>Utente generico</w:t>
+      </w:r>
+    </w:p>
+    <w:p>
+      <w:pPr>
         <w:pStyle w:val="Titolo2"/>
-        <w:rPr>
+        <w:jc w:val="both"/>
+        <w:rPr>
+          <w:rFonts w:asciiTheme="minorHAnsi" w:hAnsiTheme="minorHAnsi"/>
           <w:b/>
         </w:rPr>
       </w:pPr>
-      <w:bookmarkStart w:id="31" w:name="_Toc385538376"/>
+      <w:bookmarkStart w:id="31" w:name="_Toc386053903"/>
+      <w:r>
+        <w:rPr>
+          <w:rStyle w:val="null"/>
+          <w:rFonts w:asciiTheme="minorHAnsi" w:hAnsiTheme="minorHAnsi"/>
+          <w:sz w:val="24"/>
+          <w:szCs w:val="24"/>
+        </w:rPr>
+        <w:t>Qualunque utente che decide di installare sul proprio dispositivo l'applicazione "</w:t>
+      </w:r>
+      <w:proofErr w:type="spellStart"/>
+      <w:r>
+        <w:rPr>
+          <w:rStyle w:val="null"/>
+          <w:rFonts w:asciiTheme="minorHAnsi" w:hAnsiTheme="minorHAnsi"/>
+          <w:sz w:val="24"/>
+          <w:szCs w:val="24"/>
+        </w:rPr>
+        <w:t>Who</w:t>
+      </w:r>
+      <w:proofErr w:type="spellEnd"/>
+      <w:r>
+        <w:rPr>
+          <w:rStyle w:val="null"/>
+          <w:rFonts w:asciiTheme="minorHAnsi" w:hAnsiTheme="minorHAnsi"/>
+          <w:sz w:val="24"/>
+          <w:szCs w:val="24"/>
+        </w:rPr>
+        <w:t xml:space="preserve"> Are </w:t>
+      </w:r>
+      <w:proofErr w:type="spellStart"/>
+      <w:r>
+        <w:rPr>
+          <w:rStyle w:val="null"/>
+          <w:rFonts w:asciiTheme="minorHAnsi" w:hAnsiTheme="minorHAnsi"/>
+          <w:sz w:val="24"/>
+          <w:szCs w:val="24"/>
+        </w:rPr>
+        <w:t>You</w:t>
+      </w:r>
+      <w:proofErr w:type="spellEnd"/>
+      <w:r>
+        <w:rPr>
+          <w:rStyle w:val="null"/>
+          <w:rFonts w:asciiTheme="minorHAnsi" w:hAnsiTheme="minorHAnsi"/>
+          <w:sz w:val="24"/>
+          <w:szCs w:val="24"/>
+        </w:rPr>
+        <w:t>" essendo in cerca di amici o della sua anima gemella. Egli può, dunque, autenticarsi al sistema ed accedere a tutti i servizi di "</w:t>
+      </w:r>
+      <w:proofErr w:type="spellStart"/>
+      <w:r>
+        <w:rPr>
+          <w:rStyle w:val="null"/>
+          <w:rFonts w:asciiTheme="minorHAnsi" w:hAnsiTheme="minorHAnsi"/>
+          <w:sz w:val="24"/>
+          <w:szCs w:val="24"/>
+        </w:rPr>
+        <w:t>Who</w:t>
+      </w:r>
+      <w:proofErr w:type="spellEnd"/>
+      <w:r>
+        <w:rPr>
+          <w:rStyle w:val="null"/>
+          <w:rFonts w:asciiTheme="minorHAnsi" w:hAnsiTheme="minorHAnsi"/>
+          <w:sz w:val="24"/>
+          <w:szCs w:val="24"/>
+        </w:rPr>
+        <w:t xml:space="preserve"> Are </w:t>
+      </w:r>
+      <w:proofErr w:type="spellStart"/>
+      <w:r>
+        <w:rPr>
+          <w:rStyle w:val="null"/>
+          <w:rFonts w:asciiTheme="minorHAnsi" w:hAnsiTheme="minorHAnsi"/>
+          <w:sz w:val="24"/>
+          <w:szCs w:val="24"/>
+        </w:rPr>
+        <w:t>You</w:t>
+      </w:r>
+      <w:proofErr w:type="spellEnd"/>
+      <w:r>
+        <w:rPr>
+          <w:rStyle w:val="null"/>
+          <w:rFonts w:asciiTheme="minorHAnsi" w:hAnsiTheme="minorHAnsi"/>
+          <w:sz w:val="24"/>
+          <w:szCs w:val="24"/>
+        </w:rPr>
+        <w:t>?", quali consultazione della mappa del luogo in cui si trova, ricerca di utenti nelle vicinanze ed invio di messaggi pubblici e privati.</w:t>
+      </w:r>
+      <w:bookmarkEnd w:id="31"/>
     </w:p>
     <w:p>
       <w:pPr>
@@ -11193,13 +11299,14 @@
           <w:b/>
         </w:rPr>
       </w:pPr>
+      <w:bookmarkStart w:id="32" w:name="_Toc386053904"/>
       <w:r>
         <w:rPr>
           <w:b/>
         </w:rPr>
         <w:t>4.2 Modello dei casi d'uso</w:t>
       </w:r>
-      <w:bookmarkEnd w:id="31"/>
+      <w:bookmarkEnd w:id="32"/>
       <w:r>
         <w:rPr>
           <w:b/>
@@ -11277,9 +11384,9 @@
           <w:szCs w:val="28"/>
         </w:rPr>
       </w:pPr>
-      <w:bookmarkStart w:id="32" w:name="_Toc374709427"/>
-      <w:bookmarkStart w:id="33" w:name="_Toc385529759"/>
-      <w:bookmarkStart w:id="34" w:name="_Toc385538377"/>
+      <w:bookmarkStart w:id="33" w:name="_Toc374709427"/>
+      <w:bookmarkStart w:id="34" w:name="_Toc385529759"/>
+      <w:bookmarkStart w:id="35" w:name="_Toc386053905"/>
       <w:r>
         <w:rPr>
           <w:b/>
@@ -11288,9 +11395,9 @@
         </w:rPr>
         <w:t>UC1 - Servizio di Autenticazione</w:t>
       </w:r>
-      <w:bookmarkEnd w:id="32"/>
       <w:bookmarkEnd w:id="33"/>
       <w:bookmarkEnd w:id="34"/>
+      <w:bookmarkEnd w:id="35"/>
     </w:p>
     <w:p/>
     <w:tbl>
@@ -13691,8 +13798,7 @@
           <w:szCs w:val="28"/>
         </w:rPr>
       </w:pPr>
-      <w:bookmarkStart w:id="35" w:name="_Toc385529760"/>
-      <w:bookmarkStart w:id="36" w:name="_Toc385538378"/>
+      <w:bookmarkStart w:id="36" w:name="_Toc385529760"/>
       <w:r>
         <w:rPr>
           <w:b/>
@@ -13716,6 +13822,7 @@
           <w:szCs w:val="28"/>
         </w:rPr>
       </w:pPr>
+      <w:bookmarkStart w:id="37" w:name="_Toc386053906"/>
       <w:r>
         <w:rPr>
           <w:b/>
@@ -13724,8 +13831,8 @@
         </w:rPr>
         <w:t>UC2 - Servizio di Gestione Account</w:t>
       </w:r>
-      <w:bookmarkEnd w:id="35"/>
       <w:bookmarkEnd w:id="36"/>
+      <w:bookmarkEnd w:id="37"/>
     </w:p>
     <w:p>
       <w:pPr>
@@ -16650,8 +16757,7 @@
           <w:szCs w:val="28"/>
         </w:rPr>
       </w:pPr>
-      <w:bookmarkStart w:id="37" w:name="_Toc385529761"/>
-      <w:bookmarkStart w:id="38" w:name="_Toc385538379"/>
+      <w:bookmarkStart w:id="38" w:name="_Toc385529761"/>
       <w:r>
         <w:rPr>
           <w:b/>
@@ -16675,6 +16781,7 @@
           <w:szCs w:val="28"/>
         </w:rPr>
       </w:pPr>
+      <w:bookmarkStart w:id="39" w:name="_Toc386053907"/>
       <w:r>
         <w:rPr>
           <w:b/>
@@ -16683,8 +16790,8 @@
         </w:rPr>
         <w:t>UC3 - Servizio di Gestione Amicizia</w:t>
       </w:r>
-      <w:bookmarkEnd w:id="37"/>
       <w:bookmarkEnd w:id="38"/>
+      <w:bookmarkEnd w:id="39"/>
     </w:p>
     <w:p/>
     <w:tbl>
@@ -19399,8 +19506,8 @@
       <w:r>
         <w:br w:type="page"/>
       </w:r>
-      <w:bookmarkStart w:id="39" w:name="_Toc385538380"/>
       <w:bookmarkStart w:id="40" w:name="_Toc385537747"/>
+      <w:bookmarkStart w:id="41" w:name="_Toc386053908"/>
       <w:r>
         <w:rPr>
           <w:b/>
@@ -19418,6 +19525,7 @@
         <w:t>4 - Servizio di Gestione Posizione</w:t>
       </w:r>
       <w:bookmarkEnd w:id="40"/>
+      <w:bookmarkEnd w:id="41"/>
     </w:p>
     <w:p/>
     <w:tbl>
@@ -21864,7 +21972,7 @@
           <w:szCs w:val="28"/>
         </w:rPr>
       </w:pPr>
-      <w:bookmarkStart w:id="41" w:name="_Toc385537748"/>
+      <w:bookmarkStart w:id="42" w:name="_Toc385537748"/>
     </w:p>
     <w:p>
       <w:pPr>
@@ -21890,6 +21998,7 @@
           <w:szCs w:val="28"/>
         </w:rPr>
       </w:pPr>
+      <w:bookmarkStart w:id="43" w:name="_Toc386053909"/>
       <w:r>
         <w:rPr>
           <w:b/>
@@ -21906,7 +22015,8 @@
         </w:rPr>
         <w:t>5 - Servizio di Gestione Messaggi</w:t>
       </w:r>
-      <w:bookmarkEnd w:id="41"/>
+      <w:bookmarkEnd w:id="42"/>
+      <w:bookmarkEnd w:id="43"/>
     </w:p>
     <w:p>
       <w:pPr>
@@ -26549,6 +26659,8 @@
           <w:b/>
         </w:rPr>
       </w:pPr>
+      <w:bookmarkStart w:id="44" w:name="_Toc385537749"/>
+      <w:bookmarkStart w:id="45" w:name="_Toc386053910"/>
       <w:r>
         <w:rPr>
           <w:b/>
@@ -26561,37 +26673,201 @@
         </w:rPr>
         <w:t>Diagramma delle Classi</w:t>
       </w:r>
-      <w:bookmarkEnd w:id="39"/>
+      <w:bookmarkEnd w:id="44"/>
+      <w:bookmarkEnd w:id="45"/>
     </w:p>
     <w:p>
       <w:pPr>
-        <w:pStyle w:val="Titolo2"/>
-        <w:rPr>
-          <w:b/>
-        </w:rPr>
-      </w:pPr>
-      <w:bookmarkStart w:id="42" w:name="_Toc385538381"/>
-      <w:r>
-        <w:rPr>
-          <w:b/>
-        </w:rPr>
-        <w:t xml:space="preserve">4.4 </w:t>
-      </w:r>
-      <w:r>
-        <w:rPr>
-          <w:b/>
-        </w:rPr>
-        <w:t>Diagrammi di sequenza</w:t>
-      </w:r>
-      <w:bookmarkEnd w:id="42"/>
+        <w:pStyle w:val="Nessunaspaziatura"/>
+        <w:rPr>
+          <w:sz w:val="24"/>
+          <w:szCs w:val="24"/>
+        </w:rPr>
+      </w:pPr>
+      <w:r>
+        <w:rPr>
+          <w:sz w:val="24"/>
+          <w:szCs w:val="24"/>
+        </w:rPr>
+        <w:t xml:space="preserve">Di seguito sono </w:t>
+      </w:r>
+      <w:r>
+        <w:rPr>
+          <w:sz w:val="24"/>
+          <w:szCs w:val="24"/>
+        </w:rPr>
+        <w:t xml:space="preserve">riportati i </w:t>
+      </w:r>
+      <w:r>
+        <w:rPr>
+          <w:bCs/>
+          <w:sz w:val="24"/>
+          <w:szCs w:val="24"/>
+        </w:rPr>
+        <w:t>diagrammi delle classi</w:t>
+      </w:r>
+      <w:r>
+        <w:rPr>
+          <w:bCs/>
+          <w:sz w:val="24"/>
+          <w:szCs w:val="24"/>
+        </w:rPr>
+        <w:t xml:space="preserve"> </w:t>
+      </w:r>
+      <w:r>
+        <w:rPr>
+          <w:sz w:val="24"/>
+          <w:szCs w:val="24"/>
+        </w:rPr>
+        <w:t>per</w:t>
+      </w:r>
+      <w:r>
+        <w:rPr>
+          <w:sz w:val="24"/>
+          <w:szCs w:val="24"/>
+        </w:rPr>
+        <w:t xml:space="preserve"> l’applicazione “</w:t>
+      </w:r>
+      <w:proofErr w:type="spellStart"/>
+      <w:r>
+        <w:rPr>
+          <w:sz w:val="24"/>
+          <w:szCs w:val="24"/>
+        </w:rPr>
+        <w:t>Who</w:t>
+      </w:r>
+      <w:proofErr w:type="spellEnd"/>
+      <w:r>
+        <w:rPr>
+          <w:sz w:val="24"/>
+          <w:szCs w:val="24"/>
+        </w:rPr>
+        <w:t xml:space="preserve"> Are </w:t>
+      </w:r>
+      <w:proofErr w:type="spellStart"/>
+      <w:r>
+        <w:rPr>
+          <w:sz w:val="24"/>
+          <w:szCs w:val="24"/>
+        </w:rPr>
+        <w:t>You</w:t>
+      </w:r>
+      <w:proofErr w:type="spellEnd"/>
+      <w:r>
+        <w:rPr>
+          <w:sz w:val="24"/>
+          <w:szCs w:val="24"/>
+        </w:rPr>
+        <w:t>?”.</w:t>
+      </w:r>
     </w:p>
     <w:p>
       <w:pPr>
-        <w:pStyle w:val="Titolo1"/>
-        <w:rPr>
+        <w:pStyle w:val="Nessunaspaziatura"/>
+        <w:rPr>
+          <w:sz w:val="24"/>
+          <w:szCs w:val="24"/>
+        </w:rPr>
+      </w:pPr>
+    </w:p>
+    <w:p>
+      <w:pPr>
+        <w:pStyle w:val="Nessunaspaziatura"/>
+        <w:rPr>
+          <w:sz w:val="24"/>
+          <w:szCs w:val="24"/>
+        </w:rPr>
+      </w:pPr>
+    </w:p>
+    <w:p>
+      <w:pPr>
+        <w:pStyle w:val="Nessunaspaziatura"/>
+        <w:numPr>
+          <w:ilvl w:val="0"/>
+          <w:numId w:val="37"/>
+        </w:numPr>
+        <w:rPr>
+          <w:rFonts w:asciiTheme="majorHAnsi" w:hAnsiTheme="majorHAnsi"/>
           <w:b/>
-        </w:rPr>
-      </w:pPr>
+          <w:sz w:val="28"/>
+          <w:szCs w:val="28"/>
+        </w:rPr>
+      </w:pPr>
+      <w:r>
+        <w:rPr>
+          <w:rFonts w:asciiTheme="majorHAnsi" w:hAnsiTheme="majorHAnsi"/>
+          <w:b/>
+          <w:sz w:val="28"/>
+          <w:szCs w:val="28"/>
+        </w:rPr>
+        <w:t>Servizio di Gestione Messaggi</w:t>
+      </w:r>
+    </w:p>
+    <w:p>
+      <w:pPr>
+        <w:pStyle w:val="Nessunaspaziatura"/>
+        <w:ind w:left="360"/>
+        <w:rPr>
+          <w:b/>
+          <w:sz w:val="24"/>
+          <w:szCs w:val="24"/>
+        </w:rPr>
+      </w:pPr>
+    </w:p>
+    <w:p>
+      <w:pPr>
+        <w:pStyle w:val="Nessunaspaziatura"/>
+        <w:ind w:left="360"/>
+        <w:rPr>
+          <w:b/>
+          <w:sz w:val="24"/>
+          <w:szCs w:val="24"/>
+        </w:rPr>
+      </w:pPr>
+      <w:r>
+        <w:rPr>
+          <w:b/>
+          <w:noProof/>
+          <w:sz w:val="24"/>
+          <w:szCs w:val="24"/>
+          <w:lang w:eastAsia="it-IT"/>
+        </w:rPr>
+        <w:drawing>
+          <wp:inline distT="0" distB="0" distL="0" distR="0">
+            <wp:extent cx="5220970" cy="2853690"/>
+            <wp:effectExtent l="19050" t="0" r="0" b="0"/>
+            <wp:docPr id="25" name="Immagine 13" descr="Cattura3.JPG"/>
+            <wp:cNvGraphicFramePr>
+              <a:graphicFrameLocks xmlns:a="http://schemas.openxmlformats.org/drawingml/2006/main" noChangeAspect="1"/>
+            </wp:cNvGraphicFramePr>
+            <a:graphic xmlns:a="http://schemas.openxmlformats.org/drawingml/2006/main">
+              <a:graphicData uri="http://schemas.openxmlformats.org/drawingml/2006/picture">
+                <pic:pic xmlns:pic="http://schemas.openxmlformats.org/drawingml/2006/picture">
+                  <pic:nvPicPr>
+                    <pic:cNvPr id="0" name="Cattura3.JPG"/>
+                    <pic:cNvPicPr/>
+                  </pic:nvPicPr>
+                  <pic:blipFill>
+                    <a:blip r:embed="rId15" cstate="print"/>
+                    <a:stretch>
+                      <a:fillRect/>
+                    </a:stretch>
+                  </pic:blipFill>
+                  <pic:spPr>
+                    <a:xfrm>
+                      <a:off x="0" y="0"/>
+                      <a:ext cx="5220970" cy="2853690"/>
+                    </a:xfrm>
+                    <a:prstGeom prst="rect">
+                      <a:avLst/>
+                    </a:prstGeom>
+                  </pic:spPr>
+                </pic:pic>
+              </a:graphicData>
+            </a:graphic>
+          </wp:inline>
+        </w:drawing>
+      </w:r>
     </w:p>
     <w:p>
       <w:pPr>
@@ -26604,9 +26880,6 @@
           <w:szCs w:val="32"/>
         </w:rPr>
       </w:pPr>
-      <w:bookmarkStart w:id="43" w:name="_Toc385529766"/>
-      <w:bookmarkStart w:id="44" w:name="_Toc385538382"/>
-      <w:bookmarkStart w:id="45" w:name="_Toc385529768"/>
       <w:r>
         <w:rPr>
           <w:b/>
@@ -26616,11 +26889,356 @@
     </w:p>
     <w:p>
       <w:pPr>
+        <w:pStyle w:val="Titolo2"/>
+        <w:rPr>
+          <w:b/>
+        </w:rPr>
+      </w:pPr>
+      <w:bookmarkStart w:id="46" w:name="_Toc386053911"/>
+      <w:r>
+        <w:rPr>
+          <w:b/>
+        </w:rPr>
+        <w:t xml:space="preserve">4.4 </w:t>
+      </w:r>
+      <w:r>
+        <w:rPr>
+          <w:b/>
+        </w:rPr>
+        <w:t>Diagrammi di sequenza</w:t>
+      </w:r>
+      <w:bookmarkEnd w:id="46"/>
+    </w:p>
+    <w:p>
+      <w:pPr>
+        <w:pStyle w:val="Nessunaspaziatura"/>
+        <w:rPr>
+          <w:sz w:val="24"/>
+          <w:szCs w:val="24"/>
+        </w:rPr>
+      </w:pPr>
+      <w:r>
+        <w:rPr>
+          <w:sz w:val="24"/>
+          <w:szCs w:val="24"/>
+        </w:rPr>
+        <w:t xml:space="preserve">Di seguito sono </w:t>
+      </w:r>
+      <w:r>
+        <w:rPr>
+          <w:sz w:val="24"/>
+          <w:szCs w:val="24"/>
+        </w:rPr>
+        <w:t xml:space="preserve">riportati i </w:t>
+      </w:r>
+      <w:r>
+        <w:rPr>
+          <w:bCs/>
+          <w:sz w:val="24"/>
+          <w:szCs w:val="24"/>
+        </w:rPr>
+        <w:t>diagrammi di sequenza</w:t>
+      </w:r>
+      <w:r>
+        <w:rPr>
+          <w:bCs/>
+          <w:sz w:val="24"/>
+          <w:szCs w:val="24"/>
+        </w:rPr>
+        <w:t xml:space="preserve"> </w:t>
+      </w:r>
+      <w:r>
+        <w:rPr>
+          <w:sz w:val="24"/>
+          <w:szCs w:val="24"/>
+        </w:rPr>
+        <w:t>per</w:t>
+      </w:r>
+      <w:r>
+        <w:rPr>
+          <w:sz w:val="24"/>
+          <w:szCs w:val="24"/>
+        </w:rPr>
+        <w:t xml:space="preserve"> l’applicazione “</w:t>
+      </w:r>
+      <w:proofErr w:type="spellStart"/>
+      <w:r>
+        <w:rPr>
+          <w:sz w:val="24"/>
+          <w:szCs w:val="24"/>
+        </w:rPr>
+        <w:t>Who</w:t>
+      </w:r>
+      <w:proofErr w:type="spellEnd"/>
+      <w:r>
+        <w:rPr>
+          <w:sz w:val="24"/>
+          <w:szCs w:val="24"/>
+        </w:rPr>
+        <w:t xml:space="preserve"> Are </w:t>
+      </w:r>
+      <w:proofErr w:type="spellStart"/>
+      <w:r>
+        <w:rPr>
+          <w:sz w:val="24"/>
+          <w:szCs w:val="24"/>
+        </w:rPr>
+        <w:t>You</w:t>
+      </w:r>
+      <w:proofErr w:type="spellEnd"/>
+      <w:r>
+        <w:rPr>
+          <w:sz w:val="24"/>
+          <w:szCs w:val="24"/>
+        </w:rPr>
+        <w:t>?”.</w:t>
+      </w:r>
+    </w:p>
+    <w:p>
+      <w:pPr>
+        <w:rPr>
+          <w:sz w:val="24"/>
+          <w:szCs w:val="24"/>
+        </w:rPr>
+      </w:pPr>
+    </w:p>
+    <w:p>
+      <w:pPr>
+        <w:pStyle w:val="Nessunaspaziatura"/>
+        <w:numPr>
+          <w:ilvl w:val="0"/>
+          <w:numId w:val="37"/>
+        </w:numPr>
+        <w:rPr>
+          <w:rFonts w:asciiTheme="majorHAnsi" w:hAnsiTheme="majorHAnsi"/>
+          <w:b/>
+          <w:sz w:val="28"/>
+          <w:szCs w:val="28"/>
+        </w:rPr>
+      </w:pPr>
+      <w:r>
+        <w:rPr>
+          <w:rFonts w:asciiTheme="majorHAnsi" w:hAnsiTheme="majorHAnsi"/>
+          <w:b/>
+          <w:sz w:val="28"/>
+          <w:szCs w:val="28"/>
+        </w:rPr>
+        <w:t>Servizio di Gestione Account</w:t>
+      </w:r>
+    </w:p>
+    <w:p>
+      <w:pPr>
+        <w:pStyle w:val="Nessunaspaziatura"/>
+        <w:ind w:left="360"/>
+        <w:rPr>
+          <w:rFonts w:asciiTheme="majorHAnsi" w:hAnsiTheme="majorHAnsi"/>
+          <w:b/>
+          <w:sz w:val="28"/>
+          <w:szCs w:val="28"/>
+        </w:rPr>
+      </w:pPr>
+      <w:r>
+        <w:rPr>
+          <w:rFonts w:asciiTheme="majorHAnsi" w:hAnsiTheme="majorHAnsi"/>
+          <w:b/>
+          <w:noProof/>
+          <w:sz w:val="28"/>
+          <w:szCs w:val="28"/>
+          <w:lang w:eastAsia="it-IT"/>
+        </w:rPr>
+        <w:drawing>
+          <wp:inline distT="0" distB="0" distL="0" distR="0">
+            <wp:extent cx="5220970" cy="4138447"/>
+            <wp:effectExtent l="19050" t="0" r="0" b="0"/>
+            <wp:docPr id="26" name="Immagine 4"/>
+            <wp:cNvGraphicFramePr>
+              <a:graphicFrameLocks xmlns:a="http://schemas.openxmlformats.org/drawingml/2006/main" noChangeAspect="1"/>
+            </wp:cNvGraphicFramePr>
+            <a:graphic xmlns:a="http://schemas.openxmlformats.org/drawingml/2006/main">
+              <a:graphicData uri="http://schemas.openxmlformats.org/drawingml/2006/picture">
+                <pic:pic xmlns:pic="http://schemas.openxmlformats.org/drawingml/2006/picture">
+                  <pic:nvPicPr>
+                    <pic:cNvPr id="0" name="Picture 4"/>
+                    <pic:cNvPicPr>
+                      <a:picLocks noChangeAspect="1" noChangeArrowheads="1"/>
+                    </pic:cNvPicPr>
+                  </pic:nvPicPr>
+                  <pic:blipFill>
+                    <a:blip r:embed="rId16" cstate="print"/>
+                    <a:srcRect/>
+                    <a:stretch>
+                      <a:fillRect/>
+                    </a:stretch>
+                  </pic:blipFill>
+                  <pic:spPr bwMode="auto">
+                    <a:xfrm>
+                      <a:off x="0" y="0"/>
+                      <a:ext cx="5220970" cy="4138447"/>
+                    </a:xfrm>
+                    <a:prstGeom prst="rect">
+                      <a:avLst/>
+                    </a:prstGeom>
+                    <a:noFill/>
+                    <a:ln w="9525">
+                      <a:noFill/>
+                      <a:miter lim="800000"/>
+                      <a:headEnd/>
+                      <a:tailEnd/>
+                    </a:ln>
+                  </pic:spPr>
+                </pic:pic>
+              </a:graphicData>
+            </a:graphic>
+          </wp:inline>
+        </w:drawing>
+      </w:r>
+    </w:p>
+    <w:p>
+      <w:pPr>
+        <w:pStyle w:val="Nessunaspaziatura"/>
+        <w:ind w:left="360"/>
+        <w:rPr>
+          <w:rFonts w:asciiTheme="majorHAnsi" w:hAnsiTheme="majorHAnsi"/>
+          <w:b/>
+          <w:sz w:val="28"/>
+          <w:szCs w:val="28"/>
+        </w:rPr>
+      </w:pPr>
+    </w:p>
+    <w:p>
+      <w:pPr>
+        <w:ind w:left="360"/>
+        <w:rPr>
+          <w:b/>
+          <w:sz w:val="24"/>
+          <w:szCs w:val="24"/>
+        </w:rPr>
+      </w:pPr>
+    </w:p>
+    <w:p>
+      <w:pPr>
+        <w:pStyle w:val="Nessunaspaziatura"/>
+        <w:numPr>
+          <w:ilvl w:val="0"/>
+          <w:numId w:val="37"/>
+        </w:numPr>
+        <w:rPr>
+          <w:rFonts w:asciiTheme="majorHAnsi" w:hAnsiTheme="majorHAnsi"/>
+          <w:b/>
+          <w:sz w:val="28"/>
+          <w:szCs w:val="28"/>
+        </w:rPr>
+      </w:pPr>
+      <w:r>
+        <w:rPr>
+          <w:rFonts w:asciiTheme="majorHAnsi" w:hAnsiTheme="majorHAnsi"/>
+          <w:b/>
+          <w:sz w:val="28"/>
+          <w:szCs w:val="28"/>
+        </w:rPr>
+        <w:t>Servizio di Gestione Messaggi</w:t>
+      </w:r>
+    </w:p>
+    <w:p>
+      <w:pPr>
+        <w:pStyle w:val="Nessunaspaziatura"/>
+        <w:ind w:left="360"/>
+        <w:rPr>
+          <w:rFonts w:asciiTheme="majorHAnsi" w:hAnsiTheme="majorHAnsi"/>
+          <w:b/>
+          <w:sz w:val="28"/>
+          <w:szCs w:val="28"/>
+        </w:rPr>
+      </w:pPr>
+      <w:r>
+        <w:rPr>
+          <w:b/>
+          <w:noProof/>
+          <w:lang w:eastAsia="it-IT"/>
+        </w:rPr>
+        <w:drawing>
+          <wp:inline distT="0" distB="0" distL="0" distR="0">
+            <wp:extent cx="5220970" cy="4230697"/>
+            <wp:effectExtent l="19050" t="0" r="0" b="0"/>
+            <wp:docPr id="27" name="Immagine 7"/>
+            <wp:cNvGraphicFramePr>
+              <a:graphicFrameLocks xmlns:a="http://schemas.openxmlformats.org/drawingml/2006/main" noChangeAspect="1"/>
+            </wp:cNvGraphicFramePr>
+            <a:graphic xmlns:a="http://schemas.openxmlformats.org/drawingml/2006/main">
+              <a:graphicData uri="http://schemas.openxmlformats.org/drawingml/2006/picture">
+                <pic:pic xmlns:pic="http://schemas.openxmlformats.org/drawingml/2006/picture">
+                  <pic:nvPicPr>
+                    <pic:cNvPr id="0" name="Picture 7"/>
+                    <pic:cNvPicPr>
+                      <a:picLocks noChangeAspect="1" noChangeArrowheads="1"/>
+                    </pic:cNvPicPr>
+                  </pic:nvPicPr>
+                  <pic:blipFill>
+                    <a:blip r:embed="rId17" cstate="print"/>
+                    <a:srcRect/>
+                    <a:stretch>
+                      <a:fillRect/>
+                    </a:stretch>
+                  </pic:blipFill>
+                  <pic:spPr bwMode="auto">
+                    <a:xfrm>
+                      <a:off x="0" y="0"/>
+                      <a:ext cx="5220970" cy="4230697"/>
+                    </a:xfrm>
+                    <a:prstGeom prst="rect">
+                      <a:avLst/>
+                    </a:prstGeom>
+                    <a:noFill/>
+                    <a:ln w="9525">
+                      <a:noFill/>
+                      <a:miter lim="800000"/>
+                      <a:headEnd/>
+                      <a:tailEnd/>
+                    </a:ln>
+                  </pic:spPr>
+                </pic:pic>
+              </a:graphicData>
+            </a:graphic>
+          </wp:inline>
+        </w:drawing>
+      </w:r>
+    </w:p>
+    <w:p>
+      <w:pPr>
         <w:pStyle w:val="Titolo1"/>
         <w:rPr>
           <w:b/>
         </w:rPr>
       </w:pPr>
+    </w:p>
+    <w:p>
+      <w:pPr>
+        <w:rPr>
+          <w:rFonts w:asciiTheme="majorHAnsi" w:eastAsiaTheme="majorEastAsia" w:hAnsiTheme="majorHAnsi" w:cstheme="majorBidi"/>
+          <w:b/>
+          <w:smallCaps/>
+          <w:spacing w:val="5"/>
+          <w:sz w:val="32"/>
+          <w:szCs w:val="32"/>
+        </w:rPr>
+      </w:pPr>
+      <w:bookmarkStart w:id="47" w:name="_Toc385529766"/>
+      <w:bookmarkStart w:id="48" w:name="_Toc385529768"/>
+      <w:r>
+        <w:rPr>
+          <w:b/>
+        </w:rPr>
+        <w:br w:type="page"/>
+      </w:r>
+    </w:p>
+    <w:p>
+      <w:pPr>
+        <w:pStyle w:val="Titolo1"/>
+        <w:rPr>
+          <w:b/>
+        </w:rPr>
+      </w:pPr>
+      <w:bookmarkStart w:id="49" w:name="_Toc386053912"/>
       <w:r>
         <w:rPr>
           <w:b/>
@@ -26662,8 +27280,8 @@
         </w:rPr>
         <w:t>delle interfacce</w:t>
       </w:r>
-      <w:bookmarkEnd w:id="43"/>
-      <w:bookmarkEnd w:id="44"/>
+      <w:bookmarkEnd w:id="47"/>
+      <w:bookmarkEnd w:id="49"/>
     </w:p>
     <w:p>
       <w:pPr>
@@ -26677,8 +27295,8 @@
           <w:bCs/>
         </w:rPr>
       </w:pPr>
-      <w:bookmarkStart w:id="46" w:name="_Toc385529767"/>
-      <w:bookmarkStart w:id="47" w:name="_Toc385538383"/>
+      <w:bookmarkStart w:id="50" w:name="_Toc385529767"/>
+      <w:bookmarkStart w:id="51" w:name="_Toc386053913"/>
       <w:proofErr w:type="spellStart"/>
       <w:r>
         <w:rPr>
@@ -26703,8 +27321,8 @@
         </w:rPr>
         <w:t>Path</w:t>
       </w:r>
-      <w:bookmarkEnd w:id="46"/>
-      <w:bookmarkEnd w:id="47"/>
+      <w:bookmarkEnd w:id="50"/>
+      <w:bookmarkEnd w:id="51"/>
       <w:proofErr w:type="spellEnd"/>
     </w:p>
     <w:p>
@@ -26879,7 +27497,7 @@
                     </pic:cNvPicPr>
                   </pic:nvPicPr>
                   <pic:blipFill>
-                    <a:blip r:embed="rId14" cstate="print"/>
+                    <a:blip r:embed="rId18" cstate="print"/>
                     <a:srcRect/>
                     <a:stretch>
                       <a:fillRect/>
@@ -26993,7 +27611,7 @@
                     </pic:cNvPicPr>
                   </pic:nvPicPr>
                   <pic:blipFill>
-                    <a:blip r:embed="rId15" cstate="print"/>
+                    <a:blip r:embed="rId19" cstate="print"/>
                     <a:srcRect/>
                     <a:stretch>
                       <a:fillRect/>
@@ -27107,7 +27725,7 @@
                     </pic:cNvPicPr>
                   </pic:nvPicPr>
                   <pic:blipFill>
-                    <a:blip r:embed="rId16" cstate="print"/>
+                    <a:blip r:embed="rId20" cstate="print"/>
                     <a:srcRect/>
                     <a:stretch>
                       <a:fillRect/>
@@ -27241,7 +27859,7 @@
                     </pic:cNvPicPr>
                   </pic:nvPicPr>
                   <pic:blipFill>
-                    <a:blip r:embed="rId17" cstate="print"/>
+                    <a:blip r:embed="rId21" cstate="print"/>
                     <a:srcRect/>
                     <a:stretch>
                       <a:fillRect/>
@@ -27375,7 +27993,7 @@
                     </pic:cNvPicPr>
                   </pic:nvPicPr>
                   <pic:blipFill>
-                    <a:blip r:embed="rId18" cstate="print"/>
+                    <a:blip r:embed="rId22" cstate="print"/>
                     <a:srcRect/>
                     <a:stretch>
                       <a:fillRect/>
@@ -27428,7 +28046,7 @@
           <w:szCs w:val="24"/>
         </w:rPr>
       </w:pPr>
-      <w:bookmarkStart w:id="48" w:name="_Toc385538384"/>
+      <w:bookmarkStart w:id="52" w:name="_Toc386053914"/>
       <w:proofErr w:type="spellStart"/>
       <w:r>
         <w:rPr>
@@ -27437,8 +28055,8 @@
         </w:rPr>
         <w:t>Mockups</w:t>
       </w:r>
-      <w:bookmarkEnd w:id="45"/>
       <w:bookmarkEnd w:id="48"/>
+      <w:bookmarkEnd w:id="52"/>
       <w:proofErr w:type="spellEnd"/>
     </w:p>
     <w:p>
@@ -27522,7 +28140,7 @@
                     </pic:cNvPicPr>
                   </pic:nvPicPr>
                   <pic:blipFill>
-                    <a:blip r:embed="rId19" cstate="print"/>
+                    <a:blip r:embed="rId23" cstate="print"/>
                     <a:srcRect/>
                     <a:stretch>
                       <a:fillRect/>
@@ -27575,7 +28193,7 @@
                     </pic:cNvPicPr>
                   </pic:nvPicPr>
                   <pic:blipFill>
-                    <a:blip r:embed="rId20" cstate="print"/>
+                    <a:blip r:embed="rId24" cstate="print"/>
                     <a:srcRect/>
                     <a:stretch>
                       <a:fillRect/>
@@ -27628,7 +28246,7 @@
                     </pic:cNvPicPr>
                   </pic:nvPicPr>
                   <pic:blipFill>
-                    <a:blip r:embed="rId21" cstate="print"/>
+                    <a:blip r:embed="rId25" cstate="print"/>
                     <a:srcRect/>
                     <a:stretch>
                       <a:fillRect/>
@@ -27681,7 +28299,7 @@
                     </pic:cNvPicPr>
                   </pic:nvPicPr>
                   <pic:blipFill>
-                    <a:blip r:embed="rId22" cstate="print"/>
+                    <a:blip r:embed="rId26" cstate="print"/>
                     <a:srcRect/>
                     <a:stretch>
                       <a:fillRect/>
@@ -27735,7 +28353,7 @@
                     </pic:cNvPicPr>
                   </pic:nvPicPr>
                   <pic:blipFill>
-                    <a:blip r:embed="rId23" cstate="print"/>
+                    <a:blip r:embed="rId27" cstate="print"/>
                     <a:srcRect/>
                     <a:stretch>
                       <a:fillRect/>
@@ -27793,7 +28411,7 @@
                     </pic:cNvPicPr>
                   </pic:nvPicPr>
                   <pic:blipFill>
-                    <a:blip r:embed="rId24" cstate="print"/>
+                    <a:blip r:embed="rId28" cstate="print"/>
                     <a:srcRect/>
                     <a:stretch>
                       <a:fillRect/>
@@ -27851,7 +28469,7 @@
                     </pic:cNvPicPr>
                   </pic:nvPicPr>
                   <pic:blipFill>
-                    <a:blip r:embed="rId25" cstate="print"/>
+                    <a:blip r:embed="rId29" cstate="print"/>
                     <a:srcRect/>
                     <a:stretch>
                       <a:fillRect/>
@@ -27902,7 +28520,7 @@
                     </pic:cNvPicPr>
                   </pic:nvPicPr>
                   <pic:blipFill>
-                    <a:blip r:embed="rId26" cstate="print"/>
+                    <a:blip r:embed="rId30" cstate="print"/>
                     <a:srcRect/>
                     <a:stretch>
                       <a:fillRect/>
@@ -27953,7 +28571,7 @@
                     </pic:cNvPicPr>
                   </pic:nvPicPr>
                   <pic:blipFill>
-                    <a:blip r:embed="rId27" cstate="print"/>
+                    <a:blip r:embed="rId31" cstate="print"/>
                     <a:srcRect/>
                     <a:stretch>
                       <a:fillRect/>
@@ -28004,7 +28622,7 @@
                     </pic:cNvPicPr>
                   </pic:nvPicPr>
                   <pic:blipFill>
-                    <a:blip r:embed="rId28" cstate="print"/>
+                    <a:blip r:embed="rId32" cstate="print"/>
                     <a:srcRect/>
                     <a:stretch>
                       <a:fillRect/>
@@ -28055,7 +28673,7 @@
                     </pic:cNvPicPr>
                   </pic:nvPicPr>
                   <pic:blipFill>
-                    <a:blip r:embed="rId29" cstate="print"/>
+                    <a:blip r:embed="rId33" cstate="print"/>
                     <a:srcRect/>
                     <a:stretch>
                       <a:fillRect/>
@@ -28106,7 +28724,7 @@
                     </pic:cNvPicPr>
                   </pic:nvPicPr>
                   <pic:blipFill>
-                    <a:blip r:embed="rId30" cstate="print"/>
+                    <a:blip r:embed="rId34" cstate="print"/>
                     <a:srcRect/>
                     <a:stretch>
                       <a:fillRect/>
@@ -28157,7 +28775,7 @@
                     </pic:cNvPicPr>
                   </pic:nvPicPr>
                   <pic:blipFill>
-                    <a:blip r:embed="rId31" cstate="print"/>
+                    <a:blip r:embed="rId35" cstate="print"/>
                     <a:srcRect/>
                     <a:stretch>
                       <a:fillRect/>
@@ -28208,7 +28826,7 @@
                     </pic:cNvPicPr>
                   </pic:nvPicPr>
                   <pic:blipFill>
-                    <a:blip r:embed="rId32" cstate="print"/>
+                    <a:blip r:embed="rId36" cstate="print"/>
                     <a:srcRect/>
                     <a:stretch>
                       <a:fillRect/>
@@ -28261,7 +28879,7 @@
                     </pic:cNvPicPr>
                   </pic:nvPicPr>
                   <pic:blipFill>
-                    <a:blip r:embed="rId33" cstate="print"/>
+                    <a:blip r:embed="rId37" cstate="print"/>
                     <a:srcRect/>
                     <a:stretch>
                       <a:fillRect/>
@@ -28299,7 +28917,7 @@
       </w:pPr>
     </w:p>
     <w:sectPr>
-      <w:headerReference w:type="default" r:id="rId34"/>
+      <w:headerReference w:type="default" r:id="rId38"/>
       <w:pgSz w:w="11907" w:h="16839"/>
       <w:pgMar w:top="1418" w:right="1842" w:bottom="1418" w:left="1843" w:header="709" w:footer="709" w:gutter="0"/>
       <w:pgNumType w:start="0"/>
@@ -28374,7 +28992,7 @@
       <w:sdtPr>
         <w:id w:val="80127134"/>
         <w:dataBinding w:prefixMappings="xmlns:ns0='http://schemas.microsoft.com/office/2006/coverPageProps'" w:xpath="/ns0:CoverPageProperties[1]/ns0:PublishDate[1]" w:storeItemID="{55AF091B-3C7A-41E3-B477-F2FDAA23CFDA}"/>
-        <w:date w:fullDate="2014-04-17T00:00:00Z">
+        <w:date w:fullDate="2014-04-23T00:00:00Z">
           <w:dateFormat w:val="d/M/yyyy"/>
           <w:lid w:val="it-IT"/>
           <w:storeMappedDataAs w:val="dateTime"/>
@@ -28383,7 +29001,7 @@
       </w:sdtPr>
       <w:sdtContent>
         <w:r>
-          <w:t>17/4/2014</w:t>
+          <w:t>23/4/2014</w:t>
         </w:r>
       </w:sdtContent>
     </w:sdt>
@@ -33223,6 +33841,119 @@
       <w:pPr>
         <w:ind w:left="4320" w:hanging="1440"/>
       </w:pPr>
+    </w:lvl>
+  </w:abstractNum>
+  <w:abstractNum w:abstractNumId="48">
+    <w:nsid w:val="7FB6489E"/>
+    <w:multiLevelType w:val="hybridMultilevel"/>
+    <w:tmpl w:val="246A77AA"/>
+    <w:lvl w:ilvl="0" w:tplc="04100001">
+      <w:start w:val="1"/>
+      <w:numFmt w:val="bullet"/>
+      <w:lvlText w:val=""/>
+      <w:lvlJc w:val="left"/>
+      <w:pPr>
+        <w:ind w:left="360" w:hanging="360"/>
+      </w:pPr>
+      <w:rPr>
+        <w:rFonts w:ascii="Symbol" w:hAnsi="Symbol" w:hint="default"/>
+      </w:rPr>
+    </w:lvl>
+    <w:lvl w:ilvl="1" w:tplc="04100003" w:tentative="1">
+      <w:start w:val="1"/>
+      <w:numFmt w:val="bullet"/>
+      <w:lvlText w:val="o"/>
+      <w:lvlJc w:val="left"/>
+      <w:pPr>
+        <w:ind w:left="1080" w:hanging="360"/>
+      </w:pPr>
+      <w:rPr>
+        <w:rFonts w:ascii="Courier New" w:hAnsi="Courier New" w:cs="Courier New" w:hint="default"/>
+      </w:rPr>
+    </w:lvl>
+    <w:lvl w:ilvl="2" w:tplc="04100005" w:tentative="1">
+      <w:start w:val="1"/>
+      <w:numFmt w:val="bullet"/>
+      <w:lvlText w:val=""/>
+      <w:lvlJc w:val="left"/>
+      <w:pPr>
+        <w:ind w:left="1800" w:hanging="360"/>
+      </w:pPr>
+      <w:rPr>
+        <w:rFonts w:ascii="Wingdings" w:hAnsi="Wingdings" w:hint="default"/>
+      </w:rPr>
+    </w:lvl>
+    <w:lvl w:ilvl="3" w:tplc="04100001" w:tentative="1">
+      <w:start w:val="1"/>
+      <w:numFmt w:val="bullet"/>
+      <w:lvlText w:val=""/>
+      <w:lvlJc w:val="left"/>
+      <w:pPr>
+        <w:ind w:left="2520" w:hanging="360"/>
+      </w:pPr>
+      <w:rPr>
+        <w:rFonts w:ascii="Symbol" w:hAnsi="Symbol" w:hint="default"/>
+      </w:rPr>
+    </w:lvl>
+    <w:lvl w:ilvl="4" w:tplc="04100003" w:tentative="1">
+      <w:start w:val="1"/>
+      <w:numFmt w:val="bullet"/>
+      <w:lvlText w:val="o"/>
+      <w:lvlJc w:val="left"/>
+      <w:pPr>
+        <w:ind w:left="3240" w:hanging="360"/>
+      </w:pPr>
+      <w:rPr>
+        <w:rFonts w:ascii="Courier New" w:hAnsi="Courier New" w:cs="Courier New" w:hint="default"/>
+      </w:rPr>
+    </w:lvl>
+    <w:lvl w:ilvl="5" w:tplc="04100005" w:tentative="1">
+      <w:start w:val="1"/>
+      <w:numFmt w:val="bullet"/>
+      <w:lvlText w:val=""/>
+      <w:lvlJc w:val="left"/>
+      <w:pPr>
+        <w:ind w:left="3960" w:hanging="360"/>
+      </w:pPr>
+      <w:rPr>
+        <w:rFonts w:ascii="Wingdings" w:hAnsi="Wingdings" w:hint="default"/>
+      </w:rPr>
+    </w:lvl>
+    <w:lvl w:ilvl="6" w:tplc="04100001" w:tentative="1">
+      <w:start w:val="1"/>
+      <w:numFmt w:val="bullet"/>
+      <w:lvlText w:val=""/>
+      <w:lvlJc w:val="left"/>
+      <w:pPr>
+        <w:ind w:left="4680" w:hanging="360"/>
+      </w:pPr>
+      <w:rPr>
+        <w:rFonts w:ascii="Symbol" w:hAnsi="Symbol" w:hint="default"/>
+      </w:rPr>
+    </w:lvl>
+    <w:lvl w:ilvl="7" w:tplc="04100003" w:tentative="1">
+      <w:start w:val="1"/>
+      <w:numFmt w:val="bullet"/>
+      <w:lvlText w:val="o"/>
+      <w:lvlJc w:val="left"/>
+      <w:pPr>
+        <w:ind w:left="5400" w:hanging="360"/>
+      </w:pPr>
+      <w:rPr>
+        <w:rFonts w:ascii="Courier New" w:hAnsi="Courier New" w:cs="Courier New" w:hint="default"/>
+      </w:rPr>
+    </w:lvl>
+    <w:lvl w:ilvl="8" w:tplc="04100005" w:tentative="1">
+      <w:start w:val="1"/>
+      <w:numFmt w:val="bullet"/>
+      <w:lvlText w:val=""/>
+      <w:lvlJc w:val="left"/>
+      <w:pPr>
+        <w:ind w:left="6120" w:hanging="360"/>
+      </w:pPr>
+      <w:rPr>
+        <w:rFonts w:ascii="Wingdings" w:hAnsi="Wingdings" w:hint="default"/>
+      </w:rPr>
     </w:lvl>
   </w:abstractNum>
   <w:num w:numId="1">
@@ -33879,6 +34610,9 @@
   </w:num>
   <w:num w:numId="48">
     <w:abstractNumId w:val="34"/>
+  </w:num>
+  <w:num w:numId="49">
+    <w:abstractNumId w:val="48"/>
   </w:num>
   <w:numIdMacAtCleanup w:val="34"/>
 </w:numbering>
@@ -35674,6 +36408,11 @@
       <w:lang w:val="it-IT"/>
     </w:rPr>
   </w:style>
+  <w:style w:type="character" w:customStyle="1" w:styleId="null">
+    <w:name w:val="null"/>
+    <w:basedOn w:val="Carpredefinitoparagrafo"/>
+    <w:rsid w:val="00A274DF"/>
+  </w:style>
 </w:styles>
 </file>
 
@@ -35974,7 +36713,7 @@
 
 <file path=customXml/item1.xml><?xml version="1.0" encoding="utf-8"?>
 <CoverPageProperties xmlns="http://schemas.microsoft.com/office/2006/coverPageProps">
-  <PublishDate>2014-04-17T00:00:00</PublishDate>
+  <PublishDate>2014-04-23T00:00:00</PublishDate>
   <Abstract>Problem Statement Versione&lt;1.5&gt;</Abstract>
   <CompanyAddress/>
   <CompanyPhone/>
@@ -35984,6 +36723,13 @@
 </file>
 
 <file path=customXml/item2.xml><?xml version="1.0" encoding="utf-8"?>
+<templateProperties xmlns="urn:microsoft.template.properties">
+  <_Version/>
+  <_LCID/>
+</templateProperties>
+</file>
+
+<file path=customXml/item3.xml><?xml version="1.0" encoding="utf-8"?>
 <?mso-contentType ?>
 <FormTemplates xmlns="http://schemas.microsoft.com/sharepoint/v3/contenttype/forms">
   <Display>DocumentLibraryForm</Display>
@@ -35992,25 +36738,18 @@
 </FormTemplates>
 </file>
 
-<file path=customXml/item3.xml><?xml version="1.0" encoding="utf-8"?>
+<file path=customXml/item4.xml><?xml version="1.0" encoding="utf-8"?>
 <templateProperties xmlns="urn:microsoft.template.properties">
   <_Version/>
   <_LCID/>
 </templateProperties>
 </file>
 
-<file path=customXml/item4.xml><?xml version="1.0" encoding="utf-8"?>
+<file path=customXml/item5.xml><?xml version="1.0" encoding="utf-8"?>
 <tns:customPropertyEditors xmlns:tns="http://schemas.microsoft.com/office/2006/customDocumentInformationPanel">
   <tns:showOnOpen/>
   <tns:defaultPropertyEditorNamespace/>
 </tns:customPropertyEditors>
-</file>
-
-<file path=customXml/item5.xml><?xml version="1.0" encoding="utf-8"?>
-<templateProperties xmlns="urn:microsoft.template.properties">
-  <_Version/>
-  <_LCID/>
-</templateProperties>
 </file>
 
 <file path=customXml/item6.xml><?xml version="1.0" encoding="utf-8"?>
@@ -36026,6 +36765,14 @@
 </file>
 
 <file path=customXml/itemProps2.xml><?xml version="1.0" encoding="utf-8"?>
+<ds:datastoreItem xmlns:ds="http://schemas.openxmlformats.org/officeDocument/2006/customXml" ds:itemID="{C7DCFB9A-D0A9-4B95-B0C1-3C48EE5A7A72}">
+  <ds:schemaRefs>
+    <ds:schemaRef ds:uri="urn:microsoft.template.properties"/>
+  </ds:schemaRefs>
+</ds:datastoreItem>
+</file>
+
+<file path=customXml/itemProps3.xml><?xml version="1.0" encoding="utf-8"?>
 <ds:datastoreItem xmlns:ds="http://schemas.openxmlformats.org/officeDocument/2006/customXml" ds:itemID="{F40E90C1-5254-4A4A-A9EF-73F0FB6EA201}">
   <ds:schemaRefs>
     <ds:schemaRef ds:uri="http://schemas.microsoft.com/sharepoint/v3/contenttype/forms"/>
@@ -36033,15 +36780,15 @@
 </ds:datastoreItem>
 </file>
 
-<file path=customXml/itemProps3.xml><?xml version="1.0" encoding="utf-8"?>
-<ds:datastoreItem xmlns:ds="http://schemas.openxmlformats.org/officeDocument/2006/customXml" ds:itemID="{C7DCFB9A-D0A9-4B95-B0C1-3C48EE5A7A72}">
+<file path=customXml/itemProps4.xml><?xml version="1.0" encoding="utf-8"?>
+<ds:datastoreItem xmlns:ds="http://schemas.openxmlformats.org/officeDocument/2006/customXml" ds:itemID="{37A44DD3-EB41-461C-8831-8E039C645FD7}">
   <ds:schemaRefs>
     <ds:schemaRef ds:uri="urn:microsoft.template.properties"/>
   </ds:schemaRefs>
 </ds:datastoreItem>
 </file>
 
-<file path=customXml/itemProps4.xml><?xml version="1.0" encoding="utf-8"?>
+<file path=customXml/itemProps5.xml><?xml version="1.0" encoding="utf-8"?>
 <ds:datastoreItem xmlns:ds="http://schemas.openxmlformats.org/officeDocument/2006/customXml" ds:itemID="{2B06F414-C573-4C0B-9746-2EC8EAD8EB56}">
   <ds:schemaRefs>
     <ds:schemaRef ds:uri="http://schemas.microsoft.com/office/2006/customDocumentInformationPanel"/>
@@ -36049,16 +36796,8 @@
 </ds:datastoreItem>
 </file>
 
-<file path=customXml/itemProps5.xml><?xml version="1.0" encoding="utf-8"?>
-<ds:datastoreItem xmlns:ds="http://schemas.openxmlformats.org/officeDocument/2006/customXml" ds:itemID="{37A44DD3-EB41-461C-8831-8E039C645FD7}">
-  <ds:schemaRefs>
-    <ds:schemaRef ds:uri="urn:microsoft.template.properties"/>
-  </ds:schemaRefs>
-</ds:datastoreItem>
-</file>
-
 <file path=customXml/itemProps6.xml><?xml version="1.0" encoding="utf-8"?>
-<ds:datastoreItem xmlns:ds="http://schemas.openxmlformats.org/officeDocument/2006/customXml" ds:itemID="{09ABA358-DD20-4A7C-B252-4BE1C08481DC}">
+<ds:datastoreItem xmlns:ds="http://schemas.openxmlformats.org/officeDocument/2006/customXml" ds:itemID="{9F548C5E-E738-4198-AB09-49BB5B1B8D4A}">
   <ds:schemaRefs>
     <ds:schemaRef ds:uri="http://schemas.openxmlformats.org/officeDocument/2006/bibliography"/>
   </ds:schemaRefs>

</xml_diff>

<commit_message>
versione 0.9 stesura defintiva class diagram e sequence diagram
</commit_message>
<xml_diff>
--- a/WhoAreYou/documentation/BDSIR_RAD_Versione 1.0.docx
+++ b/WhoAreYou/documentation/BDSIR_RAD_Versione 1.0.docx
@@ -6882,7 +6882,63 @@
           <w:sz w:val="24"/>
           <w:szCs w:val="24"/>
         </w:rPr>
-        <w:t>).</w:t>
+        <w:t>)</w:t>
+      </w:r>
+      <w:r>
+        <w:rPr>
+          <w:rFonts w:eastAsiaTheme="majorEastAsia"/>
+          <w:sz w:val="24"/>
+          <w:szCs w:val="24"/>
+        </w:rPr>
+        <w:t>;</w:t>
+      </w:r>
+    </w:p>
+    <w:p>
+      <w:pPr>
+        <w:pStyle w:val="Paragrafoelenco"/>
+        <w:numPr>
+          <w:ilvl w:val="0"/>
+          <w:numId w:val="6"/>
+        </w:numPr>
+        <w:jc w:val="both"/>
+        <w:rPr>
+          <w:rFonts w:eastAsiaTheme="majorEastAsia"/>
+          <w:b/>
+          <w:sz w:val="24"/>
+          <w:szCs w:val="24"/>
+        </w:rPr>
+      </w:pPr>
+      <w:r>
+        <w:rPr>
+          <w:rFonts w:eastAsiaTheme="majorEastAsia"/>
+          <w:sz w:val="24"/>
+          <w:szCs w:val="24"/>
+        </w:rPr>
+        <w:t>dati condivisi (booleano);</w:t>
+      </w:r>
+    </w:p>
+    <w:p>
+      <w:pPr>
+        <w:pStyle w:val="Paragrafoelenco"/>
+        <w:numPr>
+          <w:ilvl w:val="0"/>
+          <w:numId w:val="6"/>
+        </w:numPr>
+        <w:jc w:val="both"/>
+        <w:rPr>
+          <w:rFonts w:eastAsiaTheme="majorEastAsia"/>
+          <w:b/>
+          <w:sz w:val="24"/>
+          <w:szCs w:val="24"/>
+        </w:rPr>
+      </w:pPr>
+      <w:r>
+        <w:rPr>
+          <w:rFonts w:eastAsiaTheme="majorEastAsia"/>
+          <w:sz w:val="24"/>
+          <w:szCs w:val="24"/>
+        </w:rPr>
+        <w:t>posizione condivisa (booleano).</w:t>
       </w:r>
     </w:p>
     <w:p>
@@ -13999,7 +14055,7 @@
                 <w:szCs w:val="24"/>
                 <w:lang w:val="en-US"/>
               </w:rPr>
-              <w:t>l</w:t>
+              <w:t>L</w:t>
             </w:r>
             <w:r>
               <w:rPr>
@@ -16327,16 +16383,14 @@
               </w:rPr>
               <w:t xml:space="preserve">, </w:t>
             </w:r>
-            <w:proofErr w:type="spellStart"/>
-            <w:r>
-              <w:rPr>
-                <w:b w:val="0"/>
-                <w:sz w:val="24"/>
-                <w:szCs w:val="24"/>
-              </w:rPr>
-              <w:t>modificaAccount</w:t>
-            </w:r>
-            <w:proofErr w:type="spellEnd"/>
+            <w:r>
+              <w:rPr>
+                <w:b w:val="0"/>
+                <w:sz w:val="24"/>
+                <w:szCs w:val="24"/>
+              </w:rPr>
+              <w:t>modifica Account</w:t>
+            </w:r>
           </w:p>
         </w:tc>
       </w:tr>
@@ -26773,11 +26827,272 @@
     <w:p>
       <w:pPr>
         <w:pStyle w:val="Nessunaspaziatura"/>
-        <w:rPr>
-          <w:sz w:val="24"/>
-          <w:szCs w:val="24"/>
-        </w:rPr>
-      </w:pPr>
+        <w:numPr>
+          <w:ilvl w:val="0"/>
+          <w:numId w:val="37"/>
+        </w:numPr>
+        <w:rPr>
+          <w:rFonts w:asciiTheme="majorHAnsi" w:hAnsiTheme="majorHAnsi"/>
+          <w:b/>
+          <w:sz w:val="28"/>
+          <w:szCs w:val="28"/>
+        </w:rPr>
+      </w:pPr>
+      <w:r>
+        <w:rPr>
+          <w:rFonts w:asciiTheme="majorHAnsi" w:hAnsiTheme="majorHAnsi"/>
+          <w:b/>
+          <w:sz w:val="28"/>
+          <w:szCs w:val="28"/>
+        </w:rPr>
+        <w:t>Servizio di</w:t>
+      </w:r>
+      <w:r>
+        <w:rPr>
+          <w:rFonts w:asciiTheme="majorHAnsi" w:hAnsiTheme="majorHAnsi"/>
+          <w:b/>
+          <w:sz w:val="28"/>
+          <w:szCs w:val="28"/>
+        </w:rPr>
+        <w:t xml:space="preserve"> Gestione</w:t>
+      </w:r>
+      <w:r>
+        <w:rPr>
+          <w:rFonts w:asciiTheme="majorHAnsi" w:hAnsiTheme="majorHAnsi"/>
+          <w:b/>
+          <w:sz w:val="28"/>
+          <w:szCs w:val="28"/>
+        </w:rPr>
+        <w:t xml:space="preserve"> </w:t>
+      </w:r>
+      <w:r>
+        <w:rPr>
+          <w:rFonts w:asciiTheme="majorHAnsi" w:hAnsiTheme="majorHAnsi"/>
+          <w:b/>
+          <w:sz w:val="28"/>
+          <w:szCs w:val="28"/>
+        </w:rPr>
+        <w:t xml:space="preserve">Autenticazione e </w:t>
+      </w:r>
+      <w:r>
+        <w:rPr>
+          <w:rFonts w:asciiTheme="majorHAnsi" w:hAnsiTheme="majorHAnsi"/>
+          <w:b/>
+          <w:sz w:val="28"/>
+          <w:szCs w:val="28"/>
+        </w:rPr>
+        <w:t xml:space="preserve">Servizio </w:t>
+      </w:r>
+      <w:r>
+        <w:rPr>
+          <w:rFonts w:asciiTheme="majorHAnsi" w:hAnsiTheme="majorHAnsi"/>
+          <w:b/>
+          <w:sz w:val="28"/>
+          <w:szCs w:val="28"/>
+        </w:rPr>
+        <w:t xml:space="preserve">di </w:t>
+      </w:r>
+      <w:r>
+        <w:rPr>
+          <w:rFonts w:asciiTheme="majorHAnsi" w:hAnsiTheme="majorHAnsi"/>
+          <w:b/>
+          <w:sz w:val="28"/>
+          <w:szCs w:val="28"/>
+        </w:rPr>
+        <w:t>Gestione Account</w:t>
+      </w:r>
+    </w:p>
+    <w:p>
+      <w:pPr>
+        <w:pStyle w:val="Nessunaspaziatura"/>
+        <w:rPr>
+          <w:sz w:val="24"/>
+          <w:szCs w:val="24"/>
+        </w:rPr>
+      </w:pPr>
+    </w:p>
+    <w:p>
+      <w:pPr>
+        <w:pStyle w:val="Nessunaspaziatura"/>
+        <w:rPr>
+          <w:sz w:val="24"/>
+          <w:szCs w:val="24"/>
+        </w:rPr>
+      </w:pPr>
+      <w:r>
+        <w:rPr>
+          <w:noProof/>
+          <w:sz w:val="24"/>
+          <w:szCs w:val="24"/>
+          <w:lang w:eastAsia="it-IT"/>
+        </w:rPr>
+        <w:drawing>
+          <wp:inline distT="0" distB="0" distL="0" distR="0">
+            <wp:extent cx="5220970" cy="2818130"/>
+            <wp:effectExtent l="19050" t="0" r="0" b="0"/>
+            <wp:docPr id="23" name="Immagine 22" descr="Cattura.JPG"/>
+            <wp:cNvGraphicFramePr>
+              <a:graphicFrameLocks xmlns:a="http://schemas.openxmlformats.org/drawingml/2006/main" noChangeAspect="1"/>
+            </wp:cNvGraphicFramePr>
+            <a:graphic xmlns:a="http://schemas.openxmlformats.org/drawingml/2006/main">
+              <a:graphicData uri="http://schemas.openxmlformats.org/drawingml/2006/picture">
+                <pic:pic xmlns:pic="http://schemas.openxmlformats.org/drawingml/2006/picture">
+                  <pic:nvPicPr>
+                    <pic:cNvPr id="0" name="Cattura.JPG"/>
+                    <pic:cNvPicPr/>
+                  </pic:nvPicPr>
+                  <pic:blipFill>
+                    <a:blip r:embed="rId15" cstate="print"/>
+                    <a:stretch>
+                      <a:fillRect/>
+                    </a:stretch>
+                  </pic:blipFill>
+                  <pic:spPr>
+                    <a:xfrm>
+                      <a:off x="0" y="0"/>
+                      <a:ext cx="5220970" cy="2818130"/>
+                    </a:xfrm>
+                    <a:prstGeom prst="rect">
+                      <a:avLst/>
+                    </a:prstGeom>
+                  </pic:spPr>
+                </pic:pic>
+              </a:graphicData>
+            </a:graphic>
+          </wp:inline>
+        </w:drawing>
+      </w:r>
+    </w:p>
+    <w:p>
+      <w:pPr>
+        <w:pStyle w:val="Nessunaspaziatura"/>
+        <w:rPr>
+          <w:sz w:val="24"/>
+          <w:szCs w:val="24"/>
+        </w:rPr>
+      </w:pPr>
+    </w:p>
+    <w:p>
+      <w:pPr>
+        <w:pStyle w:val="Nessunaspaziatura"/>
+        <w:numPr>
+          <w:ilvl w:val="0"/>
+          <w:numId w:val="37"/>
+        </w:numPr>
+        <w:rPr>
+          <w:rFonts w:asciiTheme="majorHAnsi" w:hAnsiTheme="majorHAnsi"/>
+          <w:b/>
+          <w:sz w:val="28"/>
+          <w:szCs w:val="28"/>
+        </w:rPr>
+      </w:pPr>
+      <w:r>
+        <w:rPr>
+          <w:rFonts w:asciiTheme="majorHAnsi" w:hAnsiTheme="majorHAnsi"/>
+          <w:b/>
+          <w:sz w:val="28"/>
+          <w:szCs w:val="28"/>
+        </w:rPr>
+        <w:t>Servizio di Gestione Amicizia</w:t>
+      </w:r>
+    </w:p>
+    <w:p>
+      <w:pPr>
+        <w:pStyle w:val="Nessunaspaziatura"/>
+        <w:rPr>
+          <w:sz w:val="24"/>
+          <w:szCs w:val="24"/>
+        </w:rPr>
+      </w:pPr>
+    </w:p>
+    <w:p>
+      <w:pPr>
+        <w:pStyle w:val="Nessunaspaziatura"/>
+        <w:rPr>
+          <w:sz w:val="24"/>
+          <w:szCs w:val="24"/>
+        </w:rPr>
+      </w:pPr>
+      <w:r>
+        <w:rPr>
+          <w:noProof/>
+          <w:sz w:val="24"/>
+          <w:szCs w:val="24"/>
+          <w:lang w:eastAsia="it-IT"/>
+        </w:rPr>
+        <w:drawing>
+          <wp:inline distT="0" distB="0" distL="0" distR="0">
+            <wp:extent cx="4486275" cy="3495675"/>
+            <wp:effectExtent l="19050" t="0" r="9525" b="0"/>
+            <wp:docPr id="28" name="Immagine 27" descr="Cattura2.JPG"/>
+            <wp:cNvGraphicFramePr>
+              <a:graphicFrameLocks xmlns:a="http://schemas.openxmlformats.org/drawingml/2006/main" noChangeAspect="1"/>
+            </wp:cNvGraphicFramePr>
+            <a:graphic xmlns:a="http://schemas.openxmlformats.org/drawingml/2006/main">
+              <a:graphicData uri="http://schemas.openxmlformats.org/drawingml/2006/picture">
+                <pic:pic xmlns:pic="http://schemas.openxmlformats.org/drawingml/2006/picture">
+                  <pic:nvPicPr>
+                    <pic:cNvPr id="0" name="Cattura2.JPG"/>
+                    <pic:cNvPicPr/>
+                  </pic:nvPicPr>
+                  <pic:blipFill>
+                    <a:blip r:embed="rId16" cstate="print"/>
+                    <a:stretch>
+                      <a:fillRect/>
+                    </a:stretch>
+                  </pic:blipFill>
+                  <pic:spPr>
+                    <a:xfrm>
+                      <a:off x="0" y="0"/>
+                      <a:ext cx="4486275" cy="3495675"/>
+                    </a:xfrm>
+                    <a:prstGeom prst="rect">
+                      <a:avLst/>
+                    </a:prstGeom>
+                  </pic:spPr>
+                </pic:pic>
+              </a:graphicData>
+            </a:graphic>
+          </wp:inline>
+        </w:drawing>
+      </w:r>
+    </w:p>
+    <w:p>
+      <w:pPr>
+        <w:pStyle w:val="Nessunaspaziatura"/>
+        <w:rPr>
+          <w:sz w:val="24"/>
+          <w:szCs w:val="24"/>
+        </w:rPr>
+      </w:pPr>
+    </w:p>
+    <w:p>
+      <w:pPr>
+        <w:pStyle w:val="Nessunaspaziatura"/>
+        <w:rPr>
+          <w:sz w:val="24"/>
+          <w:szCs w:val="24"/>
+        </w:rPr>
+      </w:pPr>
+    </w:p>
+    <w:p>
+      <w:pPr>
+        <w:rPr>
+          <w:rFonts w:asciiTheme="majorHAnsi" w:hAnsiTheme="majorHAnsi"/>
+          <w:b/>
+          <w:sz w:val="28"/>
+          <w:szCs w:val="28"/>
+        </w:rPr>
+      </w:pPr>
+      <w:r>
+        <w:rPr>
+          <w:rFonts w:asciiTheme="majorHAnsi" w:hAnsiTheme="majorHAnsi"/>
+          <w:b/>
+          <w:sz w:val="28"/>
+          <w:szCs w:val="28"/>
+        </w:rPr>
+        <w:br w:type="page"/>
+      </w:r>
     </w:p>
     <w:p>
       <w:pPr>
@@ -26848,7 +27163,7 @@
                     <pic:cNvPicPr/>
                   </pic:nvPicPr>
                   <pic:blipFill>
-                    <a:blip r:embed="rId15" cstate="print"/>
+                    <a:blip r:embed="rId17" cstate="print"/>
                     <a:stretch>
                       <a:fillRect/>
                     </a:stretch>
@@ -27010,6 +27325,124 @@
           <w:numId w:val="37"/>
         </w:numPr>
         <w:rPr>
+          <w:sz w:val="24"/>
+          <w:szCs w:val="24"/>
+        </w:rPr>
+      </w:pPr>
+      <w:r>
+        <w:rPr>
+          <w:rFonts w:asciiTheme="majorHAnsi" w:hAnsiTheme="majorHAnsi"/>
+          <w:b/>
+          <w:sz w:val="28"/>
+          <w:szCs w:val="28"/>
+        </w:rPr>
+        <w:t xml:space="preserve">Servizio di </w:t>
+      </w:r>
+      <w:r>
+        <w:rPr>
+          <w:rFonts w:asciiTheme="majorHAnsi" w:hAnsiTheme="majorHAnsi"/>
+          <w:b/>
+          <w:sz w:val="28"/>
+          <w:szCs w:val="28"/>
+        </w:rPr>
+        <w:t xml:space="preserve">Gestione </w:t>
+      </w:r>
+      <w:r>
+        <w:rPr>
+          <w:rFonts w:asciiTheme="majorHAnsi" w:hAnsiTheme="majorHAnsi"/>
+          <w:b/>
+          <w:sz w:val="28"/>
+          <w:szCs w:val="28"/>
+        </w:rPr>
+        <w:t>Autenticazione</w:t>
+      </w:r>
+    </w:p>
+    <w:p>
+      <w:pPr>
+        <w:rPr>
+          <w:sz w:val="24"/>
+          <w:szCs w:val="24"/>
+        </w:rPr>
+      </w:pPr>
+    </w:p>
+    <w:p>
+      <w:pPr>
+        <w:rPr>
+          <w:sz w:val="24"/>
+          <w:szCs w:val="24"/>
+        </w:rPr>
+      </w:pPr>
+      <w:r>
+        <w:rPr>
+          <w:noProof/>
+          <w:sz w:val="24"/>
+          <w:szCs w:val="24"/>
+          <w:lang w:eastAsia="it-IT"/>
+        </w:rPr>
+        <w:drawing>
+          <wp:inline distT="0" distB="0" distL="0" distR="0">
+            <wp:extent cx="5220970" cy="3830320"/>
+            <wp:effectExtent l="19050" t="0" r="0" b="0"/>
+            <wp:docPr id="29" name="Immagine 28" descr="Cattura4.JPG"/>
+            <wp:cNvGraphicFramePr>
+              <a:graphicFrameLocks xmlns:a="http://schemas.openxmlformats.org/drawingml/2006/main" noChangeAspect="1"/>
+            </wp:cNvGraphicFramePr>
+            <a:graphic xmlns:a="http://schemas.openxmlformats.org/drawingml/2006/main">
+              <a:graphicData uri="http://schemas.openxmlformats.org/drawingml/2006/picture">
+                <pic:pic xmlns:pic="http://schemas.openxmlformats.org/drawingml/2006/picture">
+                  <pic:nvPicPr>
+                    <pic:cNvPr id="0" name="Cattura4.JPG"/>
+                    <pic:cNvPicPr/>
+                  </pic:nvPicPr>
+                  <pic:blipFill>
+                    <a:blip r:embed="rId18" cstate="print"/>
+                    <a:stretch>
+                      <a:fillRect/>
+                    </a:stretch>
+                  </pic:blipFill>
+                  <pic:spPr>
+                    <a:xfrm>
+                      <a:off x="0" y="0"/>
+                      <a:ext cx="5220970" cy="3830320"/>
+                    </a:xfrm>
+                    <a:prstGeom prst="rect">
+                      <a:avLst/>
+                    </a:prstGeom>
+                  </pic:spPr>
+                </pic:pic>
+              </a:graphicData>
+            </a:graphic>
+          </wp:inline>
+        </w:drawing>
+      </w:r>
+    </w:p>
+    <w:p>
+      <w:pPr>
+        <w:rPr>
+          <w:rFonts w:asciiTheme="majorHAnsi" w:hAnsiTheme="majorHAnsi"/>
+          <w:b/>
+          <w:sz w:val="28"/>
+          <w:szCs w:val="28"/>
+        </w:rPr>
+      </w:pPr>
+      <w:r>
+        <w:rPr>
+          <w:rFonts w:asciiTheme="majorHAnsi" w:hAnsiTheme="majorHAnsi"/>
+          <w:b/>
+          <w:sz w:val="28"/>
+          <w:szCs w:val="28"/>
+        </w:rPr>
+        <w:br w:type="page"/>
+      </w:r>
+    </w:p>
+    <w:p>
+      <w:pPr>
+        <w:pStyle w:val="Nessunaspaziatura"/>
+        <w:numPr>
+          <w:ilvl w:val="0"/>
+          <w:numId w:val="37"/>
+        </w:numPr>
+        <w:rPr>
           <w:rFonts w:asciiTheme="majorHAnsi" w:hAnsiTheme="majorHAnsi"/>
           <w:b/>
           <w:sz w:val="28"/>
@@ -27064,7 +27497,7 @@
                     </pic:cNvPicPr>
                   </pic:nvPicPr>
                   <pic:blipFill>
-                    <a:blip r:embed="rId16" cstate="print"/>
+                    <a:blip r:embed="rId19" cstate="print"/>
                     <a:srcRect/>
                     <a:stretch>
                       <a:fillRect/>
@@ -27136,6 +27569,97 @@
           <w:sz w:val="28"/>
           <w:szCs w:val="28"/>
         </w:rPr>
+        <w:t>Servizio di Gestione Amicizia</w:t>
+      </w:r>
+    </w:p>
+    <w:p>
+      <w:pPr>
+        <w:pStyle w:val="Nessunaspaziatura"/>
+        <w:rPr>
+          <w:rFonts w:asciiTheme="majorHAnsi" w:hAnsiTheme="majorHAnsi"/>
+          <w:b/>
+          <w:sz w:val="28"/>
+          <w:szCs w:val="28"/>
+        </w:rPr>
+      </w:pPr>
+    </w:p>
+    <w:p>
+      <w:pPr>
+        <w:pStyle w:val="Nessunaspaziatura"/>
+        <w:rPr>
+          <w:rFonts w:asciiTheme="majorHAnsi" w:hAnsiTheme="majorHAnsi"/>
+          <w:b/>
+          <w:sz w:val="28"/>
+          <w:szCs w:val="28"/>
+        </w:rPr>
+      </w:pPr>
+      <w:r>
+        <w:rPr>
+          <w:rFonts w:asciiTheme="majorHAnsi" w:hAnsiTheme="majorHAnsi"/>
+          <w:b/>
+          <w:noProof/>
+          <w:sz w:val="28"/>
+          <w:szCs w:val="28"/>
+          <w:lang w:eastAsia="it-IT"/>
+        </w:rPr>
+        <w:drawing>
+          <wp:inline distT="0" distB="0" distL="0" distR="0">
+            <wp:extent cx="5220970" cy="3448050"/>
+            <wp:effectExtent l="19050" t="0" r="0" b="0"/>
+            <wp:docPr id="30" name="Immagine 29" descr="Cattura5.JPG"/>
+            <wp:cNvGraphicFramePr>
+              <a:graphicFrameLocks xmlns:a="http://schemas.openxmlformats.org/drawingml/2006/main" noChangeAspect="1"/>
+            </wp:cNvGraphicFramePr>
+            <a:graphic xmlns:a="http://schemas.openxmlformats.org/drawingml/2006/main">
+              <a:graphicData uri="http://schemas.openxmlformats.org/drawingml/2006/picture">
+                <pic:pic xmlns:pic="http://schemas.openxmlformats.org/drawingml/2006/picture">
+                  <pic:nvPicPr>
+                    <pic:cNvPr id="0" name="Cattura5.JPG"/>
+                    <pic:cNvPicPr/>
+                  </pic:nvPicPr>
+                  <pic:blipFill>
+                    <a:blip r:embed="rId20" cstate="print"/>
+                    <a:stretch>
+                      <a:fillRect/>
+                    </a:stretch>
+                  </pic:blipFill>
+                  <pic:spPr>
+                    <a:xfrm>
+                      <a:off x="0" y="0"/>
+                      <a:ext cx="5220970" cy="3448050"/>
+                    </a:xfrm>
+                    <a:prstGeom prst="rect">
+                      <a:avLst/>
+                    </a:prstGeom>
+                  </pic:spPr>
+                </pic:pic>
+              </a:graphicData>
+            </a:graphic>
+          </wp:inline>
+        </w:drawing>
+      </w:r>
+    </w:p>
+    <w:p>
+      <w:pPr>
+        <w:pStyle w:val="Nessunaspaziatura"/>
+        <w:numPr>
+          <w:ilvl w:val="0"/>
+          <w:numId w:val="37"/>
+        </w:numPr>
+        <w:rPr>
+          <w:rFonts w:asciiTheme="majorHAnsi" w:hAnsiTheme="majorHAnsi"/>
+          <w:b/>
+          <w:sz w:val="28"/>
+          <w:szCs w:val="28"/>
+        </w:rPr>
+      </w:pPr>
+      <w:r>
+        <w:rPr>
+          <w:rFonts w:asciiTheme="majorHAnsi" w:hAnsiTheme="majorHAnsi"/>
+          <w:b/>
+          <w:sz w:val="28"/>
+          <w:szCs w:val="28"/>
+        </w:rPr>
         <w:t>Servizio di Gestione Messaggi</w:t>
       </w:r>
     </w:p>
@@ -27174,7 +27698,7 @@
                     </pic:cNvPicPr>
                   </pic:nvPicPr>
                   <pic:blipFill>
-                    <a:blip r:embed="rId17" cstate="print"/>
+                    <a:blip r:embed="rId21" cstate="print"/>
                     <a:srcRect/>
                     <a:stretch>
                       <a:fillRect/>
@@ -27497,7 +28021,7 @@
                     </pic:cNvPicPr>
                   </pic:nvPicPr>
                   <pic:blipFill>
-                    <a:blip r:embed="rId18" cstate="print"/>
+                    <a:blip r:embed="rId22" cstate="print"/>
                     <a:srcRect/>
                     <a:stretch>
                       <a:fillRect/>
@@ -27611,7 +28135,7 @@
                     </pic:cNvPicPr>
                   </pic:nvPicPr>
                   <pic:blipFill>
-                    <a:blip r:embed="rId19" cstate="print"/>
+                    <a:blip r:embed="rId23" cstate="print"/>
                     <a:srcRect/>
                     <a:stretch>
                       <a:fillRect/>
@@ -27725,7 +28249,7 @@
                     </pic:cNvPicPr>
                   </pic:nvPicPr>
                   <pic:blipFill>
-                    <a:blip r:embed="rId20" cstate="print"/>
+                    <a:blip r:embed="rId24" cstate="print"/>
                     <a:srcRect/>
                     <a:stretch>
                       <a:fillRect/>
@@ -27859,7 +28383,7 @@
                     </pic:cNvPicPr>
                   </pic:nvPicPr>
                   <pic:blipFill>
-                    <a:blip r:embed="rId21" cstate="print"/>
+                    <a:blip r:embed="rId25" cstate="print"/>
                     <a:srcRect/>
                     <a:stretch>
                       <a:fillRect/>
@@ -27993,7 +28517,7 @@
                     </pic:cNvPicPr>
                   </pic:nvPicPr>
                   <pic:blipFill>
-                    <a:blip r:embed="rId22" cstate="print"/>
+                    <a:blip r:embed="rId26" cstate="print"/>
                     <a:srcRect/>
                     <a:stretch>
                       <a:fillRect/>
@@ -28140,7 +28664,7 @@
                     </pic:cNvPicPr>
                   </pic:nvPicPr>
                   <pic:blipFill>
-                    <a:blip r:embed="rId23" cstate="print"/>
+                    <a:blip r:embed="rId27" cstate="print"/>
                     <a:srcRect/>
                     <a:stretch>
                       <a:fillRect/>
@@ -28193,7 +28717,7 @@
                     </pic:cNvPicPr>
                   </pic:nvPicPr>
                   <pic:blipFill>
-                    <a:blip r:embed="rId24" cstate="print"/>
+                    <a:blip r:embed="rId28" cstate="print"/>
                     <a:srcRect/>
                     <a:stretch>
                       <a:fillRect/>
@@ -28246,7 +28770,7 @@
                     </pic:cNvPicPr>
                   </pic:nvPicPr>
                   <pic:blipFill>
-                    <a:blip r:embed="rId25" cstate="print"/>
+                    <a:blip r:embed="rId29" cstate="print"/>
                     <a:srcRect/>
                     <a:stretch>
                       <a:fillRect/>
@@ -28299,7 +28823,7 @@
                     </pic:cNvPicPr>
                   </pic:nvPicPr>
                   <pic:blipFill>
-                    <a:blip r:embed="rId26" cstate="print"/>
+                    <a:blip r:embed="rId30" cstate="print"/>
                     <a:srcRect/>
                     <a:stretch>
                       <a:fillRect/>
@@ -28353,7 +28877,7 @@
                     </pic:cNvPicPr>
                   </pic:nvPicPr>
                   <pic:blipFill>
-                    <a:blip r:embed="rId27" cstate="print"/>
+                    <a:blip r:embed="rId31" cstate="print"/>
                     <a:srcRect/>
                     <a:stretch>
                       <a:fillRect/>
@@ -28411,7 +28935,7 @@
                     </pic:cNvPicPr>
                   </pic:nvPicPr>
                   <pic:blipFill>
-                    <a:blip r:embed="rId28" cstate="print"/>
+                    <a:blip r:embed="rId32" cstate="print"/>
                     <a:srcRect/>
                     <a:stretch>
                       <a:fillRect/>
@@ -28469,7 +28993,7 @@
                     </pic:cNvPicPr>
                   </pic:nvPicPr>
                   <pic:blipFill>
-                    <a:blip r:embed="rId29" cstate="print"/>
+                    <a:blip r:embed="rId33" cstate="print"/>
                     <a:srcRect/>
                     <a:stretch>
                       <a:fillRect/>
@@ -28520,7 +29044,7 @@
                     </pic:cNvPicPr>
                   </pic:nvPicPr>
                   <pic:blipFill>
-                    <a:blip r:embed="rId30" cstate="print"/>
+                    <a:blip r:embed="rId34" cstate="print"/>
                     <a:srcRect/>
                     <a:stretch>
                       <a:fillRect/>
@@ -28571,7 +29095,7 @@
                     </pic:cNvPicPr>
                   </pic:nvPicPr>
                   <pic:blipFill>
-                    <a:blip r:embed="rId31" cstate="print"/>
+                    <a:blip r:embed="rId35" cstate="print"/>
                     <a:srcRect/>
                     <a:stretch>
                       <a:fillRect/>
@@ -28622,7 +29146,7 @@
                     </pic:cNvPicPr>
                   </pic:nvPicPr>
                   <pic:blipFill>
-                    <a:blip r:embed="rId32" cstate="print"/>
+                    <a:blip r:embed="rId36" cstate="print"/>
                     <a:srcRect/>
                     <a:stretch>
                       <a:fillRect/>
@@ -28673,7 +29197,7 @@
                     </pic:cNvPicPr>
                   </pic:nvPicPr>
                   <pic:blipFill>
-                    <a:blip r:embed="rId33" cstate="print"/>
+                    <a:blip r:embed="rId37" cstate="print"/>
                     <a:srcRect/>
                     <a:stretch>
                       <a:fillRect/>
@@ -28724,7 +29248,7 @@
                     </pic:cNvPicPr>
                   </pic:nvPicPr>
                   <pic:blipFill>
-                    <a:blip r:embed="rId34" cstate="print"/>
+                    <a:blip r:embed="rId38" cstate="print"/>
                     <a:srcRect/>
                     <a:stretch>
                       <a:fillRect/>
@@ -28775,7 +29299,7 @@
                     </pic:cNvPicPr>
                   </pic:nvPicPr>
                   <pic:blipFill>
-                    <a:blip r:embed="rId35" cstate="print"/>
+                    <a:blip r:embed="rId39" cstate="print"/>
                     <a:srcRect/>
                     <a:stretch>
                       <a:fillRect/>
@@ -28826,7 +29350,7 @@
                     </pic:cNvPicPr>
                   </pic:nvPicPr>
                   <pic:blipFill>
-                    <a:blip r:embed="rId36" cstate="print"/>
+                    <a:blip r:embed="rId40" cstate="print"/>
                     <a:srcRect/>
                     <a:stretch>
                       <a:fillRect/>
@@ -28879,7 +29403,7 @@
                     </pic:cNvPicPr>
                   </pic:nvPicPr>
                   <pic:blipFill>
-                    <a:blip r:embed="rId37" cstate="print"/>
+                    <a:blip r:embed="rId41" cstate="print"/>
                     <a:srcRect/>
                     <a:stretch>
                       <a:fillRect/>
@@ -28917,7 +29441,7 @@
       </w:pPr>
     </w:p>
     <w:sectPr>
-      <w:headerReference w:type="default" r:id="rId38"/>
+      <w:headerReference w:type="default" r:id="rId42"/>
       <w:pgSz w:w="11907" w:h="16839"/>
       <w:pgMar w:top="1418" w:right="1842" w:bottom="1418" w:left="1843" w:header="709" w:footer="709" w:gutter="0"/>
       <w:pgNumType w:start="0"/>
@@ -36723,13 +37247,6 @@
 </file>
 
 <file path=customXml/item2.xml><?xml version="1.0" encoding="utf-8"?>
-<templateProperties xmlns="urn:microsoft.template.properties">
-  <_Version/>
-  <_LCID/>
-</templateProperties>
-</file>
-
-<file path=customXml/item3.xml><?xml version="1.0" encoding="utf-8"?>
 <?mso-contentType ?>
 <FormTemplates xmlns="http://schemas.microsoft.com/sharepoint/v3/contenttype/forms">
   <Display>DocumentLibraryForm</Display>
@@ -36738,18 +37255,25 @@
 </FormTemplates>
 </file>
 
-<file path=customXml/item4.xml><?xml version="1.0" encoding="utf-8"?>
+<file path=customXml/item3.xml><?xml version="1.0" encoding="utf-8"?>
 <templateProperties xmlns="urn:microsoft.template.properties">
   <_Version/>
   <_LCID/>
 </templateProperties>
 </file>
 
-<file path=customXml/item5.xml><?xml version="1.0" encoding="utf-8"?>
+<file path=customXml/item4.xml><?xml version="1.0" encoding="utf-8"?>
 <tns:customPropertyEditors xmlns:tns="http://schemas.microsoft.com/office/2006/customDocumentInformationPanel">
   <tns:showOnOpen/>
   <tns:defaultPropertyEditorNamespace/>
 </tns:customPropertyEditors>
+</file>
+
+<file path=customXml/item5.xml><?xml version="1.0" encoding="utf-8"?>
+<templateProperties xmlns="urn:microsoft.template.properties">
+  <_Version/>
+  <_LCID/>
+</templateProperties>
 </file>
 
 <file path=customXml/item6.xml><?xml version="1.0" encoding="utf-8"?>
@@ -36765,6 +37289,14 @@
 </file>
 
 <file path=customXml/itemProps2.xml><?xml version="1.0" encoding="utf-8"?>
+<ds:datastoreItem xmlns:ds="http://schemas.openxmlformats.org/officeDocument/2006/customXml" ds:itemID="{F40E90C1-5254-4A4A-A9EF-73F0FB6EA201}">
+  <ds:schemaRefs>
+    <ds:schemaRef ds:uri="http://schemas.microsoft.com/sharepoint/v3/contenttype/forms"/>
+  </ds:schemaRefs>
+</ds:datastoreItem>
+</file>
+
+<file path=customXml/itemProps3.xml><?xml version="1.0" encoding="utf-8"?>
 <ds:datastoreItem xmlns:ds="http://schemas.openxmlformats.org/officeDocument/2006/customXml" ds:itemID="{C7DCFB9A-D0A9-4B95-B0C1-3C48EE5A7A72}">
   <ds:schemaRefs>
     <ds:schemaRef ds:uri="urn:microsoft.template.properties"/>
@@ -36772,15 +37304,15 @@
 </ds:datastoreItem>
 </file>
 
-<file path=customXml/itemProps3.xml><?xml version="1.0" encoding="utf-8"?>
-<ds:datastoreItem xmlns:ds="http://schemas.openxmlformats.org/officeDocument/2006/customXml" ds:itemID="{F40E90C1-5254-4A4A-A9EF-73F0FB6EA201}">
+<file path=customXml/itemProps4.xml><?xml version="1.0" encoding="utf-8"?>
+<ds:datastoreItem xmlns:ds="http://schemas.openxmlformats.org/officeDocument/2006/customXml" ds:itemID="{2B06F414-C573-4C0B-9746-2EC8EAD8EB56}">
   <ds:schemaRefs>
-    <ds:schemaRef ds:uri="http://schemas.microsoft.com/sharepoint/v3/contenttype/forms"/>
+    <ds:schemaRef ds:uri="http://schemas.microsoft.com/office/2006/customDocumentInformationPanel"/>
   </ds:schemaRefs>
 </ds:datastoreItem>
 </file>
 
-<file path=customXml/itemProps4.xml><?xml version="1.0" encoding="utf-8"?>
+<file path=customXml/itemProps5.xml><?xml version="1.0" encoding="utf-8"?>
 <ds:datastoreItem xmlns:ds="http://schemas.openxmlformats.org/officeDocument/2006/customXml" ds:itemID="{37A44DD3-EB41-461C-8831-8E039C645FD7}">
   <ds:schemaRefs>
     <ds:schemaRef ds:uri="urn:microsoft.template.properties"/>
@@ -36788,16 +37320,8 @@
 </ds:datastoreItem>
 </file>
 
-<file path=customXml/itemProps5.xml><?xml version="1.0" encoding="utf-8"?>
-<ds:datastoreItem xmlns:ds="http://schemas.openxmlformats.org/officeDocument/2006/customXml" ds:itemID="{2B06F414-C573-4C0B-9746-2EC8EAD8EB56}">
-  <ds:schemaRefs>
-    <ds:schemaRef ds:uri="http://schemas.microsoft.com/office/2006/customDocumentInformationPanel"/>
-  </ds:schemaRefs>
-</ds:datastoreItem>
-</file>
-
 <file path=customXml/itemProps6.xml><?xml version="1.0" encoding="utf-8"?>
-<ds:datastoreItem xmlns:ds="http://schemas.openxmlformats.org/officeDocument/2006/customXml" ds:itemID="{9F548C5E-E738-4198-AB09-49BB5B1B8D4A}">
+<ds:datastoreItem xmlns:ds="http://schemas.openxmlformats.org/officeDocument/2006/customXml" ds:itemID="{AEBE25DC-BC05-47F1-815C-CBEEF46FA10D}">
   <ds:schemaRefs>
     <ds:schemaRef ds:uri="http://schemas.openxmlformats.org/officeDocument/2006/bibliography"/>
   </ds:schemaRefs>

</xml_diff>

<commit_message>
versione 0.9 correzione errore formattazione
</commit_message>
<xml_diff>
--- a/WhoAreYou/documentation/BDSIR_RAD_Versione 1.0.docx
+++ b/WhoAreYou/documentation/BDSIR_RAD_Versione 1.0.docx
@@ -2189,7 +2189,7 @@
             </w:rPr>
             <w:fldChar w:fldCharType="separate"/>
           </w:r>
-          <w:hyperlink w:anchor="_Toc386053886" w:history="1">
+          <w:hyperlink w:anchor="_Toc386056338" w:history="1">
             <w:r>
               <w:rPr>
                 <w:rStyle w:val="Collegamentoipertestuale"/>
@@ -2217,7 +2217,7 @@
                 <w:noProof/>
                 <w:webHidden/>
               </w:rPr>
-              <w:instrText xml:space="preserve"> PAGEREF _Toc386053886 \h </w:instrText>
+              <w:instrText xml:space="preserve"> PAGEREF _Toc386056338 \h </w:instrText>
             </w:r>
             <w:r>
               <w:rPr>
@@ -2262,7 +2262,7 @@
               <w:lang w:eastAsia="it-IT"/>
             </w:rPr>
           </w:pPr>
-          <w:hyperlink w:anchor="_Toc386053887" w:history="1">
+          <w:hyperlink w:anchor="_Toc386056339" w:history="1">
             <w:r>
               <w:rPr>
                 <w:rStyle w:val="Collegamentoipertestuale"/>
@@ -2290,7 +2290,7 @@
                 <w:noProof/>
                 <w:webHidden/>
               </w:rPr>
-              <w:instrText xml:space="preserve"> PAGEREF _Toc386053887 \h </w:instrText>
+              <w:instrText xml:space="preserve"> PAGEREF _Toc386056339 \h </w:instrText>
             </w:r>
             <w:r>
               <w:rPr>
@@ -2336,7 +2336,7 @@
               <w:lang w:eastAsia="it-IT"/>
             </w:rPr>
           </w:pPr>
-          <w:hyperlink w:anchor="_Toc386053888" w:history="1">
+          <w:hyperlink w:anchor="_Toc386056340" w:history="1">
             <w:r>
               <w:rPr>
                 <w:rStyle w:val="Collegamentoipertestuale"/>
@@ -2382,7 +2382,7 @@
                 <w:noProof/>
                 <w:webHidden/>
               </w:rPr>
-              <w:instrText xml:space="preserve"> PAGEREF _Toc386053888 \h </w:instrText>
+              <w:instrText xml:space="preserve"> PAGEREF _Toc386056340 \h </w:instrText>
             </w:r>
             <w:r>
               <w:rPr>
@@ -2428,7 +2428,7 @@
               <w:lang w:eastAsia="it-IT"/>
             </w:rPr>
           </w:pPr>
-          <w:hyperlink w:anchor="_Toc386053889" w:history="1">
+          <w:hyperlink w:anchor="_Toc386056341" w:history="1">
             <w:r>
               <w:rPr>
                 <w:rStyle w:val="Collegamentoipertestuale"/>
@@ -2474,7 +2474,7 @@
                 <w:noProof/>
                 <w:webHidden/>
               </w:rPr>
-              <w:instrText xml:space="preserve"> PAGEREF _Toc386053889 \h </w:instrText>
+              <w:instrText xml:space="preserve"> PAGEREF _Toc386056341 \h </w:instrText>
             </w:r>
             <w:r>
               <w:rPr>
@@ -2520,7 +2520,7 @@
               <w:lang w:eastAsia="it-IT"/>
             </w:rPr>
           </w:pPr>
-          <w:hyperlink w:anchor="_Toc386053890" w:history="1">
+          <w:hyperlink w:anchor="_Toc386056342" w:history="1">
             <w:r>
               <w:rPr>
                 <w:rStyle w:val="Collegamentoipertestuale"/>
@@ -2566,7 +2566,7 @@
                 <w:noProof/>
                 <w:webHidden/>
               </w:rPr>
-              <w:instrText xml:space="preserve"> PAGEREF _Toc386053890 \h </w:instrText>
+              <w:instrText xml:space="preserve"> PAGEREF _Toc386056342 \h </w:instrText>
             </w:r>
             <w:r>
               <w:rPr>
@@ -2612,7 +2612,7 @@
               <w:lang w:eastAsia="it-IT"/>
             </w:rPr>
           </w:pPr>
-          <w:hyperlink w:anchor="_Toc386053891" w:history="1">
+          <w:hyperlink w:anchor="_Toc386056343" w:history="1">
             <w:r>
               <w:rPr>
                 <w:rStyle w:val="Collegamentoipertestuale"/>
@@ -2658,7 +2658,7 @@
                 <w:noProof/>
                 <w:webHidden/>
               </w:rPr>
-              <w:instrText xml:space="preserve"> PAGEREF _Toc386053891 \h </w:instrText>
+              <w:instrText xml:space="preserve"> PAGEREF _Toc386056343 \h </w:instrText>
             </w:r>
             <w:r>
               <w:rPr>
@@ -2704,7 +2704,7 @@
               <w:lang w:eastAsia="it-IT"/>
             </w:rPr>
           </w:pPr>
-          <w:hyperlink w:anchor="_Toc386053892" w:history="1">
+          <w:hyperlink w:anchor="_Toc386056344" w:history="1">
             <w:r>
               <w:rPr>
                 <w:rStyle w:val="Collegamentoipertestuale"/>
@@ -2750,7 +2750,7 @@
                 <w:noProof/>
                 <w:webHidden/>
               </w:rPr>
-              <w:instrText xml:space="preserve"> PAGEREF _Toc386053892 \h </w:instrText>
+              <w:instrText xml:space="preserve"> PAGEREF _Toc386056344 \h </w:instrText>
             </w:r>
             <w:r>
               <w:rPr>
@@ -2795,7 +2795,7 @@
               <w:lang w:eastAsia="it-IT"/>
             </w:rPr>
           </w:pPr>
-          <w:hyperlink w:anchor="_Toc386053893" w:history="1">
+          <w:hyperlink w:anchor="_Toc386056345" w:history="1">
             <w:r>
               <w:rPr>
                 <w:rStyle w:val="Collegamentoipertestuale"/>
@@ -2823,7 +2823,7 @@
                 <w:noProof/>
                 <w:webHidden/>
               </w:rPr>
-              <w:instrText xml:space="preserve"> PAGEREF _Toc386053893 \h </w:instrText>
+              <w:instrText xml:space="preserve"> PAGEREF _Toc386056345 \h </w:instrText>
             </w:r>
             <w:r>
               <w:rPr>
@@ -2869,7 +2869,7 @@
               <w:lang w:eastAsia="it-IT"/>
             </w:rPr>
           </w:pPr>
-          <w:hyperlink w:anchor="_Toc386053894" w:history="1">
+          <w:hyperlink w:anchor="_Toc386056346" w:history="1">
             <w:r>
               <w:rPr>
                 <w:rStyle w:val="Collegamentoipertestuale"/>
@@ -2915,7 +2915,7 @@
                 <w:noProof/>
                 <w:webHidden/>
               </w:rPr>
-              <w:instrText xml:space="preserve"> PAGEREF _Toc386053894 \h </w:instrText>
+              <w:instrText xml:space="preserve"> PAGEREF _Toc386056346 \h </w:instrText>
             </w:r>
             <w:r>
               <w:rPr>
@@ -2961,7 +2961,7 @@
               <w:lang w:eastAsia="it-IT"/>
             </w:rPr>
           </w:pPr>
-          <w:hyperlink w:anchor="_Toc386053895" w:history="1">
+          <w:hyperlink w:anchor="_Toc386056347" w:history="1">
             <w:r>
               <w:rPr>
                 <w:rStyle w:val="Collegamentoipertestuale"/>
@@ -3007,7 +3007,7 @@
                 <w:noProof/>
                 <w:webHidden/>
               </w:rPr>
-              <w:instrText xml:space="preserve"> PAGEREF _Toc386053895 \h </w:instrText>
+              <w:instrText xml:space="preserve"> PAGEREF _Toc386056347 \h </w:instrText>
             </w:r>
             <w:r>
               <w:rPr>
@@ -3053,7 +3053,7 @@
               <w:lang w:eastAsia="it-IT"/>
             </w:rPr>
           </w:pPr>
-          <w:hyperlink w:anchor="_Toc386053896" w:history="1">
+          <w:hyperlink w:anchor="_Toc386056348" w:history="1">
             <w:r>
               <w:rPr>
                 <w:rStyle w:val="Collegamentoipertestuale"/>
@@ -3099,7 +3099,7 @@
                 <w:noProof/>
                 <w:webHidden/>
               </w:rPr>
-              <w:instrText xml:space="preserve"> PAGEREF _Toc386053896 \h </w:instrText>
+              <w:instrText xml:space="preserve"> PAGEREF _Toc386056348 \h </w:instrText>
             </w:r>
             <w:r>
               <w:rPr>
@@ -3145,7 +3145,7 @@
               <w:lang w:eastAsia="it-IT"/>
             </w:rPr>
           </w:pPr>
-          <w:hyperlink w:anchor="_Toc386053897" w:history="1">
+          <w:hyperlink w:anchor="_Toc386056349" w:history="1">
             <w:r>
               <w:rPr>
                 <w:rStyle w:val="Collegamentoipertestuale"/>
@@ -3191,7 +3191,7 @@
                 <w:noProof/>
                 <w:webHidden/>
               </w:rPr>
-              <w:instrText xml:space="preserve"> PAGEREF _Toc386053897 \h </w:instrText>
+              <w:instrText xml:space="preserve"> PAGEREF _Toc386056349 \h </w:instrText>
             </w:r>
             <w:r>
               <w:rPr>
@@ -3237,7 +3237,7 @@
               <w:lang w:eastAsia="it-IT"/>
             </w:rPr>
           </w:pPr>
-          <w:hyperlink w:anchor="_Toc386053898" w:history="1">
+          <w:hyperlink w:anchor="_Toc386056350" w:history="1">
             <w:r>
               <w:rPr>
                 <w:rStyle w:val="Collegamentoipertestuale"/>
@@ -3283,7 +3283,7 @@
                 <w:noProof/>
                 <w:webHidden/>
               </w:rPr>
-              <w:instrText xml:space="preserve"> PAGEREF _Toc386053898 \h </w:instrText>
+              <w:instrText xml:space="preserve"> PAGEREF _Toc386056350 \h </w:instrText>
             </w:r>
             <w:r>
               <w:rPr>
@@ -3329,7 +3329,7 @@
               <w:lang w:eastAsia="it-IT"/>
             </w:rPr>
           </w:pPr>
-          <w:hyperlink w:anchor="_Toc386053899" w:history="1">
+          <w:hyperlink w:anchor="_Toc386056351" w:history="1">
             <w:r>
               <w:rPr>
                 <w:rStyle w:val="Collegamentoipertestuale"/>
@@ -3376,7 +3376,7 @@
                 <w:noProof/>
                 <w:webHidden/>
               </w:rPr>
-              <w:instrText xml:space="preserve"> PAGEREF _Toc386053899 \h </w:instrText>
+              <w:instrText xml:space="preserve"> PAGEREF _Toc386056351 \h </w:instrText>
             </w:r>
             <w:r>
               <w:rPr>
@@ -3422,7 +3422,7 @@
               <w:lang w:eastAsia="it-IT"/>
             </w:rPr>
           </w:pPr>
-          <w:hyperlink w:anchor="_Toc386053900" w:history="1">
+          <w:hyperlink w:anchor="_Toc386056352" w:history="1">
             <w:r>
               <w:rPr>
                 <w:rStyle w:val="Collegamentoipertestuale"/>
@@ -3469,7 +3469,7 @@
                 <w:noProof/>
                 <w:webHidden/>
               </w:rPr>
-              <w:instrText xml:space="preserve"> PAGEREF _Toc386053900 \h </w:instrText>
+              <w:instrText xml:space="preserve"> PAGEREF _Toc386056352 \h </w:instrText>
             </w:r>
             <w:r>
               <w:rPr>
@@ -3514,7 +3514,7 @@
               <w:lang w:eastAsia="it-IT"/>
             </w:rPr>
           </w:pPr>
-          <w:hyperlink w:anchor="_Toc386053901" w:history="1">
+          <w:hyperlink w:anchor="_Toc386056353" w:history="1">
             <w:r>
               <w:rPr>
                 <w:rStyle w:val="Collegamentoipertestuale"/>
@@ -3542,7 +3542,7 @@
                 <w:noProof/>
                 <w:webHidden/>
               </w:rPr>
-              <w:instrText xml:space="preserve"> PAGEREF _Toc386053901 \h </w:instrText>
+              <w:instrText xml:space="preserve"> PAGEREF _Toc386056353 \h </w:instrText>
             </w:r>
             <w:r>
               <w:rPr>
@@ -3587,7 +3587,7 @@
               <w:lang w:eastAsia="it-IT"/>
             </w:rPr>
           </w:pPr>
-          <w:hyperlink w:anchor="_Toc386053902" w:history="1">
+          <w:hyperlink w:anchor="_Toc386056354" w:history="1">
             <w:r>
               <w:rPr>
                 <w:rStyle w:val="Collegamentoipertestuale"/>
@@ -3615,7 +3615,7 @@
                 <w:noProof/>
                 <w:webHidden/>
               </w:rPr>
-              <w:instrText xml:space="preserve"> PAGEREF _Toc386053902 \h </w:instrText>
+              <w:instrText xml:space="preserve"> PAGEREF _Toc386056354 \h </w:instrText>
             </w:r>
             <w:r>
               <w:rPr>
@@ -3660,79 +3660,7 @@
               <w:lang w:eastAsia="it-IT"/>
             </w:rPr>
           </w:pPr>
-          <w:hyperlink w:anchor="_Toc386053903" w:history="1">
-            <w:r>
-              <w:rPr>
-                <w:rStyle w:val="Collegamentoipertestuale"/>
-                <w:noProof/>
-              </w:rPr>
-              <w:t>Qualunque utente che decide di installare sul proprio dispositivo l'applicazione "Who Are You" essendo in cerca di amici o della sua anima gemella. Egli può, dunque, autenticarsi al sistema ed accedere a tutti i servizi di "Who Are You?", quali consultazione della mappa del luogo in cui si trova, ricerca di utenti nelle vicinanze ed invio di messaggi pubblici e privati.</w:t>
-            </w:r>
-            <w:r>
-              <w:rPr>
-                <w:noProof/>
-                <w:webHidden/>
-              </w:rPr>
-              <w:tab/>
-            </w:r>
-            <w:r>
-              <w:rPr>
-                <w:noProof/>
-                <w:webHidden/>
-              </w:rPr>
-              <w:fldChar w:fldCharType="begin"/>
-            </w:r>
-            <w:r>
-              <w:rPr>
-                <w:noProof/>
-                <w:webHidden/>
-              </w:rPr>
-              <w:instrText xml:space="preserve"> PAGEREF _Toc386053903 \h </w:instrText>
-            </w:r>
-            <w:r>
-              <w:rPr>
-                <w:noProof/>
-                <w:webHidden/>
-              </w:rPr>
-            </w:r>
-            <w:r>
-              <w:rPr>
-                <w:noProof/>
-                <w:webHidden/>
-              </w:rPr>
-              <w:fldChar w:fldCharType="separate"/>
-            </w:r>
-            <w:r>
-              <w:rPr>
-                <w:noProof/>
-                <w:webHidden/>
-              </w:rPr>
-              <w:t>10</w:t>
-            </w:r>
-            <w:r>
-              <w:rPr>
-                <w:noProof/>
-                <w:webHidden/>
-              </w:rPr>
-              <w:fldChar w:fldCharType="end"/>
-            </w:r>
-          </w:hyperlink>
-        </w:p>
-        <w:p>
-          <w:pPr>
-            <w:pStyle w:val="Sommario2"/>
-            <w:tabs>
-              <w:tab w:val="right" w:leader="dot" w:pos="8212"/>
-            </w:tabs>
-            <w:rPr>
-              <w:noProof/>
-              <w:color w:val="auto"/>
-              <w:sz w:val="22"/>
-              <w:szCs w:val="22"/>
-              <w:lang w:eastAsia="it-IT"/>
-            </w:rPr>
-          </w:pPr>
-          <w:hyperlink w:anchor="_Toc386053904" w:history="1">
+          <w:hyperlink w:anchor="_Toc386056355" w:history="1">
             <w:r>
               <w:rPr>
                 <w:rStyle w:val="Collegamentoipertestuale"/>
@@ -3760,7 +3688,7 @@
                 <w:noProof/>
                 <w:webHidden/>
               </w:rPr>
-              <w:instrText xml:space="preserve"> PAGEREF _Toc386053904 \h </w:instrText>
+              <w:instrText xml:space="preserve"> PAGEREF _Toc386056355 \h </w:instrText>
             </w:r>
             <w:r>
               <w:rPr>
@@ -3806,7 +3734,7 @@
               <w:lang w:eastAsia="it-IT"/>
             </w:rPr>
           </w:pPr>
-          <w:hyperlink w:anchor="_Toc386053905" w:history="1">
+          <w:hyperlink w:anchor="_Toc386056356" w:history="1">
             <w:r>
               <w:rPr>
                 <w:rStyle w:val="Collegamentoipertestuale"/>
@@ -3852,7 +3780,7 @@
                 <w:noProof/>
                 <w:webHidden/>
               </w:rPr>
-              <w:instrText xml:space="preserve"> PAGEREF _Toc386053905 \h </w:instrText>
+              <w:instrText xml:space="preserve"> PAGEREF _Toc386056356 \h </w:instrText>
             </w:r>
             <w:r>
               <w:rPr>
@@ -3898,7 +3826,7 @@
               <w:lang w:eastAsia="it-IT"/>
             </w:rPr>
           </w:pPr>
-          <w:hyperlink w:anchor="_Toc386053906" w:history="1">
+          <w:hyperlink w:anchor="_Toc386056357" w:history="1">
             <w:r>
               <w:rPr>
                 <w:rStyle w:val="Collegamentoipertestuale"/>
@@ -3944,7 +3872,7 @@
                 <w:noProof/>
                 <w:webHidden/>
               </w:rPr>
-              <w:instrText xml:space="preserve"> PAGEREF _Toc386053906 \h </w:instrText>
+              <w:instrText xml:space="preserve"> PAGEREF _Toc386056357 \h </w:instrText>
             </w:r>
             <w:r>
               <w:rPr>
@@ -3990,7 +3918,7 @@
               <w:lang w:eastAsia="it-IT"/>
             </w:rPr>
           </w:pPr>
-          <w:hyperlink w:anchor="_Toc386053907" w:history="1">
+          <w:hyperlink w:anchor="_Toc386056358" w:history="1">
             <w:r>
               <w:rPr>
                 <w:rStyle w:val="Collegamentoipertestuale"/>
@@ -4036,7 +3964,7 @@
                 <w:noProof/>
                 <w:webHidden/>
               </w:rPr>
-              <w:instrText xml:space="preserve"> PAGEREF _Toc386053907 \h </w:instrText>
+              <w:instrText xml:space="preserve"> PAGEREF _Toc386056358 \h </w:instrText>
             </w:r>
             <w:r>
               <w:rPr>
@@ -4082,7 +4010,7 @@
               <w:lang w:eastAsia="it-IT"/>
             </w:rPr>
           </w:pPr>
-          <w:hyperlink w:anchor="_Toc386053908" w:history="1">
+          <w:hyperlink w:anchor="_Toc386056359" w:history="1">
             <w:r>
               <w:rPr>
                 <w:rStyle w:val="Collegamentoipertestuale"/>
@@ -4128,7 +4056,7 @@
                 <w:noProof/>
                 <w:webHidden/>
               </w:rPr>
-              <w:instrText xml:space="preserve"> PAGEREF _Toc386053908 \h </w:instrText>
+              <w:instrText xml:space="preserve"> PAGEREF _Toc386056359 \h </w:instrText>
             </w:r>
             <w:r>
               <w:rPr>
@@ -4174,7 +4102,7 @@
               <w:lang w:eastAsia="it-IT"/>
             </w:rPr>
           </w:pPr>
-          <w:hyperlink w:anchor="_Toc386053909" w:history="1">
+          <w:hyperlink w:anchor="_Toc386056360" w:history="1">
             <w:r>
               <w:rPr>
                 <w:rStyle w:val="Collegamentoipertestuale"/>
@@ -4220,7 +4148,7 @@
                 <w:noProof/>
                 <w:webHidden/>
               </w:rPr>
-              <w:instrText xml:space="preserve"> PAGEREF _Toc386053909 \h </w:instrText>
+              <w:instrText xml:space="preserve"> PAGEREF _Toc386056360 \h </w:instrText>
             </w:r>
             <w:r>
               <w:rPr>
@@ -4265,7 +4193,7 @@
               <w:lang w:eastAsia="it-IT"/>
             </w:rPr>
           </w:pPr>
-          <w:hyperlink w:anchor="_Toc386053910" w:history="1">
+          <w:hyperlink w:anchor="_Toc386056361" w:history="1">
             <w:r>
               <w:rPr>
                 <w:rStyle w:val="Collegamentoipertestuale"/>
@@ -4293,7 +4221,7 @@
                 <w:noProof/>
                 <w:webHidden/>
               </w:rPr>
-              <w:instrText xml:space="preserve"> PAGEREF _Toc386053910 \h </w:instrText>
+              <w:instrText xml:space="preserve"> PAGEREF _Toc386056361 \h </w:instrText>
             </w:r>
             <w:r>
               <w:rPr>
@@ -4338,7 +4266,7 @@
               <w:lang w:eastAsia="it-IT"/>
             </w:rPr>
           </w:pPr>
-          <w:hyperlink w:anchor="_Toc386053911" w:history="1">
+          <w:hyperlink w:anchor="_Toc386056362" w:history="1">
             <w:r>
               <w:rPr>
                 <w:rStyle w:val="Collegamentoipertestuale"/>
@@ -4366,7 +4294,7 @@
                 <w:noProof/>
                 <w:webHidden/>
               </w:rPr>
-              <w:instrText xml:space="preserve"> PAGEREF _Toc386053911 \h </w:instrText>
+              <w:instrText xml:space="preserve"> PAGEREF _Toc386056362 \h </w:instrText>
             </w:r>
             <w:r>
               <w:rPr>
@@ -4386,7 +4314,7 @@
                 <w:noProof/>
                 <w:webHidden/>
               </w:rPr>
-              <w:t>24</w:t>
+              <w:t>25</w:t>
             </w:r>
             <w:r>
               <w:rPr>
@@ -4411,7 +4339,7 @@
               <w:lang w:eastAsia="it-IT"/>
             </w:rPr>
           </w:pPr>
-          <w:hyperlink w:anchor="_Toc386053912" w:history="1">
+          <w:hyperlink w:anchor="_Toc386056363" w:history="1">
             <w:r>
               <w:rPr>
                 <w:rStyle w:val="Collegamentoipertestuale"/>
@@ -4456,7 +4384,7 @@
                 <w:noProof/>
                 <w:webHidden/>
               </w:rPr>
-              <w:instrText xml:space="preserve"> PAGEREF _Toc386053912 \h </w:instrText>
+              <w:instrText xml:space="preserve"> PAGEREF _Toc386056363 \h </w:instrText>
             </w:r>
             <w:r>
               <w:rPr>
@@ -4476,7 +4404,7 @@
                 <w:noProof/>
                 <w:webHidden/>
               </w:rPr>
-              <w:t>26</w:t>
+              <w:t>28</w:t>
             </w:r>
             <w:r>
               <w:rPr>
@@ -4502,7 +4430,7 @@
               <w:lang w:eastAsia="it-IT"/>
             </w:rPr>
           </w:pPr>
-          <w:hyperlink w:anchor="_Toc386053913" w:history="1">
+          <w:hyperlink w:anchor="_Toc386056364" w:history="1">
             <w:r>
               <w:rPr>
                 <w:rStyle w:val="Collegamentoipertestuale"/>
@@ -4550,7 +4478,7 @@
                 <w:noProof/>
                 <w:webHidden/>
               </w:rPr>
-              <w:instrText xml:space="preserve"> PAGEREF _Toc386053913 \h </w:instrText>
+              <w:instrText xml:space="preserve"> PAGEREF _Toc386056364 \h </w:instrText>
             </w:r>
             <w:r>
               <w:rPr>
@@ -4570,7 +4498,7 @@
                 <w:noProof/>
                 <w:webHidden/>
               </w:rPr>
-              <w:t>26</w:t>
+              <w:t>28</w:t>
             </w:r>
             <w:r>
               <w:rPr>
@@ -4596,7 +4524,7 @@
               <w:lang w:eastAsia="it-IT"/>
             </w:rPr>
           </w:pPr>
-          <w:hyperlink w:anchor="_Toc386053914" w:history="1">
+          <w:hyperlink w:anchor="_Toc386056365" w:history="1">
             <w:r>
               <w:rPr>
                 <w:rStyle w:val="Collegamentoipertestuale"/>
@@ -4643,7 +4571,7 @@
                 <w:noProof/>
                 <w:webHidden/>
               </w:rPr>
-              <w:instrText xml:space="preserve"> PAGEREF _Toc386053914 \h </w:instrText>
+              <w:instrText xml:space="preserve"> PAGEREF _Toc386056365 \h </w:instrText>
             </w:r>
             <w:r>
               <w:rPr>
@@ -4663,7 +4591,7 @@
                 <w:noProof/>
                 <w:webHidden/>
               </w:rPr>
-              <w:t>28</w:t>
+              <w:t>30</w:t>
             </w:r>
             <w:r>
               <w:rPr>
@@ -4704,7 +4632,7 @@
         <w:br w:type="page"/>
       </w:r>
       <w:bookmarkStart w:id="0" w:name="_Toc385529741"/>
-      <w:bookmarkStart w:id="1" w:name="_Toc386053886"/>
+      <w:bookmarkStart w:id="1" w:name="_Toc386056338"/>
       <w:r>
         <w:rPr>
           <w:b/>
@@ -5382,7 +5310,7 @@
         </w:rPr>
       </w:pPr>
       <w:bookmarkStart w:id="2" w:name="_Toc385529742"/>
-      <w:bookmarkStart w:id="3" w:name="_Toc386053887"/>
+      <w:bookmarkStart w:id="3" w:name="_Toc386056339"/>
       <w:r>
         <w:rPr>
           <w:b/>
@@ -5496,7 +5424,7 @@
         </w:rPr>
       </w:pPr>
       <w:bookmarkStart w:id="4" w:name="_Toc385529743"/>
-      <w:bookmarkStart w:id="5" w:name="_Toc386053888"/>
+      <w:bookmarkStart w:id="5" w:name="_Toc386056340"/>
       <w:r>
         <w:rPr>
           <w:b/>
@@ -5926,7 +5854,7 @@
         </w:rPr>
       </w:pPr>
       <w:bookmarkStart w:id="6" w:name="_Toc385529744"/>
-      <w:bookmarkStart w:id="7" w:name="_Toc386053889"/>
+      <w:bookmarkStart w:id="7" w:name="_Toc386056341"/>
       <w:r>
         <w:rPr>
           <w:b/>
@@ -7407,7 +7335,7 @@
         </w:rPr>
       </w:pPr>
       <w:bookmarkStart w:id="8" w:name="_Toc385529745"/>
-      <w:bookmarkStart w:id="9" w:name="_Toc386053890"/>
+      <w:bookmarkStart w:id="9" w:name="_Toc386056342"/>
       <w:r>
         <w:rPr>
           <w:b/>
@@ -8471,7 +8399,7 @@
         </w:rPr>
       </w:pPr>
       <w:bookmarkStart w:id="10" w:name="_Toc385529746"/>
-      <w:bookmarkStart w:id="11" w:name="_Toc386053891"/>
+      <w:bookmarkStart w:id="11" w:name="_Toc386056343"/>
       <w:r>
         <w:rPr>
           <w:b/>
@@ -9180,7 +9108,7 @@
         </w:rPr>
       </w:pPr>
       <w:bookmarkStart w:id="12" w:name="_Toc385529747"/>
-      <w:bookmarkStart w:id="13" w:name="_Toc386053892"/>
+      <w:bookmarkStart w:id="13" w:name="_Toc386056344"/>
       <w:r>
         <w:rPr>
           <w:b/>
@@ -10325,7 +10253,7 @@
           <w:b/>
         </w:rPr>
       </w:pPr>
-      <w:bookmarkStart w:id="14" w:name="_Toc386053893"/>
+      <w:bookmarkStart w:id="14" w:name="_Toc386056345"/>
       <w:r>
         <w:rPr>
           <w:b/>
@@ -10353,7 +10281,7 @@
         </w:rPr>
       </w:pPr>
       <w:bookmarkStart w:id="15" w:name="_Toc385529749"/>
-      <w:bookmarkStart w:id="16" w:name="_Toc386053894"/>
+      <w:bookmarkStart w:id="16" w:name="_Toc386056346"/>
       <w:proofErr w:type="spellStart"/>
       <w:r>
         <w:rPr>
@@ -10486,7 +10414,7 @@
         </w:rPr>
       </w:pPr>
       <w:bookmarkStart w:id="17" w:name="_Toc385529750"/>
-      <w:bookmarkStart w:id="18" w:name="_Toc386053895"/>
+      <w:bookmarkStart w:id="18" w:name="_Toc386056347"/>
       <w:proofErr w:type="spellStart"/>
       <w:r>
         <w:rPr>
@@ -10547,7 +10475,7 @@
         </w:rPr>
       </w:pPr>
       <w:bookmarkStart w:id="19" w:name="_Toc385529751"/>
-      <w:bookmarkStart w:id="20" w:name="_Toc386053896"/>
+      <w:bookmarkStart w:id="20" w:name="_Toc386056348"/>
       <w:r>
         <w:rPr>
           <w:b/>
@@ -10693,7 +10621,7 @@
         </w:rPr>
       </w:pPr>
       <w:bookmarkStart w:id="21" w:name="_Toc385529752"/>
-      <w:bookmarkStart w:id="22" w:name="_Toc386053897"/>
+      <w:bookmarkStart w:id="22" w:name="_Toc386056349"/>
       <w:proofErr w:type="spellStart"/>
       <w:r>
         <w:rPr>
@@ -10846,7 +10774,7 @@
         </w:rPr>
       </w:pPr>
       <w:bookmarkStart w:id="23" w:name="_Toc385529753"/>
-      <w:bookmarkStart w:id="24" w:name="_Toc386053898"/>
+      <w:bookmarkStart w:id="24" w:name="_Toc386056350"/>
       <w:proofErr w:type="spellStart"/>
       <w:r>
         <w:rPr>
@@ -10943,7 +10871,7 @@
         </w:rPr>
       </w:pPr>
       <w:bookmarkStart w:id="25" w:name="_Toc385529754"/>
-      <w:bookmarkStart w:id="26" w:name="_Toc386053899"/>
+      <w:bookmarkStart w:id="26" w:name="_Toc386056351"/>
       <w:r>
         <w:rPr>
           <w:b/>
@@ -11002,7 +10930,7 @@
         </w:rPr>
       </w:pPr>
       <w:bookmarkStart w:id="27" w:name="_Toc385529755"/>
-      <w:bookmarkStart w:id="28" w:name="_Toc386053900"/>
+      <w:bookmarkStart w:id="28" w:name="_Toc386056352"/>
       <w:proofErr w:type="spellStart"/>
       <w:r>
         <w:rPr>
@@ -11113,7 +11041,7 @@
           <w:b/>
         </w:rPr>
       </w:pPr>
-      <w:bookmarkStart w:id="29" w:name="_Toc386053901"/>
+      <w:bookmarkStart w:id="29" w:name="_Toc386056353"/>
       <w:r>
         <w:rPr>
           <w:b/>
@@ -11135,7 +11063,7 @@
           <w:b/>
         </w:rPr>
       </w:pPr>
-      <w:bookmarkStart w:id="30" w:name="_Toc386053902"/>
+      <w:bookmarkStart w:id="30" w:name="_Toc386056354"/>
       <w:r>
         <w:rPr>
           <w:b/>
@@ -11214,7 +11142,6 @@
           <w:ilvl w:val="0"/>
           <w:numId w:val="49"/>
         </w:numPr>
-        <w:jc w:val="both"/>
         <w:rPr>
           <w:rStyle w:val="null"/>
           <w:sz w:val="24"/>
@@ -11232,19 +11159,9 @@
       </w:r>
     </w:p>
     <w:p>
-      <w:pPr>
-        <w:pStyle w:val="Titolo2"/>
-        <w:jc w:val="both"/>
-        <w:rPr>
-          <w:rFonts w:asciiTheme="minorHAnsi" w:hAnsiTheme="minorHAnsi"/>
-          <w:b/>
-        </w:rPr>
-      </w:pPr>
-      <w:bookmarkStart w:id="31" w:name="_Toc386053903"/>
       <w:r>
         <w:rPr>
           <w:rStyle w:val="null"/>
-          <w:rFonts w:asciiTheme="minorHAnsi" w:hAnsiTheme="minorHAnsi"/>
           <w:sz w:val="24"/>
           <w:szCs w:val="24"/>
         </w:rPr>
@@ -11254,7 +11171,6 @@
       <w:r>
         <w:rPr>
           <w:rStyle w:val="null"/>
-          <w:rFonts w:asciiTheme="minorHAnsi" w:hAnsiTheme="minorHAnsi"/>
           <w:sz w:val="24"/>
           <w:szCs w:val="24"/>
         </w:rPr>
@@ -11264,7 +11180,6 @@
       <w:r>
         <w:rPr>
           <w:rStyle w:val="null"/>
-          <w:rFonts w:asciiTheme="minorHAnsi" w:hAnsiTheme="minorHAnsi"/>
           <w:sz w:val="24"/>
           <w:szCs w:val="24"/>
         </w:rPr>
@@ -11274,7 +11189,6 @@
       <w:r>
         <w:rPr>
           <w:rStyle w:val="null"/>
-          <w:rFonts w:asciiTheme="minorHAnsi" w:hAnsiTheme="minorHAnsi"/>
           <w:sz w:val="24"/>
           <w:szCs w:val="24"/>
         </w:rPr>
@@ -11284,7 +11198,6 @@
       <w:r>
         <w:rPr>
           <w:rStyle w:val="null"/>
-          <w:rFonts w:asciiTheme="minorHAnsi" w:hAnsiTheme="minorHAnsi"/>
           <w:sz w:val="24"/>
           <w:szCs w:val="24"/>
         </w:rPr>
@@ -11294,7 +11207,6 @@
       <w:r>
         <w:rPr>
           <w:rStyle w:val="null"/>
-          <w:rFonts w:asciiTheme="minorHAnsi" w:hAnsiTheme="minorHAnsi"/>
           <w:sz w:val="24"/>
           <w:szCs w:val="24"/>
         </w:rPr>
@@ -11304,7 +11216,6 @@
       <w:r>
         <w:rPr>
           <w:rStyle w:val="null"/>
-          <w:rFonts w:asciiTheme="minorHAnsi" w:hAnsiTheme="minorHAnsi"/>
           <w:sz w:val="24"/>
           <w:szCs w:val="24"/>
         </w:rPr>
@@ -11314,7 +11225,6 @@
       <w:r>
         <w:rPr>
           <w:rStyle w:val="null"/>
-          <w:rFonts w:asciiTheme="minorHAnsi" w:hAnsiTheme="minorHAnsi"/>
           <w:sz w:val="24"/>
           <w:szCs w:val="24"/>
         </w:rPr>
@@ -11324,13 +11234,11 @@
       <w:r>
         <w:rPr>
           <w:rStyle w:val="null"/>
-          <w:rFonts w:asciiTheme="minorHAnsi" w:hAnsiTheme="minorHAnsi"/>
           <w:sz w:val="24"/>
           <w:szCs w:val="24"/>
         </w:rPr>
         <w:t>?", quali consultazione della mappa del luogo in cui si trova, ricerca di utenti nelle vicinanze ed invio di messaggi pubblici e privati.</w:t>
       </w:r>
-      <w:bookmarkEnd w:id="31"/>
     </w:p>
     <w:p>
       <w:pPr>
@@ -11355,14 +11263,14 @@
           <w:b/>
         </w:rPr>
       </w:pPr>
-      <w:bookmarkStart w:id="32" w:name="_Toc386053904"/>
+      <w:bookmarkStart w:id="31" w:name="_Toc386056355"/>
       <w:r>
         <w:rPr>
           <w:b/>
         </w:rPr>
         <w:t>4.2 Modello dei casi d'uso</w:t>
       </w:r>
-      <w:bookmarkEnd w:id="32"/>
+      <w:bookmarkEnd w:id="31"/>
       <w:r>
         <w:rPr>
           <w:b/>
@@ -11440,9 +11348,9 @@
           <w:szCs w:val="28"/>
         </w:rPr>
       </w:pPr>
-      <w:bookmarkStart w:id="33" w:name="_Toc374709427"/>
-      <w:bookmarkStart w:id="34" w:name="_Toc385529759"/>
-      <w:bookmarkStart w:id="35" w:name="_Toc386053905"/>
+      <w:bookmarkStart w:id="32" w:name="_Toc374709427"/>
+      <w:bookmarkStart w:id="33" w:name="_Toc385529759"/>
+      <w:bookmarkStart w:id="34" w:name="_Toc386056356"/>
       <w:r>
         <w:rPr>
           <w:b/>
@@ -11451,9 +11359,9 @@
         </w:rPr>
         <w:t>UC1 - Servizio di Autenticazione</w:t>
       </w:r>
+      <w:bookmarkEnd w:id="32"/>
       <w:bookmarkEnd w:id="33"/>
       <w:bookmarkEnd w:id="34"/>
-      <w:bookmarkEnd w:id="35"/>
     </w:p>
     <w:p/>
     <w:tbl>
@@ -13854,7 +13762,7 @@
           <w:szCs w:val="28"/>
         </w:rPr>
       </w:pPr>
-      <w:bookmarkStart w:id="36" w:name="_Toc385529760"/>
+      <w:bookmarkStart w:id="35" w:name="_Toc385529760"/>
       <w:r>
         <w:rPr>
           <w:b/>
@@ -13878,7 +13786,7 @@
           <w:szCs w:val="28"/>
         </w:rPr>
       </w:pPr>
-      <w:bookmarkStart w:id="37" w:name="_Toc386053906"/>
+      <w:bookmarkStart w:id="36" w:name="_Toc386056357"/>
       <w:r>
         <w:rPr>
           <w:b/>
@@ -13887,8 +13795,8 @@
         </w:rPr>
         <w:t>UC2 - Servizio di Gestione Account</w:t>
       </w:r>
+      <w:bookmarkEnd w:id="35"/>
       <w:bookmarkEnd w:id="36"/>
-      <w:bookmarkEnd w:id="37"/>
     </w:p>
     <w:p>
       <w:pPr>
@@ -16811,7 +16719,7 @@
           <w:szCs w:val="28"/>
         </w:rPr>
       </w:pPr>
-      <w:bookmarkStart w:id="38" w:name="_Toc385529761"/>
+      <w:bookmarkStart w:id="37" w:name="_Toc385529761"/>
       <w:r>
         <w:rPr>
           <w:b/>
@@ -16835,7 +16743,7 @@
           <w:szCs w:val="28"/>
         </w:rPr>
       </w:pPr>
-      <w:bookmarkStart w:id="39" w:name="_Toc386053907"/>
+      <w:bookmarkStart w:id="38" w:name="_Toc386056358"/>
       <w:r>
         <w:rPr>
           <w:b/>
@@ -16844,8 +16752,8 @@
         </w:rPr>
         <w:t>UC3 - Servizio di Gestione Amicizia</w:t>
       </w:r>
+      <w:bookmarkEnd w:id="37"/>
       <w:bookmarkEnd w:id="38"/>
-      <w:bookmarkEnd w:id="39"/>
     </w:p>
     <w:p/>
     <w:tbl>
@@ -19560,8 +19468,8 @@
       <w:r>
         <w:br w:type="page"/>
       </w:r>
-      <w:bookmarkStart w:id="40" w:name="_Toc385537747"/>
-      <w:bookmarkStart w:id="41" w:name="_Toc386053908"/>
+      <w:bookmarkStart w:id="39" w:name="_Toc385537747"/>
+      <w:bookmarkStart w:id="40" w:name="_Toc386056359"/>
       <w:r>
         <w:rPr>
           <w:b/>
@@ -19578,8 +19486,8 @@
         </w:rPr>
         <w:t>4 - Servizio di Gestione Posizione</w:t>
       </w:r>
+      <w:bookmarkEnd w:id="39"/>
       <w:bookmarkEnd w:id="40"/>
-      <w:bookmarkEnd w:id="41"/>
     </w:p>
     <w:p/>
     <w:tbl>
@@ -22026,7 +21934,7 @@
           <w:szCs w:val="28"/>
         </w:rPr>
       </w:pPr>
-      <w:bookmarkStart w:id="42" w:name="_Toc385537748"/>
+      <w:bookmarkStart w:id="41" w:name="_Toc385537748"/>
     </w:p>
     <w:p>
       <w:pPr>
@@ -22052,7 +21960,7 @@
           <w:szCs w:val="28"/>
         </w:rPr>
       </w:pPr>
-      <w:bookmarkStart w:id="43" w:name="_Toc386053909"/>
+      <w:bookmarkStart w:id="42" w:name="_Toc386056360"/>
       <w:r>
         <w:rPr>
           <w:b/>
@@ -22069,8 +21977,8 @@
         </w:rPr>
         <w:t>5 - Servizio di Gestione Messaggi</w:t>
       </w:r>
+      <w:bookmarkEnd w:id="41"/>
       <w:bookmarkEnd w:id="42"/>
-      <w:bookmarkEnd w:id="43"/>
     </w:p>
     <w:p>
       <w:pPr>
@@ -26713,8 +26621,8 @@
           <w:b/>
         </w:rPr>
       </w:pPr>
-      <w:bookmarkStart w:id="44" w:name="_Toc385537749"/>
-      <w:bookmarkStart w:id="45" w:name="_Toc386053910"/>
+      <w:bookmarkStart w:id="43" w:name="_Toc385537749"/>
+      <w:bookmarkStart w:id="44" w:name="_Toc386056361"/>
       <w:r>
         <w:rPr>
           <w:b/>
@@ -26727,8 +26635,8 @@
         </w:rPr>
         <w:t>Diagramma delle Classi</w:t>
       </w:r>
+      <w:bookmarkEnd w:id="43"/>
       <w:bookmarkEnd w:id="44"/>
-      <w:bookmarkEnd w:id="45"/>
     </w:p>
     <w:p>
       <w:pPr>
@@ -27209,7 +27117,7 @@
           <w:b/>
         </w:rPr>
       </w:pPr>
-      <w:bookmarkStart w:id="46" w:name="_Toc386053911"/>
+      <w:bookmarkStart w:id="45" w:name="_Toc386056362"/>
       <w:r>
         <w:rPr>
           <w:b/>
@@ -27222,7 +27130,7 @@
         </w:rPr>
         <w:t>Diagrammi di sequenza</w:t>
       </w:r>
-      <w:bookmarkEnd w:id="46"/>
+      <w:bookmarkEnd w:id="45"/>
     </w:p>
     <w:p>
       <w:pPr>
@@ -27746,8 +27654,8 @@
           <w:szCs w:val="32"/>
         </w:rPr>
       </w:pPr>
-      <w:bookmarkStart w:id="47" w:name="_Toc385529766"/>
-      <w:bookmarkStart w:id="48" w:name="_Toc385529768"/>
+      <w:bookmarkStart w:id="46" w:name="_Toc385529766"/>
+      <w:bookmarkStart w:id="47" w:name="_Toc385529768"/>
       <w:r>
         <w:rPr>
           <w:b/>
@@ -27762,7 +27670,7 @@
           <w:b/>
         </w:rPr>
       </w:pPr>
-      <w:bookmarkStart w:id="49" w:name="_Toc386053912"/>
+      <w:bookmarkStart w:id="48" w:name="_Toc386056363"/>
       <w:r>
         <w:rPr>
           <w:b/>
@@ -27804,8 +27712,8 @@
         </w:rPr>
         <w:t>delle interfacce</w:t>
       </w:r>
-      <w:bookmarkEnd w:id="47"/>
-      <w:bookmarkEnd w:id="49"/>
+      <w:bookmarkEnd w:id="46"/>
+      <w:bookmarkEnd w:id="48"/>
     </w:p>
     <w:p>
       <w:pPr>
@@ -27819,8 +27727,8 @@
           <w:bCs/>
         </w:rPr>
       </w:pPr>
-      <w:bookmarkStart w:id="50" w:name="_Toc385529767"/>
-      <w:bookmarkStart w:id="51" w:name="_Toc386053913"/>
+      <w:bookmarkStart w:id="49" w:name="_Toc385529767"/>
+      <w:bookmarkStart w:id="50" w:name="_Toc386056364"/>
       <w:proofErr w:type="spellStart"/>
       <w:r>
         <w:rPr>
@@ -27845,8 +27753,8 @@
         </w:rPr>
         <w:t>Path</w:t>
       </w:r>
+      <w:bookmarkEnd w:id="49"/>
       <w:bookmarkEnd w:id="50"/>
-      <w:bookmarkEnd w:id="51"/>
       <w:proofErr w:type="spellEnd"/>
     </w:p>
     <w:p>
@@ -28570,7 +28478,7 @@
           <w:szCs w:val="24"/>
         </w:rPr>
       </w:pPr>
-      <w:bookmarkStart w:id="52" w:name="_Toc386053914"/>
+      <w:bookmarkStart w:id="51" w:name="_Toc386056365"/>
       <w:proofErr w:type="spellStart"/>
       <w:r>
         <w:rPr>
@@ -28579,8 +28487,8 @@
         </w:rPr>
         <w:t>Mockups</w:t>
       </w:r>
-      <w:bookmarkEnd w:id="48"/>
-      <w:bookmarkEnd w:id="52"/>
+      <w:bookmarkEnd w:id="47"/>
+      <w:bookmarkEnd w:id="51"/>
       <w:proofErr w:type="spellEnd"/>
     </w:p>
     <w:p>
@@ -30790,6 +30698,119 @@
     </w:lvl>
   </w:abstractNum>
   <w:abstractNum w:abstractNumId="12">
+    <w:nsid w:val="280E4BB7"/>
+    <w:multiLevelType w:val="hybridMultilevel"/>
+    <w:tmpl w:val="BF9E8644"/>
+    <w:lvl w:ilvl="0" w:tplc="04100001">
+      <w:start w:val="1"/>
+      <w:numFmt w:val="bullet"/>
+      <w:lvlText w:val=""/>
+      <w:lvlJc w:val="left"/>
+      <w:pPr>
+        <w:ind w:left="360" w:hanging="360"/>
+      </w:pPr>
+      <w:rPr>
+        <w:rFonts w:ascii="Symbol" w:hAnsi="Symbol" w:hint="default"/>
+      </w:rPr>
+    </w:lvl>
+    <w:lvl w:ilvl="1" w:tplc="04100003" w:tentative="1">
+      <w:start w:val="1"/>
+      <w:numFmt w:val="bullet"/>
+      <w:lvlText w:val="o"/>
+      <w:lvlJc w:val="left"/>
+      <w:pPr>
+        <w:ind w:left="1080" w:hanging="360"/>
+      </w:pPr>
+      <w:rPr>
+        <w:rFonts w:ascii="Courier New" w:hAnsi="Courier New" w:cs="Courier New" w:hint="default"/>
+      </w:rPr>
+    </w:lvl>
+    <w:lvl w:ilvl="2" w:tplc="04100005" w:tentative="1">
+      <w:start w:val="1"/>
+      <w:numFmt w:val="bullet"/>
+      <w:lvlText w:val=""/>
+      <w:lvlJc w:val="left"/>
+      <w:pPr>
+        <w:ind w:left="1800" w:hanging="360"/>
+      </w:pPr>
+      <w:rPr>
+        <w:rFonts w:ascii="Wingdings" w:hAnsi="Wingdings" w:hint="default"/>
+      </w:rPr>
+    </w:lvl>
+    <w:lvl w:ilvl="3" w:tplc="04100001" w:tentative="1">
+      <w:start w:val="1"/>
+      <w:numFmt w:val="bullet"/>
+      <w:lvlText w:val=""/>
+      <w:lvlJc w:val="left"/>
+      <w:pPr>
+        <w:ind w:left="2520" w:hanging="360"/>
+      </w:pPr>
+      <w:rPr>
+        <w:rFonts w:ascii="Symbol" w:hAnsi="Symbol" w:hint="default"/>
+      </w:rPr>
+    </w:lvl>
+    <w:lvl w:ilvl="4" w:tplc="04100003" w:tentative="1">
+      <w:start w:val="1"/>
+      <w:numFmt w:val="bullet"/>
+      <w:lvlText w:val="o"/>
+      <w:lvlJc w:val="left"/>
+      <w:pPr>
+        <w:ind w:left="3240" w:hanging="360"/>
+      </w:pPr>
+      <w:rPr>
+        <w:rFonts w:ascii="Courier New" w:hAnsi="Courier New" w:cs="Courier New" w:hint="default"/>
+      </w:rPr>
+    </w:lvl>
+    <w:lvl w:ilvl="5" w:tplc="04100005" w:tentative="1">
+      <w:start w:val="1"/>
+      <w:numFmt w:val="bullet"/>
+      <w:lvlText w:val=""/>
+      <w:lvlJc w:val="left"/>
+      <w:pPr>
+        <w:ind w:left="3960" w:hanging="360"/>
+      </w:pPr>
+      <w:rPr>
+        <w:rFonts w:ascii="Wingdings" w:hAnsi="Wingdings" w:hint="default"/>
+      </w:rPr>
+    </w:lvl>
+    <w:lvl w:ilvl="6" w:tplc="04100001" w:tentative="1">
+      <w:start w:val="1"/>
+      <w:numFmt w:val="bullet"/>
+      <w:lvlText w:val=""/>
+      <w:lvlJc w:val="left"/>
+      <w:pPr>
+        <w:ind w:left="4680" w:hanging="360"/>
+      </w:pPr>
+      <w:rPr>
+        <w:rFonts w:ascii="Symbol" w:hAnsi="Symbol" w:hint="default"/>
+      </w:rPr>
+    </w:lvl>
+    <w:lvl w:ilvl="7" w:tplc="04100003" w:tentative="1">
+      <w:start w:val="1"/>
+      <w:numFmt w:val="bullet"/>
+      <w:lvlText w:val="o"/>
+      <w:lvlJc w:val="left"/>
+      <w:pPr>
+        <w:ind w:left="5400" w:hanging="360"/>
+      </w:pPr>
+      <w:rPr>
+        <w:rFonts w:ascii="Courier New" w:hAnsi="Courier New" w:cs="Courier New" w:hint="default"/>
+      </w:rPr>
+    </w:lvl>
+    <w:lvl w:ilvl="8" w:tplc="04100005" w:tentative="1">
+      <w:start w:val="1"/>
+      <w:numFmt w:val="bullet"/>
+      <w:lvlText w:val=""/>
+      <w:lvlJc w:val="left"/>
+      <w:pPr>
+        <w:ind w:left="6120" w:hanging="360"/>
+      </w:pPr>
+      <w:rPr>
+        <w:rFonts w:ascii="Wingdings" w:hAnsi="Wingdings" w:hint="default"/>
+      </w:rPr>
+    </w:lvl>
+  </w:abstractNum>
+  <w:abstractNum w:abstractNumId="13">
     <w:nsid w:val="28D103B6"/>
     <w:multiLevelType w:val="multilevel"/>
     <w:tmpl w:val="0410001F"/>
@@ -30875,7 +30896,7 @@
       </w:pPr>
     </w:lvl>
   </w:abstractNum>
-  <w:abstractNum w:abstractNumId="13">
+  <w:abstractNum w:abstractNumId="14">
     <w:nsid w:val="2A996E77"/>
     <w:multiLevelType w:val="multilevel"/>
     <w:tmpl w:val="8EC497FC"/>
@@ -30968,7 +30989,7 @@
       </w:pPr>
     </w:lvl>
   </w:abstractNum>
-  <w:abstractNum w:abstractNumId="14">
+  <w:abstractNum w:abstractNumId="15">
     <w:nsid w:val="2B5C1C12"/>
     <w:multiLevelType w:val="multilevel"/>
     <w:tmpl w:val="FACE5430"/>
@@ -31066,7 +31087,7 @@
       </w:pPr>
     </w:lvl>
   </w:abstractNum>
-  <w:abstractNum w:abstractNumId="15">
+  <w:abstractNum w:abstractNumId="16">
     <w:nsid w:val="2F342253"/>
     <w:multiLevelType w:val="hybridMultilevel"/>
     <w:tmpl w:val="083E7450"/>
@@ -31179,7 +31200,7 @@
       </w:rPr>
     </w:lvl>
   </w:abstractNum>
-  <w:abstractNum w:abstractNumId="16">
+  <w:abstractNum w:abstractNumId="17">
     <w:nsid w:val="30E46705"/>
     <w:multiLevelType w:val="multilevel"/>
     <w:tmpl w:val="3DE4C5C8"/>
@@ -31268,7 +31289,7 @@
       </w:pPr>
     </w:lvl>
   </w:abstractNum>
-  <w:abstractNum w:abstractNumId="17">
+  <w:abstractNum w:abstractNumId="18">
     <w:nsid w:val="39E00ECD"/>
     <w:multiLevelType w:val="hybridMultilevel"/>
     <w:tmpl w:val="919CB758"/>
@@ -31357,7 +31378,7 @@
       </w:pPr>
     </w:lvl>
   </w:abstractNum>
-  <w:abstractNum w:abstractNumId="18">
+  <w:abstractNum w:abstractNumId="19">
     <w:nsid w:val="3CF41D67"/>
     <w:multiLevelType w:val="multilevel"/>
     <w:tmpl w:val="AACA7778"/>
@@ -31449,7 +31470,7 @@
       </w:pPr>
     </w:lvl>
   </w:abstractNum>
-  <w:abstractNum w:abstractNumId="19">
+  <w:abstractNum w:abstractNumId="20">
     <w:nsid w:val="43322084"/>
     <w:multiLevelType w:val="hybridMultilevel"/>
     <w:tmpl w:val="5816E074"/>
@@ -31562,7 +31583,7 @@
       </w:rPr>
     </w:lvl>
   </w:abstractNum>
-  <w:abstractNum w:abstractNumId="20">
+  <w:abstractNum w:abstractNumId="21">
     <w:nsid w:val="43BC33C7"/>
     <w:multiLevelType w:val="multilevel"/>
     <w:tmpl w:val="D3A63EE2"/>
@@ -31654,7 +31675,7 @@
       </w:pPr>
     </w:lvl>
   </w:abstractNum>
-  <w:abstractNum w:abstractNumId="21">
+  <w:abstractNum w:abstractNumId="22">
     <w:nsid w:val="45517DD5"/>
     <w:multiLevelType w:val="hybridMultilevel"/>
     <w:tmpl w:val="70863844"/>
@@ -31744,7 +31765,7 @@
       </w:pPr>
     </w:lvl>
   </w:abstractNum>
-  <w:abstractNum w:abstractNumId="22">
+  <w:abstractNum w:abstractNumId="23">
     <w:nsid w:val="47F305F2"/>
     <w:multiLevelType w:val="hybridMultilevel"/>
     <w:tmpl w:val="AF34D2BA"/>
@@ -31830,7 +31851,7 @@
       </w:pPr>
     </w:lvl>
   </w:abstractNum>
-  <w:abstractNum w:abstractNumId="23">
+  <w:abstractNum w:abstractNumId="24">
     <w:nsid w:val="4ABE261C"/>
     <w:multiLevelType w:val="hybridMultilevel"/>
     <w:tmpl w:val="AF34D2BA"/>
@@ -31916,7 +31937,7 @@
       </w:pPr>
     </w:lvl>
   </w:abstractNum>
-  <w:abstractNum w:abstractNumId="24">
+  <w:abstractNum w:abstractNumId="25">
     <w:nsid w:val="4CC6033C"/>
     <w:multiLevelType w:val="hybridMultilevel"/>
     <w:tmpl w:val="B512E6A2"/>
@@ -32029,7 +32050,7 @@
       </w:rPr>
     </w:lvl>
   </w:abstractNum>
-  <w:abstractNum w:abstractNumId="25">
+  <w:abstractNum w:abstractNumId="26">
     <w:nsid w:val="4E2D565A"/>
     <w:multiLevelType w:val="hybridMultilevel"/>
     <w:tmpl w:val="08BE9B5E"/>
@@ -32115,7 +32136,7 @@
       </w:pPr>
     </w:lvl>
   </w:abstractNum>
-  <w:abstractNum w:abstractNumId="26">
+  <w:abstractNum w:abstractNumId="27">
     <w:nsid w:val="522B7308"/>
     <w:multiLevelType w:val="hybridMultilevel"/>
     <w:tmpl w:val="43BCEB76"/>
@@ -32228,7 +32249,7 @@
       </w:pPr>
     </w:lvl>
   </w:abstractNum>
-  <w:abstractNum w:abstractNumId="27">
+  <w:abstractNum w:abstractNumId="28">
     <w:nsid w:val="54B02834"/>
     <w:multiLevelType w:val="multilevel"/>
     <w:tmpl w:val="636A5A20"/>
@@ -32325,7 +32346,7 @@
       </w:pPr>
     </w:lvl>
   </w:abstractNum>
-  <w:abstractNum w:abstractNumId="28">
+  <w:abstractNum w:abstractNumId="29">
     <w:nsid w:val="597231CB"/>
     <w:multiLevelType w:val="hybridMultilevel"/>
     <w:tmpl w:val="37CE37DC"/>
@@ -32438,7 +32459,7 @@
       </w:rPr>
     </w:lvl>
   </w:abstractNum>
-  <w:abstractNum w:abstractNumId="29">
+  <w:abstractNum w:abstractNumId="30">
     <w:nsid w:val="5D363D7B"/>
     <w:multiLevelType w:val="hybridMultilevel"/>
     <w:tmpl w:val="70863844"/>
@@ -32528,7 +32549,7 @@
       </w:pPr>
     </w:lvl>
   </w:abstractNum>
-  <w:abstractNum w:abstractNumId="30">
+  <w:abstractNum w:abstractNumId="31">
     <w:nsid w:val="5FDF3595"/>
     <w:multiLevelType w:val="multilevel"/>
     <w:tmpl w:val="9F4A828C"/>
@@ -32620,7 +32641,7 @@
       </w:pPr>
     </w:lvl>
   </w:abstractNum>
-  <w:abstractNum w:abstractNumId="31">
+  <w:abstractNum w:abstractNumId="32">
     <w:nsid w:val="600160A1"/>
     <w:multiLevelType w:val="multilevel"/>
     <w:tmpl w:val="D3A63EE2"/>
@@ -32712,7 +32733,7 @@
       </w:pPr>
     </w:lvl>
   </w:abstractNum>
-  <w:abstractNum w:abstractNumId="32">
+  <w:abstractNum w:abstractNumId="33">
     <w:nsid w:val="60902F0F"/>
     <w:multiLevelType w:val="hybridMultilevel"/>
     <w:tmpl w:val="7B807928"/>
@@ -32825,7 +32846,7 @@
       </w:rPr>
     </w:lvl>
   </w:abstractNum>
-  <w:abstractNum w:abstractNumId="33">
+  <w:abstractNum w:abstractNumId="34">
     <w:nsid w:val="61793612"/>
     <w:multiLevelType w:val="multilevel"/>
     <w:tmpl w:val="3DE4C5C8"/>
@@ -32914,7 +32935,7 @@
       </w:pPr>
     </w:lvl>
   </w:abstractNum>
-  <w:abstractNum w:abstractNumId="34">
+  <w:abstractNum w:abstractNumId="35">
     <w:nsid w:val="62A52CB3"/>
     <w:multiLevelType w:val="multilevel"/>
     <w:tmpl w:val="3DE4C5C8"/>
@@ -33003,7 +33024,7 @@
       </w:pPr>
     </w:lvl>
   </w:abstractNum>
-  <w:abstractNum w:abstractNumId="35">
+  <w:abstractNum w:abstractNumId="36">
     <w:nsid w:val="66563CDD"/>
     <w:multiLevelType w:val="hybridMultilevel"/>
     <w:tmpl w:val="7AF80D2C"/>
@@ -33118,7 +33139,7 @@
       </w:rPr>
     </w:lvl>
   </w:abstractNum>
-  <w:abstractNum w:abstractNumId="36">
+  <w:abstractNum w:abstractNumId="37">
     <w:nsid w:val="66DB19B2"/>
     <w:multiLevelType w:val="hybridMultilevel"/>
     <w:tmpl w:val="A29227A6"/>
@@ -33233,7 +33254,7 @@
       </w:rPr>
     </w:lvl>
   </w:abstractNum>
-  <w:abstractNum w:abstractNumId="37">
+  <w:abstractNum w:abstractNumId="38">
     <w:nsid w:val="6713101B"/>
     <w:multiLevelType w:val="multilevel"/>
     <w:tmpl w:val="B8DEAF3C"/>
@@ -33354,7 +33375,7 @@
       </w:rPr>
     </w:lvl>
   </w:abstractNum>
-  <w:abstractNum w:abstractNumId="38">
+  <w:abstractNum w:abstractNumId="39">
     <w:nsid w:val="6D0C22FE"/>
     <w:multiLevelType w:val="hybridMultilevel"/>
     <w:tmpl w:val="2E64145A"/>
@@ -33469,7 +33490,7 @@
       </w:rPr>
     </w:lvl>
   </w:abstractNum>
-  <w:abstractNum w:abstractNumId="39">
+  <w:abstractNum w:abstractNumId="40">
     <w:nsid w:val="6E61603B"/>
     <w:multiLevelType w:val="hybridMultilevel"/>
     <w:tmpl w:val="70863844"/>
@@ -33559,7 +33580,7 @@
       </w:pPr>
     </w:lvl>
   </w:abstractNum>
-  <w:abstractNum w:abstractNumId="40">
+  <w:abstractNum w:abstractNumId="41">
     <w:nsid w:val="6FC7745A"/>
     <w:multiLevelType w:val="hybridMultilevel"/>
     <w:tmpl w:val="04A0B0A6"/>
@@ -33672,7 +33693,7 @@
       </w:rPr>
     </w:lvl>
   </w:abstractNum>
-  <w:abstractNum w:abstractNumId="41">
+  <w:abstractNum w:abstractNumId="42">
     <w:nsid w:val="71812C2B"/>
     <w:multiLevelType w:val="multilevel"/>
     <w:tmpl w:val="7B7A7C9E"/>
@@ -33764,7 +33785,7 @@
       </w:pPr>
     </w:lvl>
   </w:abstractNum>
-  <w:abstractNum w:abstractNumId="42">
+  <w:abstractNum w:abstractNumId="43">
     <w:nsid w:val="719C2D56"/>
     <w:multiLevelType w:val="multilevel"/>
     <w:tmpl w:val="8EC497FC"/>
@@ -33857,7 +33878,7 @@
       </w:pPr>
     </w:lvl>
   </w:abstractNum>
-  <w:abstractNum w:abstractNumId="43">
+  <w:abstractNum w:abstractNumId="44">
     <w:nsid w:val="71C1545E"/>
     <w:multiLevelType w:val="hybridMultilevel"/>
     <w:tmpl w:val="C810BA98"/>
@@ -33970,7 +33991,7 @@
       </w:rPr>
     </w:lvl>
   </w:abstractNum>
-  <w:abstractNum w:abstractNumId="44">
+  <w:abstractNum w:abstractNumId="45">
     <w:nsid w:val="743B4A5C"/>
     <w:multiLevelType w:val="multilevel"/>
     <w:tmpl w:val="FACE5430"/>
@@ -34068,7 +34089,7 @@
       </w:pPr>
     </w:lvl>
   </w:abstractNum>
-  <w:abstractNum w:abstractNumId="45">
+  <w:abstractNum w:abstractNumId="46">
     <w:nsid w:val="79A91D3F"/>
     <w:multiLevelType w:val="multilevel"/>
     <w:tmpl w:val="3DE4C5C8"/>
@@ -34157,7 +34178,7 @@
       </w:pPr>
     </w:lvl>
   </w:abstractNum>
-  <w:abstractNum w:abstractNumId="46">
+  <w:abstractNum w:abstractNumId="47">
     <w:nsid w:val="7E9204EC"/>
     <w:multiLevelType w:val="hybridMultilevel"/>
     <w:tmpl w:val="25CA36E4"/>
@@ -34270,7 +34291,7 @@
       </w:rPr>
     </w:lvl>
   </w:abstractNum>
-  <w:abstractNum w:abstractNumId="47">
+  <w:abstractNum w:abstractNumId="48">
     <w:nsid w:val="7F0F46D7"/>
     <w:multiLevelType w:val="multilevel"/>
     <w:tmpl w:val="636A5A20"/>
@@ -34365,119 +34386,6 @@
       <w:pPr>
         <w:ind w:left="4320" w:hanging="1440"/>
       </w:pPr>
-    </w:lvl>
-  </w:abstractNum>
-  <w:abstractNum w:abstractNumId="48">
-    <w:nsid w:val="7FB6489E"/>
-    <w:multiLevelType w:val="hybridMultilevel"/>
-    <w:tmpl w:val="246A77AA"/>
-    <w:lvl w:ilvl="0" w:tplc="04100001">
-      <w:start w:val="1"/>
-      <w:numFmt w:val="bullet"/>
-      <w:lvlText w:val=""/>
-      <w:lvlJc w:val="left"/>
-      <w:pPr>
-        <w:ind w:left="360" w:hanging="360"/>
-      </w:pPr>
-      <w:rPr>
-        <w:rFonts w:ascii="Symbol" w:hAnsi="Symbol" w:hint="default"/>
-      </w:rPr>
-    </w:lvl>
-    <w:lvl w:ilvl="1" w:tplc="04100003" w:tentative="1">
-      <w:start w:val="1"/>
-      <w:numFmt w:val="bullet"/>
-      <w:lvlText w:val="o"/>
-      <w:lvlJc w:val="left"/>
-      <w:pPr>
-        <w:ind w:left="1080" w:hanging="360"/>
-      </w:pPr>
-      <w:rPr>
-        <w:rFonts w:ascii="Courier New" w:hAnsi="Courier New" w:cs="Courier New" w:hint="default"/>
-      </w:rPr>
-    </w:lvl>
-    <w:lvl w:ilvl="2" w:tplc="04100005" w:tentative="1">
-      <w:start w:val="1"/>
-      <w:numFmt w:val="bullet"/>
-      <w:lvlText w:val=""/>
-      <w:lvlJc w:val="left"/>
-      <w:pPr>
-        <w:ind w:left="1800" w:hanging="360"/>
-      </w:pPr>
-      <w:rPr>
-        <w:rFonts w:ascii="Wingdings" w:hAnsi="Wingdings" w:hint="default"/>
-      </w:rPr>
-    </w:lvl>
-    <w:lvl w:ilvl="3" w:tplc="04100001" w:tentative="1">
-      <w:start w:val="1"/>
-      <w:numFmt w:val="bullet"/>
-      <w:lvlText w:val=""/>
-      <w:lvlJc w:val="left"/>
-      <w:pPr>
-        <w:ind w:left="2520" w:hanging="360"/>
-      </w:pPr>
-      <w:rPr>
-        <w:rFonts w:ascii="Symbol" w:hAnsi="Symbol" w:hint="default"/>
-      </w:rPr>
-    </w:lvl>
-    <w:lvl w:ilvl="4" w:tplc="04100003" w:tentative="1">
-      <w:start w:val="1"/>
-      <w:numFmt w:val="bullet"/>
-      <w:lvlText w:val="o"/>
-      <w:lvlJc w:val="left"/>
-      <w:pPr>
-        <w:ind w:left="3240" w:hanging="360"/>
-      </w:pPr>
-      <w:rPr>
-        <w:rFonts w:ascii="Courier New" w:hAnsi="Courier New" w:cs="Courier New" w:hint="default"/>
-      </w:rPr>
-    </w:lvl>
-    <w:lvl w:ilvl="5" w:tplc="04100005" w:tentative="1">
-      <w:start w:val="1"/>
-      <w:numFmt w:val="bullet"/>
-      <w:lvlText w:val=""/>
-      <w:lvlJc w:val="left"/>
-      <w:pPr>
-        <w:ind w:left="3960" w:hanging="360"/>
-      </w:pPr>
-      <w:rPr>
-        <w:rFonts w:ascii="Wingdings" w:hAnsi="Wingdings" w:hint="default"/>
-      </w:rPr>
-    </w:lvl>
-    <w:lvl w:ilvl="6" w:tplc="04100001" w:tentative="1">
-      <w:start w:val="1"/>
-      <w:numFmt w:val="bullet"/>
-      <w:lvlText w:val=""/>
-      <w:lvlJc w:val="left"/>
-      <w:pPr>
-        <w:ind w:left="4680" w:hanging="360"/>
-      </w:pPr>
-      <w:rPr>
-        <w:rFonts w:ascii="Symbol" w:hAnsi="Symbol" w:hint="default"/>
-      </w:rPr>
-    </w:lvl>
-    <w:lvl w:ilvl="7" w:tplc="04100003" w:tentative="1">
-      <w:start w:val="1"/>
-      <w:numFmt w:val="bullet"/>
-      <w:lvlText w:val="o"/>
-      <w:lvlJc w:val="left"/>
-      <w:pPr>
-        <w:ind w:left="5400" w:hanging="360"/>
-      </w:pPr>
-      <w:rPr>
-        <w:rFonts w:ascii="Courier New" w:hAnsi="Courier New" w:cs="Courier New" w:hint="default"/>
-      </w:rPr>
-    </w:lvl>
-    <w:lvl w:ilvl="8" w:tplc="04100005" w:tentative="1">
-      <w:start w:val="1"/>
-      <w:numFmt w:val="bullet"/>
-      <w:lvlText w:val=""/>
-      <w:lvlJc w:val="left"/>
-      <w:pPr>
-        <w:ind w:left="6120" w:hanging="360"/>
-      </w:pPr>
-      <w:rPr>
-        <w:rFonts w:ascii="Wingdings" w:hAnsi="Wingdings" w:hint="default"/>
-      </w:rPr>
     </w:lvl>
   </w:abstractNum>
   <w:num w:numId="1">
@@ -34490,31 +34398,31 @@
     <w:abstractNumId w:val="6"/>
   </w:num>
   <w:num w:numId="4">
-    <w:abstractNumId w:val="24"/>
+    <w:abstractNumId w:val="25"/>
   </w:num>
   <w:num w:numId="5">
-    <w:abstractNumId w:val="36"/>
+    <w:abstractNumId w:val="37"/>
   </w:num>
   <w:num w:numId="6">
-    <w:abstractNumId w:val="46"/>
+    <w:abstractNumId w:val="47"/>
   </w:num>
   <w:num w:numId="7">
-    <w:abstractNumId w:val="40"/>
+    <w:abstractNumId w:val="41"/>
   </w:num>
   <w:num w:numId="8">
-    <w:abstractNumId w:val="38"/>
+    <w:abstractNumId w:val="39"/>
   </w:num>
   <w:num w:numId="9">
     <w:abstractNumId w:val="7"/>
   </w:num>
   <w:num w:numId="10">
-    <w:abstractNumId w:val="15"/>
+    <w:abstractNumId w:val="16"/>
   </w:num>
   <w:num w:numId="11">
-    <w:abstractNumId w:val="43"/>
+    <w:abstractNumId w:val="44"/>
   </w:num>
   <w:num w:numId="12">
-    <w:abstractNumId w:val="35"/>
+    <w:abstractNumId w:val="36"/>
   </w:num>
   <w:num w:numId="13">
     <w:abstractNumId w:val="2"/>
@@ -34577,7 +34485,7 @@
     </w:lvlOverride>
   </w:num>
   <w:num w:numId="15">
-    <w:abstractNumId w:val="22"/>
+    <w:abstractNumId w:val="23"/>
     <w:lvlOverride w:ilvl="0">
       <w:startOverride w:val="1"/>
     </w:lvlOverride>
@@ -34607,7 +34515,7 @@
     </w:lvlOverride>
   </w:num>
   <w:num w:numId="16">
-    <w:abstractNumId w:val="23"/>
+    <w:abstractNumId w:val="24"/>
     <w:lvlOverride w:ilvl="0">
       <w:startOverride w:val="1"/>
     </w:lvlOverride>
@@ -34637,7 +34545,7 @@
     </w:lvlOverride>
   </w:num>
   <w:num w:numId="17">
-    <w:abstractNumId w:val="17"/>
+    <w:abstractNumId w:val="18"/>
     <w:lvlOverride w:ilvl="0">
       <w:startOverride w:val="1"/>
     </w:lvlOverride>
@@ -34667,7 +34575,7 @@
     </w:lvlOverride>
   </w:num>
   <w:num w:numId="18">
-    <w:abstractNumId w:val="18"/>
+    <w:abstractNumId w:val="19"/>
     <w:lvlOverride w:ilvl="0">
       <w:startOverride w:val="1"/>
     </w:lvlOverride>
@@ -34697,7 +34605,7 @@
     </w:lvlOverride>
   </w:num>
   <w:num w:numId="19">
-    <w:abstractNumId w:val="47"/>
+    <w:abstractNumId w:val="48"/>
     <w:lvlOverride w:ilvl="0">
       <w:startOverride w:val="1"/>
     </w:lvlOverride>
@@ -34727,7 +34635,7 @@
     </w:lvlOverride>
   </w:num>
   <w:num w:numId="20">
-    <w:abstractNumId w:val="37"/>
+    <w:abstractNumId w:val="38"/>
     <w:lvlOverride w:ilvl="0">
       <w:startOverride w:val="1"/>
     </w:lvlOverride>
@@ -34757,7 +34665,7 @@
     </w:lvlOverride>
   </w:num>
   <w:num w:numId="21">
-    <w:abstractNumId w:val="25"/>
+    <w:abstractNumId w:val="26"/>
     <w:lvlOverride w:ilvl="0">
       <w:startOverride w:val="1"/>
     </w:lvlOverride>
@@ -34787,7 +34695,7 @@
     </w:lvlOverride>
   </w:num>
   <w:num w:numId="22">
-    <w:abstractNumId w:val="12"/>
+    <w:abstractNumId w:val="13"/>
     <w:lvlOverride w:ilvl="0">
       <w:startOverride w:val="1"/>
     </w:lvlOverride>
@@ -34817,7 +34725,7 @@
     </w:lvlOverride>
   </w:num>
   <w:num w:numId="23">
-    <w:abstractNumId w:val="30"/>
+    <w:abstractNumId w:val="31"/>
     <w:lvlOverride w:ilvl="0">
       <w:startOverride w:val="1"/>
     </w:lvlOverride>
@@ -34847,7 +34755,7 @@
     </w:lvlOverride>
   </w:num>
   <w:num w:numId="24">
-    <w:abstractNumId w:val="27"/>
+    <w:abstractNumId w:val="28"/>
     <w:lvlOverride w:ilvl="0">
       <w:startOverride w:val="1"/>
     </w:lvlOverride>
@@ -34877,7 +34785,7 @@
     </w:lvlOverride>
   </w:num>
   <w:num w:numId="25">
-    <w:abstractNumId w:val="26"/>
+    <w:abstractNumId w:val="27"/>
     <w:lvlOverride w:ilvl="0">
       <w:startOverride w:val="1"/>
     </w:lvlOverride>
@@ -34937,7 +34845,7 @@
     </w:lvlOverride>
   </w:num>
   <w:num w:numId="27">
-    <w:abstractNumId w:val="14"/>
+    <w:abstractNumId w:val="15"/>
     <w:lvlOverride w:ilvl="0">
       <w:startOverride w:val="1"/>
     </w:lvlOverride>
@@ -34997,7 +34905,7 @@
     </w:lvlOverride>
   </w:num>
   <w:num w:numId="29">
-    <w:abstractNumId w:val="13"/>
+    <w:abstractNumId w:val="14"/>
     <w:lvlOverride w:ilvl="0">
       <w:startOverride w:val="1"/>
     </w:lvlOverride>
@@ -35088,57 +34996,57 @@
     <w:abstractNumId w:val="3"/>
   </w:num>
   <w:num w:numId="33">
-    <w:abstractNumId w:val="44"/>
+    <w:abstractNumId w:val="45"/>
   </w:num>
   <w:num w:numId="34">
+    <w:abstractNumId w:val="43"/>
+  </w:num>
+  <w:num w:numId="35">
+    <w:abstractNumId w:val="29"/>
+  </w:num>
+  <w:num w:numId="36">
+    <w:abstractNumId w:val="33"/>
+  </w:num>
+  <w:num w:numId="37">
+    <w:abstractNumId w:val="20"/>
+  </w:num>
+  <w:num w:numId="38">
     <w:abstractNumId w:val="42"/>
   </w:num>
-  <w:num w:numId="35">
-    <w:abstractNumId w:val="28"/>
+  <w:num w:numId="39">
+    <w:abstractNumId w:val="22"/>
   </w:num>
-  <w:num w:numId="36">
-    <w:abstractNumId w:val="32"/>
+  <w:num w:numId="40">
+    <w:abstractNumId w:val="17"/>
   </w:num>
-  <w:num w:numId="37">
-    <w:abstractNumId w:val="19"/>
+  <w:num w:numId="41">
+    <w:abstractNumId w:val="40"/>
   </w:num>
-  <w:num w:numId="38">
-    <w:abstractNumId w:val="41"/>
-  </w:num>
-  <w:num w:numId="39">
+  <w:num w:numId="42">
     <w:abstractNumId w:val="21"/>
   </w:num>
-  <w:num w:numId="40">
-    <w:abstractNumId w:val="16"/>
-  </w:num>
-  <w:num w:numId="41">
-    <w:abstractNumId w:val="39"/>
-  </w:num>
-  <w:num w:numId="42">
-    <w:abstractNumId w:val="20"/>
-  </w:num>
   <w:num w:numId="43">
-    <w:abstractNumId w:val="45"/>
+    <w:abstractNumId w:val="46"/>
   </w:num>
   <w:num w:numId="44">
     <w:abstractNumId w:val="8"/>
   </w:num>
   <w:num w:numId="45">
-    <w:abstractNumId w:val="31"/>
+    <w:abstractNumId w:val="32"/>
   </w:num>
   <w:num w:numId="46">
-    <w:abstractNumId w:val="29"/>
+    <w:abstractNumId w:val="30"/>
   </w:num>
   <w:num w:numId="47">
-    <w:abstractNumId w:val="33"/>
+    <w:abstractNumId w:val="34"/>
   </w:num>
   <w:num w:numId="48">
-    <w:abstractNumId w:val="34"/>
+    <w:abstractNumId w:val="35"/>
   </w:num>
   <w:num w:numId="49">
-    <w:abstractNumId w:val="48"/>
+    <w:abstractNumId w:val="12"/>
   </w:num>
-  <w:numIdMacAtCleanup w:val="34"/>
+  <w:numIdMacAtCleanup w:val="49"/>
 </w:numbering>
 </file>
 
@@ -37247,6 +37155,13 @@
 </file>
 
 <file path=customXml/item2.xml><?xml version="1.0" encoding="utf-8"?>
+<templateProperties xmlns="urn:microsoft.template.properties">
+  <_Version/>
+  <_LCID/>
+</templateProperties>
+</file>
+
+<file path=customXml/item3.xml><?xml version="1.0" encoding="utf-8"?>
 <?mso-contentType ?>
 <FormTemplates xmlns="http://schemas.microsoft.com/sharepoint/v3/contenttype/forms">
   <Display>DocumentLibraryForm</Display>
@@ -37255,25 +37170,18 @@
 </FormTemplates>
 </file>
 
-<file path=customXml/item3.xml><?xml version="1.0" encoding="utf-8"?>
+<file path=customXml/item4.xml><?xml version="1.0" encoding="utf-8"?>
 <templateProperties xmlns="urn:microsoft.template.properties">
   <_Version/>
   <_LCID/>
 </templateProperties>
 </file>
 
-<file path=customXml/item4.xml><?xml version="1.0" encoding="utf-8"?>
+<file path=customXml/item5.xml><?xml version="1.0" encoding="utf-8"?>
 <tns:customPropertyEditors xmlns:tns="http://schemas.microsoft.com/office/2006/customDocumentInformationPanel">
   <tns:showOnOpen/>
   <tns:defaultPropertyEditorNamespace/>
 </tns:customPropertyEditors>
-</file>
-
-<file path=customXml/item5.xml><?xml version="1.0" encoding="utf-8"?>
-<templateProperties xmlns="urn:microsoft.template.properties">
-  <_Version/>
-  <_LCID/>
-</templateProperties>
 </file>
 
 <file path=customXml/item6.xml><?xml version="1.0" encoding="utf-8"?>
@@ -37289,6 +37197,14 @@
 </file>
 
 <file path=customXml/itemProps2.xml><?xml version="1.0" encoding="utf-8"?>
+<ds:datastoreItem xmlns:ds="http://schemas.openxmlformats.org/officeDocument/2006/customXml" ds:itemID="{C7DCFB9A-D0A9-4B95-B0C1-3C48EE5A7A72}">
+  <ds:schemaRefs>
+    <ds:schemaRef ds:uri="urn:microsoft.template.properties"/>
+  </ds:schemaRefs>
+</ds:datastoreItem>
+</file>
+
+<file path=customXml/itemProps3.xml><?xml version="1.0" encoding="utf-8"?>
 <ds:datastoreItem xmlns:ds="http://schemas.openxmlformats.org/officeDocument/2006/customXml" ds:itemID="{F40E90C1-5254-4A4A-A9EF-73F0FB6EA201}">
   <ds:schemaRefs>
     <ds:schemaRef ds:uri="http://schemas.microsoft.com/sharepoint/v3/contenttype/forms"/>
@@ -37296,15 +37212,15 @@
 </ds:datastoreItem>
 </file>
 
-<file path=customXml/itemProps3.xml><?xml version="1.0" encoding="utf-8"?>
-<ds:datastoreItem xmlns:ds="http://schemas.openxmlformats.org/officeDocument/2006/customXml" ds:itemID="{C7DCFB9A-D0A9-4B95-B0C1-3C48EE5A7A72}">
+<file path=customXml/itemProps4.xml><?xml version="1.0" encoding="utf-8"?>
+<ds:datastoreItem xmlns:ds="http://schemas.openxmlformats.org/officeDocument/2006/customXml" ds:itemID="{37A44DD3-EB41-461C-8831-8E039C645FD7}">
   <ds:schemaRefs>
     <ds:schemaRef ds:uri="urn:microsoft.template.properties"/>
   </ds:schemaRefs>
 </ds:datastoreItem>
 </file>
 
-<file path=customXml/itemProps4.xml><?xml version="1.0" encoding="utf-8"?>
+<file path=customXml/itemProps5.xml><?xml version="1.0" encoding="utf-8"?>
 <ds:datastoreItem xmlns:ds="http://schemas.openxmlformats.org/officeDocument/2006/customXml" ds:itemID="{2B06F414-C573-4C0B-9746-2EC8EAD8EB56}">
   <ds:schemaRefs>
     <ds:schemaRef ds:uri="http://schemas.microsoft.com/office/2006/customDocumentInformationPanel"/>
@@ -37312,16 +37228,8 @@
 </ds:datastoreItem>
 </file>
 
-<file path=customXml/itemProps5.xml><?xml version="1.0" encoding="utf-8"?>
-<ds:datastoreItem xmlns:ds="http://schemas.openxmlformats.org/officeDocument/2006/customXml" ds:itemID="{37A44DD3-EB41-461C-8831-8E039C645FD7}">
-  <ds:schemaRefs>
-    <ds:schemaRef ds:uri="urn:microsoft.template.properties"/>
-  </ds:schemaRefs>
-</ds:datastoreItem>
-</file>
-
 <file path=customXml/itemProps6.xml><?xml version="1.0" encoding="utf-8"?>
-<ds:datastoreItem xmlns:ds="http://schemas.openxmlformats.org/officeDocument/2006/customXml" ds:itemID="{AEBE25DC-BC05-47F1-815C-CBEEF46FA10D}">
+<ds:datastoreItem xmlns:ds="http://schemas.openxmlformats.org/officeDocument/2006/customXml" ds:itemID="{ADF3FB49-A71A-4ECA-A21A-44448D2461CA}">
   <ds:schemaRefs>
     <ds:schemaRef ds:uri="http://schemas.openxmlformats.org/officeDocument/2006/bibliography"/>
   </ds:schemaRefs>

</xml_diff>